<commit_message>
Basic Cost estimation added in final report
</commit_message>
<xml_diff>
--- a/report/All Doc Mca final doc/Anirban Mca Final REPORT.docx
+++ b/report/All Doc Mca final doc/Anirban Mca Final REPORT.docx
@@ -1108,7 +1108,6 @@
         <w:rPr>
           <w:lang w:eastAsia="ar-SA"/>
         </w:rPr>
-        <w:lastRenderedPageBreak/>
         <w:t xml:space="preserve">Maintaining daily notes </w:t>
       </w:r>
     </w:p>
@@ -1603,7 +1602,6 @@
         <w:pStyle w:val="Heading1"/>
       </w:pPr>
       <w:r>
-        <w:lastRenderedPageBreak/>
         <w:t>System Analysis</w:t>
       </w:r>
     </w:p>
@@ -2049,7 +2047,6 @@
       </w:pPr>
       <w:bookmarkStart w:id="2" w:name="_Toc344699049"/>
       <w:r>
-        <w:lastRenderedPageBreak/>
         <w:t>Pert Chart</w:t>
       </w:r>
       <w:bookmarkEnd w:id="2"/>
@@ -2123,7 +2120,6 @@
         <w:pStyle w:val="Heading2"/>
       </w:pPr>
       <w:r>
-        <w:lastRenderedPageBreak/>
         <w:t>Software requirement specifications (SRS)</w:t>
       </w:r>
       <w:r>
@@ -2834,13 +2830,7 @@
         </w:drawing>
       </w:r>
     </w:p>
-    <w:p>
-      <w:pPr>
-        <w:rPr>
-          <w:lang/>
-        </w:rPr>
-      </w:pPr>
-    </w:p>
+    <w:p/>
     <w:p>
       <w:pPr>
         <w:rPr>
@@ -2899,7 +2889,6 @@
           <w:szCs w:val="36"/>
           <w:u w:val="single"/>
         </w:rPr>
-        <w:lastRenderedPageBreak/>
         <w:t xml:space="preserve">Interaction Event </w:t>
       </w:r>
     </w:p>
@@ -3312,14 +3301,24 @@
                         <w:szCs w:val="20"/>
                       </w:rPr>
                     </w:pPr>
+                    <w:proofErr w:type="gramStart"/>
                     <w:r>
                       <w:rPr>
                         <w:b/>
                         <w:sz w:val="20"/>
                         <w:szCs w:val="20"/>
                       </w:rPr>
-                      <w:t>Register</w:t>
+                      <w:t>r</w:t>
                     </w:r>
+                    <w:r>
+                      <w:rPr>
+                        <w:b/>
+                        <w:sz w:val="20"/>
+                        <w:szCs w:val="20"/>
+                      </w:rPr>
+                      <w:t>egister</w:t>
+                    </w:r>
+                    <w:proofErr w:type="gramEnd"/>
                   </w:p>
                 </w:txbxContent>
               </v:textbox>
@@ -3335,14 +3334,24 @@
                         <w:szCs w:val="20"/>
                       </w:rPr>
                     </w:pPr>
+                    <w:proofErr w:type="gramStart"/>
                     <w:r>
                       <w:rPr>
                         <w:b/>
                         <w:sz w:val="20"/>
                         <w:szCs w:val="20"/>
                       </w:rPr>
-                      <w:t>Register</w:t>
+                      <w:t>r</w:t>
                     </w:r>
+                    <w:r>
+                      <w:rPr>
+                        <w:b/>
+                        <w:sz w:val="20"/>
+                        <w:szCs w:val="20"/>
+                      </w:rPr>
+                      <w:t>egister</w:t>
+                    </w:r>
+                    <w:proofErr w:type="gramEnd"/>
                   </w:p>
                 </w:txbxContent>
               </v:textbox>
@@ -3358,14 +3367,34 @@
                         <w:szCs w:val="20"/>
                       </w:rPr>
                     </w:pPr>
+                    <w:proofErr w:type="spellStart"/>
+                    <w:proofErr w:type="gramStart"/>
                     <w:r>
                       <w:rPr>
                         <w:b/>
                         <w:sz w:val="20"/>
                         <w:szCs w:val="20"/>
                       </w:rPr>
-                      <w:t>Modify Expenses</w:t>
+                      <w:t>modify</w:t>
                     </w:r>
+                    <w:r>
+                      <w:rPr>
+                        <w:b/>
+                        <w:sz w:val="20"/>
+                        <w:szCs w:val="20"/>
+                      </w:rPr>
+                      <w:t>E</w:t>
+                    </w:r>
+                    <w:r>
+                      <w:rPr>
+                        <w:b/>
+                        <w:sz w:val="20"/>
+                        <w:szCs w:val="20"/>
+                      </w:rPr>
+                      <w:t>vent</w:t>
+                    </w:r>
+                    <w:proofErr w:type="spellEnd"/>
+                    <w:proofErr w:type="gramEnd"/>
                   </w:p>
                 </w:txbxContent>
               </v:textbox>
@@ -3381,14 +3410,26 @@
                         <w:szCs w:val="20"/>
                       </w:rPr>
                     </w:pPr>
+                    <w:proofErr w:type="spellStart"/>
+                    <w:proofErr w:type="gramStart"/>
                     <w:r>
                       <w:rPr>
                         <w:b/>
                         <w:sz w:val="20"/>
                         <w:szCs w:val="20"/>
                       </w:rPr>
-                      <w:t>Add Event</w:t>
+                      <w:t>add</w:t>
                     </w:r>
+                    <w:r>
+                      <w:rPr>
+                        <w:b/>
+                        <w:sz w:val="20"/>
+                        <w:szCs w:val="20"/>
+                      </w:rPr>
+                      <w:t>Event</w:t>
+                    </w:r>
+                    <w:proofErr w:type="spellEnd"/>
+                    <w:proofErr w:type="gramEnd"/>
                   </w:p>
                 </w:txbxContent>
               </v:textbox>
@@ -3404,21 +3445,15 @@
                         <w:szCs w:val="20"/>
                       </w:rPr>
                     </w:pPr>
+                    <w:proofErr w:type="spellStart"/>
+                    <w:proofErr w:type="gramStart"/>
                     <w:r>
                       <w:rPr>
                         <w:b/>
                         <w:sz w:val="20"/>
                         <w:szCs w:val="20"/>
                       </w:rPr>
-                      <w:t>Delete</w:t>
-                    </w:r>
-                    <w:r>
-                      <w:rPr>
-                        <w:b/>
-                        <w:sz w:val="20"/>
-                        <w:szCs w:val="20"/>
-                      </w:rPr>
-                      <w:t xml:space="preserve"> </w:t>
+                      <w:t>delete</w:t>
                     </w:r>
                     <w:r>
                       <w:rPr>
@@ -3436,6 +3471,8 @@
                       </w:rPr>
                       <w:t>vent</w:t>
                     </w:r>
+                    <w:proofErr w:type="spellEnd"/>
+                    <w:proofErr w:type="gramEnd"/>
                   </w:p>
                 </w:txbxContent>
               </v:textbox>
@@ -3451,14 +3488,26 @@
                         <w:szCs w:val="20"/>
                       </w:rPr>
                     </w:pPr>
+                    <w:proofErr w:type="spellStart"/>
+                    <w:proofErr w:type="gramStart"/>
                     <w:r>
                       <w:rPr>
                         <w:b/>
                         <w:sz w:val="20"/>
                         <w:szCs w:val="20"/>
                       </w:rPr>
-                      <w:t>Show Error</w:t>
+                      <w:t>s</w:t>
                     </w:r>
+                    <w:r>
+                      <w:rPr>
+                        <w:b/>
+                        <w:sz w:val="20"/>
+                        <w:szCs w:val="20"/>
+                      </w:rPr>
+                      <w:t>howError</w:t>
+                    </w:r>
+                    <w:proofErr w:type="spellEnd"/>
+                    <w:proofErr w:type="gramEnd"/>
                   </w:p>
                 </w:txbxContent>
               </v:textbox>
@@ -3474,14 +3523,26 @@
                         <w:szCs w:val="20"/>
                       </w:rPr>
                     </w:pPr>
+                    <w:proofErr w:type="spellStart"/>
+                    <w:proofErr w:type="gramStart"/>
                     <w:r>
                       <w:rPr>
                         <w:b/>
                         <w:sz w:val="20"/>
                         <w:szCs w:val="20"/>
                       </w:rPr>
-                      <w:t>Show Error</w:t>
+                      <w:t>show</w:t>
                     </w:r>
+                    <w:r>
+                      <w:rPr>
+                        <w:b/>
+                        <w:sz w:val="20"/>
+                        <w:szCs w:val="20"/>
+                      </w:rPr>
+                      <w:t>Error</w:t>
+                    </w:r>
+                    <w:proofErr w:type="spellEnd"/>
+                    <w:proofErr w:type="gramEnd"/>
                   </w:p>
                 </w:txbxContent>
               </v:textbox>
@@ -3497,14 +3558,16 @@
                         <w:szCs w:val="20"/>
                       </w:rPr>
                     </w:pPr>
+                    <w:proofErr w:type="spellStart"/>
                     <w:r>
                       <w:rPr>
                         <w:b/>
                         <w:sz w:val="20"/>
                         <w:szCs w:val="20"/>
                       </w:rPr>
-                      <w:t>Show Error</w:t>
+                      <w:t>ShowError</w:t>
                     </w:r>
+                    <w:proofErr w:type="spellEnd"/>
                   </w:p>
                 </w:txbxContent>
               </v:textbox>
@@ -3520,14 +3583,26 @@
                         <w:szCs w:val="20"/>
                       </w:rPr>
                     </w:pPr>
+                    <w:proofErr w:type="spellStart"/>
+                    <w:proofErr w:type="gramStart"/>
                     <w:r>
                       <w:rPr>
                         <w:b/>
                         <w:sz w:val="20"/>
                         <w:szCs w:val="20"/>
                       </w:rPr>
-                      <w:t>Update Event</w:t>
+                      <w:t>update</w:t>
                     </w:r>
+                    <w:r>
+                      <w:rPr>
+                        <w:b/>
+                        <w:sz w:val="20"/>
+                        <w:szCs w:val="20"/>
+                      </w:rPr>
+                      <w:t>Event</w:t>
+                    </w:r>
+                    <w:proofErr w:type="spellEnd"/>
+                    <w:proofErr w:type="gramEnd"/>
                   </w:p>
                 </w:txbxContent>
               </v:textbox>
@@ -3543,14 +3618,26 @@
                         <w:szCs w:val="20"/>
                       </w:rPr>
                     </w:pPr>
+                    <w:proofErr w:type="spellStart"/>
+                    <w:proofErr w:type="gramStart"/>
                     <w:r>
                       <w:rPr>
                         <w:b/>
                         <w:sz w:val="20"/>
                         <w:szCs w:val="20"/>
                       </w:rPr>
-                      <w:t>Update Event Report</w:t>
+                      <w:t>updateEvent</w:t>
                     </w:r>
+                    <w:r>
+                      <w:rPr>
+                        <w:b/>
+                        <w:sz w:val="20"/>
+                        <w:szCs w:val="20"/>
+                      </w:rPr>
+                      <w:t>Report</w:t>
+                    </w:r>
+                    <w:proofErr w:type="spellEnd"/>
+                    <w:proofErr w:type="gramEnd"/>
                   </w:p>
                 </w:txbxContent>
               </v:textbox>
@@ -3566,14 +3653,26 @@
                         <w:szCs w:val="20"/>
                       </w:rPr>
                     </w:pPr>
+                    <w:proofErr w:type="spellStart"/>
+                    <w:proofErr w:type="gramStart"/>
                     <w:r>
                       <w:rPr>
                         <w:b/>
                         <w:sz w:val="20"/>
                         <w:szCs w:val="20"/>
                       </w:rPr>
-                      <w:t>Update Events Report</w:t>
+                      <w:t>updateEvents</w:t>
                     </w:r>
+                    <w:r>
+                      <w:rPr>
+                        <w:b/>
+                        <w:sz w:val="20"/>
+                        <w:szCs w:val="20"/>
+                      </w:rPr>
+                      <w:t>Report</w:t>
+                    </w:r>
+                    <w:proofErr w:type="spellEnd"/>
+                    <w:proofErr w:type="gramEnd"/>
                   </w:p>
                 </w:txbxContent>
               </v:textbox>
@@ -3589,14 +3688,26 @@
                         <w:szCs w:val="20"/>
                       </w:rPr>
                     </w:pPr>
+                    <w:proofErr w:type="spellStart"/>
+                    <w:proofErr w:type="gramStart"/>
                     <w:r>
                       <w:rPr>
                         <w:b/>
                         <w:sz w:val="20"/>
                         <w:szCs w:val="20"/>
                       </w:rPr>
-                      <w:t>Show Error</w:t>
+                      <w:t>show</w:t>
                     </w:r>
+                    <w:r>
+                      <w:rPr>
+                        <w:b/>
+                        <w:sz w:val="20"/>
+                        <w:szCs w:val="20"/>
+                      </w:rPr>
+                      <w:t>Error</w:t>
+                    </w:r>
+                    <w:proofErr w:type="spellEnd"/>
+                    <w:proofErr w:type="gramEnd"/>
                   </w:p>
                 </w:txbxContent>
               </v:textbox>
@@ -3612,14 +3723,26 @@
                         <w:szCs w:val="20"/>
                       </w:rPr>
                     </w:pPr>
+                    <w:proofErr w:type="spellStart"/>
+                    <w:proofErr w:type="gramStart"/>
                     <w:r>
                       <w:rPr>
                         <w:b/>
                         <w:sz w:val="20"/>
                         <w:szCs w:val="20"/>
                       </w:rPr>
-                      <w:t>Show Error</w:t>
+                      <w:t>show</w:t>
                     </w:r>
+                    <w:r>
+                      <w:rPr>
+                        <w:b/>
+                        <w:sz w:val="20"/>
+                        <w:szCs w:val="20"/>
+                      </w:rPr>
+                      <w:t>Error</w:t>
+                    </w:r>
+                    <w:proofErr w:type="spellEnd"/>
+                    <w:proofErr w:type="gramEnd"/>
                   </w:p>
                 </w:txbxContent>
               </v:textbox>
@@ -3635,14 +3758,26 @@
                         <w:szCs w:val="20"/>
                       </w:rPr>
                     </w:pPr>
+                    <w:proofErr w:type="spellStart"/>
+                    <w:proofErr w:type="gramStart"/>
                     <w:r>
                       <w:rPr>
                         <w:b/>
                         <w:sz w:val="20"/>
                         <w:szCs w:val="20"/>
                       </w:rPr>
-                      <w:t>Show Error</w:t>
+                      <w:t>s</w:t>
                     </w:r>
+                    <w:r>
+                      <w:rPr>
+                        <w:b/>
+                        <w:sz w:val="20"/>
+                        <w:szCs w:val="20"/>
+                      </w:rPr>
+                      <w:t>howError</w:t>
+                    </w:r>
+                    <w:proofErr w:type="spellEnd"/>
+                    <w:proofErr w:type="gramEnd"/>
                   </w:p>
                 </w:txbxContent>
               </v:textbox>
@@ -3658,14 +3793,26 @@
                         <w:szCs w:val="20"/>
                       </w:rPr>
                     </w:pPr>
+                    <w:proofErr w:type="spellStart"/>
+                    <w:proofErr w:type="gramStart"/>
                     <w:r>
                       <w:rPr>
                         <w:b/>
                         <w:sz w:val="20"/>
                         <w:szCs w:val="20"/>
                       </w:rPr>
-                      <w:t>View Report</w:t>
+                      <w:t>view</w:t>
                     </w:r>
+                    <w:r>
+                      <w:rPr>
+                        <w:b/>
+                        <w:sz w:val="20"/>
+                        <w:szCs w:val="20"/>
+                      </w:rPr>
+                      <w:t>Report</w:t>
+                    </w:r>
+                    <w:proofErr w:type="spellEnd"/>
+                    <w:proofErr w:type="gramEnd"/>
                   </w:p>
                 </w:txbxContent>
               </v:textbox>
@@ -3681,14 +3828,26 @@
                         <w:szCs w:val="20"/>
                       </w:rPr>
                     </w:pPr>
+                    <w:proofErr w:type="spellStart"/>
+                    <w:proofErr w:type="gramStart"/>
                     <w:r>
                       <w:rPr>
                         <w:b/>
                         <w:sz w:val="20"/>
                         <w:szCs w:val="20"/>
                       </w:rPr>
-                      <w:t>View Event Report</w:t>
+                      <w:t>viewEvent</w:t>
                     </w:r>
+                    <w:r>
+                      <w:rPr>
+                        <w:b/>
+                        <w:sz w:val="20"/>
+                        <w:szCs w:val="20"/>
+                      </w:rPr>
+                      <w:t>Report</w:t>
+                    </w:r>
+                    <w:proofErr w:type="spellEnd"/>
+                    <w:proofErr w:type="gramEnd"/>
                   </w:p>
                 </w:txbxContent>
               </v:textbox>
@@ -3704,14 +3863,26 @@
                         <w:szCs w:val="20"/>
                       </w:rPr>
                     </w:pPr>
+                    <w:proofErr w:type="spellStart"/>
+                    <w:proofErr w:type="gramStart"/>
                     <w:r>
                       <w:rPr>
                         <w:b/>
                         <w:sz w:val="20"/>
                         <w:szCs w:val="20"/>
                       </w:rPr>
-                      <w:t>Display Event Report</w:t>
+                      <w:t>display</w:t>
                     </w:r>
+                    <w:r>
+                      <w:rPr>
+                        <w:b/>
+                        <w:sz w:val="20"/>
+                        <w:szCs w:val="20"/>
+                      </w:rPr>
+                      <w:t>EventReport</w:t>
+                    </w:r>
+                    <w:proofErr w:type="spellEnd"/>
+                    <w:proofErr w:type="gramEnd"/>
                   </w:p>
                 </w:txbxContent>
               </v:textbox>
@@ -3727,14 +3898,26 @@
                         <w:szCs w:val="20"/>
                       </w:rPr>
                     </w:pPr>
+                    <w:proofErr w:type="spellStart"/>
+                    <w:proofErr w:type="gramStart"/>
                     <w:r>
                       <w:rPr>
                         <w:b/>
                         <w:sz w:val="20"/>
                         <w:szCs w:val="20"/>
                       </w:rPr>
-                      <w:t>Display Report</w:t>
+                      <w:t>d</w:t>
                     </w:r>
+                    <w:r>
+                      <w:rPr>
+                        <w:b/>
+                        <w:sz w:val="20"/>
+                        <w:szCs w:val="20"/>
+                      </w:rPr>
+                      <w:t>isplayReport</w:t>
+                    </w:r>
+                    <w:proofErr w:type="spellEnd"/>
+                    <w:proofErr w:type="gramEnd"/>
                   </w:p>
                 </w:txbxContent>
               </v:textbox>
@@ -3768,7 +3951,6 @@
           <w:szCs w:val="36"/>
           <w:u w:val="single"/>
         </w:rPr>
-        <w:lastRenderedPageBreak/>
         <w:t>Share Event in Social Site</w:t>
       </w:r>
     </w:p>
@@ -3847,14 +4029,24 @@
                         <w:szCs w:val="20"/>
                       </w:rPr>
                     </w:pPr>
+                    <w:proofErr w:type="gramStart"/>
                     <w:r>
                       <w:rPr>
                         <w:b/>
                         <w:sz w:val="20"/>
                         <w:szCs w:val="20"/>
                       </w:rPr>
-                      <w:t>Register</w:t>
+                      <w:t>r</w:t>
                     </w:r>
+                    <w:r>
+                      <w:rPr>
+                        <w:b/>
+                        <w:sz w:val="20"/>
+                        <w:szCs w:val="20"/>
+                      </w:rPr>
+                      <w:t>egister</w:t>
+                    </w:r>
+                    <w:proofErr w:type="gramEnd"/>
                   </w:p>
                 </w:txbxContent>
               </v:textbox>
@@ -3870,14 +4062,24 @@
                         <w:szCs w:val="20"/>
                       </w:rPr>
                     </w:pPr>
+                    <w:proofErr w:type="gramStart"/>
                     <w:r>
                       <w:rPr>
                         <w:b/>
                         <w:sz w:val="20"/>
                         <w:szCs w:val="20"/>
                       </w:rPr>
-                      <w:t>Register</w:t>
+                      <w:t>r</w:t>
                     </w:r>
+                    <w:r>
+                      <w:rPr>
+                        <w:b/>
+                        <w:sz w:val="20"/>
+                        <w:szCs w:val="20"/>
+                      </w:rPr>
+                      <w:t>egister</w:t>
+                    </w:r>
+                    <w:proofErr w:type="gramEnd"/>
                   </w:p>
                 </w:txbxContent>
               </v:textbox>
@@ -3893,14 +4095,26 @@
                         <w:szCs w:val="20"/>
                       </w:rPr>
                     </w:pPr>
+                    <w:proofErr w:type="spellStart"/>
+                    <w:proofErr w:type="gramStart"/>
                     <w:r>
                       <w:rPr>
                         <w:b/>
                         <w:sz w:val="20"/>
                         <w:szCs w:val="20"/>
                       </w:rPr>
-                      <w:t>Update Event</w:t>
+                      <w:t>update</w:t>
                     </w:r>
+                    <w:r>
+                      <w:rPr>
+                        <w:b/>
+                        <w:sz w:val="20"/>
+                        <w:szCs w:val="20"/>
+                      </w:rPr>
+                      <w:t>Event</w:t>
+                    </w:r>
+                    <w:proofErr w:type="spellEnd"/>
+                    <w:proofErr w:type="gramEnd"/>
                   </w:p>
                 </w:txbxContent>
               </v:textbox>
@@ -3916,14 +4130,26 @@
                         <w:szCs w:val="20"/>
                       </w:rPr>
                     </w:pPr>
+                    <w:proofErr w:type="spellStart"/>
+                    <w:proofErr w:type="gramStart"/>
                     <w:r>
                       <w:rPr>
                         <w:b/>
                         <w:sz w:val="20"/>
                         <w:szCs w:val="20"/>
                       </w:rPr>
-                      <w:t>Sync Not Complete</w:t>
+                      <w:t>syncNot</w:t>
                     </w:r>
+                    <w:r>
+                      <w:rPr>
+                        <w:b/>
+                        <w:sz w:val="20"/>
+                        <w:szCs w:val="20"/>
+                      </w:rPr>
+                      <w:t>Complete</w:t>
+                    </w:r>
+                    <w:proofErr w:type="spellEnd"/>
+                    <w:proofErr w:type="gramEnd"/>
                   </w:p>
                 </w:txbxContent>
               </v:textbox>
@@ -3939,14 +4165,26 @@
                         <w:szCs w:val="20"/>
                       </w:rPr>
                     </w:pPr>
+                    <w:proofErr w:type="spellStart"/>
+                    <w:proofErr w:type="gramStart"/>
                     <w:r>
                       <w:rPr>
                         <w:b/>
                         <w:sz w:val="20"/>
                         <w:szCs w:val="20"/>
                       </w:rPr>
-                      <w:t>Sync Complete</w:t>
+                      <w:t>sync</w:t>
                     </w:r>
+                    <w:r>
+                      <w:rPr>
+                        <w:b/>
+                        <w:sz w:val="20"/>
+                        <w:szCs w:val="20"/>
+                      </w:rPr>
+                      <w:t>Complete</w:t>
+                    </w:r>
+                    <w:proofErr w:type="spellEnd"/>
+                    <w:proofErr w:type="gramEnd"/>
                   </w:p>
                 </w:txbxContent>
               </v:textbox>
@@ -3962,14 +4200,26 @@
                         <w:szCs w:val="20"/>
                       </w:rPr>
                     </w:pPr>
+                    <w:proofErr w:type="spellStart"/>
+                    <w:proofErr w:type="gramStart"/>
                     <w:r>
                       <w:rPr>
                         <w:b/>
                         <w:sz w:val="20"/>
                         <w:szCs w:val="20"/>
                       </w:rPr>
-                      <w:t>Sync Event</w:t>
+                      <w:t>s</w:t>
                     </w:r>
+                    <w:r>
+                      <w:rPr>
+                        <w:b/>
+                        <w:sz w:val="20"/>
+                        <w:szCs w:val="20"/>
+                      </w:rPr>
+                      <w:t>yncEvent</w:t>
+                    </w:r>
+                    <w:proofErr w:type="spellEnd"/>
+                    <w:proofErr w:type="gramEnd"/>
                   </w:p>
                 </w:txbxContent>
               </v:textbox>
@@ -3985,14 +4235,26 @@
                         <w:szCs w:val="20"/>
                       </w:rPr>
                     </w:pPr>
+                    <w:proofErr w:type="spellStart"/>
+                    <w:proofErr w:type="gramStart"/>
                     <w:r>
                       <w:rPr>
                         <w:b/>
                         <w:sz w:val="20"/>
                         <w:szCs w:val="20"/>
                       </w:rPr>
-                      <w:t>Sync Event</w:t>
+                      <w:t>sync</w:t>
                     </w:r>
+                    <w:r>
+                      <w:rPr>
+                        <w:b/>
+                        <w:sz w:val="20"/>
+                        <w:szCs w:val="20"/>
+                      </w:rPr>
+                      <w:t>Event</w:t>
+                    </w:r>
+                    <w:proofErr w:type="spellEnd"/>
+                    <w:proofErr w:type="gramEnd"/>
                   </w:p>
                 </w:txbxContent>
               </v:textbox>
@@ -4008,14 +4270,26 @@
                         <w:szCs w:val="20"/>
                       </w:rPr>
                     </w:pPr>
+                    <w:proofErr w:type="spellStart"/>
+                    <w:proofErr w:type="gramStart"/>
                     <w:r>
                       <w:rPr>
                         <w:b/>
                         <w:sz w:val="20"/>
                         <w:szCs w:val="20"/>
                       </w:rPr>
-                      <w:t>Display Event</w:t>
+                      <w:t>display</w:t>
                     </w:r>
+                    <w:r>
+                      <w:rPr>
+                        <w:b/>
+                        <w:sz w:val="20"/>
+                        <w:szCs w:val="20"/>
+                      </w:rPr>
+                      <w:t>Event</w:t>
+                    </w:r>
+                    <w:proofErr w:type="spellEnd"/>
+                    <w:proofErr w:type="gramEnd"/>
                   </w:p>
                 </w:txbxContent>
               </v:textbox>
@@ -4031,14 +4305,26 @@
                         <w:szCs w:val="20"/>
                       </w:rPr>
                     </w:pPr>
+                    <w:proofErr w:type="spellStart"/>
+                    <w:proofErr w:type="gramStart"/>
                     <w:r>
                       <w:rPr>
                         <w:b/>
                         <w:sz w:val="20"/>
                         <w:szCs w:val="20"/>
                       </w:rPr>
-                      <w:t>Sync Complete</w:t>
+                      <w:t>sync</w:t>
                     </w:r>
+                    <w:r>
+                      <w:rPr>
+                        <w:b/>
+                        <w:sz w:val="20"/>
+                        <w:szCs w:val="20"/>
+                      </w:rPr>
+                      <w:t>Complete</w:t>
+                    </w:r>
+                    <w:proofErr w:type="spellEnd"/>
+                    <w:proofErr w:type="gramEnd"/>
                   </w:p>
                 </w:txbxContent>
               </v:textbox>
@@ -4951,7 +5237,6 @@
           <w:noProof/>
           <w:lang w:val="en-US"/>
         </w:rPr>
-        <w:lastRenderedPageBreak/>
         <w:drawing>
           <wp:inline distT="0" distB="0" distL="0" distR="0">
             <wp:extent cx="6448425" cy="7686675"/>
@@ -5030,7 +5315,10 @@
     </w:p>
     <w:p>
       <w:r>
-        <w:lastRenderedPageBreak/>
+        <w:rPr>
+          <w:noProof/>
+          <w:lang w:val="en-US"/>
+        </w:rPr>
         <w:drawing>
           <wp:inline distT="0" distB="0" distL="0" distR="0">
             <wp:extent cx="5731510" cy="7734308"/>
@@ -5116,7 +5404,6 @@
           <w:noProof/>
           <w:lang w:val="en-US"/>
         </w:rPr>
-        <w:lastRenderedPageBreak/>
         <w:drawing>
           <wp:inline distT="0" distB="0" distL="0" distR="0">
             <wp:extent cx="5731510" cy="4932680"/>
@@ -5164,7 +5451,6 @@
           <w:szCs w:val="20"/>
           <w:lang w:val="en-US"/>
         </w:rPr>
-        <w:lastRenderedPageBreak/>
         <w:drawing>
           <wp:inline distT="0" distB="0" distL="0" distR="0">
             <wp:extent cx="5731510" cy="4502785"/>
@@ -5525,7 +5811,6 @@
         <w:pStyle w:val="Heading1"/>
       </w:pPr>
       <w:r>
-        <w:lastRenderedPageBreak/>
         <w:t xml:space="preserve">Testing </w:t>
       </w:r>
     </w:p>
@@ -5800,24 +6085,6 @@
     </w:p>
     <w:p>
       <w:pPr>
-        <w:pStyle w:val="BodyText"/>
-        <w:tabs>
-          <w:tab w:val="num" w:pos="1440"/>
-        </w:tabs>
-        <w:jc w:val="both"/>
-      </w:pPr>
-    </w:p>
-    <w:p>
-      <w:pPr>
-        <w:pStyle w:val="BodyText"/>
-        <w:tabs>
-          <w:tab w:val="num" w:pos="1440"/>
-        </w:tabs>
-        <w:jc w:val="both"/>
-      </w:pPr>
-    </w:p>
-    <w:p>
-      <w:pPr>
         <w:pStyle w:val="Heading1"/>
         <w:rPr>
           <w:lang w:val="en-US"/>
@@ -5833,6 +6100,284 @@
           <w:lang w:val="en-US"/>
         </w:rPr>
       </w:pPr>
+      <w:r>
+        <w:rPr>
+          <w:lang w:val="en-US"/>
+        </w:rPr>
+        <w:t>The basic COCOMO estimation formula for DNBSN semidetached software:</w:t>
+      </w:r>
+    </w:p>
+    <w:p>
+      <w:pPr>
+        <w:rPr>
+          <w:lang w:val="en-US"/>
+        </w:rPr>
+      </w:pPr>
+      <w:r>
+        <w:rPr>
+          <w:lang w:val="en-US"/>
+        </w:rPr>
+        <w:t>Our Effort =</w:t>
+      </w:r>
+      <w:r>
+        <w:rPr>
+          <w:lang w:val="en-US"/>
+        </w:rPr>
+        <w:t xml:space="preserve"> </w:t>
+      </w:r>
+      <w:r>
+        <w:rPr>
+          <w:lang w:val="en-US"/>
+        </w:rPr>
+        <w:t>3.0</w:t>
+      </w:r>
+      <w:r>
+        <w:rPr>
+          <w:lang w:val="en-US"/>
+        </w:rPr>
+        <w:t xml:space="preserve"> </w:t>
+      </w:r>
+      <w:r>
+        <w:rPr>
+          <w:lang w:val="en-US"/>
+        </w:rPr>
+        <w:t>*</w:t>
+      </w:r>
+      <w:r>
+        <w:rPr>
+          <w:lang w:val="en-US"/>
+        </w:rPr>
+        <w:t xml:space="preserve"> </w:t>
+      </w:r>
+      <w:r>
+        <w:rPr>
+          <w:lang w:val="en-US"/>
+        </w:rPr>
+        <w:t>(3.2)</w:t>
+      </w:r>
+      <w:r>
+        <w:rPr>
+          <w:vertAlign w:val="superscript"/>
+          <w:lang w:val="en-US"/>
+        </w:rPr>
+        <w:t>1.12</w:t>
+      </w:r>
+      <w:r>
+        <w:rPr>
+          <w:vertAlign w:val="superscript"/>
+          <w:lang w:val="en-US"/>
+        </w:rPr>
+        <w:t xml:space="preserve"> </w:t>
+      </w:r>
+      <w:r>
+        <w:rPr>
+          <w:lang w:val="en-US"/>
+        </w:rPr>
+        <w:t>PM</w:t>
+      </w:r>
+    </w:p>
+    <w:p>
+      <w:pPr>
+        <w:rPr>
+          <w:lang w:val="en-US"/>
+        </w:rPr>
+      </w:pPr>
+      <w:r>
+        <w:rPr>
+          <w:lang w:val="en-US"/>
+        </w:rPr>
+        <w:tab/>
+        <w:t xml:space="preserve">     =</w:t>
+      </w:r>
+      <w:r>
+        <w:rPr>
+          <w:lang w:val="en-US"/>
+        </w:rPr>
+        <w:t xml:space="preserve"> 11 PM</w:t>
+      </w:r>
+    </w:p>
+    <w:p>
+      <w:pPr>
+        <w:rPr>
+          <w:vertAlign w:val="superscript"/>
+          <w:lang w:val="en-US"/>
+        </w:rPr>
+      </w:pPr>
+      <w:r>
+        <w:rPr>
+          <w:lang w:val="en-US"/>
+        </w:rPr>
+        <w:t>Normal Development time = 2.5</w:t>
+      </w:r>
+      <w:r>
+        <w:rPr>
+          <w:lang w:val="en-US"/>
+        </w:rPr>
+        <w:t xml:space="preserve"> </w:t>
+      </w:r>
+      <w:r>
+        <w:rPr>
+          <w:lang w:val="en-US"/>
+        </w:rPr>
+        <w:t>*</w:t>
+      </w:r>
+      <w:r>
+        <w:rPr>
+          <w:lang w:val="en-US"/>
+        </w:rPr>
+        <w:t xml:space="preserve"> </w:t>
+      </w:r>
+      <w:r>
+        <w:rPr>
+          <w:lang w:val="en-US"/>
+        </w:rPr>
+        <w:t>(11)</w:t>
+      </w:r>
+      <w:r>
+        <w:rPr>
+          <w:vertAlign w:val="superscript"/>
+          <w:lang w:val="en-US"/>
+        </w:rPr>
+        <w:t>0.35</w:t>
+      </w:r>
+      <w:r>
+        <w:rPr>
+          <w:vertAlign w:val="superscript"/>
+          <w:lang w:val="en-US"/>
+        </w:rPr>
+        <w:t xml:space="preserve"> </w:t>
+      </w:r>
+      <w:r>
+        <w:rPr>
+          <w:lang w:val="en-US"/>
+        </w:rPr>
+        <w:t>months</w:t>
+      </w:r>
+    </w:p>
+    <w:p>
+      <w:pPr>
+        <w:rPr>
+          <w:lang w:val="en-US"/>
+        </w:rPr>
+      </w:pPr>
+      <w:r>
+        <w:rPr>
+          <w:lang w:val="en-US"/>
+        </w:rPr>
+        <w:tab/>
+      </w:r>
+      <w:r>
+        <w:rPr>
+          <w:lang w:val="en-US"/>
+        </w:rPr>
+        <w:tab/>
+      </w:r>
+      <w:r>
+        <w:rPr>
+          <w:lang w:val="en-US"/>
+        </w:rPr>
+        <w:tab/>
+        <w:t xml:space="preserve">      </w:t>
+      </w:r>
+      <w:r>
+        <w:rPr>
+          <w:lang w:val="en-US"/>
+        </w:rPr>
+        <w:t>=</w:t>
+      </w:r>
+      <w:r>
+        <w:rPr>
+          <w:lang w:val="en-US"/>
+        </w:rPr>
+        <w:t>6 months</w:t>
+      </w:r>
+    </w:p>
+    <w:p>
+      <w:pPr>
+        <w:rPr>
+          <w:lang w:val="en-US"/>
+        </w:rPr>
+      </w:pPr>
+      <w:r>
+        <w:rPr>
+          <w:lang w:val="en-US"/>
+        </w:rPr>
+        <w:t>Cost required to develop the product =</w:t>
+      </w:r>
+      <w:r>
+        <w:rPr>
+          <w:lang w:val="en-US"/>
+        </w:rPr>
+        <w:t xml:space="preserve"> Rs.</w:t>
+      </w:r>
+      <w:r>
+        <w:rPr>
+          <w:lang w:val="en-US"/>
+        </w:rPr>
+        <w:t xml:space="preserve"> 6 * </w:t>
+      </w:r>
+      <w:r>
+        <w:rPr>
+          <w:lang w:val="en-US"/>
+        </w:rPr>
+        <w:t>20000</w:t>
+      </w:r>
+    </w:p>
+    <w:p>
+      <w:pPr>
+        <w:rPr>
+          <w:lang w:val="en-US"/>
+        </w:rPr>
+      </w:pPr>
+      <w:r>
+        <w:rPr>
+          <w:lang w:val="en-US"/>
+        </w:rPr>
+        <w:tab/>
+      </w:r>
+      <w:r>
+        <w:rPr>
+          <w:lang w:val="en-US"/>
+        </w:rPr>
+        <w:tab/>
+      </w:r>
+      <w:r>
+        <w:rPr>
+          <w:lang w:val="en-US"/>
+        </w:rPr>
+        <w:tab/>
+      </w:r>
+      <w:r>
+        <w:rPr>
+          <w:lang w:val="en-US"/>
+        </w:rPr>
+        <w:tab/>
+        <w:t xml:space="preserve">          = </w:t>
+      </w:r>
+      <w:r>
+        <w:rPr>
+          <w:lang w:val="en-US"/>
+        </w:rPr>
+        <w:t xml:space="preserve">Rs. </w:t>
+      </w:r>
+      <w:r>
+        <w:rPr>
+          <w:lang w:val="en-US"/>
+        </w:rPr>
+        <w:t>120</w:t>
+      </w:r>
+      <w:r>
+        <w:rPr>
+          <w:lang w:val="en-US"/>
+        </w:rPr>
+        <w:t>,</w:t>
+      </w:r>
+      <w:r>
+        <w:rPr>
+          <w:lang w:val="en-US"/>
+        </w:rPr>
+        <w:t>000</w:t>
+      </w:r>
     </w:p>
     <w:p>
       <w:pPr>
@@ -5898,7 +6443,6 @@
         <w:rPr>
           <w:rFonts w:eastAsia="Arial"/>
         </w:rPr>
-        <w:lastRenderedPageBreak/>
         <w:t>List of twitter update could be generated.</w:t>
       </w:r>
     </w:p>
@@ -6854,21 +7398,21 @@
         <v:path o:extrusionok="f" gradientshapeok="t" o:connecttype="rect"/>
         <o:lock v:ext="edit" aspectratio="t"/>
       </v:shapetype>
-      <v:shape id="_x0000_i1029" type="#_x0000_t75" style="width:12pt;height:10.5pt" o:bullet="t">
+      <v:shape id="_x0000_i1077" type="#_x0000_t75" style="width:12pt;height:10.5pt" o:bullet="t">
         <v:imagedata r:id="rId1" o:title="bullet1"/>
       </v:shape>
     </w:pict>
   </w:numPicBullet>
   <w:numPicBullet w:numPicBulletId="1">
     <w:pict>
-      <v:shape id="_x0000_i1030" type="#_x0000_t75" style="width:12pt;height:10.5pt" o:bullet="t">
+      <v:shape id="_x0000_i1078" type="#_x0000_t75" style="width:12pt;height:10.5pt" o:bullet="t">
         <v:imagedata r:id="rId2" o:title="bullet2"/>
       </v:shape>
     </w:pict>
   </w:numPicBullet>
   <w:numPicBullet w:numPicBulletId="2">
     <w:pict>
-      <v:shape id="_x0000_i1031" type="#_x0000_t75" style="width:12pt;height:10.5pt" o:bullet="t">
+      <v:shape id="_x0000_i1079" type="#_x0000_t75" style="width:12pt;height:10.5pt" o:bullet="t">
         <v:imagedata r:id="rId3" o:title="bullet3"/>
       </v:shape>
     </w:pict>

</xml_diff>

<commit_message>
Software requirement specifications (SRS): added
</commit_message>
<xml_diff>
--- a/report/All Doc Mca final doc/Anirban Mca Final REPORT.docx
+++ b/report/All Doc Mca final doc/Anirban Mca Final REPORT.docx
@@ -2129,19 +2129,2780 @@
     <w:p>
       <w:pPr>
         <w:pStyle w:val="Heading3"/>
+      </w:pPr>
+      <w:bookmarkStart w:id="3" w:name="_Toc344699036"/>
+      <w:r>
+        <w:t>Functional</w:t>
+      </w:r>
+      <w:r>
+        <w:t xml:space="preserve"> Requirement</w:t>
+      </w:r>
+      <w:bookmarkEnd w:id="3"/>
+    </w:p>
+    <w:p>
+      <w:pPr>
+        <w:pStyle w:val="Heading4"/>
+        <w:rPr>
+          <w:rStyle w:val="SubtleEmphasis"/>
+          <w:rFonts w:asciiTheme="majorHAnsi" w:eastAsiaTheme="majorEastAsia" w:hAnsiTheme="majorHAnsi" w:cstheme="majorBidi"/>
+          <w:i/>
+          <w:iCs/>
+          <w:color w:val="4F81BD" w:themeColor="accent1"/>
+        </w:rPr>
+      </w:pPr>
+      <w:bookmarkStart w:id="4" w:name="_Toc344699037"/>
+      <w:r>
+        <w:t>Register User</w:t>
+      </w:r>
+      <w:bookmarkEnd w:id="4"/>
+    </w:p>
+    <w:p>
+      <w:pPr>
+        <w:pStyle w:val="ListParagraph"/>
+        <w:spacing w:line="480" w:lineRule="auto"/>
+        <w:ind w:firstLine="360"/>
+        <w:rPr>
+          <w:rFonts w:ascii="Arial" w:hAnsi="Arial" w:cs="Arial"/>
+          <w:b/>
+          <w:i w:val="0"/>
+          <w:color w:val="222222"/>
+          <w:lang w:eastAsia="en-IN"/>
+        </w:rPr>
+      </w:pPr>
+      <w:r>
+        <w:rPr>
+          <w:rFonts w:ascii="Arial" w:hAnsi="Arial" w:cs="Arial"/>
+          <w:b/>
+          <w:i w:val="0"/>
+          <w:color w:val="222222"/>
+          <w:lang w:eastAsia="en-IN"/>
+        </w:rPr>
+        <w:t>Introduction:</w:t>
+      </w:r>
+    </w:p>
+    <w:p>
+      <w:pPr>
+        <w:pStyle w:val="ListParagraph"/>
+        <w:spacing w:line="480" w:lineRule="auto"/>
+        <w:ind w:firstLine="360"/>
+        <w:rPr>
+          <w:rFonts w:ascii="Arial" w:hAnsi="Arial" w:cs="Arial"/>
+          <w:i w:val="0"/>
+          <w:color w:val="222222"/>
+          <w:lang w:eastAsia="en-IN"/>
+        </w:rPr>
+      </w:pPr>
+      <w:r>
+        <w:rPr>
+          <w:rFonts w:ascii="Arial" w:hAnsi="Arial" w:cs="Arial"/>
+          <w:i w:val="0"/>
+          <w:color w:val="222222"/>
+          <w:lang w:eastAsia="en-IN"/>
+        </w:rPr>
+        <w:t xml:space="preserve">Register a new </w:t>
+      </w:r>
+      <w:r>
+        <w:rPr>
+          <w:rFonts w:ascii="Arial" w:hAnsi="Arial" w:cs="Arial"/>
+          <w:i w:val="0"/>
+          <w:color w:val="222222"/>
+          <w:lang w:eastAsia="en-IN"/>
+        </w:rPr>
+        <w:t>User</w:t>
+      </w:r>
+      <w:r>
+        <w:rPr>
+          <w:rFonts w:ascii="Arial" w:hAnsi="Arial" w:cs="Arial"/>
+          <w:i w:val="0"/>
+          <w:color w:val="222222"/>
+          <w:lang w:eastAsia="en-IN"/>
+        </w:rPr>
+        <w:t>.</w:t>
+      </w:r>
+    </w:p>
+    <w:p>
+      <w:pPr>
+        <w:pStyle w:val="ListParagraph"/>
+        <w:spacing w:line="480" w:lineRule="auto"/>
+        <w:ind w:firstLine="360"/>
+        <w:rPr>
+          <w:rFonts w:ascii="Arial" w:hAnsi="Arial" w:cs="Arial"/>
+          <w:b/>
+          <w:i w:val="0"/>
+          <w:color w:val="222222"/>
+          <w:lang w:eastAsia="en-IN"/>
+        </w:rPr>
+      </w:pPr>
+      <w:r>
+        <w:rPr>
+          <w:rFonts w:ascii="Arial" w:hAnsi="Arial" w:cs="Arial"/>
+          <w:b/>
+          <w:i w:val="0"/>
+          <w:color w:val="222222"/>
+          <w:lang w:eastAsia="en-IN"/>
+        </w:rPr>
+        <w:t>Input:</w:t>
+      </w:r>
+    </w:p>
+    <w:p>
+      <w:pPr>
+        <w:pStyle w:val="ListParagraph"/>
+        <w:spacing w:line="480" w:lineRule="auto"/>
+        <w:ind w:firstLine="360"/>
+        <w:rPr>
+          <w:rFonts w:ascii="Arial" w:hAnsi="Arial" w:cs="Arial"/>
+          <w:i w:val="0"/>
+          <w:color w:val="222222"/>
+          <w:lang w:eastAsia="en-IN"/>
+        </w:rPr>
+      </w:pPr>
+      <w:r>
+        <w:rPr>
+          <w:rFonts w:ascii="Arial" w:hAnsi="Arial" w:cs="Arial"/>
+          <w:i w:val="0"/>
+          <w:color w:val="222222"/>
+          <w:lang w:eastAsia="en-IN"/>
+        </w:rPr>
+        <w:t xml:space="preserve">Relevant </w:t>
+      </w:r>
+      <w:r>
+        <w:rPr>
+          <w:rFonts w:ascii="Arial" w:hAnsi="Arial" w:cs="Arial"/>
+          <w:i w:val="0"/>
+          <w:color w:val="222222"/>
+          <w:lang w:eastAsia="en-IN"/>
+        </w:rPr>
+        <w:t>User</w:t>
+      </w:r>
+      <w:r>
+        <w:rPr>
+          <w:rFonts w:ascii="Arial" w:hAnsi="Arial" w:cs="Arial"/>
+          <w:i w:val="0"/>
+          <w:color w:val="222222"/>
+          <w:lang w:eastAsia="en-IN"/>
+        </w:rPr>
+        <w:t xml:space="preserve"> data like name, </w:t>
+      </w:r>
+      <w:r>
+        <w:rPr>
+          <w:rFonts w:ascii="Arial" w:hAnsi="Arial" w:cs="Arial"/>
+          <w:i w:val="0"/>
+          <w:color w:val="222222"/>
+          <w:lang w:eastAsia="en-IN"/>
+        </w:rPr>
+        <w:t>user id, password</w:t>
+      </w:r>
+      <w:r>
+        <w:rPr>
+          <w:rFonts w:ascii="Arial" w:hAnsi="Arial" w:cs="Arial"/>
+          <w:i w:val="0"/>
+          <w:color w:val="222222"/>
+          <w:lang w:eastAsia="en-IN"/>
+        </w:rPr>
+        <w:t>,</w:t>
+      </w:r>
+      <w:r>
+        <w:rPr>
+          <w:rFonts w:ascii="Arial" w:hAnsi="Arial" w:cs="Arial"/>
+          <w:i w:val="0"/>
+          <w:color w:val="222222"/>
+          <w:lang w:eastAsia="en-IN"/>
+        </w:rPr>
+        <w:t xml:space="preserve"> date of birth etc.</w:t>
+      </w:r>
+      <w:r>
+        <w:rPr>
+          <w:rFonts w:ascii="Arial" w:hAnsi="Arial" w:cs="Arial"/>
+          <w:i w:val="0"/>
+          <w:color w:val="222222"/>
+          <w:lang w:eastAsia="en-IN"/>
+        </w:rPr>
+        <w:t xml:space="preserve"> </w:t>
+      </w:r>
+    </w:p>
+    <w:p>
+      <w:pPr>
+        <w:pStyle w:val="ListParagraph"/>
+        <w:spacing w:line="480" w:lineRule="auto"/>
+        <w:ind w:firstLine="360"/>
+        <w:rPr>
+          <w:rFonts w:ascii="Arial" w:hAnsi="Arial" w:cs="Arial"/>
+          <w:b/>
+          <w:i w:val="0"/>
+          <w:color w:val="222222"/>
+          <w:lang w:eastAsia="en-IN"/>
+        </w:rPr>
+      </w:pPr>
+      <w:r>
+        <w:rPr>
+          <w:rFonts w:ascii="Arial" w:hAnsi="Arial" w:cs="Arial"/>
+          <w:b/>
+          <w:i w:val="0"/>
+          <w:color w:val="222222"/>
+          <w:lang w:eastAsia="en-IN"/>
+        </w:rPr>
+        <w:t>Processing:</w:t>
+      </w:r>
+    </w:p>
+    <w:p>
+      <w:pPr>
+        <w:pStyle w:val="ListParagraph"/>
+        <w:spacing w:line="480" w:lineRule="auto"/>
+        <w:ind w:firstLine="360"/>
+        <w:rPr>
+          <w:rFonts w:ascii="Arial" w:hAnsi="Arial" w:cs="Arial"/>
+          <w:i w:val="0"/>
+          <w:color w:val="222222"/>
+          <w:lang w:eastAsia="en-IN"/>
+        </w:rPr>
+      </w:pPr>
+      <w:r>
+        <w:rPr>
+          <w:rFonts w:ascii="Arial" w:hAnsi="Arial" w:cs="Arial"/>
+          <w:i w:val="0"/>
+          <w:color w:val="222222"/>
+          <w:lang w:eastAsia="en-IN"/>
+        </w:rPr>
+        <w:t xml:space="preserve">The </w:t>
+      </w:r>
+      <w:r>
+        <w:rPr>
+          <w:rFonts w:ascii="Arial" w:hAnsi="Arial" w:cs="Arial"/>
+          <w:b/>
+          <w:i w:val="0"/>
+          <w:color w:val="222222"/>
+          <w:lang w:eastAsia="en-IN"/>
+        </w:rPr>
+        <w:t xml:space="preserve">DNBSN </w:t>
+      </w:r>
+      <w:r>
+        <w:rPr>
+          <w:rFonts w:ascii="Arial" w:hAnsi="Arial" w:cs="Arial"/>
+          <w:i w:val="0"/>
+          <w:color w:val="222222"/>
+          <w:lang w:eastAsia="en-IN"/>
+        </w:rPr>
+        <w:t>will</w:t>
+      </w:r>
+      <w:r>
+        <w:rPr>
+          <w:rFonts w:ascii="Arial" w:hAnsi="Arial" w:cs="Arial"/>
+          <w:b/>
+          <w:i w:val="0"/>
+          <w:color w:val="222222"/>
+          <w:lang w:eastAsia="en-IN"/>
+        </w:rPr>
+        <w:t xml:space="preserve"> </w:t>
+      </w:r>
+      <w:r>
+        <w:rPr>
+          <w:rFonts w:ascii="Arial" w:hAnsi="Arial" w:cs="Arial"/>
+          <w:i w:val="0"/>
+          <w:color w:val="222222"/>
+          <w:lang w:eastAsia="en-IN"/>
+        </w:rPr>
+        <w:t xml:space="preserve">create a new </w:t>
+      </w:r>
+      <w:r>
+        <w:rPr>
+          <w:rFonts w:ascii="Arial" w:hAnsi="Arial" w:cs="Arial"/>
+          <w:i w:val="0"/>
+          <w:color w:val="222222"/>
+          <w:lang w:eastAsia="en-IN"/>
+        </w:rPr>
+        <w:t>user</w:t>
+      </w:r>
+      <w:r>
+        <w:rPr>
+          <w:rFonts w:ascii="Arial" w:hAnsi="Arial" w:cs="Arial"/>
+          <w:i w:val="0"/>
+          <w:color w:val="222222"/>
+          <w:lang w:eastAsia="en-IN"/>
+        </w:rPr>
+        <w:t xml:space="preserve"> entry.</w:t>
+      </w:r>
+    </w:p>
+    <w:p>
+      <w:pPr>
+        <w:pStyle w:val="ListParagraph"/>
+        <w:spacing w:line="480" w:lineRule="auto"/>
+        <w:ind w:firstLine="360"/>
+        <w:rPr>
+          <w:rFonts w:ascii="Arial" w:hAnsi="Arial" w:cs="Arial"/>
+          <w:b/>
+          <w:i w:val="0"/>
+          <w:color w:val="222222"/>
+          <w:lang w:eastAsia="en-IN"/>
+        </w:rPr>
+      </w:pPr>
+      <w:r>
+        <w:rPr>
+          <w:rFonts w:ascii="Arial" w:hAnsi="Arial" w:cs="Arial"/>
+          <w:b/>
+          <w:i w:val="0"/>
+          <w:color w:val="222222"/>
+          <w:lang w:eastAsia="en-IN"/>
+        </w:rPr>
+        <w:t xml:space="preserve">Output: </w:t>
+      </w:r>
+    </w:p>
+    <w:p>
+      <w:pPr>
+        <w:pStyle w:val="ListParagraph"/>
+        <w:spacing w:line="480" w:lineRule="auto"/>
+        <w:ind w:firstLine="360"/>
+        <w:rPr>
+          <w:rFonts w:ascii="Arial" w:hAnsi="Arial" w:cs="Arial"/>
+          <w:i w:val="0"/>
+          <w:color w:val="222222"/>
+          <w:lang w:eastAsia="en-IN"/>
+        </w:rPr>
+      </w:pPr>
+      <w:r>
+        <w:rPr>
+          <w:rFonts w:ascii="Arial" w:hAnsi="Arial" w:cs="Arial"/>
+          <w:i w:val="0"/>
+          <w:color w:val="222222"/>
+          <w:lang w:eastAsia="en-IN"/>
+        </w:rPr>
+        <w:t xml:space="preserve">The </w:t>
+      </w:r>
+      <w:r>
+        <w:rPr>
+          <w:rFonts w:ascii="Arial" w:hAnsi="Arial" w:cs="Arial"/>
+          <w:b/>
+          <w:i w:val="0"/>
+          <w:color w:val="222222"/>
+          <w:lang w:eastAsia="en-IN"/>
+        </w:rPr>
+        <w:t xml:space="preserve">DNBSN </w:t>
+      </w:r>
+      <w:r>
+        <w:rPr>
+          <w:rFonts w:ascii="Arial" w:hAnsi="Arial" w:cs="Arial"/>
+          <w:i w:val="0"/>
+          <w:color w:val="222222"/>
+          <w:lang w:eastAsia="en-IN"/>
+        </w:rPr>
+        <w:t xml:space="preserve">will generate a </w:t>
+      </w:r>
+      <w:r>
+        <w:rPr>
+          <w:rFonts w:ascii="Arial" w:hAnsi="Arial" w:cs="Arial"/>
+          <w:i w:val="0"/>
+          <w:color w:val="222222"/>
+          <w:lang w:eastAsia="en-IN"/>
+        </w:rPr>
+        <w:t>user to use the application.</w:t>
+      </w:r>
+    </w:p>
+    <w:p>
+      <w:pPr>
+        <w:pStyle w:val="Heading4"/>
+        <w:rPr>
+          <w:rStyle w:val="SubtleEmphasis"/>
+          <w:rFonts w:eastAsiaTheme="majorEastAsia"/>
+        </w:rPr>
+      </w:pPr>
+      <w:bookmarkStart w:id="5" w:name="_Toc344699038"/>
+      <w:r>
+        <w:t>Login User</w:t>
+      </w:r>
+      <w:bookmarkEnd w:id="5"/>
+    </w:p>
+    <w:p>
+      <w:pPr>
+        <w:pStyle w:val="ListParagraph"/>
+        <w:spacing w:line="480" w:lineRule="auto"/>
+        <w:ind w:firstLine="360"/>
+        <w:rPr>
+          <w:rFonts w:ascii="Arial" w:hAnsi="Arial" w:cs="Arial"/>
+          <w:b/>
+          <w:i w:val="0"/>
+          <w:color w:val="222222"/>
+          <w:lang w:eastAsia="en-IN"/>
+        </w:rPr>
+      </w:pPr>
+      <w:r>
+        <w:rPr>
+          <w:rFonts w:ascii="Arial" w:hAnsi="Arial" w:cs="Arial"/>
+          <w:b/>
+          <w:i w:val="0"/>
+          <w:color w:val="222222"/>
+          <w:lang w:eastAsia="en-IN"/>
+        </w:rPr>
+        <w:t>Introduction:</w:t>
+      </w:r>
+    </w:p>
+    <w:p>
+      <w:pPr>
+        <w:pStyle w:val="ListParagraph"/>
+        <w:spacing w:line="480" w:lineRule="auto"/>
+        <w:ind w:firstLine="360"/>
+        <w:rPr>
+          <w:rFonts w:ascii="Arial" w:hAnsi="Arial" w:cs="Arial"/>
+          <w:i w:val="0"/>
+          <w:color w:val="222222"/>
+          <w:lang w:eastAsia="en-IN"/>
+        </w:rPr>
+      </w:pPr>
+      <w:proofErr w:type="gramStart"/>
+      <w:r>
+        <w:rPr>
+          <w:rFonts w:ascii="Arial" w:hAnsi="Arial" w:cs="Arial"/>
+          <w:i w:val="0"/>
+          <w:color w:val="222222"/>
+          <w:lang w:eastAsia="en-IN"/>
+        </w:rPr>
+        <w:t>Logging in as an existing</w:t>
+      </w:r>
+      <w:r>
+        <w:rPr>
+          <w:rFonts w:ascii="Arial" w:hAnsi="Arial" w:cs="Arial"/>
+          <w:i w:val="0"/>
+          <w:color w:val="222222"/>
+          <w:lang w:eastAsia="en-IN"/>
+        </w:rPr>
+        <w:t xml:space="preserve"> </w:t>
+      </w:r>
+      <w:r>
+        <w:rPr>
+          <w:rFonts w:ascii="Arial" w:hAnsi="Arial" w:cs="Arial"/>
+          <w:i w:val="0"/>
+          <w:color w:val="222222"/>
+          <w:lang w:eastAsia="en-IN"/>
+        </w:rPr>
+        <w:t>User</w:t>
+      </w:r>
+      <w:r>
+        <w:rPr>
+          <w:rFonts w:ascii="Arial" w:hAnsi="Arial" w:cs="Arial"/>
+          <w:i w:val="0"/>
+          <w:color w:val="222222"/>
+          <w:lang w:eastAsia="en-IN"/>
+        </w:rPr>
+        <w:t>.</w:t>
+      </w:r>
+      <w:proofErr w:type="gramEnd"/>
+    </w:p>
+    <w:p>
+      <w:pPr>
+        <w:pStyle w:val="ListParagraph"/>
+        <w:spacing w:line="480" w:lineRule="auto"/>
+        <w:ind w:firstLine="360"/>
+        <w:rPr>
+          <w:rFonts w:ascii="Arial" w:hAnsi="Arial" w:cs="Arial"/>
+          <w:b/>
+          <w:i w:val="0"/>
+          <w:color w:val="222222"/>
+          <w:lang w:eastAsia="en-IN"/>
+        </w:rPr>
+      </w:pPr>
+      <w:r>
+        <w:rPr>
+          <w:rFonts w:ascii="Arial" w:hAnsi="Arial" w:cs="Arial"/>
+          <w:b/>
+          <w:i w:val="0"/>
+          <w:color w:val="222222"/>
+          <w:lang w:eastAsia="en-IN"/>
+        </w:rPr>
+        <w:t>Input:</w:t>
+      </w:r>
+    </w:p>
+    <w:p>
+      <w:pPr>
+        <w:pStyle w:val="ListParagraph"/>
+        <w:spacing w:line="480" w:lineRule="auto"/>
+        <w:ind w:firstLine="360"/>
+        <w:rPr>
+          <w:rFonts w:ascii="Arial" w:hAnsi="Arial" w:cs="Arial"/>
+          <w:i w:val="0"/>
+          <w:color w:val="222222"/>
+          <w:lang w:eastAsia="en-IN"/>
+        </w:rPr>
+      </w:pPr>
+      <w:r>
+        <w:rPr>
+          <w:rFonts w:ascii="Arial" w:hAnsi="Arial" w:cs="Arial"/>
+          <w:i w:val="0"/>
+          <w:color w:val="222222"/>
+          <w:lang w:eastAsia="en-IN"/>
+        </w:rPr>
+        <w:t>User</w:t>
+      </w:r>
+      <w:r>
+        <w:rPr>
+          <w:rFonts w:ascii="Arial" w:hAnsi="Arial" w:cs="Arial"/>
+          <w:i w:val="0"/>
+          <w:color w:val="222222"/>
+          <w:lang w:eastAsia="en-IN"/>
+        </w:rPr>
+        <w:t xml:space="preserve"> </w:t>
+      </w:r>
+      <w:r>
+        <w:rPr>
+          <w:rFonts w:ascii="Arial" w:hAnsi="Arial" w:cs="Arial"/>
+          <w:i w:val="0"/>
+          <w:color w:val="222222"/>
+          <w:lang w:eastAsia="en-IN"/>
+        </w:rPr>
+        <w:t>will provide</w:t>
+      </w:r>
+      <w:r>
+        <w:rPr>
+          <w:rFonts w:ascii="Arial" w:hAnsi="Arial" w:cs="Arial"/>
+          <w:i w:val="0"/>
+          <w:color w:val="222222"/>
+          <w:lang w:eastAsia="en-IN"/>
+        </w:rPr>
+        <w:t xml:space="preserve"> </w:t>
+      </w:r>
+      <w:r>
+        <w:rPr>
+          <w:rFonts w:ascii="Arial" w:hAnsi="Arial" w:cs="Arial"/>
+          <w:i w:val="0"/>
+          <w:color w:val="222222"/>
+          <w:lang w:eastAsia="en-IN"/>
+        </w:rPr>
+        <w:t>user id, password.</w:t>
+      </w:r>
+      <w:r>
+        <w:rPr>
+          <w:rFonts w:ascii="Arial" w:hAnsi="Arial" w:cs="Arial"/>
+          <w:i w:val="0"/>
+          <w:color w:val="222222"/>
+          <w:lang w:eastAsia="en-IN"/>
+        </w:rPr>
+        <w:t xml:space="preserve"> </w:t>
+      </w:r>
+    </w:p>
+    <w:p>
+      <w:pPr>
+        <w:pStyle w:val="ListParagraph"/>
+        <w:spacing w:line="480" w:lineRule="auto"/>
+        <w:ind w:firstLine="360"/>
+        <w:rPr>
+          <w:rFonts w:ascii="Arial" w:hAnsi="Arial" w:cs="Arial"/>
+          <w:b/>
+          <w:i w:val="0"/>
+          <w:color w:val="222222"/>
+          <w:lang w:eastAsia="en-IN"/>
+        </w:rPr>
+      </w:pPr>
+      <w:r>
+        <w:rPr>
+          <w:rFonts w:ascii="Arial" w:hAnsi="Arial" w:cs="Arial"/>
+          <w:b/>
+          <w:i w:val="0"/>
+          <w:color w:val="222222"/>
+          <w:lang w:eastAsia="en-IN"/>
+        </w:rPr>
+        <w:t>Processing:</w:t>
+      </w:r>
+    </w:p>
+    <w:p>
+      <w:pPr>
+        <w:pStyle w:val="ListParagraph"/>
+        <w:spacing w:line="480" w:lineRule="auto"/>
+        <w:ind w:firstLine="360"/>
+        <w:rPr>
+          <w:rFonts w:ascii="Arial" w:hAnsi="Arial" w:cs="Arial"/>
+          <w:i w:val="0"/>
+          <w:color w:val="222222"/>
+          <w:lang w:eastAsia="en-IN"/>
+        </w:rPr>
+      </w:pPr>
+      <w:r>
+        <w:rPr>
+          <w:rFonts w:ascii="Arial" w:hAnsi="Arial" w:cs="Arial"/>
+          <w:i w:val="0"/>
+          <w:color w:val="222222"/>
+          <w:lang w:eastAsia="en-IN"/>
+        </w:rPr>
+        <w:t xml:space="preserve">The </w:t>
+      </w:r>
+      <w:r>
+        <w:rPr>
+          <w:rFonts w:ascii="Arial" w:hAnsi="Arial" w:cs="Arial"/>
+          <w:b/>
+          <w:i w:val="0"/>
+          <w:color w:val="222222"/>
+          <w:lang w:eastAsia="en-IN"/>
+        </w:rPr>
+        <w:t xml:space="preserve">DNBSN </w:t>
+      </w:r>
+      <w:r>
+        <w:rPr>
+          <w:rFonts w:ascii="Arial" w:hAnsi="Arial" w:cs="Arial"/>
+          <w:i w:val="0"/>
+          <w:color w:val="222222"/>
+          <w:lang w:eastAsia="en-IN"/>
+        </w:rPr>
+        <w:t>will</w:t>
+      </w:r>
+      <w:r>
+        <w:rPr>
+          <w:rFonts w:ascii="Arial" w:hAnsi="Arial" w:cs="Arial"/>
+          <w:b/>
+          <w:i w:val="0"/>
+          <w:color w:val="222222"/>
+          <w:lang w:eastAsia="en-IN"/>
+        </w:rPr>
+        <w:t xml:space="preserve"> </w:t>
+      </w:r>
+      <w:r>
+        <w:rPr>
+          <w:rFonts w:ascii="Arial" w:hAnsi="Arial" w:cs="Arial"/>
+          <w:i w:val="0"/>
+          <w:color w:val="222222"/>
+          <w:lang w:eastAsia="en-IN"/>
+        </w:rPr>
+        <w:t>check the authorization of the particular user</w:t>
+      </w:r>
+      <w:r>
+        <w:rPr>
+          <w:rFonts w:ascii="Arial" w:hAnsi="Arial" w:cs="Arial"/>
+          <w:i w:val="0"/>
+          <w:color w:val="222222"/>
+          <w:lang w:eastAsia="en-IN"/>
+        </w:rPr>
+        <w:t>.</w:t>
+      </w:r>
+    </w:p>
+    <w:p>
+      <w:pPr>
+        <w:pStyle w:val="ListParagraph"/>
+        <w:spacing w:line="480" w:lineRule="auto"/>
+        <w:ind w:firstLine="360"/>
+        <w:rPr>
+          <w:rFonts w:ascii="Arial" w:hAnsi="Arial" w:cs="Arial"/>
+          <w:b/>
+          <w:i w:val="0"/>
+          <w:color w:val="222222"/>
+          <w:lang w:eastAsia="en-IN"/>
+        </w:rPr>
+      </w:pPr>
+      <w:r>
+        <w:rPr>
+          <w:rFonts w:ascii="Arial" w:hAnsi="Arial" w:cs="Arial"/>
+          <w:b/>
+          <w:i w:val="0"/>
+          <w:color w:val="222222"/>
+          <w:lang w:eastAsia="en-IN"/>
+        </w:rPr>
+        <w:t xml:space="preserve">Output: </w:t>
+      </w:r>
+    </w:p>
+    <w:p>
+      <w:pPr>
+        <w:pStyle w:val="ListParagraph"/>
+        <w:spacing w:line="480" w:lineRule="auto"/>
+        <w:ind w:firstLine="360"/>
+        <w:rPr>
+          <w:rFonts w:ascii="Arial" w:hAnsi="Arial" w:cs="Arial"/>
+          <w:i w:val="0"/>
+          <w:color w:val="222222"/>
+          <w:lang w:eastAsia="en-IN"/>
+        </w:rPr>
+      </w:pPr>
+      <w:r>
+        <w:rPr>
+          <w:rFonts w:ascii="Arial" w:hAnsi="Arial" w:cs="Arial"/>
+          <w:i w:val="0"/>
+          <w:color w:val="222222"/>
+          <w:lang w:eastAsia="en-IN"/>
+        </w:rPr>
+        <w:t xml:space="preserve">The </w:t>
+      </w:r>
+      <w:r>
+        <w:rPr>
+          <w:rFonts w:ascii="Arial" w:hAnsi="Arial" w:cs="Arial"/>
+          <w:b/>
+          <w:i w:val="0"/>
+          <w:color w:val="222222"/>
+          <w:lang w:eastAsia="en-IN"/>
+        </w:rPr>
+        <w:t xml:space="preserve">DNBSN </w:t>
+      </w:r>
+      <w:r>
+        <w:rPr>
+          <w:rFonts w:ascii="Arial" w:hAnsi="Arial" w:cs="Arial"/>
+          <w:i w:val="0"/>
+          <w:color w:val="222222"/>
+          <w:lang w:eastAsia="en-IN"/>
+        </w:rPr>
+        <w:t xml:space="preserve">will </w:t>
+      </w:r>
+      <w:r>
+        <w:rPr>
+          <w:rFonts w:ascii="Arial" w:hAnsi="Arial" w:cs="Arial"/>
+          <w:i w:val="0"/>
+          <w:color w:val="222222"/>
+          <w:lang w:eastAsia="en-IN"/>
+        </w:rPr>
+        <w:t>allow accessing feature to the user if the given data match with the internal information, otherwise denying user.</w:t>
+      </w:r>
+    </w:p>
+    <w:p>
+      <w:pPr>
+        <w:pStyle w:val="Heading4"/>
+        <w:rPr>
+          <w:rStyle w:val="SubtleEmphasis"/>
+          <w:rFonts w:eastAsiaTheme="majorEastAsia"/>
+        </w:rPr>
+      </w:pPr>
+      <w:bookmarkStart w:id="6" w:name="_Toc344699039"/>
+      <w:r>
+        <w:t>Update Note or Event</w:t>
+      </w:r>
+      <w:bookmarkEnd w:id="6"/>
+      <w:r>
+        <w:t xml:space="preserve"> </w:t>
+      </w:r>
+    </w:p>
+    <w:p>
+      <w:pPr>
+        <w:pStyle w:val="ListParagraph"/>
+        <w:spacing w:line="480" w:lineRule="auto"/>
+        <w:ind w:firstLine="360"/>
+        <w:rPr>
+          <w:rFonts w:ascii="Arial" w:hAnsi="Arial" w:cs="Arial"/>
+          <w:b/>
+          <w:i w:val="0"/>
+          <w:color w:val="222222"/>
+          <w:lang w:eastAsia="en-IN"/>
+        </w:rPr>
+      </w:pPr>
+      <w:r>
+        <w:rPr>
+          <w:rFonts w:ascii="Arial" w:hAnsi="Arial" w:cs="Arial"/>
+          <w:b/>
+          <w:i w:val="0"/>
+          <w:color w:val="222222"/>
+          <w:lang w:eastAsia="en-IN"/>
+        </w:rPr>
+        <w:t>Introduction:</w:t>
+      </w:r>
+    </w:p>
+    <w:p>
+      <w:pPr>
+        <w:pStyle w:val="ListParagraph"/>
+        <w:spacing w:line="480" w:lineRule="auto"/>
+        <w:ind w:firstLine="360"/>
+        <w:rPr>
+          <w:rFonts w:ascii="Arial" w:hAnsi="Arial" w:cs="Arial"/>
+          <w:i w:val="0"/>
+          <w:color w:val="222222"/>
+          <w:lang w:eastAsia="en-IN"/>
+        </w:rPr>
+      </w:pPr>
+      <w:r>
+        <w:rPr>
+          <w:rFonts w:ascii="Arial" w:hAnsi="Arial" w:cs="Arial"/>
+          <w:i w:val="0"/>
+          <w:color w:val="222222"/>
+          <w:lang w:eastAsia="en-IN"/>
+        </w:rPr>
+        <w:t>User can add note or event</w:t>
+      </w:r>
+      <w:r>
+        <w:rPr>
+          <w:rFonts w:ascii="Arial" w:hAnsi="Arial" w:cs="Arial"/>
+          <w:i w:val="0"/>
+          <w:color w:val="222222"/>
+          <w:lang w:eastAsia="en-IN"/>
+        </w:rPr>
+        <w:t>.</w:t>
+      </w:r>
+    </w:p>
+    <w:p>
+      <w:pPr>
+        <w:pStyle w:val="ListParagraph"/>
+        <w:spacing w:line="480" w:lineRule="auto"/>
+        <w:ind w:firstLine="360"/>
+        <w:rPr>
+          <w:rFonts w:ascii="Arial" w:hAnsi="Arial" w:cs="Arial"/>
+          <w:b/>
+          <w:i w:val="0"/>
+          <w:color w:val="222222"/>
+          <w:lang w:eastAsia="en-IN"/>
+        </w:rPr>
+      </w:pPr>
+      <w:r>
+        <w:rPr>
+          <w:rFonts w:ascii="Arial" w:hAnsi="Arial" w:cs="Arial"/>
+          <w:b/>
+          <w:i w:val="0"/>
+          <w:color w:val="222222"/>
+          <w:lang w:eastAsia="en-IN"/>
+        </w:rPr>
+        <w:t>Input:</w:t>
+      </w:r>
+    </w:p>
+    <w:p>
+      <w:pPr>
+        <w:pStyle w:val="ListParagraph"/>
+        <w:spacing w:line="480" w:lineRule="auto"/>
+        <w:ind w:firstLine="360"/>
+        <w:rPr>
+          <w:rFonts w:ascii="Arial" w:hAnsi="Arial" w:cs="Arial"/>
+          <w:i w:val="0"/>
+          <w:color w:val="222222"/>
+          <w:lang w:eastAsia="en-IN"/>
+        </w:rPr>
+      </w:pPr>
+      <w:r>
+        <w:rPr>
+          <w:rFonts w:ascii="Arial" w:hAnsi="Arial" w:cs="Arial"/>
+          <w:i w:val="0"/>
+          <w:color w:val="222222"/>
+          <w:lang w:eastAsia="en-IN"/>
+        </w:rPr>
+        <w:t>User will compose note or event</w:t>
+      </w:r>
+      <w:r>
+        <w:rPr>
+          <w:rFonts w:ascii="Arial" w:hAnsi="Arial" w:cs="Arial"/>
+          <w:i w:val="0"/>
+          <w:color w:val="222222"/>
+          <w:lang w:eastAsia="en-IN"/>
+        </w:rPr>
+        <w:t xml:space="preserve"> </w:t>
+      </w:r>
+      <w:r>
+        <w:rPr>
+          <w:rFonts w:ascii="Arial" w:hAnsi="Arial" w:cs="Arial"/>
+          <w:i w:val="0"/>
+          <w:color w:val="222222"/>
+          <w:lang w:eastAsia="en-IN"/>
+        </w:rPr>
+        <w:t xml:space="preserve">for update to note book or social site. And select the option where he wishes to update the event. </w:t>
+      </w:r>
+      <w:r>
+        <w:rPr>
+          <w:rFonts w:ascii="Arial" w:hAnsi="Arial" w:cs="Arial"/>
+          <w:i w:val="0"/>
+          <w:color w:val="222222"/>
+          <w:lang w:eastAsia="en-IN"/>
+        </w:rPr>
+        <w:t xml:space="preserve"> </w:t>
+      </w:r>
+    </w:p>
+    <w:p>
+      <w:pPr>
+        <w:pStyle w:val="ListParagraph"/>
+        <w:spacing w:line="480" w:lineRule="auto"/>
+        <w:ind w:firstLine="360"/>
+        <w:rPr>
+          <w:rFonts w:ascii="Arial" w:hAnsi="Arial" w:cs="Arial"/>
+          <w:b/>
+          <w:i w:val="0"/>
+          <w:color w:val="222222"/>
+          <w:lang w:eastAsia="en-IN"/>
+        </w:rPr>
+      </w:pPr>
+      <w:r>
+        <w:rPr>
+          <w:rFonts w:ascii="Arial" w:hAnsi="Arial" w:cs="Arial"/>
+          <w:b/>
+          <w:i w:val="0"/>
+          <w:color w:val="222222"/>
+          <w:lang w:eastAsia="en-IN"/>
+        </w:rPr>
+        <w:t>Processing:</w:t>
+      </w:r>
+    </w:p>
+    <w:p>
+      <w:pPr>
+        <w:pStyle w:val="ListParagraph"/>
+        <w:spacing w:line="480" w:lineRule="auto"/>
+        <w:ind w:firstLine="360"/>
+        <w:rPr>
+          <w:rFonts w:ascii="Arial" w:hAnsi="Arial" w:cs="Arial"/>
+          <w:i w:val="0"/>
+          <w:color w:val="222222"/>
+          <w:lang w:eastAsia="en-IN"/>
+        </w:rPr>
+      </w:pPr>
+      <w:r>
+        <w:rPr>
+          <w:rFonts w:ascii="Arial" w:hAnsi="Arial" w:cs="Arial"/>
+          <w:i w:val="0"/>
+          <w:color w:val="222222"/>
+          <w:lang w:eastAsia="en-IN"/>
+        </w:rPr>
+        <w:t xml:space="preserve">The </w:t>
+      </w:r>
+      <w:r>
+        <w:rPr>
+          <w:rFonts w:ascii="Arial" w:hAnsi="Arial" w:cs="Arial"/>
+          <w:b/>
+          <w:i w:val="0"/>
+          <w:color w:val="222222"/>
+          <w:lang w:eastAsia="en-IN"/>
+        </w:rPr>
+        <w:t xml:space="preserve">DNBSN </w:t>
+      </w:r>
+      <w:r>
+        <w:rPr>
+          <w:rFonts w:ascii="Arial" w:hAnsi="Arial" w:cs="Arial"/>
+          <w:i w:val="0"/>
+          <w:color w:val="222222"/>
+          <w:lang w:eastAsia="en-IN"/>
+        </w:rPr>
+        <w:t>will</w:t>
+      </w:r>
+      <w:r>
+        <w:rPr>
+          <w:rFonts w:ascii="Arial" w:hAnsi="Arial" w:cs="Arial"/>
+          <w:b/>
+          <w:i w:val="0"/>
+          <w:color w:val="222222"/>
+          <w:lang w:eastAsia="en-IN"/>
+        </w:rPr>
+        <w:t xml:space="preserve"> </w:t>
+      </w:r>
+      <w:r>
+        <w:rPr>
+          <w:rFonts w:ascii="Arial" w:hAnsi="Arial" w:cs="Arial"/>
+          <w:i w:val="0"/>
+          <w:color w:val="222222"/>
+          <w:lang w:eastAsia="en-IN"/>
+        </w:rPr>
+        <w:t xml:space="preserve">create a new </w:t>
+      </w:r>
+      <w:r>
+        <w:rPr>
+          <w:rFonts w:ascii="Arial" w:hAnsi="Arial" w:cs="Arial"/>
+          <w:i w:val="0"/>
+          <w:color w:val="222222"/>
+          <w:lang w:eastAsia="en-IN"/>
+        </w:rPr>
+        <w:t>event for note book and share the event to the selected social site.</w:t>
+      </w:r>
+    </w:p>
+    <w:p>
+      <w:pPr>
+        <w:pStyle w:val="ListParagraph"/>
+        <w:spacing w:line="480" w:lineRule="auto"/>
+        <w:ind w:firstLine="360"/>
+        <w:rPr>
+          <w:rFonts w:ascii="Arial" w:hAnsi="Arial" w:cs="Arial"/>
+          <w:b/>
+          <w:i w:val="0"/>
+          <w:color w:val="222222"/>
+          <w:lang w:eastAsia="en-IN"/>
+        </w:rPr>
+      </w:pPr>
+      <w:r>
+        <w:rPr>
+          <w:rFonts w:ascii="Arial" w:hAnsi="Arial" w:cs="Arial"/>
+          <w:b/>
+          <w:i w:val="0"/>
+          <w:color w:val="222222"/>
+          <w:lang w:eastAsia="en-IN"/>
+        </w:rPr>
+        <w:t xml:space="preserve">Output: </w:t>
+      </w:r>
+    </w:p>
+    <w:p>
+      <w:pPr>
+        <w:pStyle w:val="ListParagraph"/>
+        <w:spacing w:line="480" w:lineRule="auto"/>
+        <w:ind w:firstLine="360"/>
+        <w:rPr>
+          <w:rFonts w:ascii="Arial" w:hAnsi="Arial" w:cs="Arial"/>
+          <w:i w:val="0"/>
+          <w:color w:val="222222"/>
+          <w:lang w:eastAsia="en-IN"/>
+        </w:rPr>
+      </w:pPr>
+      <w:r>
+        <w:rPr>
+          <w:rFonts w:ascii="Arial" w:hAnsi="Arial" w:cs="Arial"/>
+          <w:i w:val="0"/>
+          <w:color w:val="222222"/>
+          <w:lang w:eastAsia="en-IN"/>
+        </w:rPr>
+        <w:t xml:space="preserve">The </w:t>
+      </w:r>
+      <w:r>
+        <w:rPr>
+          <w:rFonts w:ascii="Arial" w:hAnsi="Arial" w:cs="Arial"/>
+          <w:b/>
+          <w:i w:val="0"/>
+          <w:color w:val="222222"/>
+          <w:lang w:eastAsia="en-IN"/>
+        </w:rPr>
+        <w:t xml:space="preserve">DNBSN </w:t>
+      </w:r>
+      <w:r>
+        <w:rPr>
+          <w:rFonts w:ascii="Arial" w:hAnsi="Arial" w:cs="Arial"/>
+          <w:i w:val="0"/>
+          <w:color w:val="222222"/>
+          <w:lang w:eastAsia="en-IN"/>
+        </w:rPr>
+        <w:t xml:space="preserve">will </w:t>
+      </w:r>
+      <w:r>
+        <w:rPr>
+          <w:rFonts w:ascii="Arial" w:hAnsi="Arial" w:cs="Arial"/>
+          <w:i w:val="0"/>
+          <w:color w:val="222222"/>
+          <w:lang w:eastAsia="en-IN"/>
+        </w:rPr>
+        <w:t>save event in note book and share it in social site.</w:t>
+      </w:r>
+    </w:p>
+    <w:p>
+      <w:pPr>
+        <w:pStyle w:val="Heading4"/>
+        <w:rPr>
+          <w:rStyle w:val="SubtleEmphasis"/>
+          <w:rFonts w:eastAsiaTheme="majorEastAsia"/>
+        </w:rPr>
+      </w:pPr>
+      <w:bookmarkStart w:id="7" w:name="_Toc344699040"/>
+      <w:r>
+        <w:t>Load Google Map</w:t>
+      </w:r>
+      <w:bookmarkEnd w:id="7"/>
+      <w:r>
+        <w:t xml:space="preserve"> </w:t>
+      </w:r>
+    </w:p>
+    <w:p>
+      <w:pPr>
+        <w:pStyle w:val="ListParagraph"/>
+        <w:spacing w:line="480" w:lineRule="auto"/>
+        <w:ind w:firstLine="360"/>
+        <w:rPr>
+          <w:rFonts w:ascii="Arial" w:hAnsi="Arial" w:cs="Arial"/>
+          <w:b/>
+          <w:i w:val="0"/>
+          <w:color w:val="222222"/>
+          <w:lang w:eastAsia="en-IN"/>
+        </w:rPr>
+      </w:pPr>
+      <w:r>
+        <w:rPr>
+          <w:rFonts w:ascii="Arial" w:hAnsi="Arial" w:cs="Arial"/>
+          <w:b/>
+          <w:i w:val="0"/>
+          <w:color w:val="222222"/>
+          <w:lang w:eastAsia="en-IN"/>
+        </w:rPr>
+        <w:t>Introduction:</w:t>
+      </w:r>
+    </w:p>
+    <w:p>
+      <w:pPr>
+        <w:pStyle w:val="ListParagraph"/>
+        <w:spacing w:line="480" w:lineRule="auto"/>
+        <w:ind w:firstLine="360"/>
+        <w:rPr>
+          <w:rFonts w:ascii="Arial" w:hAnsi="Arial" w:cs="Arial"/>
+          <w:i w:val="0"/>
+          <w:color w:val="222222"/>
+          <w:lang w:eastAsia="en-IN"/>
+        </w:rPr>
+      </w:pPr>
+      <w:r>
+        <w:rPr>
+          <w:rFonts w:ascii="Arial" w:hAnsi="Arial" w:cs="Arial"/>
+          <w:i w:val="0"/>
+          <w:color w:val="222222"/>
+          <w:lang w:eastAsia="en-IN"/>
+        </w:rPr>
+        <w:t xml:space="preserve">User can load Google map through </w:t>
+      </w:r>
+      <w:r>
+        <w:rPr>
+          <w:rFonts w:ascii="Arial" w:hAnsi="Arial" w:cs="Arial"/>
+          <w:b/>
+          <w:i w:val="0"/>
+          <w:color w:val="222222"/>
+          <w:lang w:eastAsia="en-IN"/>
+        </w:rPr>
+        <w:t>DNBSN</w:t>
+      </w:r>
+      <w:r>
+        <w:rPr>
+          <w:rFonts w:ascii="Arial" w:hAnsi="Arial" w:cs="Arial"/>
+          <w:i w:val="0"/>
+          <w:color w:val="222222"/>
+          <w:lang w:eastAsia="en-IN"/>
+        </w:rPr>
+        <w:t>.</w:t>
+      </w:r>
+    </w:p>
+    <w:p>
+      <w:pPr>
+        <w:pStyle w:val="ListParagraph"/>
+        <w:spacing w:line="480" w:lineRule="auto"/>
+        <w:ind w:firstLine="360"/>
+        <w:rPr>
+          <w:rFonts w:ascii="Arial" w:hAnsi="Arial" w:cs="Arial"/>
+          <w:b/>
+          <w:i w:val="0"/>
+          <w:color w:val="222222"/>
+          <w:lang w:eastAsia="en-IN"/>
+        </w:rPr>
+      </w:pPr>
+      <w:r>
+        <w:rPr>
+          <w:rFonts w:ascii="Arial" w:hAnsi="Arial" w:cs="Arial"/>
+          <w:b/>
+          <w:i w:val="0"/>
+          <w:color w:val="222222"/>
+          <w:lang w:eastAsia="en-IN"/>
+        </w:rPr>
+        <w:t>Input:</w:t>
+      </w:r>
+    </w:p>
+    <w:p>
+      <w:pPr>
+        <w:pStyle w:val="ListParagraph"/>
+        <w:spacing w:line="480" w:lineRule="auto"/>
+        <w:ind w:firstLine="360"/>
+        <w:rPr>
+          <w:rFonts w:ascii="Arial" w:hAnsi="Arial" w:cs="Arial"/>
+          <w:i w:val="0"/>
+          <w:color w:val="222222"/>
+          <w:lang w:eastAsia="en-IN"/>
+        </w:rPr>
+      </w:pPr>
+      <w:r>
+        <w:rPr>
+          <w:rFonts w:ascii="Arial" w:hAnsi="Arial" w:cs="Arial"/>
+          <w:i w:val="0"/>
+          <w:color w:val="222222"/>
+          <w:lang w:eastAsia="en-IN"/>
+        </w:rPr>
+        <w:t>Current location</w:t>
+      </w:r>
+      <w:r>
+        <w:rPr>
+          <w:rFonts w:ascii="Arial" w:hAnsi="Arial" w:cs="Arial"/>
+          <w:i w:val="0"/>
+          <w:color w:val="222222"/>
+          <w:lang w:eastAsia="en-IN"/>
+        </w:rPr>
+        <w:t xml:space="preserve"> </w:t>
+      </w:r>
+    </w:p>
+    <w:p>
+      <w:pPr>
+        <w:pStyle w:val="ListParagraph"/>
+        <w:spacing w:line="480" w:lineRule="auto"/>
+        <w:ind w:firstLine="360"/>
+        <w:rPr>
+          <w:rFonts w:ascii="Arial" w:hAnsi="Arial" w:cs="Arial"/>
+          <w:b/>
+          <w:i w:val="0"/>
+          <w:color w:val="222222"/>
+          <w:lang w:eastAsia="en-IN"/>
+        </w:rPr>
+      </w:pPr>
+      <w:r>
+        <w:rPr>
+          <w:rFonts w:ascii="Arial" w:hAnsi="Arial" w:cs="Arial"/>
+          <w:b/>
+          <w:i w:val="0"/>
+          <w:color w:val="222222"/>
+          <w:lang w:eastAsia="en-IN"/>
+        </w:rPr>
+        <w:t>Processing:</w:t>
+      </w:r>
+    </w:p>
+    <w:p>
+      <w:pPr>
+        <w:pStyle w:val="ListParagraph"/>
+        <w:spacing w:line="480" w:lineRule="auto"/>
+        <w:ind w:firstLine="360"/>
+        <w:rPr>
+          <w:rFonts w:ascii="Arial" w:hAnsi="Arial" w:cs="Arial"/>
+          <w:i w:val="0"/>
+          <w:color w:val="222222"/>
+          <w:lang w:eastAsia="en-IN"/>
+        </w:rPr>
+      </w:pPr>
+      <w:r>
+        <w:rPr>
+          <w:rFonts w:ascii="Arial" w:hAnsi="Arial" w:cs="Arial"/>
+          <w:i w:val="0"/>
+          <w:color w:val="222222"/>
+          <w:lang w:eastAsia="en-IN"/>
+        </w:rPr>
+        <w:t xml:space="preserve">The </w:t>
+      </w:r>
+      <w:r>
+        <w:rPr>
+          <w:rFonts w:ascii="Arial" w:hAnsi="Arial" w:cs="Arial"/>
+          <w:b/>
+          <w:i w:val="0"/>
+          <w:color w:val="222222"/>
+          <w:lang w:eastAsia="en-IN"/>
+        </w:rPr>
+        <w:t xml:space="preserve">DNBSN </w:t>
+      </w:r>
+      <w:r>
+        <w:rPr>
+          <w:rFonts w:ascii="Arial" w:hAnsi="Arial" w:cs="Arial"/>
+          <w:i w:val="0"/>
+          <w:color w:val="222222"/>
+          <w:lang w:eastAsia="en-IN"/>
+        </w:rPr>
+        <w:t>will</w:t>
+      </w:r>
+      <w:r>
+        <w:rPr>
+          <w:rFonts w:ascii="Arial" w:hAnsi="Arial" w:cs="Arial"/>
+          <w:b/>
+          <w:i w:val="0"/>
+          <w:color w:val="222222"/>
+          <w:lang w:eastAsia="en-IN"/>
+        </w:rPr>
+        <w:t xml:space="preserve"> </w:t>
+      </w:r>
+      <w:r>
+        <w:rPr>
+          <w:rFonts w:ascii="Arial" w:hAnsi="Arial" w:cs="Arial"/>
+          <w:i w:val="0"/>
+          <w:color w:val="222222"/>
+          <w:lang w:eastAsia="en-IN"/>
+        </w:rPr>
+        <w:t xml:space="preserve">get location from </w:t>
+      </w:r>
+      <w:proofErr w:type="spellStart"/>
+      <w:r>
+        <w:rPr>
+          <w:rFonts w:ascii="Arial" w:hAnsi="Arial" w:cs="Arial"/>
+          <w:i w:val="0"/>
+          <w:color w:val="222222"/>
+          <w:lang w:eastAsia="en-IN"/>
+        </w:rPr>
+        <w:t>google</w:t>
+      </w:r>
+      <w:proofErr w:type="spellEnd"/>
+      <w:r>
+        <w:rPr>
+          <w:rFonts w:ascii="Arial" w:hAnsi="Arial" w:cs="Arial"/>
+          <w:i w:val="0"/>
+          <w:color w:val="222222"/>
+          <w:lang w:eastAsia="en-IN"/>
+        </w:rPr>
+        <w:t xml:space="preserve"> map.</w:t>
+      </w:r>
+    </w:p>
+    <w:p>
+      <w:pPr>
+        <w:pStyle w:val="ListParagraph"/>
+        <w:spacing w:line="480" w:lineRule="auto"/>
+        <w:ind w:firstLine="360"/>
+        <w:rPr>
+          <w:rFonts w:ascii="Arial" w:hAnsi="Arial" w:cs="Arial"/>
+          <w:b/>
+          <w:i w:val="0"/>
+          <w:color w:val="222222"/>
+          <w:lang w:eastAsia="en-IN"/>
+        </w:rPr>
+      </w:pPr>
+      <w:r>
+        <w:rPr>
+          <w:rFonts w:ascii="Arial" w:hAnsi="Arial" w:cs="Arial"/>
+          <w:b/>
+          <w:i w:val="0"/>
+          <w:color w:val="222222"/>
+          <w:lang w:eastAsia="en-IN"/>
+        </w:rPr>
+        <w:t xml:space="preserve">Output: </w:t>
+      </w:r>
+    </w:p>
+    <w:p>
+      <w:pPr>
+        <w:pStyle w:val="ListParagraph"/>
+        <w:spacing w:line="480" w:lineRule="auto"/>
+        <w:ind w:firstLine="360"/>
+        <w:rPr>
+          <w:rFonts w:ascii="Arial" w:hAnsi="Arial" w:cs="Arial"/>
+          <w:i w:val="0"/>
+          <w:color w:val="222222"/>
+          <w:lang w:eastAsia="en-IN"/>
+        </w:rPr>
+      </w:pPr>
+      <w:r>
+        <w:rPr>
+          <w:rFonts w:ascii="Arial" w:hAnsi="Arial" w:cs="Arial"/>
+          <w:i w:val="0"/>
+          <w:color w:val="222222"/>
+          <w:lang w:eastAsia="en-IN"/>
+        </w:rPr>
+        <w:t xml:space="preserve">The </w:t>
+      </w:r>
+      <w:r>
+        <w:rPr>
+          <w:rFonts w:ascii="Arial" w:hAnsi="Arial" w:cs="Arial"/>
+          <w:b/>
+          <w:i w:val="0"/>
+          <w:color w:val="222222"/>
+          <w:lang w:eastAsia="en-IN"/>
+        </w:rPr>
+        <w:t xml:space="preserve">DNBSN </w:t>
+      </w:r>
+      <w:r>
+        <w:rPr>
+          <w:rFonts w:ascii="Arial" w:hAnsi="Arial" w:cs="Arial"/>
+          <w:i w:val="0"/>
+          <w:color w:val="222222"/>
+          <w:lang w:eastAsia="en-IN"/>
+        </w:rPr>
+        <w:t xml:space="preserve">will </w:t>
+      </w:r>
+      <w:r>
+        <w:rPr>
+          <w:rFonts w:ascii="Arial" w:hAnsi="Arial" w:cs="Arial"/>
+          <w:i w:val="0"/>
+          <w:color w:val="222222"/>
+          <w:lang w:eastAsia="en-IN"/>
+        </w:rPr>
+        <w:t>display the particular location.</w:t>
+      </w:r>
+    </w:p>
+    <w:p>
+      <w:pPr>
+        <w:pStyle w:val="Heading4"/>
+        <w:rPr>
+          <w:rStyle w:val="SubtleEmphasis"/>
+          <w:rFonts w:eastAsiaTheme="majorEastAsia"/>
+        </w:rPr>
+      </w:pPr>
+      <w:bookmarkStart w:id="8" w:name="_Toc344699041"/>
+      <w:r>
+        <w:t>Share event in Google calendar</w:t>
+      </w:r>
+      <w:bookmarkEnd w:id="8"/>
+      <w:r>
+        <w:t xml:space="preserve">  </w:t>
+      </w:r>
+    </w:p>
+    <w:p>
+      <w:pPr>
+        <w:pStyle w:val="ListParagraph"/>
+        <w:spacing w:line="480" w:lineRule="auto"/>
+        <w:ind w:firstLine="360"/>
+        <w:rPr>
+          <w:rFonts w:ascii="Arial" w:hAnsi="Arial" w:cs="Arial"/>
+          <w:b/>
+          <w:i w:val="0"/>
+          <w:color w:val="222222"/>
+          <w:lang w:eastAsia="en-IN"/>
+        </w:rPr>
+      </w:pPr>
+      <w:r>
+        <w:rPr>
+          <w:rFonts w:ascii="Arial" w:hAnsi="Arial" w:cs="Arial"/>
+          <w:b/>
+          <w:i w:val="0"/>
+          <w:color w:val="222222"/>
+          <w:lang w:eastAsia="en-IN"/>
+        </w:rPr>
+        <w:t>Introduction:</w:t>
+      </w:r>
+    </w:p>
+    <w:p>
+      <w:pPr>
+        <w:pStyle w:val="ListParagraph"/>
+        <w:spacing w:line="480" w:lineRule="auto"/>
+        <w:ind w:firstLine="360"/>
+        <w:rPr>
+          <w:rFonts w:ascii="Arial" w:hAnsi="Arial" w:cs="Arial"/>
+          <w:i w:val="0"/>
+          <w:color w:val="222222"/>
+          <w:lang w:eastAsia="en-IN"/>
+        </w:rPr>
+      </w:pPr>
+      <w:r>
+        <w:rPr>
+          <w:rFonts w:ascii="Arial" w:hAnsi="Arial" w:cs="Arial"/>
+          <w:i w:val="0"/>
+          <w:color w:val="222222"/>
+          <w:lang w:eastAsia="en-IN"/>
+        </w:rPr>
+        <w:t xml:space="preserve">User can share event in </w:t>
+      </w:r>
+      <w:proofErr w:type="spellStart"/>
+      <w:r>
+        <w:rPr>
+          <w:rFonts w:ascii="Arial" w:hAnsi="Arial" w:cs="Arial"/>
+          <w:i w:val="0"/>
+          <w:color w:val="222222"/>
+          <w:lang w:eastAsia="en-IN"/>
+        </w:rPr>
+        <w:t>google</w:t>
+      </w:r>
+      <w:proofErr w:type="spellEnd"/>
+      <w:r>
+        <w:rPr>
+          <w:rFonts w:ascii="Arial" w:hAnsi="Arial" w:cs="Arial"/>
+          <w:i w:val="0"/>
+          <w:color w:val="222222"/>
+          <w:lang w:eastAsia="en-IN"/>
+        </w:rPr>
+        <w:t xml:space="preserve"> calendar through </w:t>
+      </w:r>
+      <w:r>
+        <w:rPr>
+          <w:rFonts w:ascii="Arial" w:hAnsi="Arial" w:cs="Arial"/>
+          <w:b/>
+          <w:i w:val="0"/>
+          <w:color w:val="222222"/>
+          <w:lang w:eastAsia="en-IN"/>
+        </w:rPr>
+        <w:t>DNBSN</w:t>
+      </w:r>
+      <w:r>
+        <w:rPr>
+          <w:rFonts w:ascii="Arial" w:hAnsi="Arial" w:cs="Arial"/>
+          <w:i w:val="0"/>
+          <w:color w:val="222222"/>
+          <w:lang w:eastAsia="en-IN"/>
+        </w:rPr>
+        <w:t>.</w:t>
+      </w:r>
+    </w:p>
+    <w:p>
+      <w:pPr>
+        <w:pStyle w:val="ListParagraph"/>
+        <w:spacing w:line="480" w:lineRule="auto"/>
+        <w:ind w:firstLine="360"/>
+        <w:rPr>
+          <w:rFonts w:ascii="Arial" w:hAnsi="Arial" w:cs="Arial"/>
+          <w:b/>
+          <w:i w:val="0"/>
+          <w:color w:val="222222"/>
+          <w:lang w:eastAsia="en-IN"/>
+        </w:rPr>
+      </w:pPr>
+      <w:r>
+        <w:rPr>
+          <w:rFonts w:ascii="Arial" w:hAnsi="Arial" w:cs="Arial"/>
+          <w:b/>
+          <w:i w:val="0"/>
+          <w:color w:val="222222"/>
+          <w:lang w:eastAsia="en-IN"/>
+        </w:rPr>
+        <w:t>Input:</w:t>
+      </w:r>
+    </w:p>
+    <w:p>
+      <w:pPr>
+        <w:pStyle w:val="ListParagraph"/>
+        <w:spacing w:line="480" w:lineRule="auto"/>
+        <w:ind w:firstLine="360"/>
+        <w:rPr>
+          <w:rFonts w:ascii="Arial" w:hAnsi="Arial" w:cs="Arial"/>
+          <w:i w:val="0"/>
+          <w:color w:val="222222"/>
+          <w:lang w:eastAsia="en-IN"/>
+        </w:rPr>
+      </w:pPr>
+      <w:r>
+        <w:rPr>
+          <w:rFonts w:ascii="Arial" w:hAnsi="Arial" w:cs="Arial"/>
+          <w:i w:val="0"/>
+          <w:color w:val="222222"/>
+          <w:lang w:eastAsia="en-IN"/>
+        </w:rPr>
+        <w:t xml:space="preserve">The user selects the event from note book to upload in </w:t>
+      </w:r>
+      <w:proofErr w:type="spellStart"/>
+      <w:r>
+        <w:rPr>
+          <w:rFonts w:ascii="Arial" w:hAnsi="Arial" w:cs="Arial"/>
+          <w:i w:val="0"/>
+          <w:color w:val="222222"/>
+          <w:lang w:eastAsia="en-IN"/>
+        </w:rPr>
+        <w:t>google</w:t>
+      </w:r>
+      <w:proofErr w:type="spellEnd"/>
+      <w:r>
+        <w:rPr>
+          <w:rFonts w:ascii="Arial" w:hAnsi="Arial" w:cs="Arial"/>
+          <w:i w:val="0"/>
+          <w:color w:val="222222"/>
+          <w:lang w:eastAsia="en-IN"/>
+        </w:rPr>
+        <w:t xml:space="preserve"> calendar. </w:t>
+      </w:r>
+      <w:r>
+        <w:rPr>
+          <w:rFonts w:ascii="Arial" w:hAnsi="Arial" w:cs="Arial"/>
+          <w:i w:val="0"/>
+          <w:color w:val="222222"/>
+          <w:lang w:eastAsia="en-IN"/>
+        </w:rPr>
+        <w:t xml:space="preserve"> </w:t>
+      </w:r>
+    </w:p>
+    <w:p>
+      <w:pPr>
+        <w:pStyle w:val="ListParagraph"/>
+        <w:spacing w:line="480" w:lineRule="auto"/>
+        <w:ind w:firstLine="360"/>
+        <w:rPr>
+          <w:rFonts w:ascii="Arial" w:hAnsi="Arial" w:cs="Arial"/>
+          <w:b/>
+          <w:i w:val="0"/>
+          <w:color w:val="222222"/>
+          <w:lang w:eastAsia="en-IN"/>
+        </w:rPr>
+      </w:pPr>
+      <w:r>
+        <w:rPr>
+          <w:rFonts w:ascii="Arial" w:hAnsi="Arial" w:cs="Arial"/>
+          <w:b/>
+          <w:i w:val="0"/>
+          <w:color w:val="222222"/>
+          <w:lang w:eastAsia="en-IN"/>
+        </w:rPr>
+        <w:t>Processing:</w:t>
+      </w:r>
+    </w:p>
+    <w:p>
+      <w:pPr>
+        <w:pStyle w:val="ListParagraph"/>
+        <w:spacing w:line="480" w:lineRule="auto"/>
+        <w:ind w:firstLine="360"/>
+        <w:rPr>
+          <w:rFonts w:ascii="Arial" w:hAnsi="Arial" w:cs="Arial"/>
+          <w:i w:val="0"/>
+          <w:color w:val="222222"/>
+          <w:lang w:eastAsia="en-IN"/>
+        </w:rPr>
+      </w:pPr>
+      <w:r>
+        <w:rPr>
+          <w:rFonts w:ascii="Arial" w:hAnsi="Arial" w:cs="Arial"/>
+          <w:i w:val="0"/>
+          <w:color w:val="222222"/>
+          <w:lang w:eastAsia="en-IN"/>
+        </w:rPr>
+        <w:t xml:space="preserve">The </w:t>
+      </w:r>
+      <w:r>
+        <w:rPr>
+          <w:rFonts w:ascii="Arial" w:hAnsi="Arial" w:cs="Arial"/>
+          <w:b/>
+          <w:i w:val="0"/>
+          <w:color w:val="222222"/>
+          <w:lang w:eastAsia="en-IN"/>
+        </w:rPr>
+        <w:t xml:space="preserve">DNBSN </w:t>
+      </w:r>
+      <w:r>
+        <w:rPr>
+          <w:rFonts w:ascii="Arial" w:hAnsi="Arial" w:cs="Arial"/>
+          <w:i w:val="0"/>
+          <w:color w:val="222222"/>
+          <w:lang w:eastAsia="en-IN"/>
+        </w:rPr>
+        <w:t>will upload event in calendar.</w:t>
+      </w:r>
+    </w:p>
+    <w:p>
+      <w:pPr>
+        <w:pStyle w:val="ListParagraph"/>
+        <w:spacing w:line="480" w:lineRule="auto"/>
+        <w:ind w:firstLine="360"/>
+        <w:rPr>
+          <w:rFonts w:ascii="Arial" w:hAnsi="Arial" w:cs="Arial"/>
+          <w:b/>
+          <w:i w:val="0"/>
+          <w:color w:val="222222"/>
+          <w:lang w:eastAsia="en-IN"/>
+        </w:rPr>
+      </w:pPr>
+      <w:r>
+        <w:rPr>
+          <w:rFonts w:ascii="Arial" w:hAnsi="Arial" w:cs="Arial"/>
+          <w:b/>
+          <w:i w:val="0"/>
+          <w:color w:val="222222"/>
+          <w:lang w:eastAsia="en-IN"/>
+        </w:rPr>
+        <w:t xml:space="preserve">Output: </w:t>
+      </w:r>
+    </w:p>
+    <w:p>
+      <w:pPr>
+        <w:pStyle w:val="ListParagraph"/>
+        <w:spacing w:line="480" w:lineRule="auto"/>
+        <w:ind w:firstLine="360"/>
+        <w:rPr>
+          <w:rFonts w:ascii="Arial" w:hAnsi="Arial" w:cs="Arial"/>
+          <w:i w:val="0"/>
+          <w:color w:val="222222"/>
+          <w:lang w:eastAsia="en-IN"/>
+        </w:rPr>
+      </w:pPr>
+      <w:r>
+        <w:rPr>
+          <w:rFonts w:ascii="Arial" w:hAnsi="Arial" w:cs="Arial"/>
+          <w:i w:val="0"/>
+          <w:color w:val="222222"/>
+          <w:lang w:eastAsia="en-IN"/>
+        </w:rPr>
+        <w:t xml:space="preserve">The </w:t>
+      </w:r>
+      <w:proofErr w:type="spellStart"/>
+      <w:r>
+        <w:rPr>
+          <w:rFonts w:ascii="Arial" w:hAnsi="Arial" w:cs="Arial"/>
+          <w:i w:val="0"/>
+          <w:color w:val="222222"/>
+          <w:lang w:eastAsia="en-IN"/>
+        </w:rPr>
+        <w:t>google</w:t>
+      </w:r>
+      <w:proofErr w:type="spellEnd"/>
+      <w:r>
+        <w:rPr>
+          <w:rFonts w:ascii="Arial" w:hAnsi="Arial" w:cs="Arial"/>
+          <w:i w:val="0"/>
+          <w:color w:val="222222"/>
+          <w:lang w:eastAsia="en-IN"/>
+        </w:rPr>
+        <w:t xml:space="preserve"> calendar</w:t>
+      </w:r>
+      <w:r>
+        <w:rPr>
+          <w:rFonts w:ascii="Arial" w:hAnsi="Arial" w:cs="Arial"/>
+          <w:i w:val="0"/>
+          <w:color w:val="222222"/>
+          <w:lang w:eastAsia="en-IN"/>
+        </w:rPr>
+        <w:t xml:space="preserve"> will </w:t>
+      </w:r>
+      <w:r>
+        <w:rPr>
+          <w:rFonts w:ascii="Arial" w:hAnsi="Arial" w:cs="Arial"/>
+          <w:i w:val="0"/>
+          <w:color w:val="222222"/>
+          <w:lang w:eastAsia="en-IN"/>
+        </w:rPr>
+        <w:t>display the particular event.</w:t>
+      </w:r>
+    </w:p>
+    <w:p>
+      <w:pPr>
+        <w:pStyle w:val="Heading4"/>
+      </w:pPr>
+      <w:bookmarkStart w:id="9" w:name="_Toc344699042"/>
+      <w:r>
+        <w:t xml:space="preserve">Search </w:t>
+      </w:r>
+      <w:r>
+        <w:t>Event</w:t>
+      </w:r>
+      <w:bookmarkEnd w:id="9"/>
+    </w:p>
+    <w:p>
+      <w:pPr>
+        <w:pStyle w:val="ListParagraph"/>
+        <w:spacing w:line="480" w:lineRule="auto"/>
+        <w:ind w:firstLine="360"/>
+        <w:rPr>
+          <w:rFonts w:ascii="Arial" w:hAnsi="Arial" w:cs="Arial"/>
+          <w:b/>
+          <w:i w:val="0"/>
+          <w:color w:val="222222"/>
+          <w:lang w:eastAsia="en-IN"/>
+        </w:rPr>
+      </w:pPr>
+      <w:r>
+        <w:rPr>
+          <w:rFonts w:ascii="Arial" w:hAnsi="Arial" w:cs="Arial"/>
+          <w:b/>
+          <w:i w:val="0"/>
+          <w:color w:val="222222"/>
+          <w:lang w:eastAsia="en-IN"/>
+        </w:rPr>
+        <w:t>Introduction:</w:t>
+      </w:r>
+    </w:p>
+    <w:p>
+      <w:pPr>
+        <w:pStyle w:val="ListParagraph"/>
+        <w:spacing w:line="480" w:lineRule="auto"/>
+        <w:ind w:firstLine="360"/>
+        <w:rPr>
+          <w:rFonts w:ascii="Arial" w:hAnsi="Arial" w:cs="Arial"/>
+          <w:i w:val="0"/>
+          <w:color w:val="222222"/>
+          <w:lang w:eastAsia="en-IN"/>
+        </w:rPr>
+      </w:pPr>
+      <w:r>
+        <w:rPr>
+          <w:rFonts w:ascii="Arial" w:hAnsi="Arial" w:cs="Arial"/>
+          <w:i w:val="0"/>
+          <w:color w:val="222222"/>
+          <w:lang w:eastAsia="en-IN"/>
+        </w:rPr>
+        <w:t>User</w:t>
+      </w:r>
+      <w:r>
+        <w:rPr>
+          <w:rFonts w:ascii="Arial" w:hAnsi="Arial" w:cs="Arial"/>
+          <w:i w:val="0"/>
+          <w:color w:val="222222"/>
+          <w:lang w:eastAsia="en-IN"/>
+        </w:rPr>
+        <w:t xml:space="preserve"> can </w:t>
+      </w:r>
+      <w:r>
+        <w:rPr>
+          <w:rFonts w:ascii="Arial" w:hAnsi="Arial" w:cs="Arial"/>
+          <w:i w:val="0"/>
+          <w:color w:val="222222"/>
+          <w:lang w:eastAsia="en-IN"/>
+        </w:rPr>
+        <w:t>search</w:t>
+      </w:r>
+      <w:r>
+        <w:rPr>
+          <w:rFonts w:ascii="Arial" w:hAnsi="Arial" w:cs="Arial"/>
+          <w:i w:val="0"/>
+          <w:color w:val="222222"/>
+          <w:lang w:eastAsia="en-IN"/>
+        </w:rPr>
+        <w:t xml:space="preserve"> </w:t>
+      </w:r>
+      <w:r>
+        <w:rPr>
+          <w:rFonts w:ascii="Arial" w:hAnsi="Arial" w:cs="Arial"/>
+          <w:i w:val="0"/>
+          <w:color w:val="222222"/>
+          <w:lang w:eastAsia="en-IN"/>
+        </w:rPr>
+        <w:t>event</w:t>
+      </w:r>
+      <w:r>
+        <w:rPr>
+          <w:rFonts w:ascii="Arial" w:hAnsi="Arial" w:cs="Arial"/>
+          <w:i w:val="0"/>
+          <w:color w:val="222222"/>
+          <w:lang w:eastAsia="en-IN"/>
+        </w:rPr>
+        <w:t>.</w:t>
+      </w:r>
+    </w:p>
+    <w:p>
+      <w:pPr>
+        <w:pStyle w:val="ListParagraph"/>
+        <w:spacing w:line="480" w:lineRule="auto"/>
+        <w:ind w:firstLine="360"/>
+        <w:rPr>
+          <w:rFonts w:ascii="Arial" w:hAnsi="Arial" w:cs="Arial"/>
+          <w:b/>
+          <w:i w:val="0"/>
+          <w:color w:val="222222"/>
+          <w:lang w:eastAsia="en-IN"/>
+        </w:rPr>
+      </w:pPr>
+      <w:r>
+        <w:rPr>
+          <w:rFonts w:ascii="Arial" w:hAnsi="Arial" w:cs="Arial"/>
+          <w:b/>
+          <w:i w:val="0"/>
+          <w:color w:val="222222"/>
+          <w:lang w:eastAsia="en-IN"/>
+        </w:rPr>
+        <w:t>Input:</w:t>
+      </w:r>
+    </w:p>
+    <w:p>
+      <w:pPr>
+        <w:pStyle w:val="ListParagraph"/>
+        <w:spacing w:line="480" w:lineRule="auto"/>
+        <w:ind w:firstLine="360"/>
+        <w:rPr>
+          <w:rFonts w:ascii="Arial" w:hAnsi="Arial" w:cs="Arial"/>
+          <w:i w:val="0"/>
+          <w:color w:val="222222"/>
+          <w:lang w:eastAsia="en-IN"/>
+        </w:rPr>
+      </w:pPr>
+      <w:r>
+        <w:rPr>
+          <w:rFonts w:ascii="Arial" w:hAnsi="Arial" w:cs="Arial"/>
+          <w:i w:val="0"/>
+          <w:color w:val="222222"/>
+          <w:lang w:eastAsia="en-IN"/>
+        </w:rPr>
+        <w:t>He</w:t>
+      </w:r>
+      <w:r>
+        <w:rPr>
+          <w:rFonts w:ascii="Arial" w:hAnsi="Arial" w:cs="Arial"/>
+          <w:i w:val="0"/>
+          <w:color w:val="222222"/>
+          <w:lang w:eastAsia="en-IN"/>
+        </w:rPr>
+        <w:t xml:space="preserve"> will enter data like </w:t>
+      </w:r>
+      <w:r>
+        <w:rPr>
+          <w:rFonts w:ascii="Arial" w:hAnsi="Arial" w:cs="Arial"/>
+          <w:i w:val="0"/>
+          <w:color w:val="222222"/>
+          <w:lang w:eastAsia="en-IN"/>
+        </w:rPr>
+        <w:t xml:space="preserve">key word or </w:t>
+      </w:r>
+      <w:r>
+        <w:rPr>
+          <w:rFonts w:ascii="Arial" w:hAnsi="Arial" w:cs="Arial"/>
+          <w:i w:val="0"/>
+          <w:color w:val="222222"/>
+          <w:lang w:eastAsia="en-IN"/>
+        </w:rPr>
+        <w:t xml:space="preserve">date </w:t>
+      </w:r>
+      <w:r>
+        <w:rPr>
+          <w:rFonts w:ascii="Arial" w:hAnsi="Arial" w:cs="Arial"/>
+          <w:i w:val="0"/>
+          <w:color w:val="222222"/>
+          <w:lang w:eastAsia="en-IN"/>
+        </w:rPr>
+        <w:t>etc</w:t>
+      </w:r>
+      <w:r>
+        <w:rPr>
+          <w:rFonts w:ascii="Arial" w:hAnsi="Arial" w:cs="Arial"/>
+          <w:i w:val="0"/>
+          <w:color w:val="222222"/>
+          <w:lang w:eastAsia="en-IN"/>
+        </w:rPr>
+        <w:t>.</w:t>
+      </w:r>
+    </w:p>
+    <w:p>
+      <w:pPr>
+        <w:pStyle w:val="ListParagraph"/>
+        <w:spacing w:line="480" w:lineRule="auto"/>
+        <w:ind w:firstLine="360"/>
+        <w:rPr>
+          <w:rFonts w:ascii="Arial" w:hAnsi="Arial" w:cs="Arial"/>
+          <w:b/>
+          <w:i w:val="0"/>
+          <w:color w:val="222222"/>
+          <w:lang w:eastAsia="en-IN"/>
+        </w:rPr>
+      </w:pPr>
+      <w:r>
+        <w:rPr>
+          <w:rFonts w:ascii="Arial" w:hAnsi="Arial" w:cs="Arial"/>
+          <w:b/>
+          <w:i w:val="0"/>
+          <w:color w:val="222222"/>
+          <w:lang w:eastAsia="en-IN"/>
+        </w:rPr>
+        <w:t>Processing:</w:t>
+      </w:r>
+    </w:p>
+    <w:p>
+      <w:pPr>
+        <w:pStyle w:val="ListParagraph"/>
+        <w:spacing w:line="480" w:lineRule="auto"/>
+        <w:ind w:firstLine="360"/>
+        <w:rPr>
+          <w:rFonts w:ascii="Arial" w:hAnsi="Arial" w:cs="Arial"/>
+          <w:i w:val="0"/>
+          <w:color w:val="222222"/>
+          <w:lang w:eastAsia="en-IN"/>
+        </w:rPr>
+      </w:pPr>
+      <w:r>
+        <w:rPr>
+          <w:rFonts w:ascii="Arial" w:hAnsi="Arial" w:cs="Arial"/>
+          <w:i w:val="0"/>
+          <w:color w:val="222222"/>
+          <w:lang w:eastAsia="en-IN"/>
+        </w:rPr>
+        <w:t xml:space="preserve">The </w:t>
+      </w:r>
+      <w:r>
+        <w:rPr>
+          <w:rFonts w:ascii="Arial" w:hAnsi="Arial" w:cs="Arial"/>
+          <w:b/>
+          <w:i w:val="0"/>
+          <w:color w:val="222222"/>
+          <w:lang w:eastAsia="en-IN"/>
+        </w:rPr>
+        <w:t xml:space="preserve">DNBSN </w:t>
+      </w:r>
+      <w:r>
+        <w:rPr>
+          <w:rFonts w:ascii="Arial" w:hAnsi="Arial" w:cs="Arial"/>
+          <w:i w:val="0"/>
+          <w:color w:val="222222"/>
+          <w:lang w:eastAsia="en-IN"/>
+        </w:rPr>
+        <w:t>will search for the requirement</w:t>
+      </w:r>
+      <w:r>
+        <w:rPr>
+          <w:rFonts w:ascii="Arial" w:hAnsi="Arial" w:cs="Arial"/>
+          <w:i w:val="0"/>
+          <w:color w:val="222222"/>
+          <w:lang w:eastAsia="en-IN"/>
+        </w:rPr>
+        <w:t xml:space="preserve">. </w:t>
+      </w:r>
+    </w:p>
+    <w:p>
+      <w:pPr>
+        <w:pStyle w:val="ListParagraph"/>
+        <w:spacing w:line="480" w:lineRule="auto"/>
+        <w:ind w:firstLine="360"/>
+        <w:rPr>
+          <w:rFonts w:ascii="Arial" w:hAnsi="Arial" w:cs="Arial"/>
+          <w:b/>
+          <w:i w:val="0"/>
+          <w:color w:val="222222"/>
+          <w:lang w:eastAsia="en-IN"/>
+        </w:rPr>
+      </w:pPr>
+      <w:r>
+        <w:rPr>
+          <w:rFonts w:ascii="Arial" w:hAnsi="Arial" w:cs="Arial"/>
+          <w:b/>
+          <w:i w:val="0"/>
+          <w:color w:val="222222"/>
+          <w:lang w:eastAsia="en-IN"/>
+        </w:rPr>
+        <w:t xml:space="preserve">Output: </w:t>
+      </w:r>
+    </w:p>
+    <w:p>
+      <w:pPr>
+        <w:pStyle w:val="ListParagraph"/>
+        <w:spacing w:line="480" w:lineRule="auto"/>
+        <w:ind w:firstLine="360"/>
+        <w:rPr>
+          <w:b/>
+        </w:rPr>
+      </w:pPr>
+      <w:r>
+        <w:rPr>
+          <w:rFonts w:ascii="Arial" w:hAnsi="Arial" w:cs="Arial"/>
+          <w:i w:val="0"/>
+          <w:color w:val="222222"/>
+          <w:lang w:eastAsia="en-IN"/>
+        </w:rPr>
+        <w:t xml:space="preserve">The </w:t>
+      </w:r>
+      <w:r>
+        <w:rPr>
+          <w:rFonts w:ascii="Arial" w:hAnsi="Arial" w:cs="Arial"/>
+          <w:b/>
+          <w:i w:val="0"/>
+          <w:color w:val="222222"/>
+          <w:lang w:eastAsia="en-IN"/>
+        </w:rPr>
+        <w:t xml:space="preserve">DNBSN </w:t>
+      </w:r>
+      <w:r>
+        <w:rPr>
+          <w:rFonts w:ascii="Arial" w:hAnsi="Arial" w:cs="Arial"/>
+          <w:i w:val="0"/>
+          <w:color w:val="222222"/>
+          <w:lang w:eastAsia="en-IN"/>
+        </w:rPr>
+        <w:t xml:space="preserve">will </w:t>
+      </w:r>
+      <w:r>
+        <w:rPr>
+          <w:rFonts w:ascii="Arial" w:hAnsi="Arial" w:cs="Arial"/>
+          <w:i w:val="0"/>
+          <w:color w:val="222222"/>
+          <w:lang w:eastAsia="en-IN"/>
+        </w:rPr>
+        <w:t>display the search result</w:t>
+      </w:r>
+      <w:r>
+        <w:t>.</w:t>
+      </w:r>
+    </w:p>
+    <w:p>
+      <w:pPr>
+        <w:pStyle w:val="Heading4"/>
+      </w:pPr>
+      <w:bookmarkStart w:id="10" w:name="_Toc344699043"/>
+      <w:r>
+        <w:t xml:space="preserve">Add </w:t>
+      </w:r>
+      <w:r>
+        <w:t>Contact</w:t>
+      </w:r>
+      <w:bookmarkEnd w:id="10"/>
+    </w:p>
+    <w:p>
+      <w:pPr>
+        <w:pStyle w:val="ListParagraph"/>
+        <w:spacing w:line="480" w:lineRule="auto"/>
+        <w:ind w:firstLine="360"/>
+        <w:rPr>
+          <w:rFonts w:ascii="Arial" w:hAnsi="Arial" w:cs="Arial"/>
+          <w:b/>
+          <w:i w:val="0"/>
+          <w:color w:val="222222"/>
+          <w:lang w:eastAsia="en-IN"/>
+        </w:rPr>
+      </w:pPr>
+      <w:r>
+        <w:rPr>
+          <w:rFonts w:ascii="Arial" w:hAnsi="Arial" w:cs="Arial"/>
+          <w:b/>
+          <w:i w:val="0"/>
+          <w:color w:val="222222"/>
+          <w:lang w:eastAsia="en-IN"/>
+        </w:rPr>
+        <w:t>Introduction:</w:t>
+      </w:r>
+    </w:p>
+    <w:p>
+      <w:pPr>
+        <w:pStyle w:val="ListParagraph"/>
+        <w:spacing w:line="480" w:lineRule="auto"/>
+        <w:ind w:firstLine="360"/>
+        <w:rPr>
+          <w:rFonts w:ascii="Arial" w:hAnsi="Arial" w:cs="Arial"/>
+          <w:i w:val="0"/>
+          <w:color w:val="222222"/>
+          <w:lang w:eastAsia="en-IN"/>
+        </w:rPr>
+      </w:pPr>
+      <w:r>
+        <w:rPr>
+          <w:rFonts w:ascii="Arial" w:hAnsi="Arial" w:cs="Arial"/>
+          <w:i w:val="0"/>
+          <w:color w:val="222222"/>
+          <w:lang w:eastAsia="en-IN"/>
+        </w:rPr>
+        <w:t xml:space="preserve">The </w:t>
+      </w:r>
+      <w:r>
+        <w:rPr>
+          <w:rFonts w:ascii="Arial" w:hAnsi="Arial" w:cs="Arial"/>
+          <w:b/>
+          <w:i w:val="0"/>
+          <w:color w:val="222222"/>
+          <w:lang w:eastAsia="en-IN"/>
+        </w:rPr>
+        <w:t xml:space="preserve">DNBSN </w:t>
+      </w:r>
+      <w:r>
+        <w:rPr>
+          <w:rFonts w:ascii="Arial" w:hAnsi="Arial" w:cs="Arial"/>
+          <w:i w:val="0"/>
+          <w:color w:val="222222"/>
+          <w:lang w:eastAsia="en-IN"/>
+        </w:rPr>
+        <w:t xml:space="preserve">will </w:t>
+      </w:r>
+      <w:r>
+        <w:rPr>
+          <w:rFonts w:ascii="Arial" w:hAnsi="Arial" w:cs="Arial"/>
+          <w:i w:val="0"/>
+          <w:color w:val="222222"/>
+          <w:lang w:eastAsia="en-IN"/>
+        </w:rPr>
+        <w:t xml:space="preserve">Store </w:t>
+      </w:r>
+      <w:r>
+        <w:rPr>
+          <w:rFonts w:ascii="Arial" w:hAnsi="Arial" w:cs="Arial"/>
+          <w:i w:val="0"/>
+          <w:color w:val="222222"/>
+          <w:lang w:eastAsia="en-IN"/>
+        </w:rPr>
+        <w:t xml:space="preserve">a new </w:t>
+      </w:r>
+      <w:r>
+        <w:rPr>
+          <w:rFonts w:ascii="Arial" w:hAnsi="Arial" w:cs="Arial"/>
+          <w:i w:val="0"/>
+          <w:color w:val="222222"/>
+          <w:lang w:eastAsia="en-IN"/>
+        </w:rPr>
+        <w:t>Contact</w:t>
+      </w:r>
+      <w:r>
+        <w:rPr>
+          <w:rFonts w:ascii="Arial" w:hAnsi="Arial" w:cs="Arial"/>
+          <w:i w:val="0"/>
+          <w:color w:val="222222"/>
+          <w:lang w:eastAsia="en-IN"/>
+        </w:rPr>
+        <w:t>.</w:t>
+      </w:r>
+    </w:p>
+    <w:p>
+      <w:pPr>
+        <w:pStyle w:val="ListParagraph"/>
+        <w:spacing w:line="480" w:lineRule="auto"/>
+        <w:ind w:firstLine="360"/>
+        <w:rPr>
+          <w:rFonts w:ascii="Arial" w:hAnsi="Arial" w:cs="Arial"/>
+          <w:b/>
+          <w:i w:val="0"/>
+          <w:color w:val="222222"/>
+          <w:lang w:eastAsia="en-IN"/>
+        </w:rPr>
+      </w:pPr>
+      <w:r>
+        <w:rPr>
+          <w:rFonts w:ascii="Arial" w:hAnsi="Arial" w:cs="Arial"/>
+          <w:b/>
+          <w:i w:val="0"/>
+          <w:color w:val="222222"/>
+          <w:lang w:eastAsia="en-IN"/>
+        </w:rPr>
+        <w:t>Input:</w:t>
+      </w:r>
+    </w:p>
+    <w:p>
+      <w:pPr>
+        <w:pStyle w:val="ListParagraph"/>
+        <w:spacing w:line="480" w:lineRule="auto"/>
+        <w:ind w:firstLine="360"/>
+        <w:rPr>
+          <w:rFonts w:ascii="Arial" w:hAnsi="Arial" w:cs="Arial"/>
+          <w:i w:val="0"/>
+          <w:color w:val="222222"/>
+          <w:lang w:eastAsia="en-IN"/>
+        </w:rPr>
+      </w:pPr>
+      <w:r>
+        <w:rPr>
+          <w:rFonts w:ascii="Arial" w:hAnsi="Arial" w:cs="Arial"/>
+          <w:i w:val="0"/>
+          <w:color w:val="222222"/>
+          <w:lang w:eastAsia="en-IN"/>
+        </w:rPr>
+        <w:t xml:space="preserve">Relevant </w:t>
+      </w:r>
+      <w:r>
+        <w:rPr>
+          <w:rFonts w:ascii="Arial" w:hAnsi="Arial" w:cs="Arial"/>
+          <w:i w:val="0"/>
+          <w:color w:val="222222"/>
+          <w:lang w:eastAsia="en-IN"/>
+        </w:rPr>
+        <w:t>contact</w:t>
+      </w:r>
+      <w:r>
+        <w:rPr>
+          <w:rFonts w:ascii="Arial" w:hAnsi="Arial" w:cs="Arial"/>
+          <w:i w:val="0"/>
+          <w:color w:val="222222"/>
+          <w:lang w:eastAsia="en-IN"/>
+        </w:rPr>
+        <w:t xml:space="preserve"> data like name, </w:t>
+      </w:r>
+      <w:r>
+        <w:rPr>
+          <w:rFonts w:ascii="Arial" w:hAnsi="Arial" w:cs="Arial"/>
+          <w:i w:val="0"/>
+          <w:color w:val="222222"/>
+          <w:lang w:eastAsia="en-IN"/>
+        </w:rPr>
+        <w:t xml:space="preserve">e-mail id, mobile no, fax no. </w:t>
+      </w:r>
+      <w:r>
+        <w:rPr>
+          <w:rFonts w:ascii="Arial" w:hAnsi="Arial" w:cs="Arial"/>
+          <w:i w:val="0"/>
+          <w:color w:val="222222"/>
+          <w:lang w:eastAsia="en-IN"/>
+        </w:rPr>
+        <w:t xml:space="preserve">address, </w:t>
+      </w:r>
+      <w:r>
+        <w:rPr>
+          <w:rFonts w:ascii="Arial" w:hAnsi="Arial" w:cs="Arial"/>
+          <w:i w:val="0"/>
+          <w:color w:val="222222"/>
+          <w:lang w:eastAsia="en-IN"/>
+        </w:rPr>
+        <w:t>blood group etc</w:t>
+      </w:r>
+      <w:r>
+        <w:rPr>
+          <w:rFonts w:ascii="Arial" w:hAnsi="Arial" w:cs="Arial"/>
+          <w:i w:val="0"/>
+          <w:color w:val="222222"/>
+          <w:lang w:eastAsia="en-IN"/>
+        </w:rPr>
+        <w:t xml:space="preserve">. </w:t>
+      </w:r>
+    </w:p>
+    <w:p>
+      <w:pPr>
+        <w:pStyle w:val="ListParagraph"/>
+        <w:spacing w:line="480" w:lineRule="auto"/>
+        <w:ind w:firstLine="360"/>
+        <w:rPr>
+          <w:rFonts w:ascii="Arial" w:hAnsi="Arial" w:cs="Arial"/>
+          <w:b/>
+          <w:i w:val="0"/>
+          <w:color w:val="222222"/>
+          <w:lang w:eastAsia="en-IN"/>
+        </w:rPr>
+      </w:pPr>
+      <w:r>
+        <w:rPr>
+          <w:rFonts w:ascii="Arial" w:hAnsi="Arial" w:cs="Arial"/>
+          <w:b/>
+          <w:i w:val="0"/>
+          <w:color w:val="222222"/>
+          <w:lang w:eastAsia="en-IN"/>
+        </w:rPr>
+        <w:t>Processing:</w:t>
+      </w:r>
+    </w:p>
+    <w:p>
+      <w:pPr>
+        <w:pStyle w:val="ListParagraph"/>
+        <w:spacing w:line="480" w:lineRule="auto"/>
+        <w:ind w:firstLine="360"/>
+        <w:rPr>
+          <w:rFonts w:ascii="Arial" w:hAnsi="Arial" w:cs="Arial"/>
+          <w:i w:val="0"/>
+          <w:color w:val="222222"/>
+          <w:lang w:eastAsia="en-IN"/>
+        </w:rPr>
+      </w:pPr>
+      <w:r>
+        <w:rPr>
+          <w:rFonts w:ascii="Arial" w:hAnsi="Arial" w:cs="Arial"/>
+          <w:i w:val="0"/>
+          <w:color w:val="222222"/>
+          <w:lang w:eastAsia="en-IN"/>
+        </w:rPr>
+        <w:t xml:space="preserve">Admin will enter the data in the </w:t>
+      </w:r>
+      <w:r>
+        <w:rPr>
+          <w:rFonts w:ascii="Arial" w:hAnsi="Arial" w:cs="Arial"/>
+          <w:b/>
+          <w:i w:val="0"/>
+          <w:color w:val="222222"/>
+          <w:lang w:eastAsia="en-IN"/>
+        </w:rPr>
+        <w:t xml:space="preserve">DNBSN </w:t>
+      </w:r>
+      <w:r>
+        <w:rPr>
+          <w:rFonts w:ascii="Arial" w:hAnsi="Arial" w:cs="Arial"/>
+          <w:i w:val="0"/>
+          <w:color w:val="222222"/>
+          <w:lang w:eastAsia="en-IN"/>
+        </w:rPr>
+        <w:t>and create a new Donor entry.</w:t>
+      </w:r>
+    </w:p>
+    <w:p>
+      <w:pPr>
+        <w:pStyle w:val="ListParagraph"/>
+        <w:spacing w:line="480" w:lineRule="auto"/>
+        <w:ind w:firstLine="360"/>
+        <w:rPr>
+          <w:rFonts w:ascii="Arial" w:hAnsi="Arial" w:cs="Arial"/>
+          <w:b/>
+          <w:i w:val="0"/>
+          <w:color w:val="222222"/>
+          <w:lang w:eastAsia="en-IN"/>
+        </w:rPr>
+      </w:pPr>
+      <w:r>
+        <w:rPr>
+          <w:rFonts w:ascii="Arial" w:hAnsi="Arial" w:cs="Arial"/>
+          <w:b/>
+          <w:i w:val="0"/>
+          <w:color w:val="222222"/>
+          <w:lang w:eastAsia="en-IN"/>
+        </w:rPr>
+        <w:t xml:space="preserve">Output: </w:t>
+      </w:r>
+    </w:p>
+    <w:p>
+      <w:pPr>
+        <w:pStyle w:val="ListParagraph"/>
+        <w:spacing w:line="480" w:lineRule="auto"/>
+        <w:ind w:firstLine="360"/>
+        <w:rPr>
+          <w:rFonts w:ascii="Arial" w:hAnsi="Arial" w:cs="Arial"/>
+          <w:i w:val="0"/>
+          <w:color w:val="222222"/>
+          <w:lang w:eastAsia="en-IN"/>
+        </w:rPr>
+      </w:pPr>
+      <w:r>
+        <w:rPr>
+          <w:rFonts w:ascii="Arial" w:hAnsi="Arial" w:cs="Arial"/>
+          <w:i w:val="0"/>
+          <w:color w:val="222222"/>
+          <w:lang w:eastAsia="en-IN"/>
+        </w:rPr>
+        <w:t xml:space="preserve">The </w:t>
+      </w:r>
+      <w:r>
+        <w:rPr>
+          <w:rFonts w:ascii="Arial" w:hAnsi="Arial" w:cs="Arial"/>
+          <w:b/>
+          <w:i w:val="0"/>
+          <w:color w:val="222222"/>
+          <w:lang w:eastAsia="en-IN"/>
+        </w:rPr>
+        <w:t xml:space="preserve">DNBSN </w:t>
+      </w:r>
+      <w:r>
+        <w:rPr>
+          <w:rFonts w:ascii="Arial" w:hAnsi="Arial" w:cs="Arial"/>
+          <w:i w:val="0"/>
+          <w:color w:val="222222"/>
+          <w:lang w:eastAsia="en-IN"/>
+        </w:rPr>
+        <w:t xml:space="preserve">will generate a </w:t>
+      </w:r>
+      <w:r>
+        <w:rPr>
+          <w:rFonts w:ascii="Arial" w:hAnsi="Arial" w:cs="Arial"/>
+          <w:i w:val="0"/>
+          <w:color w:val="222222"/>
+          <w:lang w:eastAsia="en-IN"/>
+        </w:rPr>
+        <w:t>contact detail</w:t>
+      </w:r>
+      <w:r>
+        <w:rPr>
+          <w:rFonts w:ascii="Arial" w:hAnsi="Arial" w:cs="Arial"/>
+          <w:i w:val="0"/>
+          <w:color w:val="222222"/>
+          <w:lang w:eastAsia="en-IN"/>
+        </w:rPr>
+        <w:t xml:space="preserve"> for future reference.</w:t>
+      </w:r>
+    </w:p>
+    <w:p>
+      <w:pPr>
+        <w:pStyle w:val="Heading4"/>
+      </w:pPr>
+      <w:bookmarkStart w:id="11" w:name="_Toc344699044"/>
+      <w:r>
+        <w:t xml:space="preserve">Add </w:t>
+      </w:r>
+      <w:r>
+        <w:t>To Do</w:t>
+      </w:r>
+      <w:bookmarkEnd w:id="11"/>
+    </w:p>
+    <w:p>
+      <w:pPr>
+        <w:pStyle w:val="ListParagraph"/>
+        <w:spacing w:line="480" w:lineRule="auto"/>
+        <w:ind w:firstLine="360"/>
+        <w:rPr>
+          <w:rFonts w:ascii="Arial" w:hAnsi="Arial" w:cs="Arial"/>
+          <w:b/>
+          <w:i w:val="0"/>
+          <w:color w:val="222222"/>
+          <w:lang w:eastAsia="en-IN"/>
+        </w:rPr>
+      </w:pPr>
+      <w:r>
+        <w:rPr>
+          <w:rFonts w:ascii="Arial" w:hAnsi="Arial" w:cs="Arial"/>
+          <w:b/>
+          <w:i w:val="0"/>
+          <w:color w:val="222222"/>
+          <w:lang w:eastAsia="en-IN"/>
+        </w:rPr>
+        <w:t>Introduction:</w:t>
+      </w:r>
+    </w:p>
+    <w:p>
+      <w:pPr>
+        <w:pStyle w:val="ListParagraph"/>
+        <w:spacing w:line="480" w:lineRule="auto"/>
+        <w:ind w:firstLine="360"/>
+        <w:rPr>
+          <w:rFonts w:ascii="Arial" w:hAnsi="Arial" w:cs="Arial"/>
+          <w:i w:val="0"/>
+          <w:color w:val="222222"/>
+          <w:lang w:eastAsia="en-IN"/>
+        </w:rPr>
+      </w:pPr>
+      <w:r>
+        <w:rPr>
+          <w:rFonts w:ascii="Arial" w:hAnsi="Arial" w:cs="Arial"/>
+          <w:i w:val="0"/>
+          <w:color w:val="222222"/>
+          <w:lang w:eastAsia="en-IN"/>
+        </w:rPr>
+        <w:t xml:space="preserve">The </w:t>
+      </w:r>
+      <w:r>
+        <w:rPr>
+          <w:rFonts w:ascii="Arial" w:hAnsi="Arial" w:cs="Arial"/>
+          <w:b/>
+          <w:i w:val="0"/>
+          <w:color w:val="222222"/>
+          <w:lang w:eastAsia="en-IN"/>
+        </w:rPr>
+        <w:t xml:space="preserve">DNBSN </w:t>
+      </w:r>
+      <w:r>
+        <w:rPr>
+          <w:rFonts w:ascii="Arial" w:hAnsi="Arial" w:cs="Arial"/>
+          <w:i w:val="0"/>
+          <w:color w:val="222222"/>
+          <w:lang w:eastAsia="en-IN"/>
+        </w:rPr>
+        <w:t xml:space="preserve">will </w:t>
+      </w:r>
+      <w:r>
+        <w:rPr>
+          <w:rFonts w:ascii="Arial" w:hAnsi="Arial" w:cs="Arial"/>
+          <w:i w:val="0"/>
+          <w:color w:val="222222"/>
+          <w:lang w:eastAsia="en-IN"/>
+        </w:rPr>
+        <w:t xml:space="preserve">Store </w:t>
+      </w:r>
+      <w:r>
+        <w:rPr>
+          <w:rFonts w:ascii="Arial" w:hAnsi="Arial" w:cs="Arial"/>
+          <w:i w:val="0"/>
+          <w:color w:val="222222"/>
+          <w:lang w:eastAsia="en-IN"/>
+        </w:rPr>
+        <w:t xml:space="preserve">a new </w:t>
+      </w:r>
+      <w:r>
+        <w:rPr>
+          <w:rFonts w:ascii="Arial" w:hAnsi="Arial" w:cs="Arial"/>
+          <w:i w:val="0"/>
+          <w:color w:val="222222"/>
+          <w:lang w:eastAsia="en-IN"/>
+        </w:rPr>
+        <w:t>task in To Do</w:t>
+      </w:r>
+      <w:r>
+        <w:rPr>
+          <w:rFonts w:ascii="Arial" w:hAnsi="Arial" w:cs="Arial"/>
+          <w:i w:val="0"/>
+          <w:color w:val="222222"/>
+          <w:lang w:eastAsia="en-IN"/>
+        </w:rPr>
+        <w:t>.</w:t>
+      </w:r>
+    </w:p>
+    <w:p>
+      <w:pPr>
+        <w:pStyle w:val="ListParagraph"/>
+        <w:spacing w:line="480" w:lineRule="auto"/>
+        <w:ind w:firstLine="360"/>
+        <w:rPr>
+          <w:rFonts w:ascii="Arial" w:hAnsi="Arial" w:cs="Arial"/>
+          <w:b/>
+          <w:i w:val="0"/>
+          <w:color w:val="222222"/>
+          <w:lang w:eastAsia="en-IN"/>
+        </w:rPr>
+      </w:pPr>
+      <w:r>
+        <w:rPr>
+          <w:rFonts w:ascii="Arial" w:hAnsi="Arial" w:cs="Arial"/>
+          <w:b/>
+          <w:i w:val="0"/>
+          <w:color w:val="222222"/>
+          <w:lang w:eastAsia="en-IN"/>
+        </w:rPr>
+        <w:t>Input:</w:t>
+      </w:r>
+    </w:p>
+    <w:p>
+      <w:pPr>
+        <w:pStyle w:val="ListParagraph"/>
+        <w:spacing w:line="480" w:lineRule="auto"/>
+        <w:ind w:firstLine="360"/>
+        <w:rPr>
+          <w:rFonts w:ascii="Arial" w:hAnsi="Arial" w:cs="Arial"/>
+          <w:i w:val="0"/>
+          <w:color w:val="222222"/>
+          <w:lang w:eastAsia="en-IN"/>
+        </w:rPr>
+      </w:pPr>
+      <w:r>
+        <w:rPr>
+          <w:rFonts w:ascii="Arial" w:hAnsi="Arial" w:cs="Arial"/>
+          <w:i w:val="0"/>
+          <w:color w:val="222222"/>
+          <w:lang w:eastAsia="en-IN"/>
+        </w:rPr>
+        <w:t xml:space="preserve">Relevant </w:t>
+      </w:r>
+      <w:r>
+        <w:rPr>
+          <w:rFonts w:ascii="Arial" w:hAnsi="Arial" w:cs="Arial"/>
+          <w:i w:val="0"/>
+          <w:color w:val="222222"/>
+          <w:lang w:eastAsia="en-IN"/>
+        </w:rPr>
+        <w:t>task</w:t>
+      </w:r>
+      <w:r>
+        <w:rPr>
+          <w:rFonts w:ascii="Arial" w:hAnsi="Arial" w:cs="Arial"/>
+          <w:i w:val="0"/>
+          <w:color w:val="222222"/>
+          <w:lang w:eastAsia="en-IN"/>
+        </w:rPr>
+        <w:t xml:space="preserve"> data like </w:t>
+      </w:r>
+      <w:r>
+        <w:rPr>
+          <w:rFonts w:ascii="Arial" w:hAnsi="Arial" w:cs="Arial"/>
+          <w:i w:val="0"/>
+          <w:color w:val="222222"/>
+          <w:lang w:eastAsia="en-IN"/>
+        </w:rPr>
+        <w:t>task detail</w:t>
+      </w:r>
+      <w:r>
+        <w:rPr>
+          <w:rFonts w:ascii="Arial" w:hAnsi="Arial" w:cs="Arial"/>
+          <w:i w:val="0"/>
+          <w:color w:val="222222"/>
+          <w:lang w:eastAsia="en-IN"/>
+        </w:rPr>
+        <w:t xml:space="preserve">, </w:t>
+      </w:r>
+      <w:r>
+        <w:rPr>
+          <w:rFonts w:ascii="Arial" w:hAnsi="Arial" w:cs="Arial"/>
+          <w:i w:val="0"/>
+          <w:color w:val="222222"/>
+          <w:lang w:eastAsia="en-IN"/>
+        </w:rPr>
+        <w:t>priority etc.</w:t>
+      </w:r>
+    </w:p>
+    <w:p>
+      <w:pPr>
+        <w:pStyle w:val="ListParagraph"/>
+        <w:spacing w:line="480" w:lineRule="auto"/>
+        <w:ind w:firstLine="360"/>
+        <w:rPr>
+          <w:rFonts w:ascii="Arial" w:hAnsi="Arial" w:cs="Arial"/>
+          <w:b/>
+          <w:i w:val="0"/>
+          <w:color w:val="222222"/>
+          <w:lang w:eastAsia="en-IN"/>
+        </w:rPr>
+      </w:pPr>
+      <w:r>
+        <w:rPr>
+          <w:rFonts w:ascii="Arial" w:hAnsi="Arial" w:cs="Arial"/>
+          <w:b/>
+          <w:i w:val="0"/>
+          <w:color w:val="222222"/>
+          <w:lang w:eastAsia="en-IN"/>
+        </w:rPr>
+        <w:t>Processing:</w:t>
+      </w:r>
+    </w:p>
+    <w:p>
+      <w:pPr>
+        <w:pStyle w:val="ListParagraph"/>
+        <w:spacing w:line="480" w:lineRule="auto"/>
+        <w:ind w:firstLine="360"/>
+        <w:rPr>
+          <w:rFonts w:ascii="Arial" w:hAnsi="Arial" w:cs="Arial"/>
+          <w:i w:val="0"/>
+          <w:color w:val="222222"/>
+          <w:lang w:eastAsia="en-IN"/>
+        </w:rPr>
+      </w:pPr>
+      <w:r>
+        <w:rPr>
+          <w:rFonts w:ascii="Arial" w:hAnsi="Arial" w:cs="Arial"/>
+          <w:i w:val="0"/>
+          <w:color w:val="222222"/>
+          <w:lang w:eastAsia="en-IN"/>
+        </w:rPr>
+        <w:t xml:space="preserve">Admin will enter the data in the </w:t>
+      </w:r>
+      <w:r>
+        <w:rPr>
+          <w:rFonts w:ascii="Arial" w:hAnsi="Arial" w:cs="Arial"/>
+          <w:b/>
+          <w:i w:val="0"/>
+          <w:color w:val="222222"/>
+          <w:lang w:eastAsia="en-IN"/>
+        </w:rPr>
+        <w:t xml:space="preserve">DNBSN </w:t>
+      </w:r>
+      <w:r>
+        <w:rPr>
+          <w:rFonts w:ascii="Arial" w:hAnsi="Arial" w:cs="Arial"/>
+          <w:i w:val="0"/>
+          <w:color w:val="222222"/>
+          <w:lang w:eastAsia="en-IN"/>
+        </w:rPr>
+        <w:t xml:space="preserve">and create a new </w:t>
+      </w:r>
+      <w:r>
+        <w:rPr>
+          <w:rFonts w:ascii="Arial" w:hAnsi="Arial" w:cs="Arial"/>
+          <w:i w:val="0"/>
+          <w:color w:val="222222"/>
+          <w:lang w:eastAsia="en-IN"/>
+        </w:rPr>
+        <w:t>task</w:t>
+      </w:r>
+      <w:r>
+        <w:rPr>
+          <w:rFonts w:ascii="Arial" w:hAnsi="Arial" w:cs="Arial"/>
+          <w:i w:val="0"/>
+          <w:color w:val="222222"/>
+          <w:lang w:eastAsia="en-IN"/>
+        </w:rPr>
+        <w:t xml:space="preserve"> entry.</w:t>
+      </w:r>
+    </w:p>
+    <w:p>
+      <w:pPr>
+        <w:pStyle w:val="ListParagraph"/>
+        <w:spacing w:line="480" w:lineRule="auto"/>
+        <w:ind w:firstLine="360"/>
+        <w:rPr>
+          <w:rFonts w:ascii="Arial" w:hAnsi="Arial" w:cs="Arial"/>
+          <w:b/>
+          <w:i w:val="0"/>
+          <w:color w:val="222222"/>
+          <w:lang w:eastAsia="en-IN"/>
+        </w:rPr>
+      </w:pPr>
+      <w:r>
+        <w:rPr>
+          <w:rFonts w:ascii="Arial" w:hAnsi="Arial" w:cs="Arial"/>
+          <w:b/>
+          <w:i w:val="0"/>
+          <w:color w:val="222222"/>
+          <w:lang w:eastAsia="en-IN"/>
+        </w:rPr>
+        <w:t xml:space="preserve">Output: </w:t>
+      </w:r>
+    </w:p>
+    <w:p>
+      <w:pPr>
+        <w:pStyle w:val="ListParagraph"/>
+        <w:spacing w:line="480" w:lineRule="auto"/>
+        <w:ind w:firstLine="360"/>
+        <w:rPr>
+          <w:rFonts w:ascii="Arial" w:hAnsi="Arial" w:cs="Arial"/>
+          <w:i w:val="0"/>
+          <w:color w:val="222222"/>
+          <w:lang w:eastAsia="en-IN"/>
+        </w:rPr>
+      </w:pPr>
+      <w:r>
+        <w:rPr>
+          <w:rFonts w:ascii="Arial" w:hAnsi="Arial" w:cs="Arial"/>
+          <w:i w:val="0"/>
+          <w:color w:val="222222"/>
+          <w:lang w:eastAsia="en-IN"/>
+        </w:rPr>
+        <w:t xml:space="preserve">The </w:t>
+      </w:r>
+      <w:r>
+        <w:rPr>
+          <w:rFonts w:ascii="Arial" w:hAnsi="Arial" w:cs="Arial"/>
+          <w:b/>
+          <w:i w:val="0"/>
+          <w:color w:val="222222"/>
+          <w:lang w:eastAsia="en-IN"/>
+        </w:rPr>
+        <w:t xml:space="preserve">DNBSN </w:t>
+      </w:r>
+      <w:r>
+        <w:rPr>
+          <w:rFonts w:ascii="Arial" w:hAnsi="Arial" w:cs="Arial"/>
+          <w:i w:val="0"/>
+          <w:color w:val="222222"/>
+          <w:lang w:eastAsia="en-IN"/>
+        </w:rPr>
+        <w:t xml:space="preserve">will generate a </w:t>
+      </w:r>
+      <w:r>
+        <w:rPr>
+          <w:rFonts w:ascii="Arial" w:hAnsi="Arial" w:cs="Arial"/>
+          <w:i w:val="0"/>
+          <w:color w:val="222222"/>
+          <w:lang w:eastAsia="en-IN"/>
+        </w:rPr>
+        <w:t>task detail</w:t>
+      </w:r>
+      <w:r>
+        <w:rPr>
+          <w:rFonts w:ascii="Arial" w:hAnsi="Arial" w:cs="Arial"/>
+          <w:i w:val="0"/>
+          <w:color w:val="222222"/>
+          <w:lang w:eastAsia="en-IN"/>
+        </w:rPr>
+        <w:t>.</w:t>
+      </w:r>
+    </w:p>
+    <w:p>
+      <w:pPr>
+        <w:pStyle w:val="Heading3"/>
         <w:pBdr>
-          <w:left w:val="single" w:sz="48" w:space="3" w:color="C0504D"/>
+          <w:left w:val="single" w:sz="48" w:space="2" w:color="C0504D" w:themeColor="accent2"/>
+          <w:bottom w:val="single" w:sz="4" w:space="0" w:color="C0504D" w:themeColor="accent2"/>
         </w:pBdr>
-        <w:ind w:left="0"/>
-      </w:pPr>
-      <w:r>
-        <w:t>Minimum System Requirement:</w:t>
-      </w:r>
-    </w:p>
-    <w:p>
-      <w:pPr>
-        <w:pStyle w:val="BodyText"/>
-        <w:jc w:val="both"/>
+        <w:rPr>
+          <w:rFonts w:ascii="Times New Roman" w:hAnsi="Times New Roman"/>
+          <w:i w:val="0"/>
+          <w:sz w:val="28"/>
+          <w:szCs w:val="28"/>
+        </w:rPr>
+      </w:pPr>
+      <w:bookmarkStart w:id="12" w:name="_Toc330633434"/>
+      <w:r>
+        <w:rPr>
+          <w:rFonts w:ascii="Times New Roman" w:hAnsi="Times New Roman"/>
+          <w:i w:val="0"/>
+          <w:sz w:val="28"/>
+          <w:szCs w:val="28"/>
+        </w:rPr>
+        <w:t>Non-functional Requirements</w:t>
+      </w:r>
+      <w:bookmarkEnd w:id="12"/>
+    </w:p>
+    <w:p>
+      <w:pPr>
+        <w:pStyle w:val="ListParagraph"/>
+        <w:spacing w:line="480" w:lineRule="auto"/>
+        <w:ind w:left="1080"/>
       </w:pPr>
     </w:p>
     <w:p>
@@ -2149,24 +4910,51 @@
         <w:pStyle w:val="ListParagraph"/>
         <w:numPr>
           <w:ilvl w:val="0"/>
-          <w:numId w:val="7"/>
+          <w:numId w:val="10"/>
         </w:numPr>
         <w:spacing w:line="480" w:lineRule="auto"/>
         <w:rPr>
-          <w:rFonts w:ascii="Arial" w:hAnsi="Arial" w:cs="Arial"/>
-          <w:i w:val="0"/>
-          <w:color w:val="222222"/>
-          <w:lang w:eastAsia="en-IN"/>
-        </w:rPr>
-      </w:pPr>
-      <w:r>
-        <w:rPr>
-          <w:rFonts w:ascii="Arial" w:hAnsi="Arial" w:cs="Arial"/>
-          <w:i w:val="0"/>
-          <w:color w:val="222222"/>
-          <w:lang w:eastAsia="en-IN"/>
-        </w:rPr>
-        <w:t xml:space="preserve">Windows XP (x86) with Service Pack 3 / </w:t>
+          <w:rFonts w:ascii="Times New Roman" w:hAnsi="Times New Roman"/>
+          <w:i w:val="0"/>
+          <w:color w:val="222222"/>
+          <w:sz w:val="24"/>
+          <w:szCs w:val="24"/>
+          <w:lang w:eastAsia="en-IN"/>
+        </w:rPr>
+      </w:pPr>
+      <w:r>
+        <w:rPr>
+          <w:rFonts w:ascii="Times New Roman" w:hAnsi="Times New Roman"/>
+          <w:i w:val="0"/>
+          <w:color w:val="222222"/>
+          <w:sz w:val="24"/>
+          <w:szCs w:val="24"/>
+          <w:lang w:eastAsia="en-IN"/>
+        </w:rPr>
+        <w:t xml:space="preserve">The application will be </w:t>
+      </w:r>
+      <w:r>
+        <w:rPr>
+          <w:rFonts w:ascii="Times New Roman" w:hAnsi="Times New Roman"/>
+          <w:b/>
+          <w:i w:val="0"/>
+          <w:color w:val="222222"/>
+          <w:sz w:val="24"/>
+          <w:szCs w:val="24"/>
+          <w:lang w:eastAsia="en-IN"/>
+        </w:rPr>
+        <w:t>self-dependent</w:t>
+      </w:r>
+      <w:r>
+        <w:rPr>
+          <w:rFonts w:ascii="Times New Roman" w:hAnsi="Times New Roman"/>
+          <w:i w:val="0"/>
+          <w:color w:val="222222"/>
+          <w:sz w:val="24"/>
+          <w:szCs w:val="24"/>
+          <w:lang w:eastAsia="en-IN"/>
+        </w:rPr>
+        <w:t xml:space="preserve"> and no dependency on other parties required.</w:t>
       </w:r>
     </w:p>
     <w:p>
@@ -2174,35 +4962,51 @@
         <w:pStyle w:val="ListParagraph"/>
         <w:numPr>
           <w:ilvl w:val="0"/>
-          <w:numId w:val="7"/>
+          <w:numId w:val="10"/>
         </w:numPr>
         <w:spacing w:line="480" w:lineRule="auto"/>
         <w:rPr>
-          <w:rFonts w:eastAsia="Arial"/>
-        </w:rPr>
-      </w:pPr>
-      <w:r>
-        <w:rPr>
-          <w:rFonts w:ascii="Arial" w:hAnsi="Arial" w:cs="Arial"/>
-          <w:i w:val="0"/>
-          <w:color w:val="222222"/>
-          <w:lang w:eastAsia="en-IN"/>
-        </w:rPr>
-        <w:t>Microsoft .NET 4.0</w:t>
-      </w:r>
-    </w:p>
-    <w:p>
-      <w:pPr>
-        <w:pStyle w:val="Heading3"/>
-        <w:rPr>
-          <w:rFonts w:eastAsia="Arial"/>
-        </w:rPr>
-      </w:pPr>
-      <w:r>
-        <w:rPr>
-          <w:rFonts w:eastAsia="Arial"/>
-        </w:rPr>
-        <w:t>Recommended System Requirement:</w:t>
+          <w:rFonts w:ascii="Times New Roman" w:hAnsi="Times New Roman"/>
+          <w:i w:val="0"/>
+          <w:color w:val="222222"/>
+          <w:sz w:val="24"/>
+          <w:szCs w:val="24"/>
+          <w:lang w:eastAsia="en-IN"/>
+        </w:rPr>
+      </w:pPr>
+      <w:r>
+        <w:rPr>
+          <w:rFonts w:ascii="Times New Roman" w:hAnsi="Times New Roman"/>
+          <w:i w:val="0"/>
+          <w:color w:val="222222"/>
+          <w:sz w:val="24"/>
+          <w:szCs w:val="24"/>
+          <w:lang w:eastAsia="en-IN"/>
+        </w:rPr>
+        <w:t xml:space="preserve">There will be a digital </w:t>
+      </w:r>
+      <w:r>
+        <w:rPr>
+          <w:rFonts w:ascii="Times New Roman" w:hAnsi="Times New Roman"/>
+          <w:b/>
+          <w:i w:val="0"/>
+          <w:color w:val="222222"/>
+          <w:sz w:val="24"/>
+          <w:szCs w:val="24"/>
+          <w:lang w:eastAsia="en-IN"/>
+        </w:rPr>
+        <w:t>backup</w:t>
+      </w:r>
+      <w:r>
+        <w:rPr>
+          <w:rFonts w:ascii="Times New Roman" w:hAnsi="Times New Roman"/>
+          <w:i w:val="0"/>
+          <w:color w:val="222222"/>
+          <w:sz w:val="24"/>
+          <w:szCs w:val="24"/>
+          <w:lang w:eastAsia="en-IN"/>
+        </w:rPr>
+        <w:t xml:space="preserve"> and restore system.</w:t>
       </w:r>
     </w:p>
     <w:p>
@@ -2210,41 +5014,398 @@
         <w:pStyle w:val="ListParagraph"/>
         <w:numPr>
           <w:ilvl w:val="0"/>
-          <w:numId w:val="7"/>
+          <w:numId w:val="10"/>
         </w:numPr>
         <w:spacing w:line="480" w:lineRule="auto"/>
         <w:rPr>
-          <w:rFonts w:ascii="Arial" w:hAnsi="Arial" w:cs="Arial"/>
-          <w:i w:val="0"/>
-          <w:color w:val="222222"/>
-          <w:lang w:eastAsia="en-IN"/>
-        </w:rPr>
-      </w:pPr>
-      <w:r>
-        <w:rPr>
-          <w:rFonts w:ascii="Arial" w:hAnsi="Arial" w:cs="Arial"/>
-          <w:i w:val="0"/>
-          <w:color w:val="222222"/>
-          <w:lang w:eastAsia="en-IN"/>
-        </w:rPr>
-        <w:t>Windows Vista (x86 &amp; x64) with</w:t>
-      </w:r>
-      <w:r>
-        <w:rPr>
-          <w:rFonts w:ascii="Arial" w:hAnsi="Arial" w:cs="Arial"/>
-          <w:i w:val="0"/>
-          <w:color w:val="222222"/>
-          <w:lang w:eastAsia="en-IN"/>
-        </w:rPr>
-        <w:t xml:space="preserve"> </w:t>
-      </w:r>
-      <w:r>
-        <w:rPr>
-          <w:rFonts w:ascii="Arial" w:hAnsi="Arial" w:cs="Arial"/>
-          <w:color w:val="222222"/>
-          <w:lang w:eastAsia="en-IN"/>
-        </w:rPr>
-        <w:t>Service Pack 2 / Windows 7 (x86 &amp; x64)</w:t>
+          <w:rFonts w:ascii="Times New Roman" w:hAnsi="Times New Roman"/>
+          <w:i w:val="0"/>
+          <w:color w:val="222222"/>
+          <w:sz w:val="24"/>
+          <w:szCs w:val="24"/>
+          <w:lang w:eastAsia="en-IN"/>
+        </w:rPr>
+      </w:pPr>
+      <w:r>
+        <w:rPr>
+          <w:rFonts w:ascii="Times New Roman" w:hAnsi="Times New Roman"/>
+          <w:i w:val="0"/>
+          <w:color w:val="222222"/>
+          <w:sz w:val="24"/>
+          <w:szCs w:val="24"/>
+          <w:lang w:eastAsia="en-IN"/>
+        </w:rPr>
+        <w:t xml:space="preserve">There will be more </w:t>
+      </w:r>
+      <w:r>
+        <w:rPr>
+          <w:rFonts w:ascii="Times New Roman" w:hAnsi="Times New Roman"/>
+          <w:b/>
+          <w:i w:val="0"/>
+          <w:color w:val="222222"/>
+          <w:sz w:val="24"/>
+          <w:szCs w:val="24"/>
+          <w:lang w:eastAsia="en-IN"/>
+        </w:rPr>
+        <w:t>opportunity</w:t>
+      </w:r>
+      <w:r>
+        <w:rPr>
+          <w:rFonts w:ascii="Times New Roman" w:hAnsi="Times New Roman"/>
+          <w:i w:val="0"/>
+          <w:color w:val="222222"/>
+          <w:sz w:val="24"/>
+          <w:szCs w:val="24"/>
+          <w:lang w:eastAsia="en-IN"/>
+        </w:rPr>
+        <w:t xml:space="preserve"> to extend the application in future. </w:t>
+      </w:r>
+    </w:p>
+    <w:p>
+      <w:pPr>
+        <w:pStyle w:val="ListParagraph"/>
+        <w:numPr>
+          <w:ilvl w:val="0"/>
+          <w:numId w:val="10"/>
+        </w:numPr>
+        <w:spacing w:line="480" w:lineRule="auto"/>
+        <w:rPr>
+          <w:rFonts w:ascii="Times New Roman" w:hAnsi="Times New Roman"/>
+          <w:i w:val="0"/>
+          <w:color w:val="222222"/>
+          <w:sz w:val="24"/>
+          <w:szCs w:val="24"/>
+          <w:lang w:eastAsia="en-IN"/>
+        </w:rPr>
+      </w:pPr>
+      <w:r>
+        <w:rPr>
+          <w:rFonts w:ascii="Times New Roman" w:hAnsi="Times New Roman"/>
+          <w:i w:val="0"/>
+          <w:color w:val="222222"/>
+          <w:sz w:val="24"/>
+          <w:szCs w:val="24"/>
+          <w:lang w:eastAsia="en-IN"/>
+        </w:rPr>
+        <w:t xml:space="preserve">The response time will be low and the system will </w:t>
+      </w:r>
+      <w:r>
+        <w:rPr>
+          <w:rFonts w:ascii="Times New Roman" w:hAnsi="Times New Roman"/>
+          <w:b/>
+          <w:i w:val="0"/>
+          <w:color w:val="222222"/>
+          <w:sz w:val="24"/>
+          <w:szCs w:val="24"/>
+          <w:lang w:eastAsia="en-IN"/>
+        </w:rPr>
+        <w:t>response</w:t>
+      </w:r>
+      <w:r>
+        <w:rPr>
+          <w:rFonts w:ascii="Times New Roman" w:hAnsi="Times New Roman"/>
+          <w:i w:val="0"/>
+          <w:color w:val="222222"/>
+          <w:sz w:val="24"/>
+          <w:szCs w:val="24"/>
+          <w:lang w:eastAsia="en-IN"/>
+        </w:rPr>
+        <w:t xml:space="preserve"> fast.</w:t>
+      </w:r>
+    </w:p>
+    <w:p>
+      <w:pPr>
+        <w:pStyle w:val="ListParagraph"/>
+        <w:numPr>
+          <w:ilvl w:val="0"/>
+          <w:numId w:val="10"/>
+        </w:numPr>
+        <w:spacing w:line="480" w:lineRule="auto"/>
+        <w:rPr>
+          <w:rFonts w:ascii="Times New Roman" w:hAnsi="Times New Roman"/>
+          <w:i w:val="0"/>
+          <w:color w:val="222222"/>
+          <w:sz w:val="24"/>
+          <w:szCs w:val="24"/>
+          <w:lang w:eastAsia="en-IN"/>
+        </w:rPr>
+      </w:pPr>
+      <w:r>
+        <w:rPr>
+          <w:rFonts w:ascii="Times New Roman" w:hAnsi="Times New Roman"/>
+          <w:i w:val="0"/>
+          <w:color w:val="222222"/>
+          <w:sz w:val="24"/>
+          <w:szCs w:val="24"/>
+          <w:lang w:eastAsia="en-IN"/>
+        </w:rPr>
+        <w:t xml:space="preserve">It will be very </w:t>
+      </w:r>
+      <w:r>
+        <w:rPr>
+          <w:rFonts w:ascii="Times New Roman" w:hAnsi="Times New Roman"/>
+          <w:b/>
+          <w:i w:val="0"/>
+          <w:color w:val="222222"/>
+          <w:sz w:val="24"/>
+          <w:szCs w:val="24"/>
+          <w:lang w:eastAsia="en-IN"/>
+        </w:rPr>
+        <w:t>user friendly</w:t>
+      </w:r>
+      <w:r>
+        <w:rPr>
+          <w:rFonts w:ascii="Times New Roman" w:hAnsi="Times New Roman"/>
+          <w:i w:val="0"/>
+          <w:color w:val="222222"/>
+          <w:sz w:val="24"/>
+          <w:szCs w:val="24"/>
+          <w:lang w:eastAsia="en-IN"/>
+        </w:rPr>
+        <w:t xml:space="preserve"> and </w:t>
+      </w:r>
+      <w:r>
+        <w:rPr>
+          <w:rFonts w:ascii="Times New Roman" w:hAnsi="Times New Roman"/>
+          <w:b/>
+          <w:i w:val="0"/>
+          <w:color w:val="222222"/>
+          <w:sz w:val="24"/>
+          <w:szCs w:val="24"/>
+          <w:lang w:eastAsia="en-IN"/>
+        </w:rPr>
+        <w:t>usable</w:t>
+      </w:r>
+      <w:r>
+        <w:rPr>
+          <w:rFonts w:ascii="Times New Roman" w:hAnsi="Times New Roman"/>
+          <w:i w:val="0"/>
+          <w:color w:val="222222"/>
+          <w:sz w:val="24"/>
+          <w:szCs w:val="24"/>
+          <w:lang w:eastAsia="en-IN"/>
+        </w:rPr>
+        <w:t xml:space="preserve"> by any person with minimal computer knowledge.</w:t>
+      </w:r>
+    </w:p>
+    <w:p>
+      <w:pPr>
+        <w:pStyle w:val="ListParagraph"/>
+        <w:numPr>
+          <w:ilvl w:val="0"/>
+          <w:numId w:val="10"/>
+        </w:numPr>
+        <w:spacing w:line="480" w:lineRule="auto"/>
+        <w:rPr>
+          <w:rFonts w:ascii="Times New Roman" w:hAnsi="Times New Roman"/>
+          <w:i w:val="0"/>
+          <w:color w:val="222222"/>
+          <w:sz w:val="24"/>
+          <w:szCs w:val="24"/>
+          <w:lang w:eastAsia="en-IN"/>
+        </w:rPr>
+      </w:pPr>
+      <w:r>
+        <w:rPr>
+          <w:rFonts w:ascii="Times New Roman" w:hAnsi="Times New Roman"/>
+          <w:i w:val="0"/>
+          <w:color w:val="222222"/>
+          <w:sz w:val="24"/>
+          <w:szCs w:val="24"/>
+          <w:lang w:eastAsia="en-IN"/>
+        </w:rPr>
+        <w:t xml:space="preserve">In terms of </w:t>
+      </w:r>
+      <w:r>
+        <w:rPr>
+          <w:rFonts w:ascii="Times New Roman" w:hAnsi="Times New Roman"/>
+          <w:b/>
+          <w:i w:val="0"/>
+          <w:color w:val="222222"/>
+          <w:sz w:val="24"/>
+          <w:szCs w:val="24"/>
+          <w:lang w:eastAsia="en-IN"/>
+        </w:rPr>
+        <w:t>security</w:t>
+      </w:r>
+      <w:r>
+        <w:rPr>
+          <w:rFonts w:ascii="Times New Roman" w:hAnsi="Times New Roman"/>
+          <w:i w:val="0"/>
+          <w:color w:val="222222"/>
+          <w:sz w:val="24"/>
+          <w:szCs w:val="24"/>
+          <w:lang w:eastAsia="en-IN"/>
+        </w:rPr>
+        <w:t xml:space="preserve"> unauthorized access will be denied and register user will be able to change as necessary.</w:t>
+      </w:r>
+    </w:p>
+    <w:p>
+      <w:pPr>
+        <w:pStyle w:val="ListParagraph"/>
+        <w:numPr>
+          <w:ilvl w:val="0"/>
+          <w:numId w:val="10"/>
+        </w:numPr>
+        <w:spacing w:line="480" w:lineRule="auto"/>
+        <w:rPr>
+          <w:rFonts w:ascii="Times New Roman" w:hAnsi="Times New Roman"/>
+          <w:i w:val="0"/>
+          <w:color w:val="222222"/>
+          <w:sz w:val="24"/>
+          <w:szCs w:val="24"/>
+          <w:lang w:eastAsia="en-IN"/>
+        </w:rPr>
+      </w:pPr>
+      <w:r>
+        <w:rPr>
+          <w:rFonts w:ascii="Times New Roman" w:hAnsi="Times New Roman"/>
+          <w:i w:val="0"/>
+          <w:color w:val="222222"/>
+          <w:sz w:val="24"/>
+          <w:szCs w:val="24"/>
+          <w:lang w:eastAsia="en-IN"/>
+        </w:rPr>
+        <w:t xml:space="preserve">It will be </w:t>
+      </w:r>
+      <w:r>
+        <w:rPr>
+          <w:rFonts w:ascii="Times New Roman" w:hAnsi="Times New Roman"/>
+          <w:b/>
+          <w:i w:val="0"/>
+          <w:color w:val="222222"/>
+          <w:sz w:val="24"/>
+          <w:szCs w:val="24"/>
+          <w:lang w:eastAsia="en-IN"/>
+        </w:rPr>
+        <w:t xml:space="preserve">efficient </w:t>
+      </w:r>
+      <w:r>
+        <w:rPr>
+          <w:rFonts w:ascii="Times New Roman" w:hAnsi="Times New Roman"/>
+          <w:i w:val="0"/>
+          <w:color w:val="222222"/>
+          <w:sz w:val="24"/>
+          <w:szCs w:val="24"/>
+          <w:lang w:eastAsia="en-IN"/>
+        </w:rPr>
+        <w:t>as it reduces manual labor and searching.</w:t>
+      </w:r>
+    </w:p>
+    <w:p>
+      <w:pPr>
+        <w:pStyle w:val="ListParagraph"/>
+        <w:numPr>
+          <w:ilvl w:val="0"/>
+          <w:numId w:val="10"/>
+        </w:numPr>
+        <w:spacing w:line="480" w:lineRule="auto"/>
+        <w:rPr>
+          <w:rFonts w:ascii="Times New Roman" w:hAnsi="Times New Roman"/>
+          <w:i w:val="0"/>
+          <w:color w:val="222222"/>
+          <w:sz w:val="24"/>
+          <w:szCs w:val="24"/>
+          <w:lang w:eastAsia="en-IN"/>
+        </w:rPr>
+      </w:pPr>
+      <w:r>
+        <w:rPr>
+          <w:rFonts w:ascii="Times New Roman" w:hAnsi="Times New Roman"/>
+          <w:b/>
+          <w:i w:val="0"/>
+          <w:color w:val="222222"/>
+          <w:sz w:val="24"/>
+          <w:szCs w:val="24"/>
+          <w:lang w:eastAsia="en-IN"/>
+        </w:rPr>
+        <w:t>DNBSN</w:t>
+      </w:r>
+      <w:r>
+        <w:rPr>
+          <w:rFonts w:ascii="Times New Roman" w:hAnsi="Times New Roman"/>
+          <w:i w:val="0"/>
+          <w:color w:val="222222"/>
+          <w:sz w:val="24"/>
+          <w:szCs w:val="24"/>
+          <w:lang w:eastAsia="en-IN"/>
+        </w:rPr>
+        <w:t xml:space="preserve"> will have user manual and help </w:t>
+      </w:r>
+      <w:r>
+        <w:rPr>
+          <w:rFonts w:ascii="Times New Roman" w:hAnsi="Times New Roman"/>
+          <w:b/>
+          <w:i w:val="0"/>
+          <w:color w:val="222222"/>
+          <w:sz w:val="24"/>
+          <w:szCs w:val="24"/>
+          <w:lang w:eastAsia="en-IN"/>
+        </w:rPr>
+        <w:t>documents</w:t>
+      </w:r>
+      <w:r>
+        <w:rPr>
+          <w:rFonts w:ascii="Times New Roman" w:hAnsi="Times New Roman"/>
+          <w:i w:val="0"/>
+          <w:color w:val="222222"/>
+          <w:sz w:val="24"/>
+          <w:szCs w:val="24"/>
+          <w:lang w:eastAsia="en-IN"/>
+        </w:rPr>
+        <w:t xml:space="preserve">. </w:t>
+      </w:r>
+    </w:p>
+    <w:p>
+      <w:pPr>
+        <w:pStyle w:val="ListParagraph"/>
+        <w:numPr>
+          <w:ilvl w:val="0"/>
+          <w:numId w:val="10"/>
+        </w:numPr>
+        <w:spacing w:line="480" w:lineRule="auto"/>
+        <w:rPr>
+          <w:rFonts w:ascii="Times New Roman" w:hAnsi="Times New Roman"/>
+          <w:i w:val="0"/>
+          <w:color w:val="222222"/>
+          <w:sz w:val="24"/>
+          <w:szCs w:val="24"/>
+          <w:lang w:eastAsia="en-IN"/>
+        </w:rPr>
+      </w:pPr>
+      <w:r>
+        <w:rPr>
+          <w:rFonts w:ascii="Times New Roman" w:hAnsi="Times New Roman"/>
+          <w:i w:val="0"/>
+          <w:color w:val="222222"/>
+          <w:sz w:val="24"/>
+          <w:szCs w:val="24"/>
+          <w:lang w:eastAsia="en-IN"/>
+        </w:rPr>
+        <w:t xml:space="preserve">It is designed such a way that it can be </w:t>
+      </w:r>
+      <w:r>
+        <w:rPr>
+          <w:rFonts w:ascii="Times New Roman" w:hAnsi="Times New Roman"/>
+          <w:b/>
+          <w:i w:val="0"/>
+          <w:color w:val="222222"/>
+          <w:sz w:val="24"/>
+          <w:szCs w:val="24"/>
+          <w:lang w:eastAsia="en-IN"/>
+        </w:rPr>
+        <w:t>maintained</w:t>
+      </w:r>
+      <w:r>
+        <w:rPr>
+          <w:rFonts w:ascii="Times New Roman" w:hAnsi="Times New Roman"/>
+          <w:i w:val="0"/>
+          <w:color w:val="222222"/>
+          <w:sz w:val="24"/>
+          <w:szCs w:val="24"/>
+          <w:lang w:eastAsia="en-IN"/>
+        </w:rPr>
+        <w:t xml:space="preserve"> with minimal effort.</w:t>
       </w:r>
     </w:p>
     <w:p>
@@ -2296,13 +5457,13 @@
       <w:pPr>
         <w:pStyle w:val="Heading3"/>
       </w:pPr>
-      <w:bookmarkStart w:id="3" w:name="_Toc344229904"/>
-      <w:bookmarkStart w:id="4" w:name="_Toc344699052"/>
+      <w:bookmarkStart w:id="13" w:name="_Toc344229904"/>
+      <w:bookmarkStart w:id="14" w:name="_Toc344699052"/>
       <w:r>
         <w:t>Context Diagram</w:t>
       </w:r>
-      <w:bookmarkEnd w:id="3"/>
-      <w:bookmarkEnd w:id="4"/>
+      <w:bookmarkEnd w:id="13"/>
+      <w:bookmarkEnd w:id="14"/>
     </w:p>
     <w:p>
       <w:pPr>
@@ -2432,8 +5593,8 @@
       <w:pPr>
         <w:pStyle w:val="Heading3"/>
       </w:pPr>
-      <w:bookmarkStart w:id="5" w:name="_Toc344229905"/>
-      <w:bookmarkStart w:id="6" w:name="_Toc344699053"/>
+      <w:bookmarkStart w:id="15" w:name="_Toc344229905"/>
+      <w:bookmarkStart w:id="16" w:name="_Toc344699053"/>
       <w:r>
         <w:t>0-</w:t>
       </w:r>
@@ -2443,8 +5604,8 @@
       <w:r>
         <w:t xml:space="preserve"> DFD</w:t>
       </w:r>
-      <w:bookmarkEnd w:id="5"/>
-      <w:bookmarkEnd w:id="6"/>
+      <w:bookmarkEnd w:id="15"/>
+      <w:bookmarkEnd w:id="16"/>
     </w:p>
     <w:p>
       <w:pPr>
@@ -2614,13 +5775,13 @@
       <w:pPr>
         <w:pStyle w:val="Heading3"/>
       </w:pPr>
-      <w:bookmarkStart w:id="7" w:name="_Toc344229906"/>
-      <w:bookmarkStart w:id="8" w:name="_Toc344699054"/>
+      <w:bookmarkStart w:id="17" w:name="_Toc344229906"/>
+      <w:bookmarkStart w:id="18" w:name="_Toc344699054"/>
       <w:r>
         <w:t>1-Level DFD</w:t>
       </w:r>
-      <w:bookmarkEnd w:id="7"/>
-      <w:bookmarkEnd w:id="8"/>
+      <w:bookmarkEnd w:id="17"/>
+      <w:bookmarkEnd w:id="18"/>
     </w:p>
     <w:p>
       <w:pPr>
@@ -2762,13 +5923,13 @@
       <w:pPr>
         <w:pStyle w:val="Heading3"/>
       </w:pPr>
-      <w:bookmarkStart w:id="9" w:name="_Toc344229907"/>
-      <w:bookmarkStart w:id="10" w:name="_Toc344699055"/>
+      <w:bookmarkStart w:id="19" w:name="_Toc344229907"/>
+      <w:bookmarkStart w:id="20" w:name="_Toc344699055"/>
       <w:r>
         <w:t>2-Level DFD</w:t>
       </w:r>
-      <w:bookmarkEnd w:id="9"/>
-      <w:bookmarkEnd w:id="10"/>
+      <w:bookmarkEnd w:id="19"/>
+      <w:bookmarkEnd w:id="20"/>
     </w:p>
     <w:p>
       <w:pPr>
@@ -5712,8 +8873,8 @@
           <w:lang w:val="en-US"/>
         </w:rPr>
       </w:pPr>
-      <w:bookmarkStart w:id="11" w:name="h.9gy2ui-nx3byl"/>
-      <w:bookmarkEnd w:id="11"/>
+      <w:bookmarkStart w:id="21" w:name="h.9gy2ui-nx3byl"/>
+      <w:bookmarkEnd w:id="21"/>
       <w:r>
         <w:rPr>
           <w:noProof/>
@@ -7398,21 +10559,21 @@
         <v:path o:extrusionok="f" gradientshapeok="t" o:connecttype="rect"/>
         <o:lock v:ext="edit" aspectratio="t"/>
       </v:shapetype>
-      <v:shape id="_x0000_i1077" type="#_x0000_t75" style="width:12pt;height:10.5pt" o:bullet="t">
+      <v:shape id="_x0000_i1053" type="#_x0000_t75" style="width:12pt;height:10.5pt" o:bullet="t">
         <v:imagedata r:id="rId1" o:title="bullet1"/>
       </v:shape>
     </w:pict>
   </w:numPicBullet>
   <w:numPicBullet w:numPicBulletId="1">
     <w:pict>
-      <v:shape id="_x0000_i1078" type="#_x0000_t75" style="width:12pt;height:10.5pt" o:bullet="t">
+      <v:shape id="_x0000_i1054" type="#_x0000_t75" style="width:12pt;height:10.5pt" o:bullet="t">
         <v:imagedata r:id="rId2" o:title="bullet2"/>
       </v:shape>
     </w:pict>
   </w:numPicBullet>
   <w:numPicBullet w:numPicBulletId="2">
     <w:pict>
-      <v:shape id="_x0000_i1079" type="#_x0000_t75" style="width:12pt;height:10.5pt" o:bullet="t">
+      <v:shape id="_x0000_i1055" type="#_x0000_t75" style="width:12pt;height:10.5pt" o:bullet="t">
         <v:imagedata r:id="rId3" o:title="bullet3"/>
       </v:shape>
     </w:pict>
@@ -8062,6 +11223,124 @@
     </w:lvl>
   </w:abstractNum>
   <w:abstractNum w:abstractNumId="6">
+    <w:nsid w:val="5CE8018F"/>
+    <w:multiLevelType w:val="multilevel"/>
+    <w:tmpl w:val="A72A72E6"/>
+    <w:lvl w:ilvl="0">
+      <w:start w:val="1"/>
+      <w:numFmt w:val="decimal"/>
+      <w:lvlText w:val="%1."/>
+      <w:lvlJc w:val="left"/>
+      <w:pPr>
+        <w:ind w:left="720" w:hanging="360"/>
+      </w:pPr>
+    </w:lvl>
+    <w:lvl w:ilvl="1">
+      <w:start w:val="1"/>
+      <w:numFmt w:val="decimal"/>
+      <w:isLgl/>
+      <w:lvlText w:val="%1.%2"/>
+      <w:lvlJc w:val="left"/>
+      <w:pPr>
+        <w:ind w:left="1080" w:hanging="720"/>
+      </w:pPr>
+      <w:rPr>
+        <w:rFonts w:hint="default"/>
+      </w:rPr>
+    </w:lvl>
+    <w:lvl w:ilvl="2">
+      <w:start w:val="1"/>
+      <w:numFmt w:val="decimal"/>
+      <w:isLgl/>
+      <w:lvlText w:val="%1.%2.%3"/>
+      <w:lvlJc w:val="left"/>
+      <w:pPr>
+        <w:ind w:left="1080" w:hanging="720"/>
+      </w:pPr>
+      <w:rPr>
+        <w:rFonts w:hint="default"/>
+      </w:rPr>
+    </w:lvl>
+    <w:lvl w:ilvl="3">
+      <w:start w:val="1"/>
+      <w:numFmt w:val="decimal"/>
+      <w:isLgl/>
+      <w:lvlText w:val="%1.%2.%3.%4"/>
+      <w:lvlJc w:val="left"/>
+      <w:pPr>
+        <w:ind w:left="1440" w:hanging="1080"/>
+      </w:pPr>
+      <w:rPr>
+        <w:rFonts w:hint="default"/>
+      </w:rPr>
+    </w:lvl>
+    <w:lvl w:ilvl="4">
+      <w:start w:val="1"/>
+      <w:numFmt w:val="decimal"/>
+      <w:isLgl/>
+      <w:lvlText w:val="%1.%2.%3.%4.%5"/>
+      <w:lvlJc w:val="left"/>
+      <w:pPr>
+        <w:ind w:left="1440" w:hanging="1080"/>
+      </w:pPr>
+      <w:rPr>
+        <w:rFonts w:hint="default"/>
+      </w:rPr>
+    </w:lvl>
+    <w:lvl w:ilvl="5">
+      <w:start w:val="1"/>
+      <w:numFmt w:val="decimal"/>
+      <w:isLgl/>
+      <w:lvlText w:val="%1.%2.%3.%4.%5.%6"/>
+      <w:lvlJc w:val="left"/>
+      <w:pPr>
+        <w:ind w:left="1800" w:hanging="1440"/>
+      </w:pPr>
+      <w:rPr>
+        <w:rFonts w:hint="default"/>
+      </w:rPr>
+    </w:lvl>
+    <w:lvl w:ilvl="6">
+      <w:start w:val="1"/>
+      <w:numFmt w:val="decimal"/>
+      <w:isLgl/>
+      <w:lvlText w:val="%1.%2.%3.%4.%5.%6.%7"/>
+      <w:lvlJc w:val="left"/>
+      <w:pPr>
+        <w:ind w:left="2160" w:hanging="1800"/>
+      </w:pPr>
+      <w:rPr>
+        <w:rFonts w:hint="default"/>
+      </w:rPr>
+    </w:lvl>
+    <w:lvl w:ilvl="7">
+      <w:start w:val="1"/>
+      <w:numFmt w:val="decimal"/>
+      <w:isLgl/>
+      <w:lvlText w:val="%1.%2.%3.%4.%5.%6.%7.%8"/>
+      <w:lvlJc w:val="left"/>
+      <w:pPr>
+        <w:ind w:left="2160" w:hanging="1800"/>
+      </w:pPr>
+      <w:rPr>
+        <w:rFonts w:hint="default"/>
+      </w:rPr>
+    </w:lvl>
+    <w:lvl w:ilvl="8">
+      <w:start w:val="1"/>
+      <w:numFmt w:val="decimal"/>
+      <w:isLgl/>
+      <w:lvlText w:val="%1.%2.%3.%4.%5.%6.%7.%8.%9"/>
+      <w:lvlJc w:val="left"/>
+      <w:pPr>
+        <w:ind w:left="2520" w:hanging="2160"/>
+      </w:pPr>
+      <w:rPr>
+        <w:rFonts w:hint="default"/>
+      </w:rPr>
+    </w:lvl>
+  </w:abstractNum>
+  <w:abstractNum w:abstractNumId="7">
     <w:nsid w:val="63C42B65"/>
     <w:multiLevelType w:val="singleLevel"/>
     <w:tmpl w:val="04090003"/>
@@ -8081,7 +11360,7 @@
       </w:rPr>
     </w:lvl>
   </w:abstractNum>
-  <w:abstractNum w:abstractNumId="7">
+  <w:abstractNum w:abstractNumId="8">
     <w:nsid w:val="6A2A242F"/>
     <w:multiLevelType w:val="hybridMultilevel"/>
     <w:tmpl w:val="9C2E32DA"/>
@@ -8194,8 +11473,121 @@
       </w:rPr>
     </w:lvl>
   </w:abstractNum>
+  <w:abstractNum w:abstractNumId="9">
+    <w:nsid w:val="6A3416AF"/>
+    <w:multiLevelType w:val="hybridMultilevel"/>
+    <w:tmpl w:val="BB3A1808"/>
+    <w:lvl w:ilvl="0" w:tplc="4009000B">
+      <w:start w:val="1"/>
+      <w:numFmt w:val="bullet"/>
+      <w:lvlText w:val=""/>
+      <w:lvlJc w:val="left"/>
+      <w:pPr>
+        <w:ind w:left="1800" w:hanging="360"/>
+      </w:pPr>
+      <w:rPr>
+        <w:rFonts w:ascii="Wingdings" w:hAnsi="Wingdings" w:hint="default"/>
+      </w:rPr>
+    </w:lvl>
+    <w:lvl w:ilvl="1" w:tplc="40090003" w:tentative="1">
+      <w:start w:val="1"/>
+      <w:numFmt w:val="bullet"/>
+      <w:lvlText w:val="o"/>
+      <w:lvlJc w:val="left"/>
+      <w:pPr>
+        <w:ind w:left="2520" w:hanging="360"/>
+      </w:pPr>
+      <w:rPr>
+        <w:rFonts w:ascii="Courier New" w:hAnsi="Courier New" w:cs="Courier New" w:hint="default"/>
+      </w:rPr>
+    </w:lvl>
+    <w:lvl w:ilvl="2" w:tplc="40090005" w:tentative="1">
+      <w:start w:val="1"/>
+      <w:numFmt w:val="bullet"/>
+      <w:lvlText w:val=""/>
+      <w:lvlJc w:val="left"/>
+      <w:pPr>
+        <w:ind w:left="3240" w:hanging="360"/>
+      </w:pPr>
+      <w:rPr>
+        <w:rFonts w:ascii="Wingdings" w:hAnsi="Wingdings" w:hint="default"/>
+      </w:rPr>
+    </w:lvl>
+    <w:lvl w:ilvl="3" w:tplc="40090001" w:tentative="1">
+      <w:start w:val="1"/>
+      <w:numFmt w:val="bullet"/>
+      <w:lvlText w:val=""/>
+      <w:lvlJc w:val="left"/>
+      <w:pPr>
+        <w:ind w:left="3960" w:hanging="360"/>
+      </w:pPr>
+      <w:rPr>
+        <w:rFonts w:ascii="Symbol" w:hAnsi="Symbol" w:hint="default"/>
+      </w:rPr>
+    </w:lvl>
+    <w:lvl w:ilvl="4" w:tplc="40090003" w:tentative="1">
+      <w:start w:val="1"/>
+      <w:numFmt w:val="bullet"/>
+      <w:lvlText w:val="o"/>
+      <w:lvlJc w:val="left"/>
+      <w:pPr>
+        <w:ind w:left="4680" w:hanging="360"/>
+      </w:pPr>
+      <w:rPr>
+        <w:rFonts w:ascii="Courier New" w:hAnsi="Courier New" w:cs="Courier New" w:hint="default"/>
+      </w:rPr>
+    </w:lvl>
+    <w:lvl w:ilvl="5" w:tplc="40090005" w:tentative="1">
+      <w:start w:val="1"/>
+      <w:numFmt w:val="bullet"/>
+      <w:lvlText w:val=""/>
+      <w:lvlJc w:val="left"/>
+      <w:pPr>
+        <w:ind w:left="5400" w:hanging="360"/>
+      </w:pPr>
+      <w:rPr>
+        <w:rFonts w:ascii="Wingdings" w:hAnsi="Wingdings" w:hint="default"/>
+      </w:rPr>
+    </w:lvl>
+    <w:lvl w:ilvl="6" w:tplc="40090001" w:tentative="1">
+      <w:start w:val="1"/>
+      <w:numFmt w:val="bullet"/>
+      <w:lvlText w:val=""/>
+      <w:lvlJc w:val="left"/>
+      <w:pPr>
+        <w:ind w:left="6120" w:hanging="360"/>
+      </w:pPr>
+      <w:rPr>
+        <w:rFonts w:ascii="Symbol" w:hAnsi="Symbol" w:hint="default"/>
+      </w:rPr>
+    </w:lvl>
+    <w:lvl w:ilvl="7" w:tplc="40090003" w:tentative="1">
+      <w:start w:val="1"/>
+      <w:numFmt w:val="bullet"/>
+      <w:lvlText w:val="o"/>
+      <w:lvlJc w:val="left"/>
+      <w:pPr>
+        <w:ind w:left="6840" w:hanging="360"/>
+      </w:pPr>
+      <w:rPr>
+        <w:rFonts w:ascii="Courier New" w:hAnsi="Courier New" w:cs="Courier New" w:hint="default"/>
+      </w:rPr>
+    </w:lvl>
+    <w:lvl w:ilvl="8" w:tplc="40090005" w:tentative="1">
+      <w:start w:val="1"/>
+      <w:numFmt w:val="bullet"/>
+      <w:lvlText w:val=""/>
+      <w:lvlJc w:val="left"/>
+      <w:pPr>
+        <w:ind w:left="7560" w:hanging="360"/>
+      </w:pPr>
+      <w:rPr>
+        <w:rFonts w:ascii="Wingdings" w:hAnsi="Wingdings" w:hint="default"/>
+      </w:rPr>
+    </w:lvl>
+  </w:abstractNum>
   <w:num w:numId="1">
-    <w:abstractNumId w:val="6"/>
+    <w:abstractNumId w:val="7"/>
   </w:num>
   <w:num w:numId="2">
     <w:abstractNumId w:val="0"/>
@@ -8207,7 +11599,7 @@
     <w:abstractNumId w:val="5"/>
   </w:num>
   <w:num w:numId="5">
-    <w:abstractNumId w:val="7"/>
+    <w:abstractNumId w:val="8"/>
   </w:num>
   <w:num w:numId="6">
     <w:abstractNumId w:val="1"/>
@@ -8217,6 +11609,12 @@
   </w:num>
   <w:num w:numId="8">
     <w:abstractNumId w:val="3"/>
+  </w:num>
+  <w:num w:numId="9">
+    <w:abstractNumId w:val="6"/>
+  </w:num>
+  <w:num w:numId="10">
+    <w:abstractNumId w:val="9"/>
   </w:num>
 </w:numbering>
 </file>
@@ -8477,6 +11875,30 @@
       <w:szCs w:val="20"/>
     </w:rPr>
   </w:style>
+  <w:style w:type="paragraph" w:styleId="Heading4">
+    <w:name w:val="heading 4"/>
+    <w:basedOn w:val="Normal"/>
+    <w:next w:val="Normal"/>
+    <w:link w:val="Heading4Char"/>
+    <w:uiPriority w:val="9"/>
+    <w:unhideWhenUsed/>
+    <w:qFormat/>
+    <w:rsid w:val="001D3176"/>
+    <w:pPr>
+      <w:keepNext/>
+      <w:keepLines/>
+      <w:spacing w:before="200" w:after="0"/>
+      <w:outlineLvl w:val="3"/>
+    </w:pPr>
+    <w:rPr>
+      <w:rFonts w:asciiTheme="majorHAnsi" w:eastAsiaTheme="majorEastAsia" w:hAnsiTheme="majorHAnsi" w:cstheme="majorBidi"/>
+      <w:b/>
+      <w:bCs/>
+      <w:i/>
+      <w:iCs/>
+      <w:color w:val="4F81BD" w:themeColor="accent1"/>
+    </w:rPr>
+  </w:style>
   <w:style w:type="character" w:default="1" w:styleId="DefaultParagraphFont">
     <w:name w:val="Default Paragraph Font"/>
     <w:uiPriority w:val="1"/>
@@ -8715,6 +12137,33 @@
       <w:color w:val="943634"/>
       <w:sz w:val="20"/>
       <w:szCs w:val="20"/>
+    </w:rPr>
+  </w:style>
+  <w:style w:type="character" w:customStyle="1" w:styleId="Heading4Char">
+    <w:name w:val="Heading 4 Char"/>
+    <w:basedOn w:val="DefaultParagraphFont"/>
+    <w:link w:val="Heading4"/>
+    <w:uiPriority w:val="9"/>
+    <w:rsid w:val="001D3176"/>
+    <w:rPr>
+      <w:rFonts w:asciiTheme="majorHAnsi" w:eastAsiaTheme="majorEastAsia" w:hAnsiTheme="majorHAnsi" w:cstheme="majorBidi"/>
+      <w:b/>
+      <w:bCs/>
+      <w:i/>
+      <w:iCs/>
+      <w:color w:val="4F81BD" w:themeColor="accent1"/>
+    </w:rPr>
+  </w:style>
+  <w:style w:type="character" w:styleId="SubtleEmphasis">
+    <w:name w:val="Subtle Emphasis"/>
+    <w:uiPriority w:val="19"/>
+    <w:qFormat/>
+    <w:rsid w:val="001D3176"/>
+    <w:rPr>
+      <w:rFonts w:ascii="Cambria" w:eastAsia="Times New Roman" w:hAnsi="Cambria" w:cs="Times New Roman"/>
+      <w:i/>
+      <w:iCs/>
+      <w:color w:val="C0504D"/>
     </w:rPr>
   </w:style>
 </w:styles>

</xml_diff>

<commit_message>
Data integrity and constraints added Modularisation details  Data integrity and constraints
Modularisation details
 Da

 Data integrity and constraints

 Data integrity and constraints
</commit_message>
<xml_diff>
--- a/report/All Doc Mca final doc/Anirban Mca Final REPORT.docx
+++ b/report/All Doc Mca final doc/Anirban Mca Final REPORT.docx
@@ -121,7 +121,7 @@
           <w:lang w:val="en-GB"/>
         </w:rPr>
       </w:pPr>
-      <w:bookmarkStart w:id="0" w:name="_Toc351369141"/>
+      <w:bookmarkStart w:id="0" w:name="_Toc351455994"/>
       <w:r>
         <w:rPr>
           <w:rFonts w:ascii="Cambria" w:hAnsi="Cambria"/>
@@ -177,7 +177,7 @@
           <w:lang w:val="en-GB"/>
         </w:rPr>
       </w:pPr>
-      <w:bookmarkStart w:id="1" w:name="_Toc351369142"/>
+      <w:bookmarkStart w:id="1" w:name="_Toc351455995"/>
       <w:r>
         <w:rPr>
           <w:rFonts w:ascii="Cambria" w:hAnsi="Cambria"/>
@@ -282,7 +282,7 @@
           <w:szCs w:val="24"/>
         </w:rPr>
       </w:pPr>
-      <w:bookmarkStart w:id="2" w:name="_Toc351369143"/>
+      <w:bookmarkStart w:id="2" w:name="_Toc351455996"/>
       <w:proofErr w:type="spellStart"/>
       <w:r>
         <w:rPr>
@@ -326,7 +326,7 @@
           <w:szCs w:val="24"/>
         </w:rPr>
       </w:pPr>
-      <w:bookmarkStart w:id="3" w:name="_Toc351369144"/>
+      <w:bookmarkStart w:id="3" w:name="_Toc351455997"/>
       <w:proofErr w:type="spellStart"/>
       <w:r>
         <w:rPr>
@@ -577,13 +577,13 @@
           <w:rFonts w:eastAsia="Arial"/>
         </w:rPr>
       </w:pPr>
-      <w:bookmarkStart w:id="4" w:name="_Toc351369145"/>
+      <w:bookmarkStart w:id="4" w:name="_Toc351455998"/>
       <w:r>
         <w:rPr>
           <w:rFonts w:eastAsia="Arial"/>
         </w:rPr>
         <w:lastRenderedPageBreak/>
-        <w:t>Table of Contents/Index with page numbering</w:t>
+        <w:t>Index</w:t>
       </w:r>
       <w:bookmarkEnd w:id="4"/>
     </w:p>
@@ -647,7 +647,7 @@
           <w:r>
             <w:fldChar w:fldCharType="separate"/>
           </w:r>
-          <w:hyperlink w:anchor="_Toc351369141" w:history="1">
+          <w:hyperlink w:anchor="_Toc351455994" w:history="1">
             <w:r>
               <w:rPr>
                 <w:rStyle w:val="Hyperlink"/>
@@ -698,7 +698,7 @@
                 <w:noProof/>
                 <w:webHidden/>
               </w:rPr>
-              <w:instrText xml:space="preserve"> PAGEREF _Toc351369141 \h </w:instrText>
+              <w:instrText xml:space="preserve"> PAGEREF _Toc351455994 \h </w:instrText>
             </w:r>
             <w:r>
               <w:rPr>
@@ -744,7 +744,7 @@
               <w:lang w:bidi="ar-SA"/>
             </w:rPr>
           </w:pPr>
-          <w:hyperlink w:anchor="_Toc351369142" w:history="1">
+          <w:hyperlink w:anchor="_Toc351455995" w:history="1">
             <w:r>
               <w:rPr>
                 <w:rStyle w:val="Hyperlink"/>
@@ -774,7 +774,7 @@
                 <w:noProof/>
                 <w:webHidden/>
               </w:rPr>
-              <w:instrText xml:space="preserve"> PAGEREF _Toc351369142 \h </w:instrText>
+              <w:instrText xml:space="preserve"> PAGEREF _Toc351455995 \h </w:instrText>
             </w:r>
             <w:r>
               <w:rPr>
@@ -820,7 +820,7 @@
               <w:lang w:bidi="ar-SA"/>
             </w:rPr>
           </w:pPr>
-          <w:hyperlink w:anchor="_Toc351369143" w:history="1">
+          <w:hyperlink w:anchor="_Toc351455996" w:history="1">
             <w:r>
               <w:rPr>
                 <w:rStyle w:val="Hyperlink"/>
@@ -849,7 +849,7 @@
                 <w:noProof/>
                 <w:webHidden/>
               </w:rPr>
-              <w:instrText xml:space="preserve"> PAGEREF _Toc351369143 \h </w:instrText>
+              <w:instrText xml:space="preserve"> PAGEREF _Toc351455996 \h </w:instrText>
             </w:r>
             <w:r>
               <w:rPr>
@@ -895,7 +895,7 @@
               <w:lang w:bidi="ar-SA"/>
             </w:rPr>
           </w:pPr>
-          <w:hyperlink w:anchor="_Toc351369144" w:history="1">
+          <w:hyperlink w:anchor="_Toc351455997" w:history="1">
             <w:r>
               <w:rPr>
                 <w:rStyle w:val="Hyperlink"/>
@@ -923,7 +923,7 @@
                 <w:noProof/>
                 <w:webHidden/>
               </w:rPr>
-              <w:instrText xml:space="preserve"> PAGEREF _Toc351369144 \h </w:instrText>
+              <w:instrText xml:space="preserve"> PAGEREF _Toc351455997 \h </w:instrText>
             </w:r>
             <w:r>
               <w:rPr>
@@ -969,14 +969,14 @@
               <w:lang w:bidi="ar-SA"/>
             </w:rPr>
           </w:pPr>
-          <w:hyperlink w:anchor="_Toc351369145" w:history="1">
+          <w:hyperlink w:anchor="_Toc351455998" w:history="1">
             <w:r>
               <w:rPr>
                 <w:rStyle w:val="Hyperlink"/>
                 <w:rFonts w:eastAsia="Arial"/>
                 <w:noProof/>
               </w:rPr>
-              <w:t>Table of Contents/Index with page numbering</w:t>
+              <w:t>Index</w:t>
             </w:r>
             <w:r>
               <w:rPr>
@@ -997,7 +997,7 @@
                 <w:noProof/>
                 <w:webHidden/>
               </w:rPr>
-              <w:instrText xml:space="preserve"> PAGEREF _Toc351369145 \h </w:instrText>
+              <w:instrText xml:space="preserve"> PAGEREF _Toc351455998 \h </w:instrText>
             </w:r>
             <w:r>
               <w:rPr>
@@ -1043,7 +1043,7 @@
               <w:lang w:bidi="ar-SA"/>
             </w:rPr>
           </w:pPr>
-          <w:hyperlink w:anchor="_Toc351369146" w:history="1">
+          <w:hyperlink w:anchor="_Toc351455999" w:history="1">
             <w:r>
               <w:rPr>
                 <w:rStyle w:val="Hyperlink"/>
@@ -1071,7 +1071,7 @@
                 <w:noProof/>
                 <w:webHidden/>
               </w:rPr>
-              <w:instrText xml:space="preserve"> PAGEREF _Toc351369146 \h </w:instrText>
+              <w:instrText xml:space="preserve"> PAGEREF _Toc351455999 \h </w:instrText>
             </w:r>
             <w:r>
               <w:rPr>
@@ -1117,7 +1117,7 @@
               <w:lang w:bidi="ar-SA"/>
             </w:rPr>
           </w:pPr>
-          <w:hyperlink w:anchor="_Toc351369147" w:history="1">
+          <w:hyperlink w:anchor="_Toc351456000" w:history="1">
             <w:r>
               <w:rPr>
                 <w:rStyle w:val="Hyperlink"/>
@@ -1144,7 +1144,7 @@
                 <w:noProof/>
                 <w:webHidden/>
               </w:rPr>
-              <w:instrText xml:space="preserve"> PAGEREF _Toc351369147 \h </w:instrText>
+              <w:instrText xml:space="preserve"> PAGEREF _Toc351456000 \h </w:instrText>
             </w:r>
             <w:r>
               <w:rPr>
@@ -1190,7 +1190,7 @@
               <w:lang w:bidi="ar-SA"/>
             </w:rPr>
           </w:pPr>
-          <w:hyperlink w:anchor="_Toc351369148" w:history="1">
+          <w:hyperlink w:anchor="_Toc351456001" w:history="1">
             <w:r>
               <w:rPr>
                 <w:rStyle w:val="Hyperlink"/>
@@ -1228,7 +1228,7 @@
                 <w:noProof/>
                 <w:webHidden/>
               </w:rPr>
-              <w:instrText xml:space="preserve"> PAGEREF _Toc351369148 \h </w:instrText>
+              <w:instrText xml:space="preserve"> PAGEREF _Toc351456001 \h </w:instrText>
             </w:r>
             <w:r>
               <w:rPr>
@@ -1274,7 +1274,7 @@
               <w:lang w:bidi="ar-SA"/>
             </w:rPr>
           </w:pPr>
-          <w:hyperlink w:anchor="_Toc351369149" w:history="1">
+          <w:hyperlink w:anchor="_Toc351456002" w:history="1">
             <w:r>
               <w:rPr>
                 <w:rStyle w:val="Hyperlink"/>
@@ -1301,7 +1301,7 @@
                 <w:noProof/>
                 <w:webHidden/>
               </w:rPr>
-              <w:instrText xml:space="preserve"> PAGEREF _Toc351369149 \h </w:instrText>
+              <w:instrText xml:space="preserve"> PAGEREF _Toc351456002 \h </w:instrText>
             </w:r>
             <w:r>
               <w:rPr>
@@ -1347,7 +1347,7 @@
               <w:lang w:bidi="ar-SA"/>
             </w:rPr>
           </w:pPr>
-          <w:hyperlink w:anchor="_Toc351369150" w:history="1">
+          <w:hyperlink w:anchor="_Toc351456003" w:history="1">
             <w:r>
               <w:rPr>
                 <w:rStyle w:val="Hyperlink"/>
@@ -1374,7 +1374,7 @@
                 <w:noProof/>
                 <w:webHidden/>
               </w:rPr>
-              <w:instrText xml:space="preserve"> PAGEREF _Toc351369150 \h </w:instrText>
+              <w:instrText xml:space="preserve"> PAGEREF _Toc351456003 \h </w:instrText>
             </w:r>
             <w:r>
               <w:rPr>
@@ -1420,7 +1420,7 @@
               <w:lang w:bidi="ar-SA"/>
             </w:rPr>
           </w:pPr>
-          <w:hyperlink w:anchor="_Toc351369151" w:history="1">
+          <w:hyperlink w:anchor="_Toc351456004" w:history="1">
             <w:r>
               <w:rPr>
                 <w:rStyle w:val="Hyperlink"/>
@@ -1447,7 +1447,7 @@
                 <w:noProof/>
                 <w:webHidden/>
               </w:rPr>
-              <w:instrText xml:space="preserve"> PAGEREF _Toc351369151 \h </w:instrText>
+              <w:instrText xml:space="preserve"> PAGEREF _Toc351456004 \h </w:instrText>
             </w:r>
             <w:r>
               <w:rPr>
@@ -1493,7 +1493,7 @@
               <w:lang w:bidi="ar-SA"/>
             </w:rPr>
           </w:pPr>
-          <w:hyperlink w:anchor="_Toc351369152" w:history="1">
+          <w:hyperlink w:anchor="_Toc351456005" w:history="1">
             <w:r>
               <w:rPr>
                 <w:rStyle w:val="Hyperlink"/>
@@ -1520,7 +1520,7 @@
                 <w:noProof/>
                 <w:webHidden/>
               </w:rPr>
-              <w:instrText xml:space="preserve"> PAGEREF _Toc351369152 \h </w:instrText>
+              <w:instrText xml:space="preserve"> PAGEREF _Toc351456005 \h </w:instrText>
             </w:r>
             <w:r>
               <w:rPr>
@@ -1566,7 +1566,7 @@
               <w:lang w:bidi="ar-SA"/>
             </w:rPr>
           </w:pPr>
-          <w:hyperlink w:anchor="_Toc351369153" w:history="1">
+          <w:hyperlink w:anchor="_Toc351456006" w:history="1">
             <w:r>
               <w:rPr>
                 <w:rStyle w:val="Hyperlink"/>
@@ -1593,7 +1593,7 @@
                 <w:noProof/>
                 <w:webHidden/>
               </w:rPr>
-              <w:instrText xml:space="preserve"> PAGEREF _Toc351369153 \h </w:instrText>
+              <w:instrText xml:space="preserve"> PAGEREF _Toc351456006 \h </w:instrText>
             </w:r>
             <w:r>
               <w:rPr>
@@ -1639,7 +1639,7 @@
               <w:lang w:bidi="ar-SA"/>
             </w:rPr>
           </w:pPr>
-          <w:hyperlink w:anchor="_Toc351369154" w:history="1">
+          <w:hyperlink w:anchor="_Toc351456007" w:history="1">
             <w:r>
               <w:rPr>
                 <w:rStyle w:val="Hyperlink"/>
@@ -1666,7 +1666,7 @@
                 <w:noProof/>
                 <w:webHidden/>
               </w:rPr>
-              <w:instrText xml:space="preserve"> PAGEREF _Toc351369154 \h </w:instrText>
+              <w:instrText xml:space="preserve"> PAGEREF _Toc351456007 \h </w:instrText>
             </w:r>
             <w:r>
               <w:rPr>
@@ -1712,7 +1712,7 @@
               <w:lang w:bidi="ar-SA"/>
             </w:rPr>
           </w:pPr>
-          <w:hyperlink w:anchor="_Toc351369155" w:history="1">
+          <w:hyperlink w:anchor="_Toc351456008" w:history="1">
             <w:r>
               <w:rPr>
                 <w:rStyle w:val="Hyperlink"/>
@@ -1739,7 +1739,7 @@
                 <w:noProof/>
                 <w:webHidden/>
               </w:rPr>
-              <w:instrText xml:space="preserve"> PAGEREF _Toc351369155 \h </w:instrText>
+              <w:instrText xml:space="preserve"> PAGEREF _Toc351456008 \h </w:instrText>
             </w:r>
             <w:r>
               <w:rPr>
@@ -1785,7 +1785,7 @@
               <w:lang w:bidi="ar-SA"/>
             </w:rPr>
           </w:pPr>
-          <w:hyperlink w:anchor="_Toc351369156" w:history="1">
+          <w:hyperlink w:anchor="_Toc351456009" w:history="1">
             <w:r>
               <w:rPr>
                 <w:rStyle w:val="Hyperlink"/>
@@ -1812,7 +1812,7 @@
                 <w:noProof/>
                 <w:webHidden/>
               </w:rPr>
-              <w:instrText xml:space="preserve"> PAGEREF _Toc351369156 \h </w:instrText>
+              <w:instrText xml:space="preserve"> PAGEREF _Toc351456009 \h </w:instrText>
             </w:r>
             <w:r>
               <w:rPr>
@@ -1858,7 +1858,7 @@
               <w:lang w:bidi="ar-SA"/>
             </w:rPr>
           </w:pPr>
-          <w:hyperlink w:anchor="_Toc351369157" w:history="1">
+          <w:hyperlink w:anchor="_Toc351456010" w:history="1">
             <w:r>
               <w:rPr>
                 <w:rStyle w:val="Hyperlink"/>
@@ -1885,7 +1885,7 @@
                 <w:noProof/>
                 <w:webHidden/>
               </w:rPr>
-              <w:instrText xml:space="preserve"> PAGEREF _Toc351369157 \h </w:instrText>
+              <w:instrText xml:space="preserve"> PAGEREF _Toc351456010 \h </w:instrText>
             </w:r>
             <w:r>
               <w:rPr>
@@ -1931,7 +1931,7 @@
               <w:lang w:bidi="ar-SA"/>
             </w:rPr>
           </w:pPr>
-          <w:hyperlink w:anchor="_Toc351369158" w:history="1">
+          <w:hyperlink w:anchor="_Toc351456011" w:history="1">
             <w:r>
               <w:rPr>
                 <w:rStyle w:val="Hyperlink"/>
@@ -1958,7 +1958,7 @@
                 <w:noProof/>
                 <w:webHidden/>
               </w:rPr>
-              <w:instrText xml:space="preserve"> PAGEREF _Toc351369158 \h </w:instrText>
+              <w:instrText xml:space="preserve"> PAGEREF _Toc351456011 \h </w:instrText>
             </w:r>
             <w:r>
               <w:rPr>
@@ -2004,7 +2004,7 @@
               <w:lang w:bidi="ar-SA"/>
             </w:rPr>
           </w:pPr>
-          <w:hyperlink w:anchor="_Toc351369159" w:history="1">
+          <w:hyperlink w:anchor="_Toc351456012" w:history="1">
             <w:r>
               <w:rPr>
                 <w:rStyle w:val="Hyperlink"/>
@@ -2031,7 +2031,7 @@
                 <w:noProof/>
                 <w:webHidden/>
               </w:rPr>
-              <w:instrText xml:space="preserve"> PAGEREF _Toc351369159 \h </w:instrText>
+              <w:instrText xml:space="preserve"> PAGEREF _Toc351456012 \h </w:instrText>
             </w:r>
             <w:r>
               <w:rPr>
@@ -2077,7 +2077,7 @@
               <w:lang w:bidi="ar-SA"/>
             </w:rPr>
           </w:pPr>
-          <w:hyperlink w:anchor="_Toc351369160" w:history="1">
+          <w:hyperlink w:anchor="_Toc351456013" w:history="1">
             <w:r>
               <w:rPr>
                 <w:rStyle w:val="Hyperlink"/>
@@ -2104,7 +2104,7 @@
                 <w:noProof/>
                 <w:webHidden/>
               </w:rPr>
-              <w:instrText xml:space="preserve"> PAGEREF _Toc351369160 \h </w:instrText>
+              <w:instrText xml:space="preserve"> PAGEREF _Toc351456013 \h </w:instrText>
             </w:r>
             <w:r>
               <w:rPr>
@@ -2150,7 +2150,7 @@
               <w:lang w:bidi="ar-SA"/>
             </w:rPr>
           </w:pPr>
-          <w:hyperlink w:anchor="_Toc351369161" w:history="1">
+          <w:hyperlink w:anchor="_Toc351456014" w:history="1">
             <w:r>
               <w:rPr>
                 <w:rStyle w:val="Hyperlink"/>
@@ -2177,7 +2177,7 @@
                 <w:noProof/>
                 <w:webHidden/>
               </w:rPr>
-              <w:instrText xml:space="preserve"> PAGEREF _Toc351369161 \h </w:instrText>
+              <w:instrText xml:space="preserve"> PAGEREF _Toc351456014 \h </w:instrText>
             </w:r>
             <w:r>
               <w:rPr>
@@ -2223,13 +2223,13 @@
               <w:lang w:bidi="ar-SA"/>
             </w:rPr>
           </w:pPr>
-          <w:hyperlink w:anchor="_Toc351369162" w:history="1">
+          <w:hyperlink w:anchor="_Toc351456015" w:history="1">
             <w:r>
               <w:rPr>
                 <w:rStyle w:val="Hyperlink"/>
                 <w:noProof/>
               </w:rPr>
-              <w:t>Data models (like DFD),</w:t>
+              <w:t>Data models</w:t>
             </w:r>
             <w:r>
               <w:rPr>
@@ -2250,7 +2250,7 @@
                 <w:noProof/>
                 <w:webHidden/>
               </w:rPr>
-              <w:instrText xml:space="preserve"> PAGEREF _Toc351369162 \h </w:instrText>
+              <w:instrText xml:space="preserve"> PAGEREF _Toc351456015 \h </w:instrText>
             </w:r>
             <w:r>
               <w:rPr>
@@ -2296,7 +2296,7 @@
               <w:lang w:bidi="ar-SA"/>
             </w:rPr>
           </w:pPr>
-          <w:hyperlink w:anchor="_Toc351369163" w:history="1">
+          <w:hyperlink w:anchor="_Toc351456016" w:history="1">
             <w:r>
               <w:rPr>
                 <w:rStyle w:val="Hyperlink"/>
@@ -2323,7 +2323,7 @@
                 <w:noProof/>
                 <w:webHidden/>
               </w:rPr>
-              <w:instrText xml:space="preserve"> PAGEREF _Toc351369163 \h </w:instrText>
+              <w:instrText xml:space="preserve"> PAGEREF _Toc351456016 \h </w:instrText>
             </w:r>
             <w:r>
               <w:rPr>
@@ -2369,7 +2369,7 @@
               <w:lang w:bidi="ar-SA"/>
             </w:rPr>
           </w:pPr>
-          <w:hyperlink w:anchor="_Toc351369164" w:history="1">
+          <w:hyperlink w:anchor="_Toc351456017" w:history="1">
             <w:r>
               <w:rPr>
                 <w:rStyle w:val="Hyperlink"/>
@@ -2396,7 +2396,7 @@
                 <w:noProof/>
                 <w:webHidden/>
               </w:rPr>
-              <w:instrText xml:space="preserve"> PAGEREF _Toc351369164 \h </w:instrText>
+              <w:instrText xml:space="preserve"> PAGEREF _Toc351456017 \h </w:instrText>
             </w:r>
             <w:r>
               <w:rPr>
@@ -2442,7 +2442,7 @@
               <w:lang w:bidi="ar-SA"/>
             </w:rPr>
           </w:pPr>
-          <w:hyperlink w:anchor="_Toc351369165" w:history="1">
+          <w:hyperlink w:anchor="_Toc351456018" w:history="1">
             <w:r>
               <w:rPr>
                 <w:rStyle w:val="Hyperlink"/>
@@ -2469,7 +2469,7 @@
                 <w:noProof/>
                 <w:webHidden/>
               </w:rPr>
-              <w:instrText xml:space="preserve"> PAGEREF _Toc351369165 \h </w:instrText>
+              <w:instrText xml:space="preserve"> PAGEREF _Toc351456018 \h </w:instrText>
             </w:r>
             <w:r>
               <w:rPr>
@@ -2515,7 +2515,7 @@
               <w:lang w:bidi="ar-SA"/>
             </w:rPr>
           </w:pPr>
-          <w:hyperlink w:anchor="_Toc351369166" w:history="1">
+          <w:hyperlink w:anchor="_Toc351456019" w:history="1">
             <w:r>
               <w:rPr>
                 <w:rStyle w:val="Hyperlink"/>
@@ -2542,7 +2542,7 @@
                 <w:noProof/>
                 <w:webHidden/>
               </w:rPr>
-              <w:instrText xml:space="preserve"> PAGEREF _Toc351369166 \h </w:instrText>
+              <w:instrText xml:space="preserve"> PAGEREF _Toc351456019 \h </w:instrText>
             </w:r>
             <w:r>
               <w:rPr>
@@ -2562,7 +2562,7 @@
                 <w:noProof/>
                 <w:webHidden/>
               </w:rPr>
-              <w:t>14</w:t>
+              <w:t>15</w:t>
             </w:r>
             <w:r>
               <w:rPr>
@@ -2588,13 +2588,13 @@
               <w:lang w:bidi="ar-SA"/>
             </w:rPr>
           </w:pPr>
-          <w:hyperlink w:anchor="_Toc351369167" w:history="1">
+          <w:hyperlink w:anchor="_Toc351456020" w:history="1">
             <w:r>
               <w:rPr>
                 <w:rStyle w:val="Hyperlink"/>
                 <w:noProof/>
               </w:rPr>
-              <w:t>Control Flow diagrams,</w:t>
+              <w:t>Sequence diagrams</w:t>
             </w:r>
             <w:r>
               <w:rPr>
@@ -2615,7 +2615,7 @@
                 <w:noProof/>
                 <w:webHidden/>
               </w:rPr>
-              <w:instrText xml:space="preserve"> PAGEREF _Toc351369167 \h </w:instrText>
+              <w:instrText xml:space="preserve"> PAGEREF _Toc351456020 \h </w:instrText>
             </w:r>
             <w:r>
               <w:rPr>
@@ -2661,13 +2661,13 @@
               <w:lang w:bidi="ar-SA"/>
             </w:rPr>
           </w:pPr>
-          <w:hyperlink w:anchor="_Toc351369168" w:history="1">
+          <w:hyperlink w:anchor="_Toc351456021" w:history="1">
             <w:r>
               <w:rPr>
                 <w:rStyle w:val="Hyperlink"/>
                 <w:noProof/>
               </w:rPr>
-              <w:t>State Diagrams/Sequence diagrams,</w:t>
+              <w:t>Entity Relationship Model,</w:t>
             </w:r>
             <w:r>
               <w:rPr>
@@ -2688,7 +2688,7 @@
                 <w:noProof/>
                 <w:webHidden/>
               </w:rPr>
-              <w:instrText xml:space="preserve"> PAGEREF _Toc351369168 \h </w:instrText>
+              <w:instrText xml:space="preserve"> PAGEREF _Toc351456021 \h </w:instrText>
             </w:r>
             <w:r>
               <w:rPr>
@@ -2708,7 +2708,7 @@
                 <w:noProof/>
                 <w:webHidden/>
               </w:rPr>
-              <w:t>15</w:t>
+              <w:t>18</w:t>
             </w:r>
             <w:r>
               <w:rPr>
@@ -2734,13 +2734,13 @@
               <w:lang w:bidi="ar-SA"/>
             </w:rPr>
           </w:pPr>
-          <w:hyperlink w:anchor="_Toc351369169" w:history="1">
+          <w:hyperlink w:anchor="_Toc351456022" w:history="1">
             <w:r>
               <w:rPr>
                 <w:rStyle w:val="Hyperlink"/>
                 <w:noProof/>
               </w:rPr>
-              <w:t>Entity Relationship Model,</w:t>
+              <w:t>Class Diagrams/CRC Models/Collaboration Diagrams/Use-case Diagrams/</w:t>
             </w:r>
             <w:r>
               <w:rPr>
@@ -2761,7 +2761,7 @@
                 <w:noProof/>
                 <w:webHidden/>
               </w:rPr>
-              <w:instrText xml:space="preserve"> PAGEREF _Toc351369169 \h </w:instrText>
+              <w:instrText xml:space="preserve"> PAGEREF _Toc351456022 \h </w:instrText>
             </w:r>
             <w:r>
               <w:rPr>
@@ -2781,7 +2781,7 @@
                 <w:noProof/>
                 <w:webHidden/>
               </w:rPr>
-              <w:t>18</w:t>
+              <w:t>19</w:t>
             </w:r>
             <w:r>
               <w:rPr>
@@ -2807,13 +2807,13 @@
               <w:lang w:bidi="ar-SA"/>
             </w:rPr>
           </w:pPr>
-          <w:hyperlink w:anchor="_Toc351369170" w:history="1">
+          <w:hyperlink w:anchor="_Toc351456023" w:history="1">
             <w:r>
               <w:rPr>
                 <w:rStyle w:val="Hyperlink"/>
                 <w:noProof/>
               </w:rPr>
-              <w:t>Class Diagrams/CRC Models/Collaboration Diagrams/Use-case Diagrams/</w:t>
+              <w:t>Activity Diagrams depending upon your project requirements</w:t>
             </w:r>
             <w:r>
               <w:rPr>
@@ -2834,7 +2834,7 @@
                 <w:noProof/>
                 <w:webHidden/>
               </w:rPr>
-              <w:instrText xml:space="preserve"> PAGEREF _Toc351369170 \h </w:instrText>
+              <w:instrText xml:space="preserve"> PAGEREF _Toc351456023 \h </w:instrText>
             </w:r>
             <w:r>
               <w:rPr>
@@ -2854,7 +2854,80 @@
                 <w:noProof/>
                 <w:webHidden/>
               </w:rPr>
-              <w:t>19</w:t>
+              <w:t>20</w:t>
+            </w:r>
+            <w:r>
+              <w:rPr>
+                <w:noProof/>
+                <w:webHidden/>
+              </w:rPr>
+              <w:fldChar w:fldCharType="end"/>
+            </w:r>
+          </w:hyperlink>
+        </w:p>
+        <w:p>
+          <w:pPr>
+            <w:pStyle w:val="TOC1"/>
+            <w:tabs>
+              <w:tab w:val="right" w:leader="dot" w:pos="9016"/>
+            </w:tabs>
+            <w:rPr>
+              <w:i w:val="0"/>
+              <w:iCs w:val="0"/>
+              <w:noProof/>
+              <w:sz w:val="22"/>
+              <w:szCs w:val="22"/>
+              <w:lang w:bidi="ar-SA"/>
+            </w:rPr>
+          </w:pPr>
+          <w:hyperlink w:anchor="_Toc351456024" w:history="1">
+            <w:r>
+              <w:rPr>
+                <w:rStyle w:val="Hyperlink"/>
+                <w:noProof/>
+              </w:rPr>
+              <w:t>System Design</w:t>
+            </w:r>
+            <w:r>
+              <w:rPr>
+                <w:noProof/>
+                <w:webHidden/>
+              </w:rPr>
+              <w:tab/>
+            </w:r>
+            <w:r>
+              <w:rPr>
+                <w:noProof/>
+                <w:webHidden/>
+              </w:rPr>
+              <w:fldChar w:fldCharType="begin"/>
+            </w:r>
+            <w:r>
+              <w:rPr>
+                <w:noProof/>
+                <w:webHidden/>
+              </w:rPr>
+              <w:instrText xml:space="preserve"> PAGEREF _Toc351456024 \h </w:instrText>
+            </w:r>
+            <w:r>
+              <w:rPr>
+                <w:noProof/>
+                <w:webHidden/>
+              </w:rPr>
+            </w:r>
+            <w:r>
+              <w:rPr>
+                <w:noProof/>
+                <w:webHidden/>
+              </w:rPr>
+              <w:fldChar w:fldCharType="separate"/>
+            </w:r>
+            <w:r>
+              <w:rPr>
+                <w:noProof/>
+                <w:webHidden/>
+              </w:rPr>
+              <w:t>23</w:t>
             </w:r>
             <w:r>
               <w:rPr>
@@ -2880,13 +2953,13 @@
               <w:lang w:bidi="ar-SA"/>
             </w:rPr>
           </w:pPr>
-          <w:hyperlink w:anchor="_Toc351369171" w:history="1">
+          <w:hyperlink w:anchor="_Toc351456025" w:history="1">
             <w:r>
               <w:rPr>
                 <w:rStyle w:val="Hyperlink"/>
                 <w:noProof/>
               </w:rPr>
-              <w:t>Activity Diagrams depending upon your project requirements</w:t>
+              <w:t>Modularisation details</w:t>
             </w:r>
             <w:r>
               <w:rPr>
@@ -2907,7 +2980,7 @@
                 <w:noProof/>
                 <w:webHidden/>
               </w:rPr>
-              <w:instrText xml:space="preserve"> PAGEREF _Toc351369171 \h </w:instrText>
+              <w:instrText xml:space="preserve"> PAGEREF _Toc351456025 \h </w:instrText>
             </w:r>
             <w:r>
               <w:rPr>
@@ -2927,7 +3000,299 @@
                 <w:noProof/>
                 <w:webHidden/>
               </w:rPr>
-              <w:t>20</w:t>
+              <w:t>23</w:t>
+            </w:r>
+            <w:r>
+              <w:rPr>
+                <w:noProof/>
+                <w:webHidden/>
+              </w:rPr>
+              <w:fldChar w:fldCharType="end"/>
+            </w:r>
+          </w:hyperlink>
+        </w:p>
+        <w:p>
+          <w:pPr>
+            <w:pStyle w:val="TOC2"/>
+            <w:tabs>
+              <w:tab w:val="right" w:leader="dot" w:pos="9016"/>
+            </w:tabs>
+            <w:rPr>
+              <w:i w:val="0"/>
+              <w:iCs w:val="0"/>
+              <w:noProof/>
+              <w:sz w:val="22"/>
+              <w:szCs w:val="22"/>
+              <w:lang w:bidi="ar-SA"/>
+            </w:rPr>
+          </w:pPr>
+          <w:hyperlink w:anchor="_Toc351456026" w:history="1">
+            <w:r>
+              <w:rPr>
+                <w:rStyle w:val="Hyperlink"/>
+                <w:noProof/>
+              </w:rPr>
+              <w:t>Data integrity and constraints</w:t>
+            </w:r>
+            <w:r>
+              <w:rPr>
+                <w:noProof/>
+                <w:webHidden/>
+              </w:rPr>
+              <w:tab/>
+            </w:r>
+            <w:r>
+              <w:rPr>
+                <w:noProof/>
+                <w:webHidden/>
+              </w:rPr>
+              <w:fldChar w:fldCharType="begin"/>
+            </w:r>
+            <w:r>
+              <w:rPr>
+                <w:noProof/>
+                <w:webHidden/>
+              </w:rPr>
+              <w:instrText xml:space="preserve"> PAGEREF _Toc351456026 \h </w:instrText>
+            </w:r>
+            <w:r>
+              <w:rPr>
+                <w:noProof/>
+                <w:webHidden/>
+              </w:rPr>
+            </w:r>
+            <w:r>
+              <w:rPr>
+                <w:noProof/>
+                <w:webHidden/>
+              </w:rPr>
+              <w:fldChar w:fldCharType="separate"/>
+            </w:r>
+            <w:r>
+              <w:rPr>
+                <w:noProof/>
+                <w:webHidden/>
+              </w:rPr>
+              <w:t>24</w:t>
+            </w:r>
+            <w:r>
+              <w:rPr>
+                <w:noProof/>
+                <w:webHidden/>
+              </w:rPr>
+              <w:fldChar w:fldCharType="end"/>
+            </w:r>
+          </w:hyperlink>
+        </w:p>
+        <w:p>
+          <w:pPr>
+            <w:pStyle w:val="TOC2"/>
+            <w:tabs>
+              <w:tab w:val="right" w:leader="dot" w:pos="9016"/>
+            </w:tabs>
+            <w:rPr>
+              <w:i w:val="0"/>
+              <w:iCs w:val="0"/>
+              <w:noProof/>
+              <w:sz w:val="22"/>
+              <w:szCs w:val="22"/>
+              <w:lang w:bidi="ar-SA"/>
+            </w:rPr>
+          </w:pPr>
+          <w:hyperlink w:anchor="_Toc351456027" w:history="1">
+            <w:r>
+              <w:rPr>
+                <w:rStyle w:val="Hyperlink"/>
+                <w:noProof/>
+              </w:rPr>
+              <w:t>Database design, Procedural Design/Object Oriented Design</w:t>
+            </w:r>
+            <w:r>
+              <w:rPr>
+                <w:noProof/>
+                <w:webHidden/>
+              </w:rPr>
+              <w:tab/>
+            </w:r>
+            <w:r>
+              <w:rPr>
+                <w:noProof/>
+                <w:webHidden/>
+              </w:rPr>
+              <w:fldChar w:fldCharType="begin"/>
+            </w:r>
+            <w:r>
+              <w:rPr>
+                <w:noProof/>
+                <w:webHidden/>
+              </w:rPr>
+              <w:instrText xml:space="preserve"> PAGEREF _Toc351456027 \h </w:instrText>
+            </w:r>
+            <w:r>
+              <w:rPr>
+                <w:noProof/>
+                <w:webHidden/>
+              </w:rPr>
+            </w:r>
+            <w:r>
+              <w:rPr>
+                <w:noProof/>
+                <w:webHidden/>
+              </w:rPr>
+              <w:fldChar w:fldCharType="separate"/>
+            </w:r>
+            <w:r>
+              <w:rPr>
+                <w:noProof/>
+                <w:webHidden/>
+              </w:rPr>
+              <w:t>24</w:t>
+            </w:r>
+            <w:r>
+              <w:rPr>
+                <w:noProof/>
+                <w:webHidden/>
+              </w:rPr>
+              <w:fldChar w:fldCharType="end"/>
+            </w:r>
+          </w:hyperlink>
+        </w:p>
+        <w:p>
+          <w:pPr>
+            <w:pStyle w:val="TOC2"/>
+            <w:tabs>
+              <w:tab w:val="right" w:leader="dot" w:pos="9016"/>
+            </w:tabs>
+            <w:rPr>
+              <w:i w:val="0"/>
+              <w:iCs w:val="0"/>
+              <w:noProof/>
+              <w:sz w:val="22"/>
+              <w:szCs w:val="22"/>
+              <w:lang w:bidi="ar-SA"/>
+            </w:rPr>
+          </w:pPr>
+          <w:hyperlink w:anchor="_Toc351456028" w:history="1">
+            <w:r>
+              <w:rPr>
+                <w:rStyle w:val="Hyperlink"/>
+                <w:noProof/>
+              </w:rPr>
+              <w:t>User Interface Design</w:t>
+            </w:r>
+            <w:r>
+              <w:rPr>
+                <w:noProof/>
+                <w:webHidden/>
+              </w:rPr>
+              <w:tab/>
+            </w:r>
+            <w:r>
+              <w:rPr>
+                <w:noProof/>
+                <w:webHidden/>
+              </w:rPr>
+              <w:fldChar w:fldCharType="begin"/>
+            </w:r>
+            <w:r>
+              <w:rPr>
+                <w:noProof/>
+                <w:webHidden/>
+              </w:rPr>
+              <w:instrText xml:space="preserve"> PAGEREF _Toc351456028 \h </w:instrText>
+            </w:r>
+            <w:r>
+              <w:rPr>
+                <w:noProof/>
+                <w:webHidden/>
+              </w:rPr>
+            </w:r>
+            <w:r>
+              <w:rPr>
+                <w:noProof/>
+                <w:webHidden/>
+              </w:rPr>
+              <w:fldChar w:fldCharType="separate"/>
+            </w:r>
+            <w:r>
+              <w:rPr>
+                <w:noProof/>
+                <w:webHidden/>
+              </w:rPr>
+              <w:t>27</w:t>
+            </w:r>
+            <w:r>
+              <w:rPr>
+                <w:noProof/>
+                <w:webHidden/>
+              </w:rPr>
+              <w:fldChar w:fldCharType="end"/>
+            </w:r>
+          </w:hyperlink>
+        </w:p>
+        <w:p>
+          <w:pPr>
+            <w:pStyle w:val="TOC2"/>
+            <w:tabs>
+              <w:tab w:val="right" w:leader="dot" w:pos="9016"/>
+            </w:tabs>
+            <w:rPr>
+              <w:i w:val="0"/>
+              <w:iCs w:val="0"/>
+              <w:noProof/>
+              <w:sz w:val="22"/>
+              <w:szCs w:val="22"/>
+              <w:lang w:bidi="ar-SA"/>
+            </w:rPr>
+          </w:pPr>
+          <w:hyperlink w:anchor="_Toc351456029" w:history="1">
+            <w:r>
+              <w:rPr>
+                <w:rStyle w:val="Hyperlink"/>
+                <w:noProof/>
+              </w:rPr>
+              <w:t>Test Cases (Unit Test Cases and System Test Cases)</w:t>
+            </w:r>
+            <w:r>
+              <w:rPr>
+                <w:noProof/>
+                <w:webHidden/>
+              </w:rPr>
+              <w:tab/>
+            </w:r>
+            <w:r>
+              <w:rPr>
+                <w:noProof/>
+                <w:webHidden/>
+              </w:rPr>
+              <w:fldChar w:fldCharType="begin"/>
+            </w:r>
+            <w:r>
+              <w:rPr>
+                <w:noProof/>
+                <w:webHidden/>
+              </w:rPr>
+              <w:instrText xml:space="preserve"> PAGEREF _Toc351456029 \h </w:instrText>
+            </w:r>
+            <w:r>
+              <w:rPr>
+                <w:noProof/>
+                <w:webHidden/>
+              </w:rPr>
+            </w:r>
+            <w:r>
+              <w:rPr>
+                <w:noProof/>
+                <w:webHidden/>
+              </w:rPr>
+              <w:fldChar w:fldCharType="separate"/>
+            </w:r>
+            <w:r>
+              <w:rPr>
+                <w:noProof/>
+                <w:webHidden/>
+              </w:rPr>
+              <w:t>27</w:t>
             </w:r>
             <w:r>
               <w:rPr>
@@ -2953,13 +3318,13 @@
               <w:lang w:bidi="ar-SA"/>
             </w:rPr>
           </w:pPr>
-          <w:hyperlink w:anchor="_Toc351369172" w:history="1">
+          <w:hyperlink w:anchor="_Toc351456030" w:history="1">
             <w:r>
               <w:rPr>
                 <w:rStyle w:val="Hyperlink"/>
                 <w:noProof/>
               </w:rPr>
-              <w:t>System Design</w:t>
+              <w:t>Coding</w:t>
             </w:r>
             <w:r>
               <w:rPr>
@@ -2980,7 +3345,7 @@
                 <w:noProof/>
                 <w:webHidden/>
               </w:rPr>
-              <w:instrText xml:space="preserve"> PAGEREF _Toc351369172 \h </w:instrText>
+              <w:instrText xml:space="preserve"> PAGEREF _Toc351456030 \h </w:instrText>
             </w:r>
             <w:r>
               <w:rPr>
@@ -3000,7 +3365,7 @@
                 <w:noProof/>
                 <w:webHidden/>
               </w:rPr>
-              <w:t>23</w:t>
+              <w:t>27</w:t>
             </w:r>
             <w:r>
               <w:rPr>
@@ -3026,13 +3391,13 @@
               <w:lang w:bidi="ar-SA"/>
             </w:rPr>
           </w:pPr>
-          <w:hyperlink w:anchor="_Toc351369173" w:history="1">
+          <w:hyperlink w:anchor="_Toc351456031" w:history="1">
             <w:r>
               <w:rPr>
                 <w:rStyle w:val="Hyperlink"/>
                 <w:noProof/>
               </w:rPr>
-              <w:t>Modularisation details</w:t>
+              <w:t>Complete Project Coding</w:t>
             </w:r>
             <w:r>
               <w:rPr>
@@ -3053,7 +3418,7 @@
                 <w:noProof/>
                 <w:webHidden/>
               </w:rPr>
-              <w:instrText xml:space="preserve"> PAGEREF _Toc351369173 \h </w:instrText>
+              <w:instrText xml:space="preserve"> PAGEREF _Toc351456031 \h </w:instrText>
             </w:r>
             <w:r>
               <w:rPr>
@@ -3073,7 +3438,7 @@
                 <w:noProof/>
                 <w:webHidden/>
               </w:rPr>
-              <w:t>23</w:t>
+              <w:t>27</w:t>
             </w:r>
             <w:r>
               <w:rPr>
@@ -3099,13 +3464,13 @@
               <w:lang w:bidi="ar-SA"/>
             </w:rPr>
           </w:pPr>
-          <w:hyperlink w:anchor="_Toc351369174" w:history="1">
+          <w:hyperlink w:anchor="_Toc351456032" w:history="1">
             <w:r>
               <w:rPr>
                 <w:rStyle w:val="Hyperlink"/>
                 <w:noProof/>
               </w:rPr>
-              <w:t>Data integrity and constraints</w:t>
+              <w:t>Comments and Description of Coding segments</w:t>
             </w:r>
             <w:r>
               <w:rPr>
@@ -3126,7 +3491,7 @@
                 <w:noProof/>
                 <w:webHidden/>
               </w:rPr>
-              <w:instrText xml:space="preserve"> PAGEREF _Toc351369174 \h </w:instrText>
+              <w:instrText xml:space="preserve"> PAGEREF _Toc351456032 \h </w:instrText>
             </w:r>
             <w:r>
               <w:rPr>
@@ -3146,7 +3511,7 @@
                 <w:noProof/>
                 <w:webHidden/>
               </w:rPr>
-              <w:t>23</w:t>
+              <w:t>27</w:t>
             </w:r>
             <w:r>
               <w:rPr>
@@ -3172,13 +3537,13 @@
               <w:lang w:bidi="ar-SA"/>
             </w:rPr>
           </w:pPr>
-          <w:hyperlink w:anchor="_Toc351369175" w:history="1">
+          <w:hyperlink w:anchor="_Toc351456033" w:history="1">
             <w:r>
               <w:rPr>
                 <w:rStyle w:val="Hyperlink"/>
                 <w:noProof/>
               </w:rPr>
-              <w:t>Database design, Procedural Design/Object Oriented Design</w:t>
+              <w:t>Standardization of the coding</w:t>
             </w:r>
             <w:r>
               <w:rPr>
@@ -3199,7 +3564,7 @@
                 <w:noProof/>
                 <w:webHidden/>
               </w:rPr>
-              <w:instrText xml:space="preserve"> PAGEREF _Toc351369175 \h </w:instrText>
+              <w:instrText xml:space="preserve"> PAGEREF _Toc351456033 \h </w:instrText>
             </w:r>
             <w:r>
               <w:rPr>
@@ -3219,7 +3584,7 @@
                 <w:noProof/>
                 <w:webHidden/>
               </w:rPr>
-              <w:t>23</w:t>
+              <w:t>27</w:t>
             </w:r>
             <w:r>
               <w:rPr>
@@ -3245,13 +3610,13 @@
               <w:lang w:bidi="ar-SA"/>
             </w:rPr>
           </w:pPr>
-          <w:hyperlink w:anchor="_Toc351369176" w:history="1">
+          <w:hyperlink w:anchor="_Toc351456034" w:history="1">
             <w:r>
               <w:rPr>
                 <w:rStyle w:val="Hyperlink"/>
                 <w:noProof/>
               </w:rPr>
-              <w:t>User Interface Design</w:t>
+              <w:t>Code Efficiency</w:t>
             </w:r>
             <w:r>
               <w:rPr>
@@ -3272,7 +3637,7 @@
                 <w:noProof/>
                 <w:webHidden/>
               </w:rPr>
-              <w:instrText xml:space="preserve"> PAGEREF _Toc351369176 \h </w:instrText>
+              <w:instrText xml:space="preserve"> PAGEREF _Toc351456034 \h </w:instrText>
             </w:r>
             <w:r>
               <w:rPr>
@@ -3292,7 +3657,7 @@
                 <w:noProof/>
                 <w:webHidden/>
               </w:rPr>
-              <w:t>23</w:t>
+              <w:t>27</w:t>
             </w:r>
             <w:r>
               <w:rPr>
@@ -3318,13 +3683,13 @@
               <w:lang w:bidi="ar-SA"/>
             </w:rPr>
           </w:pPr>
-          <w:hyperlink w:anchor="_Toc351369177" w:history="1">
+          <w:hyperlink w:anchor="_Toc351456035" w:history="1">
             <w:r>
               <w:rPr>
                 <w:rStyle w:val="Hyperlink"/>
                 <w:noProof/>
               </w:rPr>
-              <w:t>Test Cases (Unit Test Cases and System Test Cases)</w:t>
+              <w:t>Error handling</w:t>
             </w:r>
             <w:r>
               <w:rPr>
@@ -3345,7 +3710,7 @@
                 <w:noProof/>
                 <w:webHidden/>
               </w:rPr>
-              <w:instrText xml:space="preserve"> PAGEREF _Toc351369177 \h </w:instrText>
+              <w:instrText xml:space="preserve"> PAGEREF _Toc351456035 \h </w:instrText>
             </w:r>
             <w:r>
               <w:rPr>
@@ -3365,7 +3730,153 @@
                 <w:noProof/>
                 <w:webHidden/>
               </w:rPr>
-              <w:t>23</w:t>
+              <w:t>28</w:t>
+            </w:r>
+            <w:r>
+              <w:rPr>
+                <w:noProof/>
+                <w:webHidden/>
+              </w:rPr>
+              <w:fldChar w:fldCharType="end"/>
+            </w:r>
+          </w:hyperlink>
+        </w:p>
+        <w:p>
+          <w:pPr>
+            <w:pStyle w:val="TOC2"/>
+            <w:tabs>
+              <w:tab w:val="right" w:leader="dot" w:pos="9016"/>
+            </w:tabs>
+            <w:rPr>
+              <w:i w:val="0"/>
+              <w:iCs w:val="0"/>
+              <w:noProof/>
+              <w:sz w:val="22"/>
+              <w:szCs w:val="22"/>
+              <w:lang w:bidi="ar-SA"/>
+            </w:rPr>
+          </w:pPr>
+          <w:hyperlink w:anchor="_Toc351456036" w:history="1">
+            <w:r>
+              <w:rPr>
+                <w:rStyle w:val="Hyperlink"/>
+                <w:noProof/>
+              </w:rPr>
+              <w:t>Parameters calling/passing</w:t>
+            </w:r>
+            <w:r>
+              <w:rPr>
+                <w:noProof/>
+                <w:webHidden/>
+              </w:rPr>
+              <w:tab/>
+            </w:r>
+            <w:r>
+              <w:rPr>
+                <w:noProof/>
+                <w:webHidden/>
+              </w:rPr>
+              <w:fldChar w:fldCharType="begin"/>
+            </w:r>
+            <w:r>
+              <w:rPr>
+                <w:noProof/>
+                <w:webHidden/>
+              </w:rPr>
+              <w:instrText xml:space="preserve"> PAGEREF _Toc351456036 \h </w:instrText>
+            </w:r>
+            <w:r>
+              <w:rPr>
+                <w:noProof/>
+                <w:webHidden/>
+              </w:rPr>
+            </w:r>
+            <w:r>
+              <w:rPr>
+                <w:noProof/>
+                <w:webHidden/>
+              </w:rPr>
+              <w:fldChar w:fldCharType="separate"/>
+            </w:r>
+            <w:r>
+              <w:rPr>
+                <w:noProof/>
+                <w:webHidden/>
+              </w:rPr>
+              <w:t>28</w:t>
+            </w:r>
+            <w:r>
+              <w:rPr>
+                <w:noProof/>
+                <w:webHidden/>
+              </w:rPr>
+              <w:fldChar w:fldCharType="end"/>
+            </w:r>
+          </w:hyperlink>
+        </w:p>
+        <w:p>
+          <w:pPr>
+            <w:pStyle w:val="TOC2"/>
+            <w:tabs>
+              <w:tab w:val="right" w:leader="dot" w:pos="9016"/>
+            </w:tabs>
+            <w:rPr>
+              <w:i w:val="0"/>
+              <w:iCs w:val="0"/>
+              <w:noProof/>
+              <w:sz w:val="22"/>
+              <w:szCs w:val="22"/>
+              <w:lang w:bidi="ar-SA"/>
+            </w:rPr>
+          </w:pPr>
+          <w:hyperlink w:anchor="_Toc351456037" w:history="1">
+            <w:r>
+              <w:rPr>
+                <w:rStyle w:val="Hyperlink"/>
+                <w:noProof/>
+              </w:rPr>
+              <w:t>Validation checks</w:t>
+            </w:r>
+            <w:r>
+              <w:rPr>
+                <w:noProof/>
+                <w:webHidden/>
+              </w:rPr>
+              <w:tab/>
+            </w:r>
+            <w:r>
+              <w:rPr>
+                <w:noProof/>
+                <w:webHidden/>
+              </w:rPr>
+              <w:fldChar w:fldCharType="begin"/>
+            </w:r>
+            <w:r>
+              <w:rPr>
+                <w:noProof/>
+                <w:webHidden/>
+              </w:rPr>
+              <w:instrText xml:space="preserve"> PAGEREF _Toc351456037 \h </w:instrText>
+            </w:r>
+            <w:r>
+              <w:rPr>
+                <w:noProof/>
+                <w:webHidden/>
+              </w:rPr>
+            </w:r>
+            <w:r>
+              <w:rPr>
+                <w:noProof/>
+                <w:webHidden/>
+              </w:rPr>
+              <w:fldChar w:fldCharType="separate"/>
+            </w:r>
+            <w:r>
+              <w:rPr>
+                <w:noProof/>
+                <w:webHidden/>
+              </w:rPr>
+              <w:t>28</w:t>
             </w:r>
             <w:r>
               <w:rPr>
@@ -3391,13 +3902,13 @@
               <w:lang w:bidi="ar-SA"/>
             </w:rPr>
           </w:pPr>
-          <w:hyperlink w:anchor="_Toc351369178" w:history="1">
+          <w:hyperlink w:anchor="_Toc351456038" w:history="1">
             <w:r>
               <w:rPr>
                 <w:rStyle w:val="Hyperlink"/>
                 <w:noProof/>
               </w:rPr>
-              <w:t>Coding</w:t>
+              <w:t>Testing</w:t>
             </w:r>
             <w:r>
               <w:rPr>
@@ -3418,7 +3929,7 @@
                 <w:noProof/>
                 <w:webHidden/>
               </w:rPr>
-              <w:instrText xml:space="preserve"> PAGEREF _Toc351369178 \h </w:instrText>
+              <w:instrText xml:space="preserve"> PAGEREF _Toc351456038 \h </w:instrText>
             </w:r>
             <w:r>
               <w:rPr>
@@ -3438,7 +3949,7 @@
                 <w:noProof/>
                 <w:webHidden/>
               </w:rPr>
-              <w:t>23</w:t>
+              <w:t>28</w:t>
             </w:r>
             <w:r>
               <w:rPr>
@@ -3464,13 +3975,13 @@
               <w:lang w:bidi="ar-SA"/>
             </w:rPr>
           </w:pPr>
-          <w:hyperlink w:anchor="_Toc351369179" w:history="1">
+          <w:hyperlink w:anchor="_Toc351456039" w:history="1">
             <w:r>
               <w:rPr>
                 <w:rStyle w:val="Hyperlink"/>
                 <w:noProof/>
               </w:rPr>
-              <w:t>Complete Project Coding</w:t>
+              <w:t>Testing techniques and Testing strategies used</w:t>
             </w:r>
             <w:r>
               <w:rPr>
@@ -3491,7 +4002,7 @@
                 <w:noProof/>
                 <w:webHidden/>
               </w:rPr>
-              <w:instrText xml:space="preserve"> PAGEREF _Toc351369179 \h </w:instrText>
+              <w:instrText xml:space="preserve"> PAGEREF _Toc351456039 \h </w:instrText>
             </w:r>
             <w:r>
               <w:rPr>
@@ -3511,7 +4022,7 @@
                 <w:noProof/>
                 <w:webHidden/>
               </w:rPr>
-              <w:t>23</w:t>
+              <w:t>28</w:t>
             </w:r>
             <w:r>
               <w:rPr>
@@ -3537,13 +4048,13 @@
               <w:lang w:bidi="ar-SA"/>
             </w:rPr>
           </w:pPr>
-          <w:hyperlink w:anchor="_Toc351369180" w:history="1">
+          <w:hyperlink w:anchor="_Toc351456040" w:history="1">
             <w:r>
               <w:rPr>
                 <w:rStyle w:val="Hyperlink"/>
                 <w:noProof/>
               </w:rPr>
-              <w:t>Comments and Description of Coding segments</w:t>
+              <w:t>Testing Plan used</w:t>
             </w:r>
             <w:r>
               <w:rPr>
@@ -3564,7 +4075,7 @@
                 <w:noProof/>
                 <w:webHidden/>
               </w:rPr>
-              <w:instrText xml:space="preserve"> PAGEREF _Toc351369180 \h </w:instrText>
+              <w:instrText xml:space="preserve"> PAGEREF _Toc351456040 \h </w:instrText>
             </w:r>
             <w:r>
               <w:rPr>
@@ -3584,7 +4095,7 @@
                 <w:noProof/>
                 <w:webHidden/>
               </w:rPr>
-              <w:t>23</w:t>
+              <w:t>28</w:t>
             </w:r>
             <w:r>
               <w:rPr>
@@ -3610,13 +4121,13 @@
               <w:lang w:bidi="ar-SA"/>
             </w:rPr>
           </w:pPr>
-          <w:hyperlink w:anchor="_Toc351369181" w:history="1">
+          <w:hyperlink w:anchor="_Toc351456041" w:history="1">
             <w:r>
               <w:rPr>
                 <w:rStyle w:val="Hyperlink"/>
                 <w:noProof/>
               </w:rPr>
-              <w:t>Standardization of the coding</w:t>
+              <w:t>Test reports for Unit Test Cases and System Test Cases</w:t>
             </w:r>
             <w:r>
               <w:rPr>
@@ -3637,7 +4148,7 @@
                 <w:noProof/>
                 <w:webHidden/>
               </w:rPr>
-              <w:instrText xml:space="preserve"> PAGEREF _Toc351369181 \h </w:instrText>
+              <w:instrText xml:space="preserve"> PAGEREF _Toc351456041 \h </w:instrText>
             </w:r>
             <w:r>
               <w:rPr>
@@ -3657,7 +4168,7 @@
                 <w:noProof/>
                 <w:webHidden/>
               </w:rPr>
-              <w:t>23</w:t>
+              <w:t>28</w:t>
             </w:r>
             <w:r>
               <w:rPr>
@@ -3683,13 +4194,13 @@
               <w:lang w:bidi="ar-SA"/>
             </w:rPr>
           </w:pPr>
-          <w:hyperlink w:anchor="_Toc351369182" w:history="1">
+          <w:hyperlink w:anchor="_Toc351456042" w:history="1">
             <w:r>
               <w:rPr>
                 <w:rStyle w:val="Hyperlink"/>
                 <w:noProof/>
               </w:rPr>
-              <w:t>Code Efficiency</w:t>
+              <w:t>Debugging and Code improvement:</w:t>
             </w:r>
             <w:r>
               <w:rPr>
@@ -3710,7 +4221,7 @@
                 <w:noProof/>
                 <w:webHidden/>
               </w:rPr>
-              <w:instrText xml:space="preserve"> PAGEREF _Toc351369182 \h </w:instrText>
+              <w:instrText xml:space="preserve"> PAGEREF _Toc351456042 \h </w:instrText>
             </w:r>
             <w:r>
               <w:rPr>
@@ -3730,7 +4241,80 @@
                 <w:noProof/>
                 <w:webHidden/>
               </w:rPr>
-              <w:t>23</w:t>
+              <w:t>28</w:t>
+            </w:r>
+            <w:r>
+              <w:rPr>
+                <w:noProof/>
+                <w:webHidden/>
+              </w:rPr>
+              <w:fldChar w:fldCharType="end"/>
+            </w:r>
+          </w:hyperlink>
+        </w:p>
+        <w:p>
+          <w:pPr>
+            <w:pStyle w:val="TOC1"/>
+            <w:tabs>
+              <w:tab w:val="right" w:leader="dot" w:pos="9016"/>
+            </w:tabs>
+            <w:rPr>
+              <w:i w:val="0"/>
+              <w:iCs w:val="0"/>
+              <w:noProof/>
+              <w:sz w:val="22"/>
+              <w:szCs w:val="22"/>
+              <w:lang w:bidi="ar-SA"/>
+            </w:rPr>
+          </w:pPr>
+          <w:hyperlink w:anchor="_Toc351456043" w:history="1">
+            <w:r>
+              <w:rPr>
+                <w:rStyle w:val="Hyperlink"/>
+                <w:noProof/>
+              </w:rPr>
+              <w:t>System Security measures:</w:t>
+            </w:r>
+            <w:r>
+              <w:rPr>
+                <w:noProof/>
+                <w:webHidden/>
+              </w:rPr>
+              <w:tab/>
+            </w:r>
+            <w:r>
+              <w:rPr>
+                <w:noProof/>
+                <w:webHidden/>
+              </w:rPr>
+              <w:fldChar w:fldCharType="begin"/>
+            </w:r>
+            <w:r>
+              <w:rPr>
+                <w:noProof/>
+                <w:webHidden/>
+              </w:rPr>
+              <w:instrText xml:space="preserve"> PAGEREF _Toc351456043 \h </w:instrText>
+            </w:r>
+            <w:r>
+              <w:rPr>
+                <w:noProof/>
+                <w:webHidden/>
+              </w:rPr>
+            </w:r>
+            <w:r>
+              <w:rPr>
+                <w:noProof/>
+                <w:webHidden/>
+              </w:rPr>
+              <w:fldChar w:fldCharType="separate"/>
+            </w:r>
+            <w:r>
+              <w:rPr>
+                <w:noProof/>
+                <w:webHidden/>
+              </w:rPr>
+              <w:t>28</w:t>
             </w:r>
             <w:r>
               <w:rPr>
@@ -3756,13 +4340,13 @@
               <w:lang w:bidi="ar-SA"/>
             </w:rPr>
           </w:pPr>
-          <w:hyperlink w:anchor="_Toc351369183" w:history="1">
+          <w:hyperlink w:anchor="_Toc351456044" w:history="1">
             <w:r>
               <w:rPr>
                 <w:rStyle w:val="Hyperlink"/>
                 <w:noProof/>
               </w:rPr>
-              <w:t>Error handling</w:t>
+              <w:t>Database/data security:</w:t>
             </w:r>
             <w:r>
               <w:rPr>
@@ -3783,7 +4367,7 @@
                 <w:noProof/>
                 <w:webHidden/>
               </w:rPr>
-              <w:instrText xml:space="preserve"> PAGEREF _Toc351369183 \h </w:instrText>
+              <w:instrText xml:space="preserve"> PAGEREF _Toc351456044 \h </w:instrText>
             </w:r>
             <w:r>
               <w:rPr>
@@ -3803,7 +4387,7 @@
                 <w:noProof/>
                 <w:webHidden/>
               </w:rPr>
-              <w:t>23</w:t>
+              <w:t>28</w:t>
             </w:r>
             <w:r>
               <w:rPr>
@@ -3829,13 +4413,13 @@
               <w:lang w:bidi="ar-SA"/>
             </w:rPr>
           </w:pPr>
-          <w:hyperlink w:anchor="_Toc351369184" w:history="1">
+          <w:hyperlink w:anchor="_Toc351456045" w:history="1">
             <w:r>
               <w:rPr>
                 <w:rStyle w:val="Hyperlink"/>
                 <w:noProof/>
               </w:rPr>
-              <w:t>Parameters calling/passing</w:t>
+              <w:t>Creation of User profiles and access rights</w:t>
             </w:r>
             <w:r>
               <w:rPr>
@@ -3856,7 +4440,7 @@
                 <w:noProof/>
                 <w:webHidden/>
               </w:rPr>
-              <w:instrText xml:space="preserve"> PAGEREF _Toc351369184 \h </w:instrText>
+              <w:instrText xml:space="preserve"> PAGEREF _Toc351456045 \h </w:instrText>
             </w:r>
             <w:r>
               <w:rPr>
@@ -3876,80 +4460,7 @@
                 <w:noProof/>
                 <w:webHidden/>
               </w:rPr>
-              <w:t>23</w:t>
-            </w:r>
-            <w:r>
-              <w:rPr>
-                <w:noProof/>
-                <w:webHidden/>
-              </w:rPr>
-              <w:fldChar w:fldCharType="end"/>
-            </w:r>
-          </w:hyperlink>
-        </w:p>
-        <w:p>
-          <w:pPr>
-            <w:pStyle w:val="TOC2"/>
-            <w:tabs>
-              <w:tab w:val="right" w:leader="dot" w:pos="9016"/>
-            </w:tabs>
-            <w:rPr>
-              <w:i w:val="0"/>
-              <w:iCs w:val="0"/>
-              <w:noProof/>
-              <w:sz w:val="22"/>
-              <w:szCs w:val="22"/>
-              <w:lang w:bidi="ar-SA"/>
-            </w:rPr>
-          </w:pPr>
-          <w:hyperlink w:anchor="_Toc351369185" w:history="1">
-            <w:r>
-              <w:rPr>
-                <w:rStyle w:val="Hyperlink"/>
-                <w:noProof/>
-              </w:rPr>
-              <w:t>Validation checks</w:t>
-            </w:r>
-            <w:r>
-              <w:rPr>
-                <w:noProof/>
-                <w:webHidden/>
-              </w:rPr>
-              <w:tab/>
-            </w:r>
-            <w:r>
-              <w:rPr>
-                <w:noProof/>
-                <w:webHidden/>
-              </w:rPr>
-              <w:fldChar w:fldCharType="begin"/>
-            </w:r>
-            <w:r>
-              <w:rPr>
-                <w:noProof/>
-                <w:webHidden/>
-              </w:rPr>
-              <w:instrText xml:space="preserve"> PAGEREF _Toc351369185 \h </w:instrText>
-            </w:r>
-            <w:r>
-              <w:rPr>
-                <w:noProof/>
-                <w:webHidden/>
-              </w:rPr>
-            </w:r>
-            <w:r>
-              <w:rPr>
-                <w:noProof/>
-                <w:webHidden/>
-              </w:rPr>
-              <w:fldChar w:fldCharType="separate"/>
-            </w:r>
-            <w:r>
-              <w:rPr>
-                <w:noProof/>
-                <w:webHidden/>
-              </w:rPr>
-              <w:t>23</w:t>
+              <w:t>28</w:t>
             </w:r>
             <w:r>
               <w:rPr>
@@ -3975,13 +4486,13 @@
               <w:lang w:bidi="ar-SA"/>
             </w:rPr>
           </w:pPr>
-          <w:hyperlink w:anchor="_Toc351369186" w:history="1">
+          <w:hyperlink w:anchor="_Toc351456046" w:history="1">
             <w:r>
               <w:rPr>
                 <w:rStyle w:val="Hyperlink"/>
                 <w:noProof/>
               </w:rPr>
-              <w:t>Testing</w:t>
+              <w:t>Cost Estimation of the Project along with Cost Estimation Model</w:t>
             </w:r>
             <w:r>
               <w:rPr>
@@ -4002,7 +4513,7 @@
                 <w:noProof/>
                 <w:webHidden/>
               </w:rPr>
-              <w:instrText xml:space="preserve"> PAGEREF _Toc351369186 \h </w:instrText>
+              <w:instrText xml:space="preserve"> PAGEREF _Toc351456046 \h </w:instrText>
             </w:r>
             <w:r>
               <w:rPr>
@@ -4022,299 +4533,7 @@
                 <w:noProof/>
                 <w:webHidden/>
               </w:rPr>
-              <w:t>24</w:t>
-            </w:r>
-            <w:r>
-              <w:rPr>
-                <w:noProof/>
-                <w:webHidden/>
-              </w:rPr>
-              <w:fldChar w:fldCharType="end"/>
-            </w:r>
-          </w:hyperlink>
-        </w:p>
-        <w:p>
-          <w:pPr>
-            <w:pStyle w:val="TOC2"/>
-            <w:tabs>
-              <w:tab w:val="right" w:leader="dot" w:pos="9016"/>
-            </w:tabs>
-            <w:rPr>
-              <w:i w:val="0"/>
-              <w:iCs w:val="0"/>
-              <w:noProof/>
-              <w:sz w:val="22"/>
-              <w:szCs w:val="22"/>
-              <w:lang w:bidi="ar-SA"/>
-            </w:rPr>
-          </w:pPr>
-          <w:hyperlink w:anchor="_Toc351369187" w:history="1">
-            <w:r>
-              <w:rPr>
-                <w:rStyle w:val="Hyperlink"/>
-                <w:noProof/>
-              </w:rPr>
-              <w:t>Testing techniques and Testing strategies used</w:t>
-            </w:r>
-            <w:r>
-              <w:rPr>
-                <w:noProof/>
-                <w:webHidden/>
-              </w:rPr>
-              <w:tab/>
-            </w:r>
-            <w:r>
-              <w:rPr>
-                <w:noProof/>
-                <w:webHidden/>
-              </w:rPr>
-              <w:fldChar w:fldCharType="begin"/>
-            </w:r>
-            <w:r>
-              <w:rPr>
-                <w:noProof/>
-                <w:webHidden/>
-              </w:rPr>
-              <w:instrText xml:space="preserve"> PAGEREF _Toc351369187 \h </w:instrText>
-            </w:r>
-            <w:r>
-              <w:rPr>
-                <w:noProof/>
-                <w:webHidden/>
-              </w:rPr>
-            </w:r>
-            <w:r>
-              <w:rPr>
-                <w:noProof/>
-                <w:webHidden/>
-              </w:rPr>
-              <w:fldChar w:fldCharType="separate"/>
-            </w:r>
-            <w:r>
-              <w:rPr>
-                <w:noProof/>
-                <w:webHidden/>
-              </w:rPr>
-              <w:t>24</w:t>
-            </w:r>
-            <w:r>
-              <w:rPr>
-                <w:noProof/>
-                <w:webHidden/>
-              </w:rPr>
-              <w:fldChar w:fldCharType="end"/>
-            </w:r>
-          </w:hyperlink>
-        </w:p>
-        <w:p>
-          <w:pPr>
-            <w:pStyle w:val="TOC2"/>
-            <w:tabs>
-              <w:tab w:val="right" w:leader="dot" w:pos="9016"/>
-            </w:tabs>
-            <w:rPr>
-              <w:i w:val="0"/>
-              <w:iCs w:val="0"/>
-              <w:noProof/>
-              <w:sz w:val="22"/>
-              <w:szCs w:val="22"/>
-              <w:lang w:bidi="ar-SA"/>
-            </w:rPr>
-          </w:pPr>
-          <w:hyperlink w:anchor="_Toc351369188" w:history="1">
-            <w:r>
-              <w:rPr>
-                <w:rStyle w:val="Hyperlink"/>
-                <w:noProof/>
-              </w:rPr>
-              <w:t>Testing Plan used</w:t>
-            </w:r>
-            <w:r>
-              <w:rPr>
-                <w:noProof/>
-                <w:webHidden/>
-              </w:rPr>
-              <w:tab/>
-            </w:r>
-            <w:r>
-              <w:rPr>
-                <w:noProof/>
-                <w:webHidden/>
-              </w:rPr>
-              <w:fldChar w:fldCharType="begin"/>
-            </w:r>
-            <w:r>
-              <w:rPr>
-                <w:noProof/>
-                <w:webHidden/>
-              </w:rPr>
-              <w:instrText xml:space="preserve"> PAGEREF _Toc351369188 \h </w:instrText>
-            </w:r>
-            <w:r>
-              <w:rPr>
-                <w:noProof/>
-                <w:webHidden/>
-              </w:rPr>
-            </w:r>
-            <w:r>
-              <w:rPr>
-                <w:noProof/>
-                <w:webHidden/>
-              </w:rPr>
-              <w:fldChar w:fldCharType="separate"/>
-            </w:r>
-            <w:r>
-              <w:rPr>
-                <w:noProof/>
-                <w:webHidden/>
-              </w:rPr>
-              <w:t>24</w:t>
-            </w:r>
-            <w:r>
-              <w:rPr>
-                <w:noProof/>
-                <w:webHidden/>
-              </w:rPr>
-              <w:fldChar w:fldCharType="end"/>
-            </w:r>
-          </w:hyperlink>
-        </w:p>
-        <w:p>
-          <w:pPr>
-            <w:pStyle w:val="TOC2"/>
-            <w:tabs>
-              <w:tab w:val="right" w:leader="dot" w:pos="9016"/>
-            </w:tabs>
-            <w:rPr>
-              <w:i w:val="0"/>
-              <w:iCs w:val="0"/>
-              <w:noProof/>
-              <w:sz w:val="22"/>
-              <w:szCs w:val="22"/>
-              <w:lang w:bidi="ar-SA"/>
-            </w:rPr>
-          </w:pPr>
-          <w:hyperlink w:anchor="_Toc351369189" w:history="1">
-            <w:r>
-              <w:rPr>
-                <w:rStyle w:val="Hyperlink"/>
-                <w:noProof/>
-              </w:rPr>
-              <w:t>Test reports for Unit Test Cases and System Test Cases</w:t>
-            </w:r>
-            <w:r>
-              <w:rPr>
-                <w:noProof/>
-                <w:webHidden/>
-              </w:rPr>
-              <w:tab/>
-            </w:r>
-            <w:r>
-              <w:rPr>
-                <w:noProof/>
-                <w:webHidden/>
-              </w:rPr>
-              <w:fldChar w:fldCharType="begin"/>
-            </w:r>
-            <w:r>
-              <w:rPr>
-                <w:noProof/>
-                <w:webHidden/>
-              </w:rPr>
-              <w:instrText xml:space="preserve"> PAGEREF _Toc351369189 \h </w:instrText>
-            </w:r>
-            <w:r>
-              <w:rPr>
-                <w:noProof/>
-                <w:webHidden/>
-              </w:rPr>
-            </w:r>
-            <w:r>
-              <w:rPr>
-                <w:noProof/>
-                <w:webHidden/>
-              </w:rPr>
-              <w:fldChar w:fldCharType="separate"/>
-            </w:r>
-            <w:r>
-              <w:rPr>
-                <w:noProof/>
-                <w:webHidden/>
-              </w:rPr>
-              <w:t>24</w:t>
-            </w:r>
-            <w:r>
-              <w:rPr>
-                <w:noProof/>
-                <w:webHidden/>
-              </w:rPr>
-              <w:fldChar w:fldCharType="end"/>
-            </w:r>
-          </w:hyperlink>
-        </w:p>
-        <w:p>
-          <w:pPr>
-            <w:pStyle w:val="TOC2"/>
-            <w:tabs>
-              <w:tab w:val="right" w:leader="dot" w:pos="9016"/>
-            </w:tabs>
-            <w:rPr>
-              <w:i w:val="0"/>
-              <w:iCs w:val="0"/>
-              <w:noProof/>
-              <w:sz w:val="22"/>
-              <w:szCs w:val="22"/>
-              <w:lang w:bidi="ar-SA"/>
-            </w:rPr>
-          </w:pPr>
-          <w:hyperlink w:anchor="_Toc351369190" w:history="1">
-            <w:r>
-              <w:rPr>
-                <w:rStyle w:val="Hyperlink"/>
-                <w:noProof/>
-              </w:rPr>
-              <w:t>Debugging and Code improvement:</w:t>
-            </w:r>
-            <w:r>
-              <w:rPr>
-                <w:noProof/>
-                <w:webHidden/>
-              </w:rPr>
-              <w:tab/>
-            </w:r>
-            <w:r>
-              <w:rPr>
-                <w:noProof/>
-                <w:webHidden/>
-              </w:rPr>
-              <w:fldChar w:fldCharType="begin"/>
-            </w:r>
-            <w:r>
-              <w:rPr>
-                <w:noProof/>
-                <w:webHidden/>
-              </w:rPr>
-              <w:instrText xml:space="preserve"> PAGEREF _Toc351369190 \h </w:instrText>
-            </w:r>
-            <w:r>
-              <w:rPr>
-                <w:noProof/>
-                <w:webHidden/>
-              </w:rPr>
-            </w:r>
-            <w:r>
-              <w:rPr>
-                <w:noProof/>
-                <w:webHidden/>
-              </w:rPr>
-              <w:fldChar w:fldCharType="separate"/>
-            </w:r>
-            <w:r>
-              <w:rPr>
-                <w:noProof/>
-                <w:webHidden/>
-              </w:rPr>
-              <w:t>24</w:t>
+              <w:t>29</w:t>
             </w:r>
             <w:r>
               <w:rPr>
@@ -4340,13 +4559,13 @@
               <w:lang w:bidi="ar-SA"/>
             </w:rPr>
           </w:pPr>
-          <w:hyperlink w:anchor="_Toc351369191" w:history="1">
+          <w:hyperlink w:anchor="_Toc351456047" w:history="1">
             <w:r>
               <w:rPr>
                 <w:rStyle w:val="Hyperlink"/>
                 <w:noProof/>
               </w:rPr>
-              <w:t>System Security measures:</w:t>
+              <w:t>Reports (sample layouts should be placed)</w:t>
             </w:r>
             <w:r>
               <w:rPr>
@@ -4367,7 +4586,7 @@
                 <w:noProof/>
                 <w:webHidden/>
               </w:rPr>
-              <w:instrText xml:space="preserve"> PAGEREF _Toc351369191 \h </w:instrText>
+              <w:instrText xml:space="preserve"> PAGEREF _Toc351456047 \h </w:instrText>
             </w:r>
             <w:r>
               <w:rPr>
@@ -4387,153 +4606,7 @@
                 <w:noProof/>
                 <w:webHidden/>
               </w:rPr>
-              <w:t>24</w:t>
-            </w:r>
-            <w:r>
-              <w:rPr>
-                <w:noProof/>
-                <w:webHidden/>
-              </w:rPr>
-              <w:fldChar w:fldCharType="end"/>
-            </w:r>
-          </w:hyperlink>
-        </w:p>
-        <w:p>
-          <w:pPr>
-            <w:pStyle w:val="TOC2"/>
-            <w:tabs>
-              <w:tab w:val="right" w:leader="dot" w:pos="9016"/>
-            </w:tabs>
-            <w:rPr>
-              <w:i w:val="0"/>
-              <w:iCs w:val="0"/>
-              <w:noProof/>
-              <w:sz w:val="22"/>
-              <w:szCs w:val="22"/>
-              <w:lang w:bidi="ar-SA"/>
-            </w:rPr>
-          </w:pPr>
-          <w:hyperlink w:anchor="_Toc351369192" w:history="1">
-            <w:r>
-              <w:rPr>
-                <w:rStyle w:val="Hyperlink"/>
-                <w:noProof/>
-              </w:rPr>
-              <w:t>Database/data security:</w:t>
-            </w:r>
-            <w:r>
-              <w:rPr>
-                <w:noProof/>
-                <w:webHidden/>
-              </w:rPr>
-              <w:tab/>
-            </w:r>
-            <w:r>
-              <w:rPr>
-                <w:noProof/>
-                <w:webHidden/>
-              </w:rPr>
-              <w:fldChar w:fldCharType="begin"/>
-            </w:r>
-            <w:r>
-              <w:rPr>
-                <w:noProof/>
-                <w:webHidden/>
-              </w:rPr>
-              <w:instrText xml:space="preserve"> PAGEREF _Toc351369192 \h </w:instrText>
-            </w:r>
-            <w:r>
-              <w:rPr>
-                <w:noProof/>
-                <w:webHidden/>
-              </w:rPr>
-            </w:r>
-            <w:r>
-              <w:rPr>
-                <w:noProof/>
-                <w:webHidden/>
-              </w:rPr>
-              <w:fldChar w:fldCharType="separate"/>
-            </w:r>
-            <w:r>
-              <w:rPr>
-                <w:noProof/>
-                <w:webHidden/>
-              </w:rPr>
-              <w:t>24</w:t>
-            </w:r>
-            <w:r>
-              <w:rPr>
-                <w:noProof/>
-                <w:webHidden/>
-              </w:rPr>
-              <w:fldChar w:fldCharType="end"/>
-            </w:r>
-          </w:hyperlink>
-        </w:p>
-        <w:p>
-          <w:pPr>
-            <w:pStyle w:val="TOC2"/>
-            <w:tabs>
-              <w:tab w:val="right" w:leader="dot" w:pos="9016"/>
-            </w:tabs>
-            <w:rPr>
-              <w:i w:val="0"/>
-              <w:iCs w:val="0"/>
-              <w:noProof/>
-              <w:sz w:val="22"/>
-              <w:szCs w:val="22"/>
-              <w:lang w:bidi="ar-SA"/>
-            </w:rPr>
-          </w:pPr>
-          <w:hyperlink w:anchor="_Toc351369193" w:history="1">
-            <w:r>
-              <w:rPr>
-                <w:rStyle w:val="Hyperlink"/>
-                <w:noProof/>
-              </w:rPr>
-              <w:t>Creation of User profiles and access rights</w:t>
-            </w:r>
-            <w:r>
-              <w:rPr>
-                <w:noProof/>
-                <w:webHidden/>
-              </w:rPr>
-              <w:tab/>
-            </w:r>
-            <w:r>
-              <w:rPr>
-                <w:noProof/>
-                <w:webHidden/>
-              </w:rPr>
-              <w:fldChar w:fldCharType="begin"/>
-            </w:r>
-            <w:r>
-              <w:rPr>
-                <w:noProof/>
-                <w:webHidden/>
-              </w:rPr>
-              <w:instrText xml:space="preserve"> PAGEREF _Toc351369193 \h </w:instrText>
-            </w:r>
-            <w:r>
-              <w:rPr>
-                <w:noProof/>
-                <w:webHidden/>
-              </w:rPr>
-            </w:r>
-            <w:r>
-              <w:rPr>
-                <w:noProof/>
-                <w:webHidden/>
-              </w:rPr>
-              <w:fldChar w:fldCharType="separate"/>
-            </w:r>
-            <w:r>
-              <w:rPr>
-                <w:noProof/>
-                <w:webHidden/>
-              </w:rPr>
-              <w:t>24</w:t>
+              <w:t>29</w:t>
             </w:r>
             <w:r>
               <w:rPr>
@@ -4559,13 +4632,13 @@
               <w:lang w:bidi="ar-SA"/>
             </w:rPr>
           </w:pPr>
-          <w:hyperlink w:anchor="_Toc351369194" w:history="1">
+          <w:hyperlink w:anchor="_Toc351456048" w:history="1">
             <w:r>
               <w:rPr>
                 <w:rStyle w:val="Hyperlink"/>
                 <w:noProof/>
               </w:rPr>
-              <w:t>Cost Estimation of the Project along with Cost Estimation Model</w:t>
+              <w:t>Future scope and further enhancement of the Project</w:t>
             </w:r>
             <w:r>
               <w:rPr>
@@ -4586,7 +4659,7 @@
                 <w:noProof/>
                 <w:webHidden/>
               </w:rPr>
-              <w:instrText xml:space="preserve"> PAGEREF _Toc351369194 \h </w:instrText>
+              <w:instrText xml:space="preserve"> PAGEREF _Toc351456048 \h </w:instrText>
             </w:r>
             <w:r>
               <w:rPr>
@@ -4606,7 +4679,7 @@
                 <w:noProof/>
                 <w:webHidden/>
               </w:rPr>
-              <w:t>24</w:t>
+              <w:t>30</w:t>
             </w:r>
             <w:r>
               <w:rPr>
@@ -4632,13 +4705,13 @@
               <w:lang w:bidi="ar-SA"/>
             </w:rPr>
           </w:pPr>
-          <w:hyperlink w:anchor="_Toc351369195" w:history="1">
+          <w:hyperlink w:anchor="_Toc351456049" w:history="1">
             <w:r>
               <w:rPr>
                 <w:rStyle w:val="Hyperlink"/>
                 <w:noProof/>
               </w:rPr>
-              <w:t>Reports (sample layouts should be placed)</w:t>
+              <w:t>Bibliography</w:t>
             </w:r>
             <w:r>
               <w:rPr>
@@ -4659,7 +4732,7 @@
                 <w:noProof/>
                 <w:webHidden/>
               </w:rPr>
-              <w:instrText xml:space="preserve"> PAGEREF _Toc351369195 \h </w:instrText>
+              <w:instrText xml:space="preserve"> PAGEREF _Toc351456049 \h </w:instrText>
             </w:r>
             <w:r>
               <w:rPr>
@@ -4679,7 +4752,7 @@
                 <w:noProof/>
                 <w:webHidden/>
               </w:rPr>
-              <w:t>25</w:t>
+              <w:t>30</w:t>
             </w:r>
             <w:r>
               <w:rPr>
@@ -4705,13 +4778,13 @@
               <w:lang w:bidi="ar-SA"/>
             </w:rPr>
           </w:pPr>
-          <w:hyperlink w:anchor="_Toc351369196" w:history="1">
+          <w:hyperlink w:anchor="_Toc351456050" w:history="1">
             <w:r>
               <w:rPr>
                 <w:rStyle w:val="Hyperlink"/>
                 <w:noProof/>
               </w:rPr>
-              <w:t>Future scope and further enhancement of the Project</w:t>
+              <w:t>Appendices (if any)</w:t>
             </w:r>
             <w:r>
               <w:rPr>
@@ -4732,7 +4805,7 @@
                 <w:noProof/>
                 <w:webHidden/>
               </w:rPr>
-              <w:instrText xml:space="preserve"> PAGEREF _Toc351369196 \h </w:instrText>
+              <w:instrText xml:space="preserve"> PAGEREF _Toc351456050 \h </w:instrText>
             </w:r>
             <w:r>
               <w:rPr>
@@ -4752,7 +4825,7 @@
                 <w:noProof/>
                 <w:webHidden/>
               </w:rPr>
-              <w:t>25</w:t>
+              <w:t>31</w:t>
             </w:r>
             <w:r>
               <w:rPr>
@@ -4778,13 +4851,13 @@
               <w:lang w:bidi="ar-SA"/>
             </w:rPr>
           </w:pPr>
-          <w:hyperlink w:anchor="_Toc351369197" w:history="1">
+          <w:hyperlink w:anchor="_Toc351456051" w:history="1">
             <w:r>
               <w:rPr>
                 <w:rStyle w:val="Hyperlink"/>
                 <w:noProof/>
               </w:rPr>
-              <w:t>Bibliography</w:t>
+              <w:t>Glossary.</w:t>
             </w:r>
             <w:r>
               <w:rPr>
@@ -4805,7 +4878,7 @@
                 <w:noProof/>
                 <w:webHidden/>
               </w:rPr>
-              <w:instrText xml:space="preserve"> PAGEREF _Toc351369197 \h </w:instrText>
+              <w:instrText xml:space="preserve"> PAGEREF _Toc351456051 \h </w:instrText>
             </w:r>
             <w:r>
               <w:rPr>
@@ -4825,153 +4898,7 @@
                 <w:noProof/>
                 <w:webHidden/>
               </w:rPr>
-              <w:t>26</w:t>
-            </w:r>
-            <w:r>
-              <w:rPr>
-                <w:noProof/>
-                <w:webHidden/>
-              </w:rPr>
-              <w:fldChar w:fldCharType="end"/>
-            </w:r>
-          </w:hyperlink>
-        </w:p>
-        <w:p>
-          <w:pPr>
-            <w:pStyle w:val="TOC1"/>
-            <w:tabs>
-              <w:tab w:val="right" w:leader="dot" w:pos="9016"/>
-            </w:tabs>
-            <w:rPr>
-              <w:i w:val="0"/>
-              <w:iCs w:val="0"/>
-              <w:noProof/>
-              <w:sz w:val="22"/>
-              <w:szCs w:val="22"/>
-              <w:lang w:bidi="ar-SA"/>
-            </w:rPr>
-          </w:pPr>
-          <w:hyperlink w:anchor="_Toc351369198" w:history="1">
-            <w:r>
-              <w:rPr>
-                <w:rStyle w:val="Hyperlink"/>
-                <w:noProof/>
-              </w:rPr>
-              <w:t>Appendices (if any)</w:t>
-            </w:r>
-            <w:r>
-              <w:rPr>
-                <w:noProof/>
-                <w:webHidden/>
-              </w:rPr>
-              <w:tab/>
-            </w:r>
-            <w:r>
-              <w:rPr>
-                <w:noProof/>
-                <w:webHidden/>
-              </w:rPr>
-              <w:fldChar w:fldCharType="begin"/>
-            </w:r>
-            <w:r>
-              <w:rPr>
-                <w:noProof/>
-                <w:webHidden/>
-              </w:rPr>
-              <w:instrText xml:space="preserve"> PAGEREF _Toc351369198 \h </w:instrText>
-            </w:r>
-            <w:r>
-              <w:rPr>
-                <w:noProof/>
-                <w:webHidden/>
-              </w:rPr>
-            </w:r>
-            <w:r>
-              <w:rPr>
-                <w:noProof/>
-                <w:webHidden/>
-              </w:rPr>
-              <w:fldChar w:fldCharType="separate"/>
-            </w:r>
-            <w:r>
-              <w:rPr>
-                <w:noProof/>
-                <w:webHidden/>
-              </w:rPr>
-              <w:t>26</w:t>
-            </w:r>
-            <w:r>
-              <w:rPr>
-                <w:noProof/>
-                <w:webHidden/>
-              </w:rPr>
-              <w:fldChar w:fldCharType="end"/>
-            </w:r>
-          </w:hyperlink>
-        </w:p>
-        <w:p>
-          <w:pPr>
-            <w:pStyle w:val="TOC1"/>
-            <w:tabs>
-              <w:tab w:val="right" w:leader="dot" w:pos="9016"/>
-            </w:tabs>
-            <w:rPr>
-              <w:i w:val="0"/>
-              <w:iCs w:val="0"/>
-              <w:noProof/>
-              <w:sz w:val="22"/>
-              <w:szCs w:val="22"/>
-              <w:lang w:bidi="ar-SA"/>
-            </w:rPr>
-          </w:pPr>
-          <w:hyperlink w:anchor="_Toc351369199" w:history="1">
-            <w:r>
-              <w:rPr>
-                <w:rStyle w:val="Hyperlink"/>
-                <w:noProof/>
-              </w:rPr>
-              <w:t>Glossary.</w:t>
-            </w:r>
-            <w:r>
-              <w:rPr>
-                <w:noProof/>
-                <w:webHidden/>
-              </w:rPr>
-              <w:tab/>
-            </w:r>
-            <w:r>
-              <w:rPr>
-                <w:noProof/>
-                <w:webHidden/>
-              </w:rPr>
-              <w:fldChar w:fldCharType="begin"/>
-            </w:r>
-            <w:r>
-              <w:rPr>
-                <w:noProof/>
-                <w:webHidden/>
-              </w:rPr>
-              <w:instrText xml:space="preserve"> PAGEREF _Toc351369199 \h </w:instrText>
-            </w:r>
-            <w:r>
-              <w:rPr>
-                <w:noProof/>
-                <w:webHidden/>
-              </w:rPr>
-            </w:r>
-            <w:r>
-              <w:rPr>
-                <w:noProof/>
-                <w:webHidden/>
-              </w:rPr>
-              <w:fldChar w:fldCharType="separate"/>
-            </w:r>
-            <w:r>
-              <w:rPr>
-                <w:noProof/>
-                <w:webHidden/>
-              </w:rPr>
-              <w:t>26</w:t>
+              <w:t>31</w:t>
             </w:r>
             <w:r>
               <w:rPr>
@@ -5067,28 +4994,13 @@
     <w:p>
       <w:pPr>
         <w:pStyle w:val="Heading1"/>
-        <w:rPr>
-          <w:rFonts w:eastAsia="Arial"/>
-        </w:rPr>
-      </w:pPr>
-      <w:bookmarkStart w:id="5" w:name="_Toc351369146"/>
-      <w:r>
-        <w:rPr>
-          <w:rFonts w:eastAsia="Arial"/>
-        </w:rPr>
-        <w:t>Introduction/Objectives</w:t>
+      </w:pPr>
+      <w:bookmarkStart w:id="5" w:name="_Toc351456000"/>
+      <w:r>
+        <w:lastRenderedPageBreak/>
+        <w:t>Introduction:</w:t>
       </w:r>
       <w:bookmarkEnd w:id="5"/>
-    </w:p>
-    <w:p>
-      <w:pPr>
-        <w:pStyle w:val="Heading2"/>
-      </w:pPr>
-      <w:bookmarkStart w:id="6" w:name="_Toc351369147"/>
-      <w:r>
-        <w:t>Introduction:</w:t>
-      </w:r>
-      <w:bookmarkEnd w:id="6"/>
     </w:p>
     <w:p>
       <w:pPr>
@@ -5223,7 +5135,7 @@
         </w:rPr>
         <w:t xml:space="preserve">  </w:t>
       </w:r>
-      <w:bookmarkStart w:id="7" w:name="_Toc351369148"/>
+      <w:bookmarkStart w:id="6" w:name="_Toc351456001"/>
       <w:r>
         <w:rPr>
           <w:b/>
@@ -5244,7 +5156,7 @@
         </w:rPr>
         <w:t xml:space="preserve"> of Daily notebook &amp; Social Networking Updater</w:t>
       </w:r>
-      <w:bookmarkEnd w:id="7"/>
+      <w:bookmarkEnd w:id="6"/>
     </w:p>
     <w:p>
       <w:pPr>
@@ -5385,6 +5297,7 @@
               <w:rPr>
                 <w:lang w:eastAsia="ar-SA"/>
               </w:rPr>
+              <w:lastRenderedPageBreak/>
               <w:t>Google Calendar</w:t>
             </w:r>
             <w:r>
@@ -5492,6 +5405,7 @@
         <w:rPr>
           <w:lang w:eastAsia="ar-SA"/>
         </w:rPr>
+        <w:lastRenderedPageBreak/>
         <w:t>Maintaining To Do/Task list</w:t>
       </w:r>
     </w:p>
@@ -5575,13 +5489,13 @@
     </w:p>
     <w:p>
       <w:pPr>
-        <w:pStyle w:val="Heading2"/>
-      </w:pPr>
-      <w:bookmarkStart w:id="8" w:name="_Toc351369149"/>
+        <w:pStyle w:val="Heading1"/>
+      </w:pPr>
+      <w:bookmarkStart w:id="7" w:name="_Toc351456002"/>
       <w:r>
         <w:t>Objective:</w:t>
       </w:r>
-      <w:bookmarkEnd w:id="8"/>
+      <w:bookmarkEnd w:id="7"/>
     </w:p>
     <w:p>
       <w:pPr>
@@ -5769,24 +5683,24 @@
       <w:pPr>
         <w:pStyle w:val="Heading1"/>
       </w:pPr>
-      <w:bookmarkStart w:id="9" w:name="_Toc351369150"/>
+      <w:bookmarkStart w:id="8" w:name="_Toc351456003"/>
       <w:r>
         <w:t>System Analysis</w:t>
       </w:r>
+      <w:bookmarkEnd w:id="8"/>
+    </w:p>
+    <w:p>
+      <w:pPr>
+        <w:pStyle w:val="Heading2"/>
+      </w:pPr>
+      <w:bookmarkStart w:id="9" w:name="_Toc351456004"/>
+      <w:r>
+        <w:t>Identification of Need</w:t>
+      </w:r>
+      <w:r>
+        <w:t>:</w:t>
+      </w:r>
       <w:bookmarkEnd w:id="9"/>
-    </w:p>
-    <w:p>
-      <w:pPr>
-        <w:pStyle w:val="Heading2"/>
-      </w:pPr>
-      <w:bookmarkStart w:id="10" w:name="_Toc351369151"/>
-      <w:r>
-        <w:t>Identification of Need</w:t>
-      </w:r>
-      <w:r>
-        <w:t>:</w:t>
-      </w:r>
-      <w:bookmarkEnd w:id="10"/>
     </w:p>
     <w:p>
       <w:pPr>
@@ -5800,6 +5714,7 @@
         <w:jc w:val="both"/>
       </w:pPr>
       <w:r>
+        <w:lastRenderedPageBreak/>
         <w:t xml:space="preserve">I used </w:t>
       </w:r>
       <w:r>
@@ -5865,14 +5780,14 @@
         <w:pStyle w:val="Heading2"/>
         <w:ind w:left="0"/>
       </w:pPr>
-      <w:bookmarkStart w:id="11" w:name="_Toc351369152"/>
+      <w:bookmarkStart w:id="10" w:name="_Toc351456005"/>
       <w:r>
         <w:t>Preliminary Investigation</w:t>
       </w:r>
       <w:r>
         <w:t>:</w:t>
       </w:r>
-      <w:bookmarkEnd w:id="11"/>
+      <w:bookmarkEnd w:id="10"/>
     </w:p>
     <w:p>
       <w:pPr>
@@ -5926,14 +5841,14 @@
       <w:pPr>
         <w:pStyle w:val="Heading2"/>
       </w:pPr>
-      <w:bookmarkStart w:id="12" w:name="_Toc351369153"/>
+      <w:bookmarkStart w:id="11" w:name="_Toc351456006"/>
       <w:r>
         <w:t>Feasibility Study</w:t>
       </w:r>
       <w:r>
         <w:t>:</w:t>
       </w:r>
-      <w:bookmarkEnd w:id="12"/>
+      <w:bookmarkEnd w:id="11"/>
     </w:p>
     <w:p>
       <w:pPr>
@@ -5963,27 +5878,27 @@
       <w:pPr>
         <w:pStyle w:val="Heading2"/>
       </w:pPr>
-      <w:bookmarkStart w:id="13" w:name="_Toc351369154"/>
+      <w:bookmarkStart w:id="12" w:name="_Toc351456007"/>
       <w:r>
         <w:t>Project</w:t>
       </w:r>
       <w:r>
         <w:t xml:space="preserve"> Planning &amp; Scheduling:</w:t>
       </w:r>
+      <w:bookmarkEnd w:id="12"/>
+    </w:p>
+    <w:p/>
+    <w:p>
+      <w:pPr>
+        <w:pStyle w:val="Heading3"/>
+      </w:pPr>
+      <w:bookmarkStart w:id="13" w:name="_Toc344699047"/>
+      <w:bookmarkStart w:id="14" w:name="_Toc351456008"/>
+      <w:r>
+        <w:t>Gantt chart</w:t>
+      </w:r>
       <w:bookmarkEnd w:id="13"/>
-    </w:p>
-    <w:p/>
-    <w:p>
-      <w:pPr>
-        <w:pStyle w:val="Heading3"/>
-      </w:pPr>
-      <w:bookmarkStart w:id="14" w:name="_Toc344699047"/>
-      <w:bookmarkStart w:id="15" w:name="_Toc351369155"/>
-      <w:r>
-        <w:t>Gantt chart</w:t>
-      </w:r>
       <w:bookmarkEnd w:id="14"/>
-      <w:bookmarkEnd w:id="15"/>
     </w:p>
     <w:p>
       <w:r>
@@ -5991,6 +5906,7 @@
           <w:noProof/>
           <w:lang w:val="en-US"/>
         </w:rPr>
+        <w:lastRenderedPageBreak/>
         <w:drawing>
           <wp:inline distT="0" distB="0" distL="0" distR="0">
             <wp:extent cx="6329045" cy="3752850"/>
@@ -6042,13 +5958,13 @@
       <w:pPr>
         <w:pStyle w:val="Heading3"/>
       </w:pPr>
-      <w:bookmarkStart w:id="16" w:name="_Toc344699048"/>
-      <w:bookmarkStart w:id="17" w:name="_Toc351369156"/>
+      <w:bookmarkStart w:id="15" w:name="_Toc344699048"/>
+      <w:bookmarkStart w:id="16" w:name="_Toc351456009"/>
       <w:r>
         <w:t>Tracking Gantt</w:t>
       </w:r>
+      <w:bookmarkEnd w:id="15"/>
       <w:bookmarkEnd w:id="16"/>
-      <w:bookmarkEnd w:id="17"/>
     </w:p>
     <w:p>
       <w:r>
@@ -6110,13 +6026,13 @@
           <w:lang w:val="en-US"/>
         </w:rPr>
       </w:pPr>
-      <w:bookmarkStart w:id="18" w:name="_Toc344699049"/>
-      <w:bookmarkStart w:id="19" w:name="_Toc351369157"/>
+      <w:bookmarkStart w:id="17" w:name="_Toc344699049"/>
+      <w:bookmarkStart w:id="18" w:name="_Toc351456010"/>
       <w:r>
         <w:t>Pert Chart</w:t>
       </w:r>
+      <w:bookmarkEnd w:id="17"/>
       <w:bookmarkEnd w:id="18"/>
-      <w:bookmarkEnd w:id="19"/>
     </w:p>
     <w:p>
       <w:r>
@@ -6124,6 +6040,7 @@
           <w:noProof/>
           <w:lang w:val="en-US"/>
         </w:rPr>
+        <w:lastRenderedPageBreak/>
         <w:drawing>
           <wp:inline distT="0" distB="0" distL="0" distR="0">
             <wp:extent cx="6567805" cy="7847965"/>
@@ -6186,29 +6103,30 @@
       <w:pPr>
         <w:pStyle w:val="Heading2"/>
       </w:pPr>
-      <w:bookmarkStart w:id="20" w:name="_Toc351369158"/>
+      <w:bookmarkStart w:id="19" w:name="_Toc351456011"/>
       <w:r>
         <w:t>Software requirement specifications (SRS)</w:t>
       </w:r>
       <w:r>
         <w:t>:</w:t>
       </w:r>
+      <w:bookmarkEnd w:id="19"/>
+    </w:p>
+    <w:p>
+      <w:pPr>
+        <w:pStyle w:val="Heading3"/>
+      </w:pPr>
+      <w:bookmarkStart w:id="20" w:name="_Toc344699036"/>
+      <w:bookmarkStart w:id="21" w:name="_Toc351456012"/>
+      <w:r>
+        <w:lastRenderedPageBreak/>
+        <w:t>Functional</w:t>
+      </w:r>
+      <w:r>
+        <w:t xml:space="preserve"> Requirement</w:t>
+      </w:r>
       <w:bookmarkEnd w:id="20"/>
-    </w:p>
-    <w:p>
-      <w:pPr>
-        <w:pStyle w:val="Heading3"/>
-      </w:pPr>
-      <w:bookmarkStart w:id="21" w:name="_Toc344699036"/>
-      <w:bookmarkStart w:id="22" w:name="_Toc351369159"/>
-      <w:r>
-        <w:t>Functional</w:t>
-      </w:r>
-      <w:r>
-        <w:t xml:space="preserve"> Requirement</w:t>
-      </w:r>
       <w:bookmarkEnd w:id="21"/>
-      <w:bookmarkEnd w:id="22"/>
     </w:p>
     <w:p>
       <w:pPr>
@@ -6227,7 +6145,7 @@
           <w:lang w:val="en-US" w:bidi="en-US"/>
         </w:rPr>
       </w:pPr>
-      <w:bookmarkStart w:id="23" w:name="_Toc344699037"/>
+      <w:bookmarkStart w:id="22" w:name="_Toc344699037"/>
       <w:r>
         <w:rPr>
           <w:color w:val="943634" w:themeColor="accent2" w:themeShade="BF"/>
@@ -6235,7 +6153,7 @@
         </w:rPr>
         <w:t>Register User</w:t>
       </w:r>
-      <w:bookmarkEnd w:id="23"/>
+      <w:bookmarkEnd w:id="22"/>
     </w:p>
     <w:p>
       <w:pPr>
@@ -6389,7 +6307,25 @@
           <w:color w:val="222222"/>
           <w:lang w:eastAsia="en-IN"/>
         </w:rPr>
-        <w:t xml:space="preserve"> date of birth etc.</w:t>
+        <w:t xml:space="preserve"> </w:t>
+      </w:r>
+      <w:r>
+        <w:rPr>
+          <w:rFonts w:ascii="Arial" w:hAnsi="Arial" w:cs="Arial"/>
+          <w:i w:val="0"/>
+          <w:color w:val="222222"/>
+          <w:lang w:eastAsia="en-IN"/>
+        </w:rPr>
+        <w:t>hints</w:t>
+      </w:r>
+      <w:r>
+        <w:rPr>
+          <w:rFonts w:ascii="Arial" w:hAnsi="Arial" w:cs="Arial"/>
+          <w:i w:val="0"/>
+          <w:color w:val="222222"/>
+          <w:lang w:eastAsia="en-IN"/>
+        </w:rPr>
+        <w:t xml:space="preserve"> etc.</w:t>
       </w:r>
       <w:r>
         <w:rPr>
@@ -6454,7 +6390,17 @@
           <w:color w:val="222222"/>
           <w:lang w:eastAsia="en-IN"/>
         </w:rPr>
-        <w:t xml:space="preserve">DNBSN </w:t>
+        <w:t>DNBSN</w:t>
+      </w:r>
+      <w:r>
+        <w:rPr>
+          <w:rFonts w:ascii="Arial" w:hAnsi="Arial" w:cs="Arial"/>
+          <w:b/>
+          <w:i w:val="0"/>
+          <w:color w:val="222222"/>
+          <w:lang w:eastAsia="en-IN"/>
+        </w:rPr>
+        <w:t xml:space="preserve"> </w:t>
       </w:r>
       <w:r>
         <w:rPr>
@@ -6556,7 +6502,17 @@
           <w:color w:val="222222"/>
           <w:lang w:eastAsia="en-IN"/>
         </w:rPr>
-        <w:t xml:space="preserve">DNBSN </w:t>
+        <w:t>DNBSN</w:t>
+      </w:r>
+      <w:r>
+        <w:rPr>
+          <w:rFonts w:ascii="Arial" w:hAnsi="Arial" w:cs="Arial"/>
+          <w:b/>
+          <w:i w:val="0"/>
+          <w:color w:val="222222"/>
+          <w:lang w:eastAsia="en-IN"/>
+        </w:rPr>
+        <w:t xml:space="preserve"> </w:t>
       </w:r>
       <w:r>
         <w:rPr>
@@ -6596,7 +6552,7 @@
           <w:lang w:val="en-US" w:bidi="en-US"/>
         </w:rPr>
       </w:pPr>
-      <w:bookmarkStart w:id="24" w:name="_Toc344699038"/>
+      <w:bookmarkStart w:id="23" w:name="_Toc344699038"/>
       <w:r>
         <w:rPr>
           <w:color w:val="943634" w:themeColor="accent2" w:themeShade="BF"/>
@@ -6604,7 +6560,7 @@
         </w:rPr>
         <w:t>Login User</w:t>
       </w:r>
-      <w:bookmarkEnd w:id="24"/>
+      <w:bookmarkEnd w:id="23"/>
     </w:p>
     <w:p>
       <w:pPr>
@@ -6825,7 +6781,17 @@
           <w:color w:val="222222"/>
           <w:lang w:eastAsia="en-IN"/>
         </w:rPr>
-        <w:t xml:space="preserve">DNBSN </w:t>
+        <w:t>DNBSN</w:t>
+      </w:r>
+      <w:r>
+        <w:rPr>
+          <w:rFonts w:ascii="Arial" w:hAnsi="Arial" w:cs="Arial"/>
+          <w:b/>
+          <w:i w:val="0"/>
+          <w:color w:val="222222"/>
+          <w:lang w:eastAsia="en-IN"/>
+        </w:rPr>
+        <w:t xml:space="preserve"> </w:t>
       </w:r>
       <w:r>
         <w:rPr>
@@ -6918,7 +6884,17 @@
           <w:color w:val="222222"/>
           <w:lang w:eastAsia="en-IN"/>
         </w:rPr>
-        <w:t xml:space="preserve">DNBSN </w:t>
+        <w:t>DNBSN</w:t>
+      </w:r>
+      <w:r>
+        <w:rPr>
+          <w:rFonts w:ascii="Arial" w:hAnsi="Arial" w:cs="Arial"/>
+          <w:b/>
+          <w:i w:val="0"/>
+          <w:color w:val="222222"/>
+          <w:lang w:eastAsia="en-IN"/>
+        </w:rPr>
+        <w:t xml:space="preserve"> </w:t>
       </w:r>
       <w:r>
         <w:rPr>
@@ -6958,7 +6934,7 @@
           <w:lang w:val="en-US" w:bidi="en-US"/>
         </w:rPr>
       </w:pPr>
-      <w:bookmarkStart w:id="25" w:name="_Toc344699039"/>
+      <w:bookmarkStart w:id="24" w:name="_Toc344699039"/>
       <w:r>
         <w:rPr>
           <w:color w:val="943634" w:themeColor="accent2" w:themeShade="BF"/>
@@ -6966,7 +6942,7 @@
         </w:rPr>
         <w:t>Update Note or Event</w:t>
       </w:r>
-      <w:bookmarkEnd w:id="25"/>
+      <w:bookmarkEnd w:id="24"/>
       <w:r>
         <w:rPr>
           <w:color w:val="943634" w:themeColor="accent2" w:themeShade="BF"/>
@@ -7156,7 +7132,17 @@
           <w:color w:val="222222"/>
           <w:lang w:eastAsia="en-IN"/>
         </w:rPr>
-        <w:t xml:space="preserve">DNBSN </w:t>
+        <w:t>DNBSN</w:t>
+      </w:r>
+      <w:r>
+        <w:rPr>
+          <w:rFonts w:ascii="Arial" w:hAnsi="Arial" w:cs="Arial"/>
+          <w:b/>
+          <w:i w:val="0"/>
+          <w:color w:val="222222"/>
+          <w:lang w:eastAsia="en-IN"/>
+        </w:rPr>
+        <w:t xml:space="preserve"> </w:t>
       </w:r>
       <w:r>
         <w:rPr>
@@ -7239,6 +7225,7 @@
           <w:color w:val="222222"/>
           <w:lang w:eastAsia="en-IN"/>
         </w:rPr>
+        <w:lastRenderedPageBreak/>
         <w:t xml:space="preserve">The </w:t>
       </w:r>
       <w:r>
@@ -7249,7 +7236,17 @@
           <w:color w:val="222222"/>
           <w:lang w:eastAsia="en-IN"/>
         </w:rPr>
-        <w:t xml:space="preserve">DNBSN </w:t>
+        <w:t>DNBSN</w:t>
+      </w:r>
+      <w:r>
+        <w:rPr>
+          <w:rFonts w:ascii="Arial" w:hAnsi="Arial" w:cs="Arial"/>
+          <w:b/>
+          <w:i w:val="0"/>
+          <w:color w:val="222222"/>
+          <w:lang w:eastAsia="en-IN"/>
+        </w:rPr>
+        <w:t xml:space="preserve"> </w:t>
       </w:r>
       <w:r>
         <w:rPr>
@@ -7289,7 +7286,7 @@
           <w:lang w:val="en-US" w:bidi="en-US"/>
         </w:rPr>
       </w:pPr>
-      <w:bookmarkStart w:id="26" w:name="_Toc344699040"/>
+      <w:bookmarkStart w:id="25" w:name="_Toc344699040"/>
       <w:r>
         <w:rPr>
           <w:color w:val="943634" w:themeColor="accent2" w:themeShade="BF"/>
@@ -7297,7 +7294,7 @@
         </w:rPr>
         <w:t>Load Google Map</w:t>
       </w:r>
-      <w:bookmarkEnd w:id="26"/>
+      <w:bookmarkEnd w:id="25"/>
       <w:r>
         <w:rPr>
           <w:color w:val="943634" w:themeColor="accent2" w:themeShade="BF"/>
@@ -7407,6 +7404,7 @@
           <w:lang w:eastAsia="en-IN"/>
         </w:rPr>
       </w:pPr>
+      <w:proofErr w:type="gramStart"/>
       <w:r>
         <w:rPr>
           <w:rFonts w:ascii="Arial" w:hAnsi="Arial" w:cs="Arial"/>
@@ -7423,8 +7421,9 @@
           <w:color w:val="222222"/>
           <w:lang w:eastAsia="en-IN"/>
         </w:rPr>
-        <w:t xml:space="preserve"> </w:t>
-      </w:r>
+        <w:t>.</w:t>
+      </w:r>
+      <w:proofErr w:type="gramEnd"/>
     </w:p>
     <w:p>
       <w:pPr>
@@ -7479,7 +7478,17 @@
           <w:color w:val="222222"/>
           <w:lang w:eastAsia="en-IN"/>
         </w:rPr>
-        <w:t xml:space="preserve">DNBSN </w:t>
+        <w:t>DNBSN</w:t>
+      </w:r>
+      <w:r>
+        <w:rPr>
+          <w:rFonts w:ascii="Arial" w:hAnsi="Arial" w:cs="Arial"/>
+          <w:b/>
+          <w:i w:val="0"/>
+          <w:color w:val="222222"/>
+          <w:lang w:eastAsia="en-IN"/>
+        </w:rPr>
+        <w:t xml:space="preserve"> </w:t>
       </w:r>
       <w:r>
         <w:rPr>
@@ -7583,7 +7592,17 @@
           <w:color w:val="222222"/>
           <w:lang w:eastAsia="en-IN"/>
         </w:rPr>
-        <w:t xml:space="preserve">DNBSN </w:t>
+        <w:t>DNBSN</w:t>
+      </w:r>
+      <w:r>
+        <w:rPr>
+          <w:rFonts w:ascii="Arial" w:hAnsi="Arial" w:cs="Arial"/>
+          <w:b/>
+          <w:i w:val="0"/>
+          <w:color w:val="222222"/>
+          <w:lang w:eastAsia="en-IN"/>
+        </w:rPr>
+        <w:t xml:space="preserve"> </w:t>
       </w:r>
       <w:r>
         <w:rPr>
@@ -7623,7 +7642,7 @@
           <w:lang w:val="en-US" w:bidi="en-US"/>
         </w:rPr>
       </w:pPr>
-      <w:bookmarkStart w:id="27" w:name="_Toc344699041"/>
+      <w:bookmarkStart w:id="26" w:name="_Toc344699041"/>
       <w:r>
         <w:rPr>
           <w:color w:val="943634" w:themeColor="accent2" w:themeShade="BF"/>
@@ -7631,7 +7650,7 @@
         </w:rPr>
         <w:t>Share event in Google calendar</w:t>
       </w:r>
-      <w:bookmarkEnd w:id="27"/>
+      <w:bookmarkEnd w:id="26"/>
       <w:r>
         <w:rPr>
           <w:color w:val="943634" w:themeColor="accent2" w:themeShade="BF"/>
@@ -7853,7 +7872,17 @@
           <w:color w:val="222222"/>
           <w:lang w:eastAsia="en-IN"/>
         </w:rPr>
-        <w:t xml:space="preserve">DNBSN </w:t>
+        <w:t>DNBSN</w:t>
+      </w:r>
+      <w:r>
+        <w:rPr>
+          <w:rFonts w:ascii="Arial" w:hAnsi="Arial" w:cs="Arial"/>
+          <w:b/>
+          <w:i w:val="0"/>
+          <w:color w:val="222222"/>
+          <w:lang w:eastAsia="en-IN"/>
+        </w:rPr>
+        <w:t xml:space="preserve"> </w:t>
       </w:r>
       <w:r>
         <w:rPr>
@@ -7966,7 +7995,7 @@
           <w:lang w:val="en-US" w:bidi="en-US"/>
         </w:rPr>
       </w:pPr>
-      <w:bookmarkStart w:id="28" w:name="_Toc344699042"/>
+      <w:bookmarkStart w:id="27" w:name="_Toc344699042"/>
       <w:r>
         <w:rPr>
           <w:color w:val="943634" w:themeColor="accent2" w:themeShade="BF"/>
@@ -7974,7 +8003,7 @@
         </w:rPr>
         <w:t>Search Event</w:t>
       </w:r>
-      <w:bookmarkEnd w:id="28"/>
+      <w:bookmarkEnd w:id="27"/>
     </w:p>
     <w:p>
       <w:pPr>
@@ -8211,7 +8240,17 @@
           <w:color w:val="222222"/>
           <w:lang w:eastAsia="en-IN"/>
         </w:rPr>
-        <w:t xml:space="preserve">DNBSN </w:t>
+        <w:t>DNBSN</w:t>
+      </w:r>
+      <w:r>
+        <w:rPr>
+          <w:rFonts w:ascii="Arial" w:hAnsi="Arial" w:cs="Arial"/>
+          <w:b/>
+          <w:i w:val="0"/>
+          <w:color w:val="222222"/>
+          <w:lang w:eastAsia="en-IN"/>
+        </w:rPr>
+        <w:t xml:space="preserve"> </w:t>
       </w:r>
       <w:r>
         <w:rPr>
@@ -8282,7 +8321,17 @@
           <w:color w:val="222222"/>
           <w:lang w:eastAsia="en-IN"/>
         </w:rPr>
-        <w:t xml:space="preserve">DNBSN </w:t>
+        <w:t>DNBSN</w:t>
+      </w:r>
+      <w:r>
+        <w:rPr>
+          <w:rFonts w:ascii="Arial" w:hAnsi="Arial" w:cs="Arial"/>
+          <w:b/>
+          <w:i w:val="0"/>
+          <w:color w:val="222222"/>
+          <w:lang w:eastAsia="en-IN"/>
+        </w:rPr>
+        <w:t xml:space="preserve"> </w:t>
       </w:r>
       <w:r>
         <w:rPr>
@@ -8323,7 +8372,7 @@
           <w:lang w:val="en-US" w:bidi="en-US"/>
         </w:rPr>
       </w:pPr>
-      <w:bookmarkStart w:id="29" w:name="_Toc344699043"/>
+      <w:bookmarkStart w:id="28" w:name="_Toc344699043"/>
       <w:r>
         <w:rPr>
           <w:color w:val="943634" w:themeColor="accent2" w:themeShade="BF"/>
@@ -8331,7 +8380,7 @@
         </w:rPr>
         <w:t>Add Contact</w:t>
       </w:r>
-      <w:bookmarkEnd w:id="29"/>
+      <w:bookmarkEnd w:id="28"/>
     </w:p>
     <w:p>
       <w:pPr>
@@ -8354,6 +8403,7 @@
           <w:color w:val="222222"/>
           <w:lang w:eastAsia="en-IN"/>
         </w:rPr>
+        <w:lastRenderedPageBreak/>
         <w:t>Introduction:</w:t>
       </w:r>
     </w:p>
@@ -8386,7 +8436,17 @@
           <w:color w:val="222222"/>
           <w:lang w:eastAsia="en-IN"/>
         </w:rPr>
-        <w:t xml:space="preserve">DNBSN </w:t>
+        <w:t>DNBSN</w:t>
+      </w:r>
+      <w:r>
+        <w:rPr>
+          <w:rFonts w:ascii="Arial" w:hAnsi="Arial" w:cs="Arial"/>
+          <w:b/>
+          <w:i w:val="0"/>
+          <w:color w:val="222222"/>
+          <w:lang w:eastAsia="en-IN"/>
+        </w:rPr>
+        <w:t xml:space="preserve"> </w:t>
       </w:r>
       <w:r>
         <w:rPr>
@@ -8587,7 +8647,17 @@
           <w:color w:val="222222"/>
           <w:lang w:eastAsia="en-IN"/>
         </w:rPr>
-        <w:t xml:space="preserve">DNBSN </w:t>
+        <w:t>DNBSN</w:t>
+      </w:r>
+      <w:r>
+        <w:rPr>
+          <w:rFonts w:ascii="Arial" w:hAnsi="Arial" w:cs="Arial"/>
+          <w:b/>
+          <w:i w:val="0"/>
+          <w:color w:val="222222"/>
+          <w:lang w:eastAsia="en-IN"/>
+        </w:rPr>
+        <w:t xml:space="preserve"> </w:t>
       </w:r>
       <w:r>
         <w:rPr>
@@ -8652,7 +8722,17 @@
           <w:color w:val="222222"/>
           <w:lang w:eastAsia="en-IN"/>
         </w:rPr>
-        <w:t xml:space="preserve">DNBSN </w:t>
+        <w:t>DNBSN</w:t>
+      </w:r>
+      <w:r>
+        <w:rPr>
+          <w:rFonts w:ascii="Arial" w:hAnsi="Arial" w:cs="Arial"/>
+          <w:b/>
+          <w:i w:val="0"/>
+          <w:color w:val="222222"/>
+          <w:lang w:eastAsia="en-IN"/>
+        </w:rPr>
+        <w:t xml:space="preserve"> </w:t>
       </w:r>
       <w:r>
         <w:rPr>
@@ -8699,7 +8779,7 @@
           <w:lang w:val="en-US" w:bidi="en-US"/>
         </w:rPr>
       </w:pPr>
-      <w:bookmarkStart w:id="30" w:name="_Toc344699044"/>
+      <w:bookmarkStart w:id="29" w:name="_Toc344699044"/>
       <w:r>
         <w:rPr>
           <w:color w:val="943634" w:themeColor="accent2" w:themeShade="BF"/>
@@ -8707,7 +8787,7 @@
         </w:rPr>
         <w:t>Add To Do</w:t>
       </w:r>
-      <w:bookmarkEnd w:id="30"/>
+      <w:bookmarkEnd w:id="29"/>
     </w:p>
     <w:p>
       <w:pPr>
@@ -8762,7 +8842,17 @@
           <w:color w:val="222222"/>
           <w:lang w:eastAsia="en-IN"/>
         </w:rPr>
-        <w:t xml:space="preserve">DNBSN </w:t>
+        <w:t>DNBSN</w:t>
+      </w:r>
+      <w:r>
+        <w:rPr>
+          <w:rFonts w:ascii="Arial" w:hAnsi="Arial" w:cs="Arial"/>
+          <w:b/>
+          <w:i w:val="0"/>
+          <w:color w:val="222222"/>
+          <w:lang w:eastAsia="en-IN"/>
+        </w:rPr>
+        <w:t xml:space="preserve"> </w:t>
       </w:r>
       <w:r>
         <w:rPr>
@@ -8954,7 +9044,17 @@
           <w:color w:val="222222"/>
           <w:lang w:eastAsia="en-IN"/>
         </w:rPr>
-        <w:t xml:space="preserve">DNBSN </w:t>
+        <w:t>DNBSN</w:t>
+      </w:r>
+      <w:r>
+        <w:rPr>
+          <w:rFonts w:ascii="Arial" w:hAnsi="Arial" w:cs="Arial"/>
+          <w:b/>
+          <w:i w:val="0"/>
+          <w:color w:val="222222"/>
+          <w:lang w:eastAsia="en-IN"/>
+        </w:rPr>
+        <w:t xml:space="preserve"> </w:t>
       </w:r>
       <w:r>
         <w:rPr>
@@ -9037,7 +9137,17 @@
           <w:color w:val="222222"/>
           <w:lang w:eastAsia="en-IN"/>
         </w:rPr>
-        <w:t xml:space="preserve">DNBSN </w:t>
+        <w:t>DNBSN</w:t>
+      </w:r>
+      <w:r>
+        <w:rPr>
+          <w:rFonts w:ascii="Arial" w:hAnsi="Arial" w:cs="Arial"/>
+          <w:b/>
+          <w:i w:val="0"/>
+          <w:color w:val="222222"/>
+          <w:lang w:eastAsia="en-IN"/>
+        </w:rPr>
+        <w:t xml:space="preserve"> </w:t>
       </w:r>
       <w:r>
         <w:rPr>
@@ -9071,13 +9181,13 @@
       <w:pPr>
         <w:pStyle w:val="Heading3"/>
       </w:pPr>
-      <w:bookmarkStart w:id="31" w:name="_Toc330633434"/>
-      <w:bookmarkStart w:id="32" w:name="_Toc351369160"/>
+      <w:bookmarkStart w:id="30" w:name="_Toc330633434"/>
+      <w:bookmarkStart w:id="31" w:name="_Toc351456013"/>
       <w:r>
         <w:t>Non-functional Requirements</w:t>
       </w:r>
+      <w:bookmarkEnd w:id="30"/>
       <w:bookmarkEnd w:id="31"/>
-      <w:bookmarkEnd w:id="32"/>
     </w:p>
     <w:p>
       <w:pPr>
@@ -9239,7 +9349,29 @@
           <w:szCs w:val="24"/>
           <w:lang w:eastAsia="en-IN"/>
         </w:rPr>
-        <w:t xml:space="preserve"> to extend the application in future. </w:t>
+        <w:t xml:space="preserve"> to extend the application in</w:t>
+      </w:r>
+      <w:r>
+        <w:rPr>
+          <w:rFonts w:ascii="Times New Roman" w:hAnsi="Times New Roman"/>
+          <w:i w:val="0"/>
+          <w:color w:val="222222"/>
+          <w:sz w:val="24"/>
+          <w:szCs w:val="24"/>
+          <w:lang w:eastAsia="en-IN"/>
+        </w:rPr>
+        <w:t xml:space="preserve"> various type of device in</w:t>
+      </w:r>
+      <w:r>
+        <w:rPr>
+          <w:rFonts w:ascii="Times New Roman" w:hAnsi="Times New Roman"/>
+          <w:i w:val="0"/>
+          <w:color w:val="222222"/>
+          <w:sz w:val="24"/>
+          <w:szCs w:val="24"/>
+          <w:lang w:eastAsia="en-IN"/>
+        </w:rPr>
+        <w:t xml:space="preserve"> future. </w:t>
       </w:r>
     </w:p>
     <w:p>
@@ -9395,6 +9527,7 @@
           <w:szCs w:val="24"/>
           <w:lang w:eastAsia="en-IN"/>
         </w:rPr>
+        <w:lastRenderedPageBreak/>
         <w:t xml:space="preserve">In terms of </w:t>
       </w:r>
       <w:r>
@@ -9614,43 +9747,43 @@
           <w:lang w:val="en-US"/>
         </w:rPr>
       </w:pPr>
-      <w:bookmarkStart w:id="33" w:name="_Toc351369161"/>
+      <w:bookmarkStart w:id="32" w:name="_Toc351456014"/>
       <w:r>
         <w:t>Software Engineering Paradigm applied</w:t>
       </w:r>
+      <w:bookmarkEnd w:id="32"/>
+    </w:p>
+    <w:p>
+      <w:pPr>
+        <w:rPr>
+          <w:lang w:val="en-US"/>
+        </w:rPr>
+      </w:pPr>
+    </w:p>
+    <w:p>
+      <w:pPr>
+        <w:pStyle w:val="Heading2"/>
+      </w:pPr>
+      <w:bookmarkStart w:id="33" w:name="_Toc351456015"/>
+      <w:r>
+        <w:t>Data models</w:t>
+      </w:r>
       <w:bookmarkEnd w:id="33"/>
     </w:p>
-    <w:p>
-      <w:pPr>
-        <w:rPr>
-          <w:lang w:val="en-US"/>
-        </w:rPr>
-      </w:pPr>
-    </w:p>
-    <w:p>
-      <w:pPr>
-        <w:pStyle w:val="Heading2"/>
-      </w:pPr>
-      <w:bookmarkStart w:id="34" w:name="_Toc351369162"/>
-      <w:r>
-        <w:t>Data models (like DFD),</w:t>
+    <w:p/>
+    <w:p>
+      <w:pPr>
+        <w:pStyle w:val="Heading3"/>
+      </w:pPr>
+      <w:bookmarkStart w:id="34" w:name="_Toc344229904"/>
+      <w:bookmarkStart w:id="35" w:name="_Toc344699052"/>
+      <w:bookmarkStart w:id="36" w:name="_Toc351456016"/>
+      <w:r>
+        <w:t>Context Diagram</w:t>
       </w:r>
       <w:bookmarkEnd w:id="34"/>
-    </w:p>
-    <w:p/>
-    <w:p>
-      <w:pPr>
-        <w:pStyle w:val="Heading3"/>
-      </w:pPr>
-      <w:bookmarkStart w:id="35" w:name="_Toc344229904"/>
-      <w:bookmarkStart w:id="36" w:name="_Toc344699052"/>
-      <w:bookmarkStart w:id="37" w:name="_Toc351369163"/>
-      <w:r>
-        <w:t>Context Diagram</w:t>
-      </w:r>
       <w:bookmarkEnd w:id="35"/>
       <w:bookmarkEnd w:id="36"/>
-      <w:bookmarkEnd w:id="37"/>
     </w:p>
     <w:p>
       <w:pPr>
@@ -9780,9 +9913,9 @@
       <w:pPr>
         <w:pStyle w:val="Heading3"/>
       </w:pPr>
-      <w:bookmarkStart w:id="38" w:name="_Toc344229905"/>
-      <w:bookmarkStart w:id="39" w:name="_Toc344699053"/>
-      <w:bookmarkStart w:id="40" w:name="_Toc351369164"/>
+      <w:bookmarkStart w:id="37" w:name="_Toc344229905"/>
+      <w:bookmarkStart w:id="38" w:name="_Toc344699053"/>
+      <w:bookmarkStart w:id="39" w:name="_Toc351456017"/>
       <w:r>
         <w:t>0-</w:t>
       </w:r>
@@ -9792,9 +9925,9 @@
       <w:r>
         <w:t xml:space="preserve"> DFD</w:t>
       </w:r>
+      <w:bookmarkEnd w:id="37"/>
       <w:bookmarkEnd w:id="38"/>
       <w:bookmarkEnd w:id="39"/>
-      <w:bookmarkEnd w:id="40"/>
     </w:p>
     <w:p>
       <w:pPr>
@@ -9964,15 +10097,15 @@
       <w:pPr>
         <w:pStyle w:val="Heading3"/>
       </w:pPr>
-      <w:bookmarkStart w:id="41" w:name="_Toc344229906"/>
-      <w:bookmarkStart w:id="42" w:name="_Toc344699054"/>
-      <w:bookmarkStart w:id="43" w:name="_Toc351369165"/>
+      <w:bookmarkStart w:id="40" w:name="_Toc344229906"/>
+      <w:bookmarkStart w:id="41" w:name="_Toc344699054"/>
+      <w:bookmarkStart w:id="42" w:name="_Toc351456018"/>
       <w:r>
         <w:t>1-Level DFD</w:t>
       </w:r>
+      <w:bookmarkEnd w:id="40"/>
       <w:bookmarkEnd w:id="41"/>
       <w:bookmarkEnd w:id="42"/>
-      <w:bookmarkEnd w:id="43"/>
     </w:p>
     <w:p>
       <w:pPr>
@@ -10114,15 +10247,15 @@
       <w:pPr>
         <w:pStyle w:val="Heading3"/>
       </w:pPr>
-      <w:bookmarkStart w:id="44" w:name="_Toc344229907"/>
-      <w:bookmarkStart w:id="45" w:name="_Toc344699055"/>
-      <w:bookmarkStart w:id="46" w:name="_Toc351369166"/>
+      <w:bookmarkStart w:id="43" w:name="_Toc344229907"/>
+      <w:bookmarkStart w:id="44" w:name="_Toc344699055"/>
+      <w:bookmarkStart w:id="45" w:name="_Toc351456019"/>
       <w:r>
         <w:t>2-Level DFD</w:t>
       </w:r>
+      <w:bookmarkEnd w:id="43"/>
       <w:bookmarkEnd w:id="44"/>
       <w:bookmarkEnd w:id="45"/>
-      <w:bookmarkEnd w:id="46"/>
     </w:p>
     <w:p>
       <w:pPr>
@@ -10184,7 +10317,6 @@
         </w:drawing>
       </w:r>
     </w:p>
-    <w:p/>
     <w:p>
       <w:pPr>
         <w:rPr>
@@ -10195,41 +10327,16 @@
     <w:p>
       <w:pPr>
         <w:pStyle w:val="Heading2"/>
+        <w:ind w:left="0"/>
         <w:rPr>
           <w:lang w:val="en-US"/>
         </w:rPr>
       </w:pPr>
-      <w:r>
-        <w:t xml:space="preserve"> </w:t>
-      </w:r>
-      <w:bookmarkStart w:id="47" w:name="_Toc351369167"/>
-      <w:r>
-        <w:t>Control Flow diagrams,</w:t>
-      </w:r>
-      <w:bookmarkEnd w:id="47"/>
-    </w:p>
-    <w:p>
-      <w:pPr>
-        <w:rPr>
-          <w:lang w:val="en-US"/>
-        </w:rPr>
-      </w:pPr>
-    </w:p>
-    <w:p>
-      <w:pPr>
-        <w:pStyle w:val="Heading2"/>
-        <w:rPr>
-          <w:lang w:val="en-US"/>
-        </w:rPr>
-      </w:pPr>
-      <w:r>
-        <w:t xml:space="preserve"> </w:t>
-      </w:r>
-      <w:bookmarkStart w:id="48" w:name="_Toc351369168"/>
-      <w:r>
-        <w:t>State Diagrams/Sequence diagrams,</w:t>
-      </w:r>
-      <w:bookmarkEnd w:id="48"/>
+      <w:bookmarkStart w:id="46" w:name="_Toc351456020"/>
+      <w:r>
+        <w:t>Sequence diagrams</w:t>
+      </w:r>
+      <w:bookmarkEnd w:id="46"/>
     </w:p>
     <w:p>
       <w:pPr>
@@ -10253,6 +10360,7 @@
           <w:szCs w:val="36"/>
           <w:u w:val="single"/>
         </w:rPr>
+        <w:lastRenderedPageBreak/>
         <w:t xml:space="preserve">Interaction Event </w:t>
       </w:r>
     </w:p>
@@ -11195,6 +11303,7 @@
           <w:szCs w:val="36"/>
           <w:u w:val="single"/>
         </w:rPr>
+        <w:lastRenderedPageBreak/>
         <w:t>Share Event in Social Site</w:t>
       </w:r>
     </w:p>
@@ -11909,11 +12018,11 @@
       <w:r>
         <w:t xml:space="preserve"> </w:t>
       </w:r>
-      <w:bookmarkStart w:id="49" w:name="_Toc351369169"/>
+      <w:bookmarkStart w:id="47" w:name="_Toc351456021"/>
       <w:r>
         <w:t>Entity Relationship Model,</w:t>
       </w:r>
-      <w:bookmarkEnd w:id="49"/>
+      <w:bookmarkEnd w:id="47"/>
     </w:p>
     <w:p>
       <w:pPr>
@@ -12430,6 +12539,7 @@
           <w:noProof/>
           <w:lang w:val="en-US"/>
         </w:rPr>
+        <w:lastRenderedPageBreak/>
         <w:drawing>
           <wp:inline distT="0" distB="0" distL="0" distR="0">
             <wp:extent cx="6448425" cy="7686675"/>
@@ -12505,11 +12615,11 @@
       <w:r>
         <w:t xml:space="preserve"> </w:t>
       </w:r>
-      <w:bookmarkStart w:id="50" w:name="_Toc351369170"/>
-      <w:r>
-        <w:t>Class Diagrams/CRC Models/Collaboration Diagrams/Use-case Diagrams/</w:t>
-      </w:r>
-      <w:bookmarkEnd w:id="50"/>
+      <w:bookmarkStart w:id="48" w:name="_Toc351456022"/>
+      <w:r>
+        <w:t>Class Diagrams</w:t>
+      </w:r>
+      <w:bookmarkEnd w:id="48"/>
     </w:p>
     <w:p>
       <w:r>
@@ -12517,6 +12627,7 @@
           <w:noProof/>
           <w:lang w:val="en-US"/>
         </w:rPr>
+        <w:lastRenderedPageBreak/>
         <w:drawing>
           <wp:inline distT="0" distB="0" distL="0" distR="0">
             <wp:extent cx="5731510" cy="7734308"/>
@@ -12575,11 +12686,11 @@
       <w:pPr>
         <w:pStyle w:val="Heading2"/>
       </w:pPr>
-      <w:bookmarkStart w:id="51" w:name="_Toc351369171"/>
-      <w:r>
-        <w:t>Activity Diagrams depending upon your project requirements</w:t>
-      </w:r>
-      <w:bookmarkEnd w:id="51"/>
+      <w:bookmarkStart w:id="49" w:name="_Toc351456023"/>
+      <w:r>
+        <w:t>Activity Diagrams</w:t>
+      </w:r>
+      <w:bookmarkEnd w:id="49"/>
     </w:p>
     <w:p>
       <w:pPr>
@@ -12604,6 +12715,7 @@
           <w:noProof/>
           <w:lang w:val="en-US"/>
         </w:rPr>
+        <w:lastRenderedPageBreak/>
         <w:drawing>
           <wp:inline distT="0" distB="0" distL="0" distR="0">
             <wp:extent cx="5731510" cy="4932680"/>
@@ -12651,6 +12763,7 @@
           <w:szCs w:val="20"/>
           <w:lang w:val="en-US"/>
         </w:rPr>
+        <w:lastRenderedPageBreak/>
         <w:drawing>
           <wp:inline distT="0" distB="0" distL="0" distR="0">
             <wp:extent cx="5731510" cy="4502785"/>
@@ -12741,11 +12854,11 @@
       <w:pPr>
         <w:pStyle w:val="Heading1"/>
       </w:pPr>
-      <w:bookmarkStart w:id="52" w:name="_Toc351369172"/>
+      <w:bookmarkStart w:id="50" w:name="_Toc351456024"/>
       <w:r>
         <w:t>System Design</w:t>
       </w:r>
-      <w:bookmarkEnd w:id="52"/>
+      <w:bookmarkEnd w:id="50"/>
     </w:p>
     <w:p>
       <w:pPr>
@@ -12754,24 +12867,61 @@
           <w:lang w:val="en-US"/>
         </w:rPr>
       </w:pPr>
-      <w:bookmarkStart w:id="53" w:name="_Toc351369173"/>
+      <w:bookmarkStart w:id="51" w:name="_Toc351456025"/>
       <w:r>
         <w:t>Modularisation details</w:t>
       </w:r>
-      <w:bookmarkEnd w:id="53"/>
+      <w:bookmarkEnd w:id="51"/>
     </w:p>
     <w:p/>
     <w:p>
-      <w:r>
-        <w:t>The above picture represents various modules of Daily Notebook software. Their detailed description is written below:</w:t>
-      </w:r>
-    </w:p>
-    <w:p>
-      <w:r>
-        <w:t>DNB Engine: This module handles all the logical parts of DNB. It takes data from user through DNB GUI module and stores them to database using DNB Storage module. It sends the data to the user’s social networking account using corresponding site’s API. The data stored is taken from the DNB Storage and sent to the API. It saves the events details in the Google calendar.</w:t>
-      </w:r>
-    </w:p>
-    <w:p>
+      <w:pPr>
+        <w:pStyle w:val="Heading3"/>
+      </w:pPr>
+      <w:r>
+        <w:rPr>
+          <w:rFonts w:eastAsiaTheme="minorHAnsi"/>
+        </w:rPr>
+        <w:t>DNBSN</w:t>
+      </w:r>
+      <w:r>
+        <w:rPr>
+          <w:rFonts w:eastAsiaTheme="minorHAnsi"/>
+        </w:rPr>
+        <w:t xml:space="preserve"> Engine:</w:t>
+      </w:r>
+      <w:r>
+        <w:t xml:space="preserve"> </w:t>
+      </w:r>
+    </w:p>
+    <w:p>
+      <w:r>
+        <w:t xml:space="preserve">This module handles all the logical parts of </w:t>
+      </w:r>
+      <w:r>
+        <w:t>DNBSN</w:t>
+      </w:r>
+      <w:r>
+        <w:t xml:space="preserve">. It takes data from user through </w:t>
+      </w:r>
+      <w:r>
+        <w:t>DNBSN</w:t>
+      </w:r>
+      <w:r>
+        <w:t xml:space="preserve"> GUI module and stores them to database using </w:t>
+      </w:r>
+      <w:r>
+        <w:t>DNBSN</w:t>
+      </w:r>
+      <w:r>
+        <w:t xml:space="preserve"> Storage module. It sends the data to the user’s social networking account using corresponding site’s API. The data stored is taken from the </w:t>
+      </w:r>
+      <w:r>
+        <w:t>DNBSN</w:t>
+      </w:r>
+      <w:r>
+        <w:t xml:space="preserve"> Storage and sent to the API. It saves the events details in the Google calendar.</w:t>
+      </w:r>
       <w:r>
         <w:rPr>
           <w:noProof/>
@@ -12779,9 +12929,9 @@
         </w:rPr>
         <w:drawing>
           <wp:inline distT="0" distB="0" distL="0" distR="0">
-            <wp:extent cx="5391150" cy="3400425"/>
-            <wp:effectExtent l="19050" t="0" r="0" b="0"/>
-            <wp:docPr id="9" name="Picture 4" descr="DNB_Module Description"/>
+            <wp:extent cx="5731510" cy="3499485"/>
+            <wp:effectExtent l="19050" t="0" r="2540" b="0"/>
+            <wp:docPr id="10" name="Picture 9" descr="design.jpg"/>
             <wp:cNvGraphicFramePr>
               <a:graphicFrameLocks xmlns:a="http://schemas.openxmlformats.org/drawingml/2006/main" noChangeAspect="1"/>
             </wp:cNvGraphicFramePr>
@@ -12789,33 +12939,23 @@
               <a:graphicData uri="http://schemas.openxmlformats.org/drawingml/2006/picture">
                 <pic:pic xmlns:pic="http://schemas.openxmlformats.org/drawingml/2006/picture">
                   <pic:nvPicPr>
-                    <pic:cNvPr id="0" name="Picture 4" descr="DNB_Module Description"/>
-                    <pic:cNvPicPr>
-                      <a:picLocks noChangeAspect="1" noChangeArrowheads="1"/>
-                    </pic:cNvPicPr>
+                    <pic:cNvPr id="0" name="design.jpg"/>
+                    <pic:cNvPicPr/>
                   </pic:nvPicPr>
                   <pic:blipFill>
                     <a:blip r:embed="rId19"/>
-                    <a:srcRect/>
                     <a:stretch>
                       <a:fillRect/>
                     </a:stretch>
                   </pic:blipFill>
-                  <pic:spPr bwMode="auto">
+                  <pic:spPr>
                     <a:xfrm>
                       <a:off x="0" y="0"/>
-                      <a:ext cx="5391150" cy="3400425"/>
+                      <a:ext cx="5731510" cy="3499485"/>
                     </a:xfrm>
                     <a:prstGeom prst="rect">
                       <a:avLst/>
                     </a:prstGeom>
-                    <a:noFill/>
-                    <a:ln w="9525">
-                      <a:noFill/>
-                      <a:miter lim="800000"/>
-                      <a:headEnd/>
-                      <a:tailEnd/>
-                    </a:ln>
                   </pic:spPr>
                 </pic:pic>
               </a:graphicData>
@@ -12824,9 +12964,21 @@
         </w:drawing>
       </w:r>
     </w:p>
-    <w:p>
-      <w:r>
-        <w:t xml:space="preserve">DNB GUI:  This part is the place through which user interacts. This module contains all the designs which are visible and intractable by users. User provides input through it and gets the output through it. It is generally created by various tools like buttons and </w:t>
+    <w:p/>
+    <w:p>
+      <w:pPr>
+        <w:pStyle w:val="Heading3"/>
+      </w:pPr>
+      <w:r>
+        <w:t>DNBSN</w:t>
+      </w:r>
+      <w:r>
+        <w:t xml:space="preserve"> GUI:  </w:t>
+      </w:r>
+    </w:p>
+    <w:p>
+      <w:r>
+        <w:t xml:space="preserve">This part is the place through which user interacts. This module contains all the designs which are visible and intractable by users. User provides input through it and gets the output through it. It is generally created by various tools like buttons and </w:t>
       </w:r>
       <w:proofErr w:type="spellStart"/>
       <w:r>
@@ -12838,23 +12990,75 @@
       </w:r>
     </w:p>
     <w:p>
-      <w:r>
-        <w:t>DNB Storage: In this module all the data are stored. DNB Engine stores data in this module and fetches them for output through this module.</w:t>
-      </w:r>
-    </w:p>
-    <w:p>
-      <w:r>
-        <w:t>Google Calendar:  This place gets input from the DNB engine. All the relevant data sent by user to Google calendar is stored here which could be accessed by user globally.</w:t>
-      </w:r>
-    </w:p>
-    <w:p>
+      <w:pPr>
+        <w:pStyle w:val="Heading3"/>
+      </w:pPr>
+      <w:r>
+        <w:t>DNBSN</w:t>
+      </w:r>
+      <w:r>
+        <w:t xml:space="preserve"> Storage:</w:t>
+      </w:r>
+    </w:p>
+    <w:p>
+      <w:r>
+        <w:t xml:space="preserve"> In this module all the data are stored. </w:t>
+      </w:r>
+      <w:r>
+        <w:t>DNBSN</w:t>
+      </w:r>
+      <w:r>
+        <w:t xml:space="preserve"> Engine stores data in this module and fetches them for output through this module.</w:t>
+      </w:r>
+    </w:p>
+    <w:p>
+      <w:pPr>
+        <w:pStyle w:val="Heading3"/>
+      </w:pPr>
+      <w:r>
+        <w:t xml:space="preserve">Google Calendar:  </w:t>
+      </w:r>
+    </w:p>
+    <w:p>
+      <w:r>
+        <w:lastRenderedPageBreak/>
+        <w:t xml:space="preserve">This place gets input from the </w:t>
+      </w:r>
+      <w:r>
+        <w:t>DNBSN</w:t>
+      </w:r>
+      <w:r>
+        <w:t xml:space="preserve"> engine. All the relevant data sent by user to Google calendar is stored here which could be accessed by user globally.</w:t>
+      </w:r>
+    </w:p>
+    <w:p>
+      <w:pPr>
+        <w:pStyle w:val="Heading3"/>
+      </w:pPr>
       <w:proofErr w:type="spellStart"/>
       <w:r>
         <w:t>Facebook</w:t>
       </w:r>
       <w:proofErr w:type="spellEnd"/>
       <w:r>
-        <w:t>/Twitter/LinkedIn API: These modules provide news feed to user using the DNB engine through DNB GUI. It further gets the input, i.e. status update to the user’s account.</w:t>
+        <w:t xml:space="preserve">/Twitter/LinkedIn API: </w:t>
+      </w:r>
+    </w:p>
+    <w:p>
+      <w:r>
+        <w:t xml:space="preserve">These modules provide news feed to user using the </w:t>
+      </w:r>
+      <w:r>
+        <w:t>DNBSN</w:t>
+      </w:r>
+      <w:r>
+        <w:t xml:space="preserve"> engine through </w:t>
+      </w:r>
+      <w:r>
+        <w:t>DNBSN</w:t>
+      </w:r>
+      <w:r>
+        <w:t xml:space="preserve"> GUI. It further gets the input, i.e. status update to the user’s account.</w:t>
       </w:r>
     </w:p>
     <w:p>
@@ -12871,18 +13075,265 @@
           <w:lang w:val="en-US"/>
         </w:rPr>
       </w:pPr>
-      <w:bookmarkStart w:id="54" w:name="_Toc351369174"/>
+      <w:bookmarkStart w:id="52" w:name="_Toc351456026"/>
       <w:r>
         <w:t>Data integrity and constraints</w:t>
       </w:r>
-      <w:bookmarkEnd w:id="54"/>
-    </w:p>
-    <w:p>
-      <w:pPr>
-        <w:rPr>
+      <w:bookmarkEnd w:id="52"/>
+    </w:p>
+    <w:p>
+      <w:pPr>
+        <w:autoSpaceDE w:val="0"/>
+        <w:autoSpaceDN w:val="0"/>
+        <w:adjustRightInd w:val="0"/>
+        <w:spacing w:after="0" w:line="240" w:lineRule="auto"/>
+        <w:rPr>
+          <w:lang w:eastAsia="ar-SA"/>
+        </w:rPr>
+      </w:pPr>
+      <w:r>
+        <w:rPr>
+          <w:lang w:eastAsia="ar-SA"/>
+        </w:rPr>
+        <w:t xml:space="preserve">We have used </w:t>
+      </w:r>
+      <w:r>
+        <w:rPr>
+          <w:lang w:eastAsia="ar-SA"/>
+        </w:rPr>
+        <w:t>Integrity constraints</w:t>
+      </w:r>
+      <w:r>
+        <w:rPr>
+          <w:lang w:eastAsia="ar-SA"/>
+        </w:rPr>
+        <w:t xml:space="preserve"> in </w:t>
+      </w:r>
+      <w:r>
+        <w:rPr>
+          <w:b/>
+          <w:lang w:eastAsia="ar-SA"/>
+        </w:rPr>
+        <w:t>DNBSN</w:t>
+      </w:r>
+      <w:r>
+        <w:rPr>
+          <w:lang w:eastAsia="ar-SA"/>
+        </w:rPr>
+        <w:t xml:space="preserve"> t</w:t>
+      </w:r>
+      <w:r>
+        <w:rPr>
+          <w:lang w:eastAsia="ar-SA"/>
+        </w:rPr>
+        <w:t>o ensure accuracy and consistency of data in a relational database. Data integrity is handled in a relational database through the concept of referential integrity. There are many types of integrity constraints</w:t>
+      </w:r>
+      <w:r>
+        <w:rPr>
+          <w:lang w:eastAsia="ar-SA"/>
+        </w:rPr>
+        <w:t xml:space="preserve"> in </w:t>
+      </w:r>
+      <w:r>
+        <w:rPr>
+          <w:b/>
+          <w:lang w:eastAsia="ar-SA"/>
+        </w:rPr>
+        <w:t>DNBSN</w:t>
+      </w:r>
+      <w:r>
+        <w:rPr>
+          <w:lang w:eastAsia="ar-SA"/>
+        </w:rPr>
+        <w:t xml:space="preserve"> that play a role in referential integrity.</w:t>
+      </w:r>
+    </w:p>
+    <w:p/>
+    <w:p>
+      <w:proofErr w:type="spellStart"/>
+      <w:r>
+        <w:t>Codd</w:t>
+      </w:r>
+      <w:proofErr w:type="spellEnd"/>
+      <w:r>
+        <w:t xml:space="preserve"> initially defined two sets of constraints but, in his second version of the relational model, he came up with four integri</w:t>
+      </w:r>
+      <w:r>
+        <w:t>ty constraints:</w:t>
+      </w:r>
+    </w:p>
+    <w:p>
+      <w:pPr>
+        <w:pStyle w:val="Heading3"/>
+      </w:pPr>
+      <w:r>
+        <w:t>Entity integrity</w:t>
+      </w:r>
+    </w:p>
+    <w:p>
+      <w:r>
+        <w:t xml:space="preserve">In </w:t>
+      </w:r>
+      <w:r>
+        <w:rPr>
+          <w:b/>
+        </w:rPr>
+        <w:t>DNBSN</w:t>
+      </w:r>
+      <w:r>
+        <w:t xml:space="preserve"> we used various type of primary key and consciously we set the primary key property as not null. </w:t>
+      </w:r>
+      <w:r>
+        <w:t xml:space="preserve">The entity integrity constraint states that no primary key value can be null. This is because the primary key value is used to identify individual </w:t>
+      </w:r>
+      <w:proofErr w:type="spellStart"/>
+      <w:r>
+        <w:t>tuples</w:t>
+      </w:r>
+      <w:proofErr w:type="spellEnd"/>
+      <w:r>
+        <w:t xml:space="preserve"> in a relation. Having null value for the primary key implies that we cannot</w:t>
+      </w:r>
+      <w:r>
+        <w:rPr>
+          <w:lang w:eastAsia="ar-SA"/>
+        </w:rPr>
+        <w:t xml:space="preserve"> identify some tuples.This also specifies that there may not be any </w:t>
+      </w:r>
+      <w:r>
+        <w:t>duplicate entries in primary key column key row.</w:t>
+      </w:r>
+      <w:r>
+        <w:t xml:space="preserve"> </w:t>
+      </w:r>
+    </w:p>
+    <w:p>
+      <w:pPr>
+        <w:pStyle w:val="Heading3"/>
+      </w:pPr>
+      <w:r>
+        <w:t xml:space="preserve">  </w:t>
+      </w:r>
+      <w:r>
+        <w:t>Referential Integrity</w:t>
+      </w:r>
+    </w:p>
+    <w:p>
+      <w:pPr>
+        <w:rPr>
+          <w:lang w:eastAsia="ar-SA"/>
+        </w:rPr>
+      </w:pPr>
+      <w:r>
+        <w:t xml:space="preserve">The referential integrity constraint is specified between two relations and is used to maintain the consistency among </w:t>
+      </w:r>
+      <w:proofErr w:type="spellStart"/>
+      <w:r>
+        <w:t>tuples</w:t>
+      </w:r>
+      <w:proofErr w:type="spellEnd"/>
+      <w:r>
+        <w:t xml:space="preserve"> in the two relations. Informally, the referential integrity constraint states that a </w:t>
+      </w:r>
+      <w:proofErr w:type="spellStart"/>
+      <w:r>
+        <w:t>tuple</w:t>
+      </w:r>
+      <w:proofErr w:type="spellEnd"/>
+      <w:r>
+        <w:t xml:space="preserve"> in one relation that refers to another relation must refer to an existing </w:t>
+      </w:r>
+      <w:proofErr w:type="spellStart"/>
+      <w:r>
+        <w:t>tuple</w:t>
+      </w:r>
+      <w:proofErr w:type="spellEnd"/>
+      <w:r>
+        <w:t xml:space="preserve"> in that relation. It is a rule that maintains consistency</w:t>
+      </w:r>
+      <w:r>
+        <w:rPr>
+          <w:lang w:eastAsia="ar-SA"/>
+        </w:rPr>
+        <w:t xml:space="preserve"> among the rows of the two relations.</w:t>
+      </w:r>
+    </w:p>
+    <w:p>
+      <w:pPr>
+        <w:pStyle w:val="Heading3"/>
+        <w:rPr>
+          <w:lang w:eastAsia="ar-SA"/>
+        </w:rPr>
+      </w:pPr>
+      <w:r>
+        <w:rPr>
+          <w:lang w:eastAsia="ar-SA"/>
+        </w:rPr>
+        <w:t>Domain Integrity</w:t>
+      </w:r>
+    </w:p>
+    <w:p>
+      <w:r>
+        <w:rPr>
+          <w:b/>
+          <w:lang w:eastAsia="ar-SA"/>
+        </w:rPr>
+        <w:t>DNBSN</w:t>
+      </w:r>
+      <w:r>
+        <w:rPr>
+          <w:lang w:eastAsia="ar-SA"/>
+        </w:rPr>
+        <w:t xml:space="preserve"> has various type of data field with </w:t>
+      </w:r>
+      <w:proofErr w:type="spellStart"/>
+      <w:r>
+        <w:rPr>
+          <w:lang w:eastAsia="ar-SA"/>
+        </w:rPr>
+        <w:t>seted</w:t>
+      </w:r>
+      <w:proofErr w:type="spellEnd"/>
+      <w:r>
+        <w:rPr>
+          <w:lang w:eastAsia="ar-SA"/>
+        </w:rPr>
+        <w:t xml:space="preserve"> by default value of Null because if the value is not provided by the user, the vale will be set as null. The</w:t>
+      </w:r>
+      <w:r>
+        <w:rPr>
+          <w:lang w:eastAsia="ar-SA"/>
+        </w:rPr>
+        <w:t xml:space="preserve"> domain integrity states that every element from a relation should respect the type and restrictions of its corresponding attribute. A type can have a variable length which needs to be </w:t>
+      </w:r>
+      <w:r>
+        <w:t>respected. Restrictions could be the range of values that the element can have, the default value if none is provided, and if the element can be NULL.</w:t>
+      </w:r>
+    </w:p>
+    <w:p>
+      <w:pPr>
+        <w:pStyle w:val="Heading3"/>
+      </w:pPr>
+      <w:r>
+        <w:t>User Defined Integrity</w:t>
+      </w:r>
+    </w:p>
+    <w:p>
+      <w:pPr>
+        <w:rPr>
+          <w:rFonts w:ascii="Courier New" w:hAnsi="Courier New" w:cs="Courier New"/>
           <w:lang w:val="en-US"/>
         </w:rPr>
       </w:pPr>
+      <w:r>
+        <w:t>A business rule is a statement that defines or constrains some aspect of the business. It is intended to assert business structure</w:t>
+      </w:r>
+      <w:r>
+        <w:rPr>
+          <w:lang w:eastAsia="ar-SA"/>
+        </w:rPr>
+        <w:t xml:space="preserve"> or to control or influence the behaviour of the business. </w:t>
+      </w:r>
     </w:p>
     <w:p>
       <w:pPr>
@@ -12891,11 +13342,11 @@
           <w:lang w:val="en-US"/>
         </w:rPr>
       </w:pPr>
-      <w:bookmarkStart w:id="55" w:name="_Toc351369175"/>
-      <w:r>
-        <w:t>Database design, Procedural Design/Object Oriented Design</w:t>
-      </w:r>
-      <w:bookmarkEnd w:id="55"/>
+      <w:bookmarkStart w:id="53" w:name="_Toc351456027"/>
+      <w:r>
+        <w:t>Database design</w:t>
+      </w:r>
+      <w:bookmarkEnd w:id="53"/>
     </w:p>
     <w:p>
       <w:pPr>
@@ -12979,6 +13430,7 @@
                 <w:sz w:val="19"/>
                 <w:szCs w:val="19"/>
               </w:rPr>
+              <w:lastRenderedPageBreak/>
               <w:t>public</w:t>
             </w:r>
             <w:r>
@@ -16539,6 +16991,7 @@
                 <w:sz w:val="19"/>
                 <w:szCs w:val="19"/>
               </w:rPr>
+              <w:lastRenderedPageBreak/>
               <w:t>public</w:t>
             </w:r>
             <w:r>
@@ -19160,6 +19613,7 @@
                 <w:sz w:val="19"/>
                 <w:szCs w:val="19"/>
               </w:rPr>
+              <w:lastRenderedPageBreak/>
               <w:t xml:space="preserve">        Daily,</w:t>
             </w:r>
           </w:p>
@@ -22069,6 +22523,7 @@
                 <w:sz w:val="19"/>
                 <w:szCs w:val="19"/>
               </w:rPr>
+              <w:lastRenderedPageBreak/>
               <w:t xml:space="preserve">    }</w:t>
             </w:r>
           </w:p>
@@ -22096,11 +22551,11 @@
           <w:lang w:val="en-US"/>
         </w:rPr>
       </w:pPr>
-      <w:bookmarkStart w:id="56" w:name="_Toc351369176"/>
+      <w:bookmarkStart w:id="54" w:name="_Toc351456028"/>
       <w:r>
         <w:t>User Interface Design</w:t>
       </w:r>
-      <w:bookmarkEnd w:id="56"/>
+      <w:bookmarkEnd w:id="54"/>
     </w:p>
     <w:p>
       <w:pPr>
@@ -22113,11 +22568,11 @@
       <w:pPr>
         <w:pStyle w:val="Heading2"/>
       </w:pPr>
-      <w:bookmarkStart w:id="57" w:name="_Toc351369177"/>
+      <w:bookmarkStart w:id="55" w:name="_Toc351456029"/>
       <w:r>
         <w:t>Test Cases (Unit Test Cases and System Test Cases)</w:t>
       </w:r>
-      <w:bookmarkEnd w:id="57"/>
+      <w:bookmarkEnd w:id="55"/>
     </w:p>
     <w:p>
       <w:pPr>
@@ -22159,61 +22614,61 @@
       <w:pPr>
         <w:pStyle w:val="Heading1"/>
       </w:pPr>
-      <w:bookmarkStart w:id="58" w:name="_Toc351369178"/>
+      <w:bookmarkStart w:id="56" w:name="_Toc351456030"/>
       <w:r>
         <w:t>Coding</w:t>
       </w:r>
+      <w:bookmarkEnd w:id="56"/>
+    </w:p>
+    <w:p>
+      <w:pPr>
+        <w:pStyle w:val="Heading2"/>
+        <w:rPr>
+          <w:lang w:val="en-US"/>
+        </w:rPr>
+      </w:pPr>
+      <w:bookmarkStart w:id="57" w:name="_Toc351456031"/>
+      <w:r>
+        <w:t>Complete Project Coding</w:t>
+      </w:r>
+      <w:bookmarkEnd w:id="57"/>
+    </w:p>
+    <w:p>
+      <w:pPr>
+        <w:rPr>
+          <w:lang w:val="en-US"/>
+        </w:rPr>
+      </w:pPr>
+    </w:p>
+    <w:p>
+      <w:pPr>
+        <w:pStyle w:val="Heading2"/>
+        <w:rPr>
+          <w:lang w:val="en-US"/>
+        </w:rPr>
+      </w:pPr>
+      <w:bookmarkStart w:id="58" w:name="_Toc351456032"/>
+      <w:r>
+        <w:t>Comments and Description of Coding segments</w:t>
+      </w:r>
       <w:bookmarkEnd w:id="58"/>
     </w:p>
     <w:p>
       <w:pPr>
+        <w:rPr>
+          <w:lang w:val="en-US"/>
+        </w:rPr>
+      </w:pPr>
+    </w:p>
+    <w:p>
+      <w:pPr>
         <w:pStyle w:val="Heading2"/>
         <w:rPr>
           <w:lang w:val="en-US"/>
         </w:rPr>
       </w:pPr>
-      <w:bookmarkStart w:id="59" w:name="_Toc351369179"/>
-      <w:r>
-        <w:t>Complete Project Coding</w:t>
-      </w:r>
+      <w:bookmarkStart w:id="59" w:name="h.9gy2ui-nx3byl"/>
       <w:bookmarkEnd w:id="59"/>
-    </w:p>
-    <w:p>
-      <w:pPr>
-        <w:rPr>
-          <w:lang w:val="en-US"/>
-        </w:rPr>
-      </w:pPr>
-    </w:p>
-    <w:p>
-      <w:pPr>
-        <w:pStyle w:val="Heading2"/>
-        <w:rPr>
-          <w:lang w:val="en-US"/>
-        </w:rPr>
-      </w:pPr>
-      <w:bookmarkStart w:id="60" w:name="_Toc351369180"/>
-      <w:r>
-        <w:t>Comments and Description of Coding segments</w:t>
-      </w:r>
-      <w:bookmarkEnd w:id="60"/>
-    </w:p>
-    <w:p>
-      <w:pPr>
-        <w:rPr>
-          <w:lang w:val="en-US"/>
-        </w:rPr>
-      </w:pPr>
-    </w:p>
-    <w:p>
-      <w:pPr>
-        <w:pStyle w:val="Heading2"/>
-        <w:rPr>
-          <w:lang w:val="en-US"/>
-        </w:rPr>
-      </w:pPr>
-      <w:bookmarkStart w:id="61" w:name="h.9gy2ui-nx3byl"/>
-      <w:bookmarkEnd w:id="61"/>
       <w:r>
         <w:rPr>
           <w:noProof/>
@@ -22233,11 +22688,11 @@
           </v:shape>
         </w:pict>
       </w:r>
-      <w:bookmarkStart w:id="62" w:name="_Toc351369181"/>
+      <w:bookmarkStart w:id="60" w:name="_Toc351456033"/>
       <w:r>
         <w:t>Standardization of the coding</w:t>
       </w:r>
-      <w:bookmarkEnd w:id="62"/>
+      <w:bookmarkEnd w:id="60"/>
       <w:r>
         <w:t xml:space="preserve"> </w:t>
       </w:r>
@@ -22256,11 +22711,11 @@
           <w:lang w:val="en-US"/>
         </w:rPr>
       </w:pPr>
-      <w:bookmarkStart w:id="63" w:name="_Toc351369182"/>
+      <w:bookmarkStart w:id="61" w:name="_Toc351456034"/>
       <w:r>
         <w:t>Code Efficiency</w:t>
       </w:r>
-      <w:bookmarkEnd w:id="63"/>
+      <w:bookmarkEnd w:id="61"/>
     </w:p>
     <w:p>
       <w:pPr>
@@ -22314,21 +22769,88 @@
           <w:lang w:val="en-US"/>
         </w:rPr>
       </w:pPr>
-      <w:bookmarkStart w:id="64" w:name="_Toc351369183"/>
+      <w:bookmarkStart w:id="62" w:name="_Toc351456035"/>
       <w:r>
         <w:t>Error handling</w:t>
       </w:r>
+      <w:bookmarkEnd w:id="62"/>
+      <w:r>
+        <w:t xml:space="preserve"> </w:t>
+      </w:r>
+    </w:p>
+    <w:p>
+      <w:pPr>
+        <w:rPr>
+          <w:lang w:val="en-US"/>
+        </w:rPr>
+      </w:pPr>
+    </w:p>
+    <w:p>
+      <w:pPr>
+        <w:pStyle w:val="Heading2"/>
+        <w:rPr>
+          <w:lang w:val="en-US"/>
+        </w:rPr>
+      </w:pPr>
+      <w:bookmarkStart w:id="63" w:name="_Toc351456036"/>
+      <w:r>
+        <w:t>Parameters calling/passing</w:t>
+      </w:r>
+      <w:bookmarkEnd w:id="63"/>
+    </w:p>
+    <w:p>
+      <w:pPr>
+        <w:rPr>
+          <w:lang w:val="en-US"/>
+        </w:rPr>
+      </w:pPr>
+    </w:p>
+    <w:p>
+      <w:pPr>
+        <w:pStyle w:val="Heading2"/>
+      </w:pPr>
+      <w:bookmarkStart w:id="64" w:name="_Toc351456037"/>
+      <w:r>
+        <w:t>Validation checks</w:t>
+      </w:r>
       <w:bookmarkEnd w:id="64"/>
+    </w:p>
+    <w:p>
+      <w:pPr>
+        <w:pStyle w:val="Heading1"/>
+      </w:pPr>
+      <w:bookmarkStart w:id="65" w:name="_Toc351456038"/>
+      <w:r>
+        <w:lastRenderedPageBreak/>
+        <w:t>Testing</w:t>
+      </w:r>
+      <w:bookmarkEnd w:id="65"/>
       <w:r>
         <w:t xml:space="preserve"> </w:t>
       </w:r>
     </w:p>
     <w:p>
       <w:pPr>
+        <w:pStyle w:val="Heading2"/>
         <w:rPr>
           <w:lang w:val="en-US"/>
         </w:rPr>
       </w:pPr>
+      <w:bookmarkStart w:id="66" w:name="_Toc351456039"/>
+      <w:r>
+        <w:t>Testing techniques and Testing strategies used</w:t>
+      </w:r>
+      <w:bookmarkEnd w:id="66"/>
+      <w:r>
+        <w:t xml:space="preserve"> </w:t>
+      </w:r>
+    </w:p>
+    <w:p>
+      <w:pPr>
+        <w:rPr>
+          <w:lang w:val="en-US"/>
+        </w:rPr>
+      </w:pPr>
     </w:p>
     <w:p>
       <w:pPr>
@@ -22337,11 +22859,11 @@
           <w:lang w:val="en-US"/>
         </w:rPr>
       </w:pPr>
-      <w:bookmarkStart w:id="65" w:name="_Toc351369184"/>
-      <w:r>
-        <w:t>Parameters calling/passing</w:t>
-      </w:r>
-      <w:bookmarkEnd w:id="65"/>
+      <w:bookmarkStart w:id="67" w:name="_Toc351456040"/>
+      <w:r>
+        <w:t>Testing Plan used</w:t>
+      </w:r>
+      <w:bookmarkEnd w:id="67"/>
     </w:p>
     <w:p>
       <w:pPr>
@@ -22353,104 +22875,38 @@
     <w:p>
       <w:pPr>
         <w:pStyle w:val="Heading2"/>
-      </w:pPr>
-      <w:bookmarkStart w:id="66" w:name="_Toc351369185"/>
-      <w:r>
-        <w:t>Validation checks</w:t>
-      </w:r>
-      <w:bookmarkEnd w:id="66"/>
-    </w:p>
-    <w:p>
-      <w:pPr>
-        <w:pStyle w:val="Heading1"/>
-      </w:pPr>
-      <w:bookmarkStart w:id="67" w:name="_Toc351369186"/>
-      <w:r>
-        <w:t>Testing</w:t>
-      </w:r>
-      <w:bookmarkEnd w:id="67"/>
+        <w:rPr>
+          <w:lang w:val="en-US"/>
+        </w:rPr>
+      </w:pPr>
       <w:r>
         <w:t xml:space="preserve"> </w:t>
       </w:r>
+      <w:bookmarkStart w:id="68" w:name="_Toc351456041"/>
+      <w:r>
+        <w:t>Test reports for Unit Test Cases and System Test Cases</w:t>
+      </w:r>
+      <w:bookmarkEnd w:id="68"/>
+    </w:p>
+    <w:p>
+      <w:pPr>
+        <w:rPr>
+          <w:lang w:val="en-US"/>
+        </w:rPr>
+      </w:pPr>
     </w:p>
     <w:p>
       <w:pPr>
         <w:pStyle w:val="Heading2"/>
-        <w:rPr>
-          <w:lang w:val="en-US"/>
-        </w:rPr>
-      </w:pPr>
-      <w:bookmarkStart w:id="68" w:name="_Toc351369187"/>
-      <w:r>
-        <w:t>Testing techniques and Testing strategies used</w:t>
-      </w:r>
-      <w:bookmarkEnd w:id="68"/>
-      <w:r>
-        <w:t xml:space="preserve"> </w:t>
-      </w:r>
-    </w:p>
-    <w:p>
-      <w:pPr>
-        <w:rPr>
-          <w:lang w:val="en-US"/>
-        </w:rPr>
-      </w:pPr>
-    </w:p>
-    <w:p>
-      <w:pPr>
-        <w:pStyle w:val="Heading2"/>
-        <w:rPr>
-          <w:lang w:val="en-US"/>
-        </w:rPr>
-      </w:pPr>
-      <w:bookmarkStart w:id="69" w:name="_Toc351369188"/>
-      <w:r>
-        <w:t>Testing Plan used</w:t>
+      </w:pPr>
+      <w:bookmarkStart w:id="69" w:name="_Toc351456042"/>
+      <w:r>
+        <w:t>Debugging and Code improvement</w:t>
+      </w:r>
+      <w:r>
+        <w:t>:</w:t>
       </w:r>
       <w:bookmarkEnd w:id="69"/>
-    </w:p>
-    <w:p>
-      <w:pPr>
-        <w:rPr>
-          <w:lang w:val="en-US"/>
-        </w:rPr>
-      </w:pPr>
-    </w:p>
-    <w:p>
-      <w:pPr>
-        <w:pStyle w:val="Heading2"/>
-        <w:rPr>
-          <w:lang w:val="en-US"/>
-        </w:rPr>
-      </w:pPr>
-      <w:r>
-        <w:t xml:space="preserve"> </w:t>
-      </w:r>
-      <w:bookmarkStart w:id="70" w:name="_Toc351369189"/>
-      <w:r>
-        <w:t>Test reports for Unit Test Cases and System Test Cases</w:t>
-      </w:r>
-      <w:bookmarkEnd w:id="70"/>
-    </w:p>
-    <w:p>
-      <w:pPr>
-        <w:rPr>
-          <w:lang w:val="en-US"/>
-        </w:rPr>
-      </w:pPr>
-    </w:p>
-    <w:p>
-      <w:pPr>
-        <w:pStyle w:val="Heading2"/>
-      </w:pPr>
-      <w:bookmarkStart w:id="71" w:name="_Toc351369190"/>
-      <w:r>
-        <w:t>Debugging and Code improvement</w:t>
-      </w:r>
-      <w:r>
-        <w:t>:</w:t>
-      </w:r>
-      <w:bookmarkEnd w:id="71"/>
     </w:p>
     <w:p>
       <w:pPr>
@@ -22474,14 +22930,14 @@
       <w:pPr>
         <w:pStyle w:val="Heading1"/>
       </w:pPr>
-      <w:bookmarkStart w:id="72" w:name="_Toc351369191"/>
+      <w:bookmarkStart w:id="70" w:name="_Toc351456043"/>
       <w:r>
         <w:t>System Security</w:t>
       </w:r>
       <w:r>
         <w:t xml:space="preserve"> measures:</w:t>
       </w:r>
-      <w:bookmarkEnd w:id="72"/>
+      <w:bookmarkEnd w:id="70"/>
     </w:p>
     <w:p>
       <w:pPr>
@@ -22505,14 +22961,14 @@
       <w:pPr>
         <w:pStyle w:val="Heading2"/>
       </w:pPr>
-      <w:bookmarkStart w:id="73" w:name="_Toc351369192"/>
+      <w:bookmarkStart w:id="71" w:name="_Toc351456044"/>
       <w:r>
         <w:t>Database/data security</w:t>
       </w:r>
       <w:r>
         <w:t>:</w:t>
       </w:r>
-      <w:bookmarkEnd w:id="73"/>
+      <w:bookmarkEnd w:id="71"/>
     </w:p>
     <w:p>
       <w:pPr>
@@ -22571,11 +23027,11 @@
       <w:pPr>
         <w:pStyle w:val="Heading2"/>
       </w:pPr>
-      <w:bookmarkStart w:id="74" w:name="_Toc351369193"/>
+      <w:bookmarkStart w:id="72" w:name="_Toc351456045"/>
       <w:r>
         <w:t>Creation of User profiles and access rights</w:t>
       </w:r>
-      <w:bookmarkEnd w:id="74"/>
+      <w:bookmarkEnd w:id="72"/>
     </w:p>
     <w:p>
       <w:pPr>
@@ -22669,11 +23125,11 @@
           <w:lang w:val="en-US"/>
         </w:rPr>
       </w:pPr>
-      <w:bookmarkStart w:id="75" w:name="_Toc351369194"/>
+      <w:bookmarkStart w:id="73" w:name="_Toc351456046"/>
       <w:r>
         <w:t>Cost Estimation of the Project along with Cost Estimation Model</w:t>
       </w:r>
-      <w:bookmarkEnd w:id="75"/>
+      <w:bookmarkEnd w:id="73"/>
     </w:p>
     <w:p>
       <w:pPr>
@@ -22685,7 +23141,19 @@
         <w:rPr>
           <w:lang w:val="en-US"/>
         </w:rPr>
-        <w:t>The basic COCOMO estimation formula for DNBSN semidetached software:</w:t>
+        <w:t xml:space="preserve">The basic COCOMO estimation formula for </w:t>
+      </w:r>
+      <w:r>
+        <w:rPr>
+          <w:lang w:val="en-US"/>
+        </w:rPr>
+        <w:t>DNBSN</w:t>
+      </w:r>
+      <w:r>
+        <w:rPr>
+          <w:lang w:val="en-US"/>
+        </w:rPr>
+        <w:t xml:space="preserve"> semidetached software:</w:t>
       </w:r>
     </w:p>
     <w:p>
@@ -22883,6 +23351,7 @@
         <w:rPr>
           <w:lang w:val="en-US"/>
         </w:rPr>
+        <w:lastRenderedPageBreak/>
         <w:t>Cost required to develop the product =</w:t>
       </w:r>
       <w:r>
@@ -22964,11 +23433,11 @@
       <w:pPr>
         <w:pStyle w:val="Heading1"/>
       </w:pPr>
-      <w:bookmarkStart w:id="76" w:name="_Toc351369195"/>
+      <w:bookmarkStart w:id="74" w:name="_Toc351456047"/>
       <w:r>
         <w:t>Reports (sample layouts should be placed)</w:t>
       </w:r>
-      <w:bookmarkEnd w:id="76"/>
+      <w:bookmarkEnd w:id="74"/>
     </w:p>
     <w:p>
       <w:pPr>
@@ -23308,11 +23777,11 @@
       <w:pPr>
         <w:pStyle w:val="Heading1"/>
       </w:pPr>
-      <w:bookmarkStart w:id="77" w:name="_Toc351369196"/>
+      <w:bookmarkStart w:id="75" w:name="_Toc351456048"/>
       <w:r>
         <w:t>Future scope and further enhancement of the Project</w:t>
       </w:r>
-      <w:bookmarkEnd w:id="77"/>
+      <w:bookmarkEnd w:id="75"/>
     </w:p>
     <w:p>
       <w:pPr>
@@ -23431,6 +23900,7 @@
           <w:sz w:val="24"/>
           <w:szCs w:val="24"/>
         </w:rPr>
+        <w:lastRenderedPageBreak/>
         <w:t xml:space="preserve">To Support Mobile Operating systems for </w:t>
       </w:r>
       <w:proofErr w:type="spellStart"/>
@@ -23649,11 +24119,11 @@
       <w:pPr>
         <w:pStyle w:val="Heading1"/>
       </w:pPr>
-      <w:bookmarkStart w:id="78" w:name="_Toc351369197"/>
+      <w:bookmarkStart w:id="76" w:name="_Toc351456049"/>
       <w:r>
         <w:t>Bibliography</w:t>
       </w:r>
-      <w:bookmarkEnd w:id="78"/>
+      <w:bookmarkEnd w:id="76"/>
     </w:p>
     <w:p>
       <w:pPr>
@@ -23926,11 +24396,11 @@
           <w:lang w:val="en-US"/>
         </w:rPr>
       </w:pPr>
-      <w:bookmarkStart w:id="79" w:name="_Toc351369198"/>
+      <w:bookmarkStart w:id="77" w:name="_Toc351456050"/>
       <w:r>
         <w:t>Appendices (if any)</w:t>
       </w:r>
-      <w:bookmarkEnd w:id="79"/>
+      <w:bookmarkEnd w:id="77"/>
     </w:p>
     <w:p>
       <w:pPr>
@@ -23943,11 +24413,11 @@
       <w:pPr>
         <w:pStyle w:val="Heading1"/>
       </w:pPr>
-      <w:bookmarkStart w:id="80" w:name="_Toc351369199"/>
+      <w:bookmarkStart w:id="78" w:name="_Toc351456051"/>
       <w:r>
         <w:t>Glossary.</w:t>
       </w:r>
-      <w:bookmarkEnd w:id="80"/>
+      <w:bookmarkEnd w:id="78"/>
     </w:p>
     <w:sectPr>
       <w:pgSz w:w="11906" w:h="16838"/>
@@ -23988,21 +24458,21 @@
         <v:path o:extrusionok="f" gradientshapeok="t" o:connecttype="rect"/>
         <o:lock v:ext="edit" aspectratio="t"/>
       </v:shapetype>
-      <v:shape id="_x0000_i1044" type="#_x0000_t75" style="width:12pt;height:10.5pt" o:bullet="t">
+      <v:shape id="_x0000_i1089" type="#_x0000_t75" style="width:12pt;height:10.5pt" o:bullet="t">
         <v:imagedata r:id="rId1" o:title="bullet1"/>
       </v:shape>
     </w:pict>
   </w:numPicBullet>
   <w:numPicBullet w:numPicBulletId="1">
     <w:pict>
-      <v:shape id="_x0000_i1045" type="#_x0000_t75" style="width:12pt;height:10.5pt" o:bullet="t">
+      <v:shape id="_x0000_i1090" type="#_x0000_t75" style="width:12pt;height:10.5pt" o:bullet="t">
         <v:imagedata r:id="rId2" o:title="bullet2"/>
       </v:shape>
     </w:pict>
   </w:numPicBullet>
   <w:numPicBullet w:numPicBulletId="2">
     <w:pict>
-      <v:shape id="_x0000_i1046" type="#_x0000_t75" style="width:12pt;height:10.5pt" o:bullet="t">
+      <v:shape id="_x0000_i1091" type="#_x0000_t75" style="width:12pt;height:10.5pt" o:bullet="t">
         <v:imagedata r:id="rId3" o:title="bullet3"/>
       </v:shape>
     </w:pict>
@@ -25330,7 +25800,6 @@
   <w:style w:type="character" w:default="1" w:styleId="DefaultParagraphFont">
     <w:name w:val="Default Paragraph Font"/>
     <w:uiPriority w:val="1"/>
-    <w:semiHidden/>
     <w:unhideWhenUsed/>
   </w:style>
   <w:style w:type="table" w:default="1" w:styleId="TableNormal">

</xml_diff>

<commit_message>
cost estimation final added (@Amit write on proper doc)
</commit_message>
<xml_diff>
--- a/report/All Doc Mca final doc/Anirban Mca Final REPORT.docx
+++ b/report/All Doc Mca final doc/Anirban Mca Final REPORT.docx
@@ -5650,7 +5650,7 @@
       <w:r>
         <w:rPr>
           <w:noProof/>
-          <w:lang w:eastAsia="en-IN" w:bidi="bn-IN"/>
+          <w:lang w:val="en-US"/>
         </w:rPr>
         <w:drawing>
           <wp:inline distT="0" distB="0" distL="0" distR="0">
@@ -6486,7 +6486,7 @@
       <w:r>
         <w:rPr>
           <w:noProof/>
-          <w:lang w:eastAsia="en-IN" w:bidi="bn-IN"/>
+          <w:lang w:val="en-US"/>
         </w:rPr>
         <w:lastRenderedPageBreak/>
         <w:drawing>
@@ -6552,7 +6552,7 @@
       <w:r>
         <w:rPr>
           <w:noProof/>
-          <w:lang w:eastAsia="en-IN" w:bidi="bn-IN"/>
+          <w:lang w:val="en-US"/>
         </w:rPr>
         <w:drawing>
           <wp:inline distT="0" distB="0" distL="0" distR="0">
@@ -6620,7 +6620,7 @@
       <w:r>
         <w:rPr>
           <w:noProof/>
-          <w:lang w:eastAsia="en-IN" w:bidi="bn-IN"/>
+          <w:lang w:val="en-US"/>
         </w:rPr>
         <w:lastRenderedPageBreak/>
         <w:drawing>
@@ -10378,7 +10378,7 @@
         <w:rPr>
           <w:rFonts w:eastAsia="Arial"/>
           <w:noProof/>
-          <w:lang w:eastAsia="en-IN" w:bidi="bn-IN"/>
+          <w:lang w:val="en-US"/>
         </w:rPr>
         <w:drawing>
           <wp:inline distT="0" distB="0" distL="0" distR="0">
@@ -10522,7 +10522,7 @@
         <w:rPr>
           <w:rFonts w:eastAsia="Arial"/>
           <w:noProof/>
-          <w:lang w:eastAsia="en-IN" w:bidi="bn-IN"/>
+          <w:lang w:val="en-US"/>
         </w:rPr>
         <w:drawing>
           <wp:inline distT="0" distB="0" distL="0" distR="0">
@@ -10700,7 +10700,7 @@
         <w:rPr>
           <w:rFonts w:eastAsia="Arial"/>
           <w:noProof/>
-          <w:lang w:eastAsia="en-IN" w:bidi="bn-IN"/>
+          <w:lang w:val="en-US"/>
         </w:rPr>
         <w:drawing>
           <wp:inline distT="0" distB="0" distL="0" distR="0">
@@ -10752,7 +10752,7 @@
         <w:rPr>
           <w:rFonts w:eastAsia="Arial"/>
           <w:noProof/>
-          <w:lang w:eastAsia="en-IN" w:bidi="bn-IN"/>
+          <w:lang w:val="en-US"/>
         </w:rPr>
         <w:drawing>
           <wp:inline distT="0" distB="0" distL="0" distR="0">
@@ -10850,7 +10850,7 @@
         <w:rPr>
           <w:rFonts w:eastAsia="Arial"/>
           <w:noProof/>
-          <w:lang w:eastAsia="en-IN" w:bidi="bn-IN"/>
+          <w:lang w:val="en-US"/>
         </w:rPr>
         <w:drawing>
           <wp:inline distT="0" distB="0" distL="0" distR="0">
@@ -13119,7 +13119,7 @@
         <w:rPr>
           <w:rFonts w:eastAsia="Arial"/>
           <w:noProof/>
-          <w:lang w:eastAsia="en-IN" w:bidi="bn-IN"/>
+          <w:lang w:val="en-US"/>
         </w:rPr>
         <w:lastRenderedPageBreak/>
         <w:drawing>
@@ -13207,7 +13207,7 @@
       <w:r>
         <w:rPr>
           <w:noProof/>
-          <w:lang w:eastAsia="en-IN" w:bidi="bn-IN"/>
+          <w:lang w:val="en-US"/>
         </w:rPr>
         <w:lastRenderedPageBreak/>
         <w:drawing>
@@ -13295,7 +13295,7 @@
       <w:r>
         <w:rPr>
           <w:noProof/>
-          <w:lang w:eastAsia="en-IN" w:bidi="bn-IN"/>
+          <w:lang w:val="en-US"/>
         </w:rPr>
         <w:lastRenderedPageBreak/>
         <w:drawing>
@@ -13343,7 +13343,7 @@
           <w:noProof/>
           <w:sz w:val="24"/>
           <w:szCs w:val="20"/>
-          <w:lang w:eastAsia="en-IN" w:bidi="bn-IN"/>
+          <w:lang w:val="en-US"/>
         </w:rPr>
         <w:lastRenderedPageBreak/>
         <w:drawing>
@@ -13509,7 +13509,7 @@
       <w:r>
         <w:rPr>
           <w:noProof/>
-          <w:lang w:eastAsia="en-IN" w:bidi="bn-IN"/>
+          <w:lang w:val="en-US"/>
         </w:rPr>
         <w:drawing>
           <wp:inline distT="0" distB="0" distL="0" distR="0">
@@ -15248,182 +15248,386 @@
         <w:rPr>
           <w:lang w:val="en-US"/>
         </w:rPr>
-        <w:t>)a2</w:t>
-      </w:r>
-      <w:proofErr w:type="gramEnd"/>
-      <w:r>
-        <w:rPr>
-          <w:lang w:val="en-US"/>
-        </w:rPr>
-        <w:t xml:space="preserve"> PM</w:t>
-      </w:r>
-    </w:p>
-    <w:p>
-      <w:pPr>
-        <w:rPr>
-          <w:lang w:val="en-US"/>
-        </w:rPr>
-      </w:pPr>
-      <w:proofErr w:type="spellStart"/>
-      <w:r>
-        <w:rPr>
-          <w:lang w:val="en-US"/>
-        </w:rPr>
-        <w:t>Tdev</w:t>
-      </w:r>
-      <w:proofErr w:type="spellEnd"/>
-      <w:r>
-        <w:rPr>
-          <w:lang w:val="en-US"/>
-        </w:rPr>
-        <w:t xml:space="preserve"> = b1 * (Effort</w:t>
-      </w:r>
-      <w:proofErr w:type="gramStart"/>
-      <w:r>
-        <w:rPr>
-          <w:lang w:val="en-US"/>
-        </w:rPr>
-        <w:t>)b2</w:t>
-      </w:r>
-      <w:proofErr w:type="gramEnd"/>
-      <w:r>
-        <w:rPr>
-          <w:lang w:val="en-US"/>
-        </w:rPr>
-        <w:t xml:space="preserve"> months</w:t>
-      </w:r>
-    </w:p>
-    <w:p>
-      <w:pPr>
-        <w:rPr>
-          <w:lang w:val="en-US"/>
-        </w:rPr>
-      </w:pPr>
-      <w:r>
-        <w:rPr>
-          <w:lang w:val="en-US"/>
-        </w:rPr>
-        <w:t>Where</w:t>
-      </w:r>
-      <w:r>
-        <w:rPr>
-          <w:lang w:val="en-US"/>
-        </w:rPr>
-        <w:br/>
-        <w:t>KLOC</w:t>
-      </w:r>
-    </w:p>
-    <w:p>
-      <w:pPr>
-        <w:rPr>
-          <w:lang w:val="en-US"/>
-        </w:rPr>
-      </w:pPr>
-      <w:r>
-        <w:rPr>
-          <w:lang w:val="en-US"/>
-        </w:rPr>
-        <w:t xml:space="preserve">Assume that the size of our </w:t>
-      </w:r>
-    </w:p>
-    <w:p>
-      <w:pPr>
-        <w:rPr>
-          <w:lang w:val="en-US"/>
-        </w:rPr>
-      </w:pPr>
-    </w:p>
-    <w:p>
-      <w:pPr>
-        <w:rPr>
-          <w:lang w:val="en-US"/>
-        </w:rPr>
-      </w:pPr>
-      <w:r>
-        <w:rPr>
-          <w:lang w:val="en-US"/>
-        </w:rPr>
-        <w:t xml:space="preserve"> </w:t>
-      </w:r>
-      <w:r>
-        <w:rPr>
-          <w:lang w:val="en-US"/>
-        </w:rPr>
-        <w:t xml:space="preserve">The basic COCOMO estimation formula for </w:t>
-      </w:r>
-      <w:r>
-        <w:rPr>
-          <w:lang w:val="en-US"/>
-        </w:rPr>
-        <w:t>DNBSN</w:t>
-      </w:r>
-      <w:r>
-        <w:rPr>
-          <w:lang w:val="en-US"/>
-        </w:rPr>
-        <w:t xml:space="preserve"> semidetached software:</w:t>
-      </w:r>
-    </w:p>
-    <w:p>
-      <w:pPr>
-        <w:rPr>
-          <w:lang w:val="en-US"/>
-        </w:rPr>
-      </w:pPr>
-      <w:r>
-        <w:rPr>
-          <w:lang w:val="en-US"/>
-        </w:rPr>
-        <w:t>Our Effort =</w:t>
-      </w:r>
-      <w:r>
-        <w:rPr>
-          <w:lang w:val="en-US"/>
-        </w:rPr>
-        <w:t xml:space="preserve"> </w:t>
-      </w:r>
-      <w:r>
-        <w:rPr>
-          <w:lang w:val="en-US"/>
-        </w:rPr>
-        <w:t>3.0</w:t>
-      </w:r>
-      <w:r>
-        <w:rPr>
-          <w:lang w:val="en-US"/>
-        </w:rPr>
-        <w:t xml:space="preserve"> </w:t>
-      </w:r>
-      <w:r>
-        <w:rPr>
-          <w:lang w:val="en-US"/>
-        </w:rPr>
-        <w:t>*</w:t>
-      </w:r>
-      <w:r>
-        <w:rPr>
-          <w:lang w:val="en-US"/>
-        </w:rPr>
-        <w:t xml:space="preserve"> </w:t>
-      </w:r>
-      <w:r>
-        <w:rPr>
-          <w:lang w:val="en-US"/>
-        </w:rPr>
-        <w:t>(3.2)</w:t>
+        <w:t>)</w:t>
       </w:r>
       <w:r>
         <w:rPr>
           <w:vertAlign w:val="superscript"/>
           <w:lang w:val="en-US"/>
         </w:rPr>
-        <w:t>1.12</w:t>
+        <w:t>a2</w:t>
+      </w:r>
+      <w:proofErr w:type="gramEnd"/>
+      <w:r>
+        <w:rPr>
+          <w:lang w:val="en-US"/>
+        </w:rPr>
+        <w:t xml:space="preserve"> PM</w:t>
+      </w:r>
+    </w:p>
+    <w:p>
+      <w:pPr>
+        <w:rPr>
+          <w:lang w:val="en-US"/>
+        </w:rPr>
+      </w:pPr>
+      <w:proofErr w:type="spellStart"/>
+      <w:r>
+        <w:rPr>
+          <w:lang w:val="en-US"/>
+        </w:rPr>
+        <w:t>Tdev</w:t>
+      </w:r>
+      <w:proofErr w:type="spellEnd"/>
+      <w:r>
+        <w:rPr>
+          <w:lang w:val="en-US"/>
+        </w:rPr>
+        <w:t xml:space="preserve"> = b1 * (Effort</w:t>
+      </w:r>
+      <w:proofErr w:type="gramStart"/>
+      <w:r>
+        <w:rPr>
+          <w:lang w:val="en-US"/>
+        </w:rPr>
+        <w:t>)</w:t>
       </w:r>
       <w:r>
         <w:rPr>
           <w:vertAlign w:val="superscript"/>
           <w:lang w:val="en-US"/>
         </w:rPr>
+        <w:t>b2</w:t>
+      </w:r>
+      <w:proofErr w:type="gramEnd"/>
+      <w:r>
+        <w:rPr>
+          <w:vertAlign w:val="superscript"/>
+          <w:lang w:val="en-US"/>
+        </w:rPr>
+        <w:t xml:space="preserve"> </w:t>
+      </w:r>
+      <w:r>
+        <w:rPr>
+          <w:lang w:val="en-US"/>
+        </w:rPr>
+        <w:t>months</w:t>
+      </w:r>
+    </w:p>
+    <w:p>
+      <w:pPr>
+        <w:rPr>
+          <w:lang w:val="en-US"/>
+        </w:rPr>
+      </w:pPr>
+      <w:r>
+        <w:rPr>
+          <w:lang w:val="en-US"/>
+        </w:rPr>
+        <w:t>Where</w:t>
+      </w:r>
+    </w:p>
+    <w:p>
+      <w:r>
+        <w:t>KLOC is the estimated size of the software product expressed in Kilo Lines of Code a1, a2, b1, b2 are constants for each category of software products.</w:t>
+      </w:r>
+    </w:p>
+    <w:p>
+      <w:proofErr w:type="spellStart"/>
+      <w:r>
+        <w:t>Tdev</w:t>
+      </w:r>
+      <w:proofErr w:type="spellEnd"/>
+      <w:r>
+        <w:t xml:space="preserve"> is the estimated time to develop the software, expressed in months.</w:t>
+      </w:r>
+    </w:p>
+    <w:p>
+      <w:r>
+        <w:t xml:space="preserve">Effort is the total effort required to develop the software product, expressed in person-month (PM). </w:t>
+      </w:r>
+    </w:p>
+    <w:p>
+      <w:r>
+        <w:t>Our project is semidetached type, because the development team consists of a mixture of experienced and inexperienced staff like my guide and me. Team members may have limited experience on related system but may be unfamiliar with aspects of the system being developed.</w:t>
+      </w:r>
+    </w:p>
+    <w:p/>
+    <w:p>
+      <w:pPr>
+        <w:pStyle w:val="Heading2"/>
+      </w:pPr>
+      <w:r>
+        <w:t>Estimation of development effort</w:t>
+      </w:r>
+    </w:p>
+    <w:p>
+      <w:r>
+        <w:t xml:space="preserve">For our Semi-detached class software product </w:t>
+      </w:r>
+      <w:r>
+        <w:rPr>
+          <w:b/>
+        </w:rPr>
+        <w:t>DNBSN</w:t>
+      </w:r>
+      <w:r>
+        <w:t>, the formula for estimating the effort based on the code size is shown below:</w:t>
+      </w:r>
+    </w:p>
+    <w:p>
+      <w:r>
+        <w:t xml:space="preserve">Semi-detached </w:t>
+      </w:r>
+      <w:r>
+        <w:rPr>
+          <w:b/>
+        </w:rPr>
+        <w:t>DNBSN</w:t>
+      </w:r>
+      <w:r>
+        <w:t xml:space="preserve">:  </w:t>
+      </w:r>
+      <w:proofErr w:type="spellStart"/>
+      <w:proofErr w:type="gramStart"/>
+      <w:r>
+        <w:t>Tdev</w:t>
+      </w:r>
+      <w:proofErr w:type="spellEnd"/>
+      <w:r>
+        <w:t xml:space="preserve">  =</w:t>
+      </w:r>
+      <w:proofErr w:type="gramEnd"/>
+      <w:r>
+        <w:t xml:space="preserve">  3.0*(KLOC)</w:t>
+      </w:r>
+      <w:r>
+        <w:rPr>
+          <w:vertAlign w:val="superscript"/>
+        </w:rPr>
+        <w:t>1.12</w:t>
+      </w:r>
+      <w:r>
+        <w:t xml:space="preserve">  PM</w:t>
+      </w:r>
+    </w:p>
+    <w:p/>
+    <w:p>
+      <w:pPr>
+        <w:pStyle w:val="Heading2"/>
+      </w:pPr>
+      <w:r>
+        <w:t xml:space="preserve">Estimation of development time </w:t>
+      </w:r>
+    </w:p>
+    <w:p>
+      <w:r>
+        <w:t xml:space="preserve">For our Semi-detached class software product </w:t>
+      </w:r>
+      <w:r>
+        <w:rPr>
+          <w:b/>
+        </w:rPr>
+        <w:t>DNBSN</w:t>
+      </w:r>
+      <w:r>
+        <w:t>, the formula for estimating the development time based on the effort is given below:</w:t>
+      </w:r>
+    </w:p>
+    <w:p>
+      <w:r>
+        <w:t xml:space="preserve">Semi-detached DNBSN:  </w:t>
+      </w:r>
+      <w:proofErr w:type="spellStart"/>
+      <w:proofErr w:type="gramStart"/>
+      <w:r>
+        <w:t>Tdev</w:t>
+      </w:r>
+      <w:proofErr w:type="spellEnd"/>
+      <w:r>
+        <w:t xml:space="preserve">  =</w:t>
+      </w:r>
+      <w:proofErr w:type="gramEnd"/>
+      <w:r>
+        <w:t xml:space="preserve">  2.5*(Effort)</w:t>
+      </w:r>
+      <w:r>
+        <w:rPr>
+          <w:vertAlign w:val="superscript"/>
+        </w:rPr>
+        <w:t>0.35</w:t>
+      </w:r>
+      <w:r>
+        <w:t xml:space="preserve">  months</w:t>
+      </w:r>
+    </w:p>
+    <w:p/>
+    <w:p>
+      <w:pPr>
+        <w:rPr>
+          <w:vertAlign w:val="superscript"/>
+        </w:rPr>
+      </w:pPr>
+      <w:r>
+        <w:lastRenderedPageBreak/>
+        <w:t xml:space="preserve">Assume that the size of a Semi-detached </w:t>
+      </w:r>
+      <w:r>
+        <w:rPr>
+          <w:b/>
+        </w:rPr>
+        <w:t>DNBSN</w:t>
+      </w:r>
+      <w:r>
+        <w:t xml:space="preserve"> </w:t>
+      </w:r>
+      <w:r>
+        <w:t>produc</w:t>
+      </w:r>
+      <w:r>
+        <w:t>t has been estimated to be 3,200</w:t>
+      </w:r>
+      <w:r>
+        <w:t xml:space="preserve"> lines of source code. Assume that the aver</w:t>
+      </w:r>
+      <w:r>
+        <w:t xml:space="preserve">age salary of software </w:t>
+      </w:r>
+      <w:proofErr w:type="gramStart"/>
+      <w:r>
+        <w:t>engineer(</w:t>
+      </w:r>
+      <w:proofErr w:type="gramEnd"/>
+      <w:r>
+        <w:t>me)</w:t>
+      </w:r>
+      <w:r>
+        <w:t xml:space="preserve"> is Rs. 20</w:t>
+      </w:r>
+      <w:r>
+        <w:t>,</w:t>
+      </w:r>
+      <w:r>
+        <w:t>000 per month.</w:t>
+      </w:r>
+      <w:r>
+        <w:rPr>
+          <w:vertAlign w:val="superscript"/>
+        </w:rPr>
+        <w:t xml:space="preserve"> </w:t>
+      </w:r>
+    </w:p>
+    <w:p>
+      <w:pPr>
+        <w:rPr>
+          <w:lang w:val="en-US"/>
+        </w:rPr>
+      </w:pPr>
+      <w:r>
+        <w:rPr>
+          <w:lang w:val="en-US"/>
+        </w:rPr>
+        <w:t xml:space="preserve">Assume that the size of our </w:t>
+      </w:r>
+    </w:p>
+    <w:p>
+      <w:pPr>
+        <w:rPr>
+          <w:lang w:val="en-US"/>
+        </w:rPr>
+      </w:pPr>
+    </w:p>
+    <w:p>
+      <w:pPr>
+        <w:rPr>
+          <w:lang w:val="en-US"/>
+        </w:rPr>
+      </w:pPr>
+      <w:r>
+        <w:rPr>
+          <w:lang w:val="en-US"/>
+        </w:rPr>
+        <w:t xml:space="preserve"> </w:t>
+      </w:r>
+      <w:r>
+        <w:rPr>
+          <w:lang w:val="en-US"/>
+        </w:rPr>
+        <w:t xml:space="preserve">The basic COCOMO estimation formula for </w:t>
+      </w:r>
+      <w:r>
+        <w:rPr>
+          <w:lang w:val="en-US"/>
+        </w:rPr>
+        <w:t>DNBSN</w:t>
+      </w:r>
+      <w:r>
+        <w:rPr>
+          <w:lang w:val="en-US"/>
+        </w:rPr>
+        <w:t xml:space="preserve"> semidetached software:</w:t>
+      </w:r>
+    </w:p>
+    <w:p>
+      <w:pPr>
+        <w:rPr>
+          <w:lang w:val="en-US"/>
+        </w:rPr>
+      </w:pPr>
+      <w:r>
+        <w:rPr>
+          <w:lang w:val="en-US"/>
+        </w:rPr>
+        <w:t>Our Effort =</w:t>
+      </w:r>
+      <w:r>
+        <w:rPr>
+          <w:lang w:val="en-US"/>
+        </w:rPr>
+        <w:t xml:space="preserve"> </w:t>
+      </w:r>
+      <w:r>
+        <w:rPr>
+          <w:lang w:val="en-US"/>
+        </w:rPr>
+        <w:t>3.0</w:t>
+      </w:r>
+      <w:r>
+        <w:rPr>
+          <w:lang w:val="en-US"/>
+        </w:rPr>
+        <w:t xml:space="preserve"> </w:t>
+      </w:r>
+      <w:r>
+        <w:rPr>
+          <w:lang w:val="en-US"/>
+        </w:rPr>
+        <w:t>*</w:t>
+      </w:r>
+      <w:r>
+        <w:rPr>
+          <w:lang w:val="en-US"/>
+        </w:rPr>
+        <w:t xml:space="preserve"> </w:t>
+      </w:r>
+      <w:r>
+        <w:rPr>
+          <w:lang w:val="en-US"/>
+        </w:rPr>
+        <w:t>(3.2)</w:t>
+      </w:r>
+      <w:r>
+        <w:rPr>
+          <w:vertAlign w:val="superscript"/>
+          <w:lang w:val="en-US"/>
+        </w:rPr>
+        <w:t>1.12</w:t>
+      </w:r>
+      <w:r>
+        <w:rPr>
+          <w:vertAlign w:val="superscript"/>
+          <w:lang w:val="en-US"/>
+        </w:rPr>
         <w:t xml:space="preserve"> </w:t>
       </w:r>
       <w:r>
@@ -15546,6 +15750,12 @@
         <w:rPr>
           <w:lang w:val="en-US"/>
         </w:rPr>
+        <w:t xml:space="preserve"> </w:t>
+      </w:r>
+      <w:r>
+        <w:rPr>
+          <w:lang w:val="en-US"/>
+        </w:rPr>
         <w:t>6 months</w:t>
       </w:r>
     </w:p>
@@ -15559,18 +15769,24 @@
         <w:rPr>
           <w:lang w:val="en-US"/>
         </w:rPr>
-        <w:t>Cost required to develop the product =</w:t>
+        <w:t xml:space="preserve">Cost required to develop the </w:t>
       </w:r>
       <w:r>
         <w:rPr>
           <w:lang w:val="en-US"/>
         </w:rPr>
-        <w:t xml:space="preserve"> Rs.</w:t>
+        <w:t>product = Rs</w:t>
       </w:r>
       <w:r>
         <w:rPr>
           <w:lang w:val="en-US"/>
         </w:rPr>
+        <w:t>.</w:t>
+      </w:r>
+      <w:r>
+        <w:rPr>
+          <w:lang w:val="en-US"/>
+        </w:rPr>
         <w:t xml:space="preserve"> 6 * </w:t>
       </w:r>
       <w:r>
@@ -15609,7 +15825,13 @@
           <w:lang w:val="en-US"/>
         </w:rPr>
         <w:tab/>
-        <w:t xml:space="preserve">          = </w:t>
+        <w:t xml:space="preserve">          </w:t>
+      </w:r>
+      <w:r>
+        <w:rPr>
+          <w:lang w:val="en-US"/>
+        </w:rPr>
+        <w:t xml:space="preserve">= </w:t>
       </w:r>
       <w:r>
         <w:rPr>
@@ -15756,7 +15978,6 @@
         <w:rPr>
           <w:rFonts w:eastAsia="Arial"/>
         </w:rPr>
-        <w:lastRenderedPageBreak/>
         <w:t xml:space="preserve">List of </w:t>
       </w:r>
       <w:proofErr w:type="spellStart"/>
@@ -16487,6 +16708,7 @@
       </w:pPr>
       <w:bookmarkStart w:id="87" w:name="_Toc351476573"/>
       <w:r>
+        <w:lastRenderedPageBreak/>
         <w:t>Glossary.</w:t>
       </w:r>
       <w:bookmarkEnd w:id="87"/>
@@ -16530,21 +16752,21 @@
         <v:path o:extrusionok="f" gradientshapeok="t" o:connecttype="rect"/>
         <o:lock v:ext="edit" aspectratio="t"/>
       </v:shapetype>
-      <v:shape id="_x0000_i1041" type="#_x0000_t75" style="width:12pt;height:10.5pt" o:bullet="t">
+      <v:shape id="_x0000_i1035" type="#_x0000_t75" style="width:12pt;height:10.5pt" o:bullet="t">
         <v:imagedata r:id="rId1" o:title="bullet1"/>
       </v:shape>
     </w:pict>
   </w:numPicBullet>
   <w:numPicBullet w:numPicBulletId="1">
     <w:pict>
-      <v:shape id="_x0000_i1042" type="#_x0000_t75" style="width:12pt;height:10.5pt" o:bullet="t">
+      <v:shape id="_x0000_i1036" type="#_x0000_t75" style="width:12pt;height:10.5pt" o:bullet="t">
         <v:imagedata r:id="rId2" o:title="bullet2"/>
       </v:shape>
     </w:pict>
   </w:numPicBullet>
   <w:numPicBullet w:numPicBulletId="2">
     <w:pict>
-      <v:shape id="_x0000_i1043" type="#_x0000_t75" style="width:12pt;height:10.5pt" o:bullet="t">
+      <v:shape id="_x0000_i1037" type="#_x0000_t75" style="width:12pt;height:10.5pt" o:bullet="t">
         <v:imagedata r:id="rId3" o:title="bullet3"/>
       </v:shape>
     </w:pict>

</xml_diff>

<commit_message>
updated anirban's report (some corrections)
</commit_message>
<xml_diff>
--- a/report/All Doc Mca final doc/Anirban Mca Final REPORT.docx
+++ b/report/All Doc Mca final doc/Anirban Mca Final REPORT.docx
@@ -5650,7 +5650,7 @@
       <w:r>
         <w:rPr>
           <w:noProof/>
-          <w:lang w:val="en-US"/>
+          <w:lang w:eastAsia="en-IN" w:bidi="bn-IN"/>
         </w:rPr>
         <w:drawing>
           <wp:inline distT="0" distB="0" distL="0" distR="0">
@@ -6486,7 +6486,7 @@
       <w:r>
         <w:rPr>
           <w:noProof/>
-          <w:lang w:val="en-US"/>
+          <w:lang w:eastAsia="en-IN" w:bidi="bn-IN"/>
         </w:rPr>
         <w:lastRenderedPageBreak/>
         <w:drawing>
@@ -6552,7 +6552,7 @@
       <w:r>
         <w:rPr>
           <w:noProof/>
-          <w:lang w:val="en-US"/>
+          <w:lang w:eastAsia="en-IN" w:bidi="bn-IN"/>
         </w:rPr>
         <w:drawing>
           <wp:inline distT="0" distB="0" distL="0" distR="0">
@@ -6620,7 +6620,7 @@
       <w:r>
         <w:rPr>
           <w:noProof/>
-          <w:lang w:val="en-US"/>
+          <w:lang w:eastAsia="en-IN" w:bidi="bn-IN"/>
         </w:rPr>
         <w:lastRenderedPageBreak/>
         <w:drawing>
@@ -10378,7 +10378,7 @@
         <w:rPr>
           <w:rFonts w:eastAsia="Arial"/>
           <w:noProof/>
-          <w:lang w:val="en-US"/>
+          <w:lang w:eastAsia="en-IN" w:bidi="bn-IN"/>
         </w:rPr>
         <w:drawing>
           <wp:inline distT="0" distB="0" distL="0" distR="0">
@@ -10522,7 +10522,7 @@
         <w:rPr>
           <w:rFonts w:eastAsia="Arial"/>
           <w:noProof/>
-          <w:lang w:val="en-US"/>
+          <w:lang w:eastAsia="en-IN" w:bidi="bn-IN"/>
         </w:rPr>
         <w:drawing>
           <wp:inline distT="0" distB="0" distL="0" distR="0">
@@ -10700,7 +10700,7 @@
         <w:rPr>
           <w:rFonts w:eastAsia="Arial"/>
           <w:noProof/>
-          <w:lang w:val="en-US"/>
+          <w:lang w:eastAsia="en-IN" w:bidi="bn-IN"/>
         </w:rPr>
         <w:drawing>
           <wp:inline distT="0" distB="0" distL="0" distR="0">
@@ -10752,7 +10752,7 @@
         <w:rPr>
           <w:rFonts w:eastAsia="Arial"/>
           <w:noProof/>
-          <w:lang w:val="en-US"/>
+          <w:lang w:eastAsia="en-IN" w:bidi="bn-IN"/>
         </w:rPr>
         <w:drawing>
           <wp:inline distT="0" distB="0" distL="0" distR="0">
@@ -10850,7 +10850,7 @@
         <w:rPr>
           <w:rFonts w:eastAsia="Arial"/>
           <w:noProof/>
-          <w:lang w:val="en-US"/>
+          <w:lang w:eastAsia="en-IN" w:bidi="bn-IN"/>
         </w:rPr>
         <w:drawing>
           <wp:inline distT="0" distB="0" distL="0" distR="0">
@@ -13119,7 +13119,7 @@
         <w:rPr>
           <w:rFonts w:eastAsia="Arial"/>
           <w:noProof/>
-          <w:lang w:val="en-US"/>
+          <w:lang w:eastAsia="en-IN" w:bidi="bn-IN"/>
         </w:rPr>
         <w:lastRenderedPageBreak/>
         <w:drawing>
@@ -13207,7 +13207,7 @@
       <w:r>
         <w:rPr>
           <w:noProof/>
-          <w:lang w:val="en-US"/>
+          <w:lang w:eastAsia="en-IN" w:bidi="bn-IN"/>
         </w:rPr>
         <w:lastRenderedPageBreak/>
         <w:drawing>
@@ -13295,7 +13295,7 @@
       <w:r>
         <w:rPr>
           <w:noProof/>
-          <w:lang w:val="en-US"/>
+          <w:lang w:eastAsia="en-IN" w:bidi="bn-IN"/>
         </w:rPr>
         <w:lastRenderedPageBreak/>
         <w:drawing>
@@ -13343,7 +13343,7 @@
           <w:noProof/>
           <w:sz w:val="24"/>
           <w:szCs w:val="20"/>
-          <w:lang w:val="en-US"/>
+          <w:lang w:eastAsia="en-IN" w:bidi="bn-IN"/>
         </w:rPr>
         <w:lastRenderedPageBreak/>
         <w:drawing>
@@ -13509,7 +13509,7 @@
       <w:r>
         <w:rPr>
           <w:noProof/>
-          <w:lang w:val="en-US"/>
+          <w:lang w:eastAsia="en-IN" w:bidi="bn-IN"/>
         </w:rPr>
         <w:drawing>
           <wp:inline distT="0" distB="0" distL="0" distR="0">
@@ -13971,9 +13971,6 @@
     <w:p>
       <w:pPr>
         <w:pStyle w:val="Heading2"/>
-        <w:rPr>
-          <w:lang w:val="en-US"/>
-        </w:rPr>
       </w:pPr>
       <w:bookmarkStart w:id="62" w:name="_Toc351476549"/>
       <w:r>
@@ -13981,17 +13978,36 @@
       </w:r>
       <w:bookmarkEnd w:id="62"/>
     </w:p>
-    <w:p>
-      <w:pPr>
-        <w:rPr>
-          <w:lang w:val="en-US"/>
-        </w:rPr>
-      </w:pPr>
-      <w:r>
-        <w:rPr>
-          <w:lang w:val="en-US"/>
-        </w:rPr>
-        <w:t>Screen shot</w:t>
+    <w:p/>
+    <w:p>
+      <w:r>
+        <w:t xml:space="preserve">The database used for this software is called </w:t>
+      </w:r>
+      <w:proofErr w:type="spellStart"/>
+      <w:r>
+        <w:rPr>
+          <w:b/>
+        </w:rPr>
+        <w:t>Dnb</w:t>
+      </w:r>
+      <w:r>
+        <w:rPr>
+          <w:b/>
+        </w:rPr>
+        <w:t>db</w:t>
+      </w:r>
+      <w:proofErr w:type="spellEnd"/>
+      <w:r>
+        <w:t xml:space="preserve">. Database tables and corresponding keys are shown in tabular form. It shows the tables and its columns. A key in </w:t>
+      </w:r>
+      <w:r>
+        <w:rPr>
+          <w:b/>
+        </w:rPr>
+        <w:t>Bold</w:t>
+      </w:r>
+      <w:r>
+        <w:t xml:space="preserve"> is the primary key.</w:t>
       </w:r>
     </w:p>
     <w:p>
@@ -14001,34 +14017,429 @@
         </w:rPr>
       </w:pPr>
       <w:r>
-        <w:t xml:space="preserve">The database used for this software is called </w:t>
-      </w:r>
-      <w:proofErr w:type="spellStart"/>
-      <w:r>
-        <w:rPr>
-          <w:b/>
-        </w:rPr>
-        <w:t>Dnb</w:t>
-      </w:r>
-      <w:r>
-        <w:rPr>
-          <w:b/>
-        </w:rPr>
-        <w:t>db</w:t>
-      </w:r>
-      <w:proofErr w:type="spellEnd"/>
-      <w:r>
-        <w:t xml:space="preserve">. Database tables and corresponding keys are shown in tabular form. It shows the tables and its columns. A key in </w:t>
-      </w:r>
-      <w:r>
-        <w:rPr>
-          <w:b/>
-        </w:rPr>
-        <w:t>Bold</w:t>
-      </w:r>
-      <w:r>
-        <w:t xml:space="preserve"> is the primary key.</w:t>
-      </w:r>
+        <w:rPr>
+          <w:rFonts w:eastAsia="Arial"/>
+        </w:rPr>
+        <w:lastRenderedPageBreak/>
+        <w:t>Screenshots of table structures:</w:t>
+      </w:r>
+    </w:p>
+    <w:p>
+      <w:pPr>
+        <w:rPr>
+          <w:rFonts w:eastAsia="Arial"/>
+        </w:rPr>
+      </w:pPr>
+      <w:r>
+        <w:rPr>
+          <w:rFonts w:eastAsia="Arial"/>
+        </w:rPr>
+        <w:t>Table: user</w:t>
+      </w:r>
+    </w:p>
+    <w:p>
+      <w:pPr>
+        <w:rPr>
+          <w:rFonts w:eastAsia="Arial"/>
+        </w:rPr>
+      </w:pPr>
+      <w:r>
+        <w:rPr>
+          <w:rFonts w:eastAsia="Arial"/>
+          <w:noProof/>
+          <w:lang w:eastAsia="en-IN" w:bidi="bn-IN"/>
+        </w:rPr>
+        <w:drawing>
+          <wp:inline distT="0" distB="0" distL="0" distR="0">
+            <wp:extent cx="5819775" cy="781050"/>
+            <wp:effectExtent l="19050" t="0" r="9525" b="0"/>
+            <wp:docPr id="17" name="Picture 4" descr="database_screenshot_user"/>
+            <wp:cNvGraphicFramePr>
+              <a:graphicFrameLocks xmlns:a="http://schemas.openxmlformats.org/drawingml/2006/main" noChangeAspect="1"/>
+            </wp:cNvGraphicFramePr>
+            <a:graphic xmlns:a="http://schemas.openxmlformats.org/drawingml/2006/main">
+              <a:graphicData uri="http://schemas.openxmlformats.org/drawingml/2006/picture">
+                <pic:pic xmlns:pic="http://schemas.openxmlformats.org/drawingml/2006/picture">
+                  <pic:nvPicPr>
+                    <pic:cNvPr id="0" name="Picture 4" descr="database_screenshot_user"/>
+                    <pic:cNvPicPr>
+                      <a:picLocks noChangeAspect="1" noChangeArrowheads="1"/>
+                    </pic:cNvPicPr>
+                  </pic:nvPicPr>
+                  <pic:blipFill>
+                    <a:blip r:embed="rId20" cstate="print"/>
+                    <a:srcRect/>
+                    <a:stretch>
+                      <a:fillRect/>
+                    </a:stretch>
+                  </pic:blipFill>
+                  <pic:spPr bwMode="auto">
+                    <a:xfrm>
+                      <a:off x="0" y="0"/>
+                      <a:ext cx="5819775" cy="781050"/>
+                    </a:xfrm>
+                    <a:prstGeom prst="rect">
+                      <a:avLst/>
+                    </a:prstGeom>
+                    <a:noFill/>
+                    <a:ln w="9525">
+                      <a:noFill/>
+                      <a:miter lim="800000"/>
+                      <a:headEnd/>
+                      <a:tailEnd/>
+                    </a:ln>
+                  </pic:spPr>
+                </pic:pic>
+              </a:graphicData>
+            </a:graphic>
+          </wp:inline>
+        </w:drawing>
+      </w:r>
+    </w:p>
+    <w:p>
+      <w:pPr>
+        <w:rPr>
+          <w:rFonts w:eastAsia="Arial"/>
+        </w:rPr>
+      </w:pPr>
+    </w:p>
+    <w:p>
+      <w:pPr>
+        <w:rPr>
+          <w:rFonts w:eastAsia="Arial"/>
+        </w:rPr>
+      </w:pPr>
+      <w:r>
+        <w:rPr>
+          <w:rFonts w:eastAsia="Arial"/>
+        </w:rPr>
+        <w:t>Table: contact</w:t>
+      </w:r>
+    </w:p>
+    <w:p>
+      <w:pPr>
+        <w:rPr>
+          <w:rFonts w:eastAsia="Arial"/>
+        </w:rPr>
+      </w:pPr>
+      <w:r>
+        <w:rPr>
+          <w:rFonts w:eastAsia="Arial"/>
+          <w:noProof/>
+          <w:lang w:eastAsia="en-IN" w:bidi="bn-IN"/>
+        </w:rPr>
+        <w:drawing>
+          <wp:inline distT="0" distB="0" distL="0" distR="0">
+            <wp:extent cx="5810250" cy="1552575"/>
+            <wp:effectExtent l="19050" t="0" r="0" b="0"/>
+            <wp:docPr id="15" name="Picture 5" descr="database_screenshot_contact"/>
+            <wp:cNvGraphicFramePr>
+              <a:graphicFrameLocks xmlns:a="http://schemas.openxmlformats.org/drawingml/2006/main" noChangeAspect="1"/>
+            </wp:cNvGraphicFramePr>
+            <a:graphic xmlns:a="http://schemas.openxmlformats.org/drawingml/2006/main">
+              <a:graphicData uri="http://schemas.openxmlformats.org/drawingml/2006/picture">
+                <pic:pic xmlns:pic="http://schemas.openxmlformats.org/drawingml/2006/picture">
+                  <pic:nvPicPr>
+                    <pic:cNvPr id="0" name="Picture 5" descr="database_screenshot_contact"/>
+                    <pic:cNvPicPr>
+                      <a:picLocks noChangeAspect="1" noChangeArrowheads="1"/>
+                    </pic:cNvPicPr>
+                  </pic:nvPicPr>
+                  <pic:blipFill>
+                    <a:blip r:embed="rId21" cstate="print"/>
+                    <a:srcRect/>
+                    <a:stretch>
+                      <a:fillRect/>
+                    </a:stretch>
+                  </pic:blipFill>
+                  <pic:spPr bwMode="auto">
+                    <a:xfrm>
+                      <a:off x="0" y="0"/>
+                      <a:ext cx="5810250" cy="1552575"/>
+                    </a:xfrm>
+                    <a:prstGeom prst="rect">
+                      <a:avLst/>
+                    </a:prstGeom>
+                    <a:noFill/>
+                    <a:ln w="9525">
+                      <a:noFill/>
+                      <a:miter lim="800000"/>
+                      <a:headEnd/>
+                      <a:tailEnd/>
+                    </a:ln>
+                  </pic:spPr>
+                </pic:pic>
+              </a:graphicData>
+            </a:graphic>
+          </wp:inline>
+        </w:drawing>
+      </w:r>
+    </w:p>
+    <w:p>
+      <w:pPr>
+        <w:rPr>
+          <w:rFonts w:eastAsia="Arial"/>
+        </w:rPr>
+      </w:pPr>
+    </w:p>
+    <w:p>
+      <w:pPr>
+        <w:rPr>
+          <w:rFonts w:eastAsia="Arial"/>
+        </w:rPr>
+      </w:pPr>
+    </w:p>
+    <w:p>
+      <w:pPr>
+        <w:rPr>
+          <w:rFonts w:eastAsia="Arial"/>
+        </w:rPr>
+      </w:pPr>
+    </w:p>
+    <w:p>
+      <w:pPr>
+        <w:rPr>
+          <w:rFonts w:eastAsia="Arial"/>
+        </w:rPr>
+      </w:pPr>
+    </w:p>
+    <w:p>
+      <w:pPr>
+        <w:rPr>
+          <w:rFonts w:eastAsia="Arial"/>
+        </w:rPr>
+      </w:pPr>
+      <w:r>
+        <w:rPr>
+          <w:rFonts w:eastAsia="Arial"/>
+        </w:rPr>
+        <w:t>Table: Note</w:t>
+      </w:r>
+    </w:p>
+    <w:p>
+      <w:pPr>
+        <w:rPr>
+          <w:rFonts w:eastAsia="Arial"/>
+        </w:rPr>
+      </w:pPr>
+      <w:r>
+        <w:rPr>
+          <w:rFonts w:eastAsia="Arial"/>
+          <w:noProof/>
+          <w:lang w:eastAsia="en-IN" w:bidi="bn-IN"/>
+        </w:rPr>
+        <w:drawing>
+          <wp:inline distT="0" distB="0" distL="0" distR="0">
+            <wp:extent cx="5810250" cy="800100"/>
+            <wp:effectExtent l="19050" t="0" r="0" b="0"/>
+            <wp:docPr id="14" name="Picture 6" descr="database_screenshot_note"/>
+            <wp:cNvGraphicFramePr>
+              <a:graphicFrameLocks xmlns:a="http://schemas.openxmlformats.org/drawingml/2006/main" noChangeAspect="1"/>
+            </wp:cNvGraphicFramePr>
+            <a:graphic xmlns:a="http://schemas.openxmlformats.org/drawingml/2006/main">
+              <a:graphicData uri="http://schemas.openxmlformats.org/drawingml/2006/picture">
+                <pic:pic xmlns:pic="http://schemas.openxmlformats.org/drawingml/2006/picture">
+                  <pic:nvPicPr>
+                    <pic:cNvPr id="0" name="Picture 6" descr="database_screenshot_note"/>
+                    <pic:cNvPicPr>
+                      <a:picLocks noChangeAspect="1" noChangeArrowheads="1"/>
+                    </pic:cNvPicPr>
+                  </pic:nvPicPr>
+                  <pic:blipFill>
+                    <a:blip r:embed="rId22" cstate="print"/>
+                    <a:srcRect/>
+                    <a:stretch>
+                      <a:fillRect/>
+                    </a:stretch>
+                  </pic:blipFill>
+                  <pic:spPr bwMode="auto">
+                    <a:xfrm>
+                      <a:off x="0" y="0"/>
+                      <a:ext cx="5810250" cy="800100"/>
+                    </a:xfrm>
+                    <a:prstGeom prst="rect">
+                      <a:avLst/>
+                    </a:prstGeom>
+                    <a:noFill/>
+                    <a:ln w="9525">
+                      <a:noFill/>
+                      <a:miter lim="800000"/>
+                      <a:headEnd/>
+                      <a:tailEnd/>
+                    </a:ln>
+                  </pic:spPr>
+                </pic:pic>
+              </a:graphicData>
+            </a:graphic>
+          </wp:inline>
+        </w:drawing>
+      </w:r>
+    </w:p>
+    <w:p>
+      <w:pPr>
+        <w:rPr>
+          <w:rFonts w:eastAsia="Arial"/>
+        </w:rPr>
+      </w:pPr>
+    </w:p>
+    <w:p>
+      <w:pPr>
+        <w:rPr>
+          <w:rFonts w:eastAsia="Arial"/>
+        </w:rPr>
+      </w:pPr>
+      <w:r>
+        <w:rPr>
+          <w:rFonts w:eastAsia="Arial"/>
+        </w:rPr>
+        <w:t>Table: password</w:t>
+      </w:r>
+    </w:p>
+    <w:p>
+      <w:pPr>
+        <w:rPr>
+          <w:rFonts w:eastAsia="Arial"/>
+        </w:rPr>
+      </w:pPr>
+      <w:r>
+        <w:rPr>
+          <w:rFonts w:eastAsia="Arial"/>
+          <w:noProof/>
+          <w:lang w:eastAsia="en-IN" w:bidi="bn-IN"/>
+        </w:rPr>
+        <w:drawing>
+          <wp:inline distT="0" distB="0" distL="0" distR="0">
+            <wp:extent cx="5848350" cy="1400175"/>
+            <wp:effectExtent l="19050" t="0" r="0" b="0"/>
+            <wp:docPr id="13" name="Picture 7" descr="database_screenshot_password"/>
+            <wp:cNvGraphicFramePr>
+              <a:graphicFrameLocks xmlns:a="http://schemas.openxmlformats.org/drawingml/2006/main" noChangeAspect="1"/>
+            </wp:cNvGraphicFramePr>
+            <a:graphic xmlns:a="http://schemas.openxmlformats.org/drawingml/2006/main">
+              <a:graphicData uri="http://schemas.openxmlformats.org/drawingml/2006/picture">
+                <pic:pic xmlns:pic="http://schemas.openxmlformats.org/drawingml/2006/picture">
+                  <pic:nvPicPr>
+                    <pic:cNvPr id="0" name="Picture 7" descr="database_screenshot_password"/>
+                    <pic:cNvPicPr>
+                      <a:picLocks noChangeAspect="1" noChangeArrowheads="1"/>
+                    </pic:cNvPicPr>
+                  </pic:nvPicPr>
+                  <pic:blipFill>
+                    <a:blip r:embed="rId23" cstate="print"/>
+                    <a:srcRect/>
+                    <a:stretch>
+                      <a:fillRect/>
+                    </a:stretch>
+                  </pic:blipFill>
+                  <pic:spPr bwMode="auto">
+                    <a:xfrm>
+                      <a:off x="0" y="0"/>
+                      <a:ext cx="5848350" cy="1400175"/>
+                    </a:xfrm>
+                    <a:prstGeom prst="rect">
+                      <a:avLst/>
+                    </a:prstGeom>
+                    <a:noFill/>
+                    <a:ln w="9525">
+                      <a:noFill/>
+                      <a:miter lim="800000"/>
+                      <a:headEnd/>
+                      <a:tailEnd/>
+                    </a:ln>
+                  </pic:spPr>
+                </pic:pic>
+              </a:graphicData>
+            </a:graphic>
+          </wp:inline>
+        </w:drawing>
+      </w:r>
+    </w:p>
+    <w:p>
+      <w:pPr>
+        <w:rPr>
+          <w:rFonts w:eastAsia="Arial"/>
+        </w:rPr>
+      </w:pPr>
+    </w:p>
+    <w:p>
+      <w:pPr>
+        <w:rPr>
+          <w:rFonts w:eastAsia="Arial"/>
+        </w:rPr>
+      </w:pPr>
+      <w:r>
+        <w:rPr>
+          <w:rFonts w:eastAsia="Arial"/>
+        </w:rPr>
+        <w:t>Table: tasks</w:t>
+      </w:r>
+    </w:p>
+    <w:p>
+      <w:pPr>
+        <w:rPr>
+          <w:rFonts w:eastAsia="Arial"/>
+        </w:rPr>
+      </w:pPr>
+      <w:r>
+        <w:rPr>
+          <w:rFonts w:eastAsia="Arial"/>
+          <w:noProof/>
+          <w:lang w:eastAsia="en-IN" w:bidi="bn-IN"/>
+        </w:rPr>
+        <w:drawing>
+          <wp:inline distT="0" distB="0" distL="0" distR="0">
+            <wp:extent cx="5829300" cy="942975"/>
+            <wp:effectExtent l="19050" t="0" r="0" b="0"/>
+            <wp:docPr id="9" name="Picture 8" descr="database_screenshot_tasks"/>
+            <wp:cNvGraphicFramePr>
+              <a:graphicFrameLocks xmlns:a="http://schemas.openxmlformats.org/drawingml/2006/main" noChangeAspect="1"/>
+            </wp:cNvGraphicFramePr>
+            <a:graphic xmlns:a="http://schemas.openxmlformats.org/drawingml/2006/main">
+              <a:graphicData uri="http://schemas.openxmlformats.org/drawingml/2006/picture">
+                <pic:pic xmlns:pic="http://schemas.openxmlformats.org/drawingml/2006/picture">
+                  <pic:nvPicPr>
+                    <pic:cNvPr id="0" name="Picture 8" descr="database_screenshot_tasks"/>
+                    <pic:cNvPicPr>
+                      <a:picLocks noChangeAspect="1" noChangeArrowheads="1"/>
+                    </pic:cNvPicPr>
+                  </pic:nvPicPr>
+                  <pic:blipFill>
+                    <a:blip r:embed="rId24" cstate="print"/>
+                    <a:srcRect/>
+                    <a:stretch>
+                      <a:fillRect/>
+                    </a:stretch>
+                  </pic:blipFill>
+                  <pic:spPr bwMode="auto">
+                    <a:xfrm>
+                      <a:off x="0" y="0"/>
+                      <a:ext cx="5829300" cy="942975"/>
+                    </a:xfrm>
+                    <a:prstGeom prst="rect">
+                      <a:avLst/>
+                    </a:prstGeom>
+                    <a:noFill/>
+                    <a:ln w="9525">
+                      <a:noFill/>
+                      <a:miter lim="800000"/>
+                      <a:headEnd/>
+                      <a:tailEnd/>
+                    </a:ln>
+                  </pic:spPr>
+                </pic:pic>
+              </a:graphicData>
+            </a:graphic>
+          </wp:inline>
+        </w:drawing>
+      </w:r>
+    </w:p>
+    <w:p/>
+    <w:p>
+      <w:pPr>
+        <w:rPr>
+          <w:rFonts w:eastAsia="Arial"/>
+        </w:rPr>
+      </w:pPr>
     </w:p>
     <w:tbl>
       <w:tblPr>
@@ -14066,7 +14477,6 @@
                 <w:b/>
                 <w:bCs/>
               </w:rPr>
-              <w:lastRenderedPageBreak/>
               <w:t>Tables</w:t>
             </w:r>
           </w:p>
@@ -14580,6 +14990,7 @@
           <w:szCs w:val="19"/>
           <w:lang w:val="en-US"/>
         </w:rPr>
+        <w:lastRenderedPageBreak/>
         <w:t>//define the command reference</w:t>
       </w:r>
     </w:p>
@@ -15077,7 +15488,6 @@
         <w:rPr>
           <w:rFonts w:eastAsia="Arial"/>
         </w:rPr>
-        <w:lastRenderedPageBreak/>
         <w:t>The application will use Google open-id authentication for web interface.</w:t>
       </w:r>
     </w:p>
@@ -15377,6 +15787,7 @@
     </w:p>
     <w:p>
       <w:r>
+        <w:lastRenderedPageBreak/>
         <w:t xml:space="preserve">Semi-detached </w:t>
       </w:r>
       <w:r>
@@ -15469,7 +15880,6 @@
         </w:rPr>
       </w:pPr>
       <w:r>
-        <w:lastRenderedPageBreak/>
         <w:t xml:space="preserve">Assume that the size of a Semi-detached </w:t>
       </w:r>
       <w:r>
@@ -16451,7 +16861,7 @@
           <w:lang w:eastAsia="en-IN"/>
         </w:rPr>
       </w:pPr>
-      <w:hyperlink r:id="rId20" w:history="1">
+      <w:hyperlink r:id="rId25" w:history="1">
         <w:r>
           <w:rPr>
             <w:rStyle w:val="Hyperlink"/>
@@ -16478,7 +16888,7 @@
           <w:lang w:eastAsia="en-IN"/>
         </w:rPr>
       </w:pPr>
-      <w:hyperlink r:id="rId21" w:history="1">
+      <w:hyperlink r:id="rId26" w:history="1">
         <w:r>
           <w:rPr>
             <w:rStyle w:val="Hyperlink"/>
@@ -16505,7 +16915,7 @@
           <w:lang w:eastAsia="en-IN"/>
         </w:rPr>
       </w:pPr>
-      <w:hyperlink r:id="rId22" w:history="1">
+      <w:hyperlink r:id="rId27" w:history="1">
         <w:r>
           <w:rPr>
             <w:rStyle w:val="Hyperlink"/>
@@ -16532,7 +16942,7 @@
           <w:lang w:eastAsia="en-IN"/>
         </w:rPr>
       </w:pPr>
-      <w:hyperlink r:id="rId23" w:history="1">
+      <w:hyperlink r:id="rId28" w:history="1">
         <w:r>
           <w:rPr>
             <w:rStyle w:val="Hyperlink"/>
@@ -16559,7 +16969,7 @@
           <w:lang w:eastAsia="en-IN"/>
         </w:rPr>
       </w:pPr>
-      <w:hyperlink r:id="rId24" w:history="1">
+      <w:hyperlink r:id="rId29" w:history="1">
         <w:r>
           <w:rPr>
             <w:rStyle w:val="Hyperlink"/>
@@ -16586,7 +16996,7 @@
           <w:lang w:eastAsia="en-IN"/>
         </w:rPr>
       </w:pPr>
-      <w:hyperlink r:id="rId25" w:history="1">
+      <w:hyperlink r:id="rId30" w:history="1">
         <w:r>
           <w:rPr>
             <w:rStyle w:val="Hyperlink"/>
@@ -16613,7 +17023,7 @@
           <w:lang w:eastAsia="en-IN"/>
         </w:rPr>
       </w:pPr>
-      <w:hyperlink r:id="rId26" w:history="1">
+      <w:hyperlink r:id="rId31" w:history="1">
         <w:r>
           <w:rPr>
             <w:rStyle w:val="Hyperlink"/>
@@ -16640,7 +17050,7 @@
           <w:lang w:eastAsia="en-IN"/>
         </w:rPr>
       </w:pPr>
-      <w:hyperlink r:id="rId27" w:history="1">
+      <w:hyperlink r:id="rId32" w:history="1">
         <w:r>
           <w:rPr>
             <w:rStyle w:val="Hyperlink"/>
@@ -16661,7 +17071,7 @@
         </w:numPr>
         <w:spacing w:line="480" w:lineRule="auto"/>
       </w:pPr>
-      <w:hyperlink r:id="rId28" w:history="1">
+      <w:hyperlink r:id="rId33" w:history="1">
         <w:r>
           <w:rPr>
             <w:rStyle w:val="Hyperlink"/>
@@ -16708,7 +17118,6 @@
       </w:pPr>
       <w:bookmarkStart w:id="87" w:name="_Toc351476573"/>
       <w:r>
-        <w:lastRenderedPageBreak/>
         <w:t>Glossary.</w:t>
       </w:r>
       <w:bookmarkEnd w:id="87"/>
@@ -16752,21 +17161,21 @@
         <v:path o:extrusionok="f" gradientshapeok="t" o:connecttype="rect"/>
         <o:lock v:ext="edit" aspectratio="t"/>
       </v:shapetype>
-      <v:shape id="_x0000_i1035" type="#_x0000_t75" style="width:12pt;height:10.5pt" o:bullet="t">
+      <v:shape id="_x0000_i1032" type="#_x0000_t75" style="width:12pt;height:10.5pt" o:bullet="t">
         <v:imagedata r:id="rId1" o:title="bullet1"/>
       </v:shape>
     </w:pict>
   </w:numPicBullet>
   <w:numPicBullet w:numPicBulletId="1">
     <w:pict>
-      <v:shape id="_x0000_i1036" type="#_x0000_t75" style="width:12pt;height:10.5pt" o:bullet="t">
+      <v:shape id="_x0000_i1033" type="#_x0000_t75" style="width:12pt;height:10.5pt" o:bullet="t">
         <v:imagedata r:id="rId2" o:title="bullet2"/>
       </v:shape>
     </w:pict>
   </w:numPicBullet>
   <w:numPicBullet w:numPicBulletId="2">
     <w:pict>
-      <v:shape id="_x0000_i1037" type="#_x0000_t75" style="width:12pt;height:10.5pt" o:bullet="t">
+      <v:shape id="_x0000_i1034" type="#_x0000_t75" style="width:12pt;height:10.5pt" o:bullet="t">
         <v:imagedata r:id="rId3" o:title="bullet3"/>
       </v:shape>
     </w:pict>
@@ -18742,7 +19151,7 @@
 </file>
 
 <file path=customXml/itemProps1.xml><?xml version="1.0" encoding="utf-8"?>
-<ds:datastoreItem xmlns:ds="http://schemas.openxmlformats.org/officeDocument/2006/customXml" ds:itemID="{AF949714-0EB3-424C-8928-A74E538626A2}">
+<ds:datastoreItem xmlns:ds="http://schemas.openxmlformats.org/officeDocument/2006/customXml" ds:itemID="{65C621D8-0726-4FCB-87A3-532531ABE5CC}">
   <ds:schemaRefs>
     <ds:schemaRef ds:uri="http://schemas.openxmlformats.org/officeDocument/2006/bibliography"/>
   </ds:schemaRefs>

</xml_diff>

<commit_message>
spelling correction in one place
</commit_message>
<xml_diff>
--- a/report/All Doc Mca final doc/Anirban Mca Final REPORT.docx
+++ b/report/All Doc Mca final doc/Anirban Mca Final REPORT.docx
@@ -15250,16 +15250,14 @@
         </w:rPr>
         <w:t xml:space="preserve">We started working on the project keeping in mind that we must develop it in a way that it not only provides a very easy to use GUI but also provide a fast and flexible service to the users. We know that a particular work can be done in more than one ways. We have tried all the options and then chose the one which provides the fastest and most secure performance. First of all, we have used the latest technologies of Microsoft like visual studio 2010 as IDE and WPF as GUI to keep our application’s performance few steps ahead. We have studies all the rules of software development life cycle and applied them to keep our application flexible. We have given special attention to the storage related codes. We have avoided all the unnecessary database codes and kept them as short as possible without harming our purpose so that insertion, </w:t>
       </w:r>
-      <w:proofErr w:type="spellStart"/>
       <w:r>
         <w:rPr>
           <w:rFonts w:ascii="Times New Roman" w:hAnsi="Times New Roman" w:cs="Times New Roman"/>
           <w:sz w:val="24"/>
           <w:szCs w:val="24"/>
         </w:rPr>
-        <w:t>updation</w:t>
-      </w:r>
-      <w:proofErr w:type="spellEnd"/>
+        <w:t>updating</w:t>
+      </w:r>
       <w:r>
         <w:rPr>
           <w:rFonts w:ascii="Times New Roman" w:hAnsi="Times New Roman" w:cs="Times New Roman"/>
@@ -17161,21 +17159,21 @@
         <v:path o:extrusionok="f" gradientshapeok="t" o:connecttype="rect"/>
         <o:lock v:ext="edit" aspectratio="t"/>
       </v:shapetype>
-      <v:shape id="_x0000_i1032" type="#_x0000_t75" style="width:12pt;height:10.5pt" o:bullet="t">
+      <v:shape id="_x0000_i1035" type="#_x0000_t75" style="width:12pt;height:10.5pt" o:bullet="t">
         <v:imagedata r:id="rId1" o:title="bullet1"/>
       </v:shape>
     </w:pict>
   </w:numPicBullet>
   <w:numPicBullet w:numPicBulletId="1">
     <w:pict>
-      <v:shape id="_x0000_i1033" type="#_x0000_t75" style="width:12pt;height:10.5pt" o:bullet="t">
+      <v:shape id="_x0000_i1036" type="#_x0000_t75" style="width:12pt;height:10.5pt" o:bullet="t">
         <v:imagedata r:id="rId2" o:title="bullet2"/>
       </v:shape>
     </w:pict>
   </w:numPicBullet>
   <w:numPicBullet w:numPicBulletId="2">
     <w:pict>
-      <v:shape id="_x0000_i1034" type="#_x0000_t75" style="width:12pt;height:10.5pt" o:bullet="t">
+      <v:shape id="_x0000_i1037" type="#_x0000_t75" style="width:12pt;height:10.5pt" o:bullet="t">
         <v:imagedata r:id="rId3" o:title="bullet3"/>
       </v:shape>
     </w:pict>
@@ -19151,7 +19149,7 @@
 </file>
 
 <file path=customXml/itemProps1.xml><?xml version="1.0" encoding="utf-8"?>
-<ds:datastoreItem xmlns:ds="http://schemas.openxmlformats.org/officeDocument/2006/customXml" ds:itemID="{65C621D8-0726-4FCB-87A3-532531ABE5CC}">
+<ds:datastoreItem xmlns:ds="http://schemas.openxmlformats.org/officeDocument/2006/customXml" ds:itemID="{8AB72685-7D26-484B-BD3A-9A7C7194CDC8}">
   <ds:schemaRefs>
     <ds:schemaRef ds:uri="http://schemas.openxmlformats.org/officeDocument/2006/bibliography"/>
   </ds:schemaRefs>

</xml_diff>

<commit_message>
task, password contact database added
</commit_message>
<xml_diff>
--- a/report/All Doc Mca final doc/Anirban Mca Final REPORT.docx
+++ b/report/All Doc Mca final doc/Anirban Mca Final REPORT.docx
@@ -5650,7 +5650,7 @@
       <w:r>
         <w:rPr>
           <w:noProof/>
-          <w:lang w:eastAsia="en-IN" w:bidi="bn-IN"/>
+          <w:lang w:val="en-US"/>
         </w:rPr>
         <w:drawing>
           <wp:inline distT="0" distB="0" distL="0" distR="0">
@@ -5711,7 +5711,6 @@
         <w:rPr>
           <w:lang w:eastAsia="ar-SA"/>
         </w:rPr>
-        <w:lastRenderedPageBreak/>
         <w:t xml:space="preserve">              </w:t>
       </w:r>
       <w:r>
@@ -6486,9 +6485,8 @@
       <w:r>
         <w:rPr>
           <w:noProof/>
-          <w:lang w:eastAsia="en-IN" w:bidi="bn-IN"/>
-        </w:rPr>
-        <w:lastRenderedPageBreak/>
+          <w:lang w:val="en-US"/>
+        </w:rPr>
         <w:drawing>
           <wp:inline distT="0" distB="0" distL="0" distR="0">
             <wp:extent cx="6329045" cy="3752850"/>
@@ -6552,7 +6550,7 @@
       <w:r>
         <w:rPr>
           <w:noProof/>
-          <w:lang w:eastAsia="en-IN" w:bidi="bn-IN"/>
+          <w:lang w:val="en-US"/>
         </w:rPr>
         <w:drawing>
           <wp:inline distT="0" distB="0" distL="0" distR="0">
@@ -6620,9 +6618,8 @@
       <w:r>
         <w:rPr>
           <w:noProof/>
-          <w:lang w:eastAsia="en-IN" w:bidi="bn-IN"/>
-        </w:rPr>
-        <w:lastRenderedPageBreak/>
+          <w:lang w:val="en-US"/>
+        </w:rPr>
         <w:drawing>
           <wp:inline distT="0" distB="0" distL="0" distR="0">
             <wp:extent cx="6567805" cy="7847965"/>
@@ -6701,7 +6698,6 @@
       <w:bookmarkStart w:id="20" w:name="_Toc344699036"/>
       <w:bookmarkStart w:id="21" w:name="_Toc351476525"/>
       <w:r>
-        <w:lastRenderedPageBreak/>
         <w:t>Functional</w:t>
       </w:r>
       <w:r>
@@ -7807,7 +7803,6 @@
           <w:color w:val="222222"/>
           <w:lang w:eastAsia="en-IN"/>
         </w:rPr>
-        <w:lastRenderedPageBreak/>
         <w:t xml:space="preserve">The </w:t>
       </w:r>
       <w:r>
@@ -8985,7 +8980,6 @@
           <w:color w:val="222222"/>
           <w:lang w:eastAsia="en-IN"/>
         </w:rPr>
-        <w:lastRenderedPageBreak/>
         <w:t>Introduction:</w:t>
       </w:r>
     </w:p>
@@ -10109,7 +10103,6 @@
           <w:szCs w:val="24"/>
           <w:lang w:eastAsia="en-IN"/>
         </w:rPr>
-        <w:lastRenderedPageBreak/>
         <w:t xml:space="preserve">In terms of </w:t>
       </w:r>
       <w:r>
@@ -10378,7 +10371,7 @@
         <w:rPr>
           <w:rFonts w:eastAsia="Arial"/>
           <w:noProof/>
-          <w:lang w:eastAsia="en-IN" w:bidi="bn-IN"/>
+          <w:lang w:val="en-US"/>
         </w:rPr>
         <w:drawing>
           <wp:inline distT="0" distB="0" distL="0" distR="0">
@@ -10522,7 +10515,7 @@
         <w:rPr>
           <w:rFonts w:eastAsia="Arial"/>
           <w:noProof/>
-          <w:lang w:eastAsia="en-IN" w:bidi="bn-IN"/>
+          <w:lang w:val="en-US"/>
         </w:rPr>
         <w:drawing>
           <wp:inline distT="0" distB="0" distL="0" distR="0">
@@ -10700,7 +10693,7 @@
         <w:rPr>
           <w:rFonts w:eastAsia="Arial"/>
           <w:noProof/>
-          <w:lang w:eastAsia="en-IN" w:bidi="bn-IN"/>
+          <w:lang w:val="en-US"/>
         </w:rPr>
         <w:drawing>
           <wp:inline distT="0" distB="0" distL="0" distR="0">
@@ -10752,7 +10745,7 @@
         <w:rPr>
           <w:rFonts w:eastAsia="Arial"/>
           <w:noProof/>
-          <w:lang w:eastAsia="en-IN" w:bidi="bn-IN"/>
+          <w:lang w:val="en-US"/>
         </w:rPr>
         <w:drawing>
           <wp:inline distT="0" distB="0" distL="0" distR="0">
@@ -10850,7 +10843,7 @@
         <w:rPr>
           <w:rFonts w:eastAsia="Arial"/>
           <w:noProof/>
-          <w:lang w:eastAsia="en-IN" w:bidi="bn-IN"/>
+          <w:lang w:val="en-US"/>
         </w:rPr>
         <w:drawing>
           <wp:inline distT="0" distB="0" distL="0" distR="0">
@@ -10942,7 +10935,6 @@
           <w:szCs w:val="36"/>
           <w:u w:val="single"/>
         </w:rPr>
-        <w:lastRenderedPageBreak/>
         <w:t xml:space="preserve">Interaction Event </w:t>
       </w:r>
     </w:p>
@@ -11885,7 +11877,6 @@
           <w:szCs w:val="36"/>
           <w:u w:val="single"/>
         </w:rPr>
-        <w:lastRenderedPageBreak/>
         <w:t>Share Event in Social Site</w:t>
       </w:r>
     </w:p>
@@ -13119,9 +13110,8 @@
         <w:rPr>
           <w:rFonts w:eastAsia="Arial"/>
           <w:noProof/>
-          <w:lang w:eastAsia="en-IN" w:bidi="bn-IN"/>
-        </w:rPr>
-        <w:lastRenderedPageBreak/>
+          <w:lang w:val="en-US"/>
+        </w:rPr>
         <w:drawing>
           <wp:inline distT="0" distB="0" distL="0" distR="0">
             <wp:extent cx="6448425" cy="7686675"/>
@@ -13207,9 +13197,8 @@
       <w:r>
         <w:rPr>
           <w:noProof/>
-          <w:lang w:eastAsia="en-IN" w:bidi="bn-IN"/>
-        </w:rPr>
-        <w:lastRenderedPageBreak/>
+          <w:lang w:val="en-US"/>
+        </w:rPr>
         <w:drawing>
           <wp:inline distT="0" distB="0" distL="0" distR="0">
             <wp:extent cx="5731510" cy="7734308"/>
@@ -13295,9 +13284,8 @@
       <w:r>
         <w:rPr>
           <w:noProof/>
-          <w:lang w:eastAsia="en-IN" w:bidi="bn-IN"/>
-        </w:rPr>
-        <w:lastRenderedPageBreak/>
+          <w:lang w:val="en-US"/>
+        </w:rPr>
         <w:drawing>
           <wp:inline distT="0" distB="0" distL="0" distR="0">
             <wp:extent cx="5731510" cy="4932680"/>
@@ -13343,9 +13331,8 @@
           <w:noProof/>
           <w:sz w:val="24"/>
           <w:szCs w:val="20"/>
-          <w:lang w:eastAsia="en-IN" w:bidi="bn-IN"/>
-        </w:rPr>
-        <w:lastRenderedPageBreak/>
+          <w:lang w:val="en-US"/>
+        </w:rPr>
         <w:drawing>
           <wp:inline distT="0" distB="0" distL="0" distR="0">
             <wp:extent cx="5731510" cy="4502785"/>
@@ -13509,7 +13496,7 @@
       <w:r>
         <w:rPr>
           <w:noProof/>
-          <w:lang w:eastAsia="en-IN" w:bidi="bn-IN"/>
+          <w:lang w:val="en-US"/>
         </w:rPr>
         <w:drawing>
           <wp:inline distT="0" distB="0" distL="0" distR="0">
@@ -13617,7 +13604,6 @@
     </w:p>
     <w:p>
       <w:r>
-        <w:lastRenderedPageBreak/>
         <w:t xml:space="preserve">This place gets input from the </w:t>
       </w:r>
       <w:r>
@@ -14020,7 +14006,6 @@
         <w:rPr>
           <w:rFonts w:eastAsia="Arial"/>
         </w:rPr>
-        <w:lastRenderedPageBreak/>
         <w:t>Screenshots of table structures:</w:t>
       </w:r>
     </w:p>
@@ -14047,7 +14032,7 @@
         <w:rPr>
           <w:rFonts w:eastAsia="Arial"/>
           <w:noProof/>
-          <w:lang w:eastAsia="en-IN" w:bidi="bn-IN"/>
+          <w:lang w:val="en-US"/>
         </w:rPr>
         <w:drawing>
           <wp:inline distT="0" distB="0" distL="0" distR="0">
@@ -14126,13 +14111,13 @@
         <w:rPr>
           <w:rFonts w:eastAsia="Arial"/>
           <w:noProof/>
-          <w:lang w:eastAsia="en-IN" w:bidi="bn-IN"/>
+          <w:lang w:val="en-US"/>
         </w:rPr>
         <w:drawing>
           <wp:inline distT="0" distB="0" distL="0" distR="0">
-            <wp:extent cx="5810250" cy="1552575"/>
-            <wp:effectExtent l="19050" t="0" r="0" b="0"/>
-            <wp:docPr id="15" name="Picture 5" descr="database_screenshot_contact"/>
+            <wp:extent cx="5731510" cy="1529080"/>
+            <wp:effectExtent l="19050" t="0" r="2540" b="0"/>
+            <wp:docPr id="18" name="Picture 17" descr="contactdnb.jpg"/>
             <wp:cNvGraphicFramePr>
               <a:graphicFrameLocks xmlns:a="http://schemas.openxmlformats.org/drawingml/2006/main" noChangeAspect="1"/>
             </wp:cNvGraphicFramePr>
@@ -14140,33 +14125,23 @@
               <a:graphicData uri="http://schemas.openxmlformats.org/drawingml/2006/picture">
                 <pic:pic xmlns:pic="http://schemas.openxmlformats.org/drawingml/2006/picture">
                   <pic:nvPicPr>
-                    <pic:cNvPr id="0" name="Picture 5" descr="database_screenshot_contact"/>
-                    <pic:cNvPicPr>
-                      <a:picLocks noChangeAspect="1" noChangeArrowheads="1"/>
-                    </pic:cNvPicPr>
+                    <pic:cNvPr id="0" name="contactdnb.jpg"/>
+                    <pic:cNvPicPr/>
                   </pic:nvPicPr>
                   <pic:blipFill>
-                    <a:blip r:embed="rId21" cstate="print"/>
-                    <a:srcRect/>
+                    <a:blip r:embed="rId21"/>
                     <a:stretch>
                       <a:fillRect/>
                     </a:stretch>
                   </pic:blipFill>
-                  <pic:spPr bwMode="auto">
+                  <pic:spPr>
                     <a:xfrm>
                       <a:off x="0" y="0"/>
-                      <a:ext cx="5810250" cy="1552575"/>
+                      <a:ext cx="5731510" cy="1529080"/>
                     </a:xfrm>
                     <a:prstGeom prst="rect">
                       <a:avLst/>
                     </a:prstGeom>
-                    <a:noFill/>
-                    <a:ln w="9525">
-                      <a:noFill/>
-                      <a:miter lim="800000"/>
-                      <a:headEnd/>
-                      <a:tailEnd/>
-                    </a:ln>
                   </pic:spPr>
                 </pic:pic>
               </a:graphicData>
@@ -14213,7 +14188,13 @@
         <w:rPr>
           <w:rFonts w:eastAsia="Arial"/>
         </w:rPr>
-        <w:t>Table: Note</w:t>
+        <w:t>Table: n</w:t>
+      </w:r>
+      <w:r>
+        <w:rPr>
+          <w:rFonts w:eastAsia="Arial"/>
+        </w:rPr>
+        <w:t>ote</w:t>
       </w:r>
     </w:p>
     <w:p>
@@ -14226,7 +14207,7 @@
         <w:rPr>
           <w:rFonts w:eastAsia="Arial"/>
           <w:noProof/>
-          <w:lang w:eastAsia="en-IN" w:bidi="bn-IN"/>
+          <w:lang w:val="en-US"/>
         </w:rPr>
         <w:drawing>
           <wp:inline distT="0" distB="0" distL="0" distR="0">
@@ -14305,13 +14286,13 @@
         <w:rPr>
           <w:rFonts w:eastAsia="Arial"/>
           <w:noProof/>
-          <w:lang w:eastAsia="en-IN" w:bidi="bn-IN"/>
+          <w:lang w:val="en-US"/>
         </w:rPr>
         <w:drawing>
           <wp:inline distT="0" distB="0" distL="0" distR="0">
-            <wp:extent cx="5848350" cy="1400175"/>
-            <wp:effectExtent l="19050" t="0" r="0" b="0"/>
-            <wp:docPr id="13" name="Picture 7" descr="database_screenshot_password"/>
+            <wp:extent cx="5731510" cy="1385570"/>
+            <wp:effectExtent l="19050" t="0" r="2540" b="0"/>
+            <wp:docPr id="19" name="Picture 18" descr="passworddnb.jpg"/>
             <wp:cNvGraphicFramePr>
               <a:graphicFrameLocks xmlns:a="http://schemas.openxmlformats.org/drawingml/2006/main" noChangeAspect="1"/>
             </wp:cNvGraphicFramePr>
@@ -14319,33 +14300,23 @@
               <a:graphicData uri="http://schemas.openxmlformats.org/drawingml/2006/picture">
                 <pic:pic xmlns:pic="http://schemas.openxmlformats.org/drawingml/2006/picture">
                   <pic:nvPicPr>
-                    <pic:cNvPr id="0" name="Picture 7" descr="database_screenshot_password"/>
-                    <pic:cNvPicPr>
-                      <a:picLocks noChangeAspect="1" noChangeArrowheads="1"/>
-                    </pic:cNvPicPr>
+                    <pic:cNvPr id="0" name="passworddnb.jpg"/>
+                    <pic:cNvPicPr/>
                   </pic:nvPicPr>
                   <pic:blipFill>
-                    <a:blip r:embed="rId23" cstate="print"/>
-                    <a:srcRect/>
+                    <a:blip r:embed="rId23"/>
                     <a:stretch>
                       <a:fillRect/>
                     </a:stretch>
                   </pic:blipFill>
-                  <pic:spPr bwMode="auto">
+                  <pic:spPr>
                     <a:xfrm>
                       <a:off x="0" y="0"/>
-                      <a:ext cx="5848350" cy="1400175"/>
+                      <a:ext cx="5731510" cy="1385570"/>
                     </a:xfrm>
                     <a:prstGeom prst="rect">
                       <a:avLst/>
                     </a:prstGeom>
-                    <a:noFill/>
-                    <a:ln w="9525">
-                      <a:noFill/>
-                      <a:miter lim="800000"/>
-                      <a:headEnd/>
-                      <a:tailEnd/>
-                    </a:ln>
                   </pic:spPr>
                 </pic:pic>
               </a:graphicData>
@@ -14384,13 +14355,13 @@
         <w:rPr>
           <w:rFonts w:eastAsia="Arial"/>
           <w:noProof/>
-          <w:lang w:eastAsia="en-IN" w:bidi="bn-IN"/>
+          <w:lang w:val="en-US"/>
         </w:rPr>
         <w:drawing>
           <wp:inline distT="0" distB="0" distL="0" distR="0">
-            <wp:extent cx="5829300" cy="942975"/>
-            <wp:effectExtent l="19050" t="0" r="0" b="0"/>
-            <wp:docPr id="9" name="Picture 8" descr="database_screenshot_tasks"/>
+            <wp:extent cx="5731510" cy="781050"/>
+            <wp:effectExtent l="19050" t="0" r="2540" b="0"/>
+            <wp:docPr id="22" name="Picture 21" descr="task.JPG"/>
             <wp:cNvGraphicFramePr>
               <a:graphicFrameLocks xmlns:a="http://schemas.openxmlformats.org/drawingml/2006/main" noChangeAspect="1"/>
             </wp:cNvGraphicFramePr>
@@ -14398,33 +14369,23 @@
               <a:graphicData uri="http://schemas.openxmlformats.org/drawingml/2006/picture">
                 <pic:pic xmlns:pic="http://schemas.openxmlformats.org/drawingml/2006/picture">
                   <pic:nvPicPr>
-                    <pic:cNvPr id="0" name="Picture 8" descr="database_screenshot_tasks"/>
-                    <pic:cNvPicPr>
-                      <a:picLocks noChangeAspect="1" noChangeArrowheads="1"/>
-                    </pic:cNvPicPr>
+                    <pic:cNvPr id="0" name="task.JPG"/>
+                    <pic:cNvPicPr/>
                   </pic:nvPicPr>
                   <pic:blipFill>
-                    <a:blip r:embed="rId24" cstate="print"/>
-                    <a:srcRect/>
+                    <a:blip r:embed="rId24"/>
                     <a:stretch>
                       <a:fillRect/>
                     </a:stretch>
                   </pic:blipFill>
-                  <pic:spPr bwMode="auto">
+                  <pic:spPr>
                     <a:xfrm>
                       <a:off x="0" y="0"/>
-                      <a:ext cx="5829300" cy="942975"/>
+                      <a:ext cx="5731510" cy="781050"/>
                     </a:xfrm>
                     <a:prstGeom prst="rect">
                       <a:avLst/>
                     </a:prstGeom>
-                    <a:noFill/>
-                    <a:ln w="9525">
-                      <a:noFill/>
-                      <a:miter lim="800000"/>
-                      <a:headEnd/>
-                      <a:tailEnd/>
-                    </a:ln>
                   </pic:spPr>
                 </pic:pic>
               </a:graphicData>
@@ -14990,7 +14951,6 @@
           <w:szCs w:val="19"/>
           <w:lang w:val="en-US"/>
         </w:rPr>
-        <w:lastRenderedPageBreak/>
         <w:t>//define the command reference</w:t>
       </w:r>
     </w:p>
@@ -15785,7 +15745,6 @@
     </w:p>
     <w:p>
       <w:r>
-        <w:lastRenderedPageBreak/>
         <w:t xml:space="preserve">Semi-detached </w:t>
       </w:r>
       <w:r>
@@ -17159,21 +17118,21 @@
         <v:path o:extrusionok="f" gradientshapeok="t" o:connecttype="rect"/>
         <o:lock v:ext="edit" aspectratio="t"/>
       </v:shapetype>
-      <v:shape id="_x0000_i1035" type="#_x0000_t75" style="width:12pt;height:10.5pt" o:bullet="t">
+      <v:shape id="_x0000_i1038" type="#_x0000_t75" style="width:12pt;height:10.5pt" o:bullet="t">
         <v:imagedata r:id="rId1" o:title="bullet1"/>
       </v:shape>
     </w:pict>
   </w:numPicBullet>
   <w:numPicBullet w:numPicBulletId="1">
     <w:pict>
-      <v:shape id="_x0000_i1036" type="#_x0000_t75" style="width:12pt;height:10.5pt" o:bullet="t">
+      <v:shape id="_x0000_i1039" type="#_x0000_t75" style="width:12pt;height:10.5pt" o:bullet="t">
         <v:imagedata r:id="rId2" o:title="bullet2"/>
       </v:shape>
     </w:pict>
   </w:numPicBullet>
   <w:numPicBullet w:numPicBulletId="2">
     <w:pict>
-      <v:shape id="_x0000_i1037" type="#_x0000_t75" style="width:12pt;height:10.5pt" o:bullet="t">
+      <v:shape id="_x0000_i1040" type="#_x0000_t75" style="width:12pt;height:10.5pt" o:bullet="t">
         <v:imagedata r:id="rId3" o:title="bullet3"/>
       </v:shape>
     </w:pict>

</xml_diff>

<commit_message>
adding testing details in report
</commit_message>
<xml_diff>
--- a/report/All Doc Mca final doc/Anirban Mca Final REPORT.docx
+++ b/report/All Doc Mca final doc/Anirban Mca Final REPORT.docx
@@ -17353,21 +17353,196 @@
         <w:jc w:val="both"/>
         <w:rPr>
           <w:rFonts w:ascii="Arial" w:hAnsi="Arial" w:cs="Arial"/>
+        </w:rPr>
+      </w:pPr>
+      <w:r>
+        <w:rPr>
+          <w:rFonts w:ascii="Arial" w:hAnsi="Arial" w:cs="Arial"/>
+        </w:rPr>
+        <w:t xml:space="preserve">Application-level security ensures </w:t>
+      </w:r>
+      <w:r>
+        <w:rPr>
+          <w:rFonts w:ascii="Arial" w:hAnsi="Arial" w:cs="Arial"/>
+        </w:rPr>
+        <w:t>the authentication and authorization of a user. Authentication ensures that the user is a valid user of the system and authorization ensures that the user has the proper privileges to perform specific tasks on desired resources of the system. Testing will be conducted to validate the rules by taking into considerations the various roles applicable for the system.</w:t>
+      </w:r>
+    </w:p>
+    <w:p>
+      <w:pPr>
+        <w:jc w:val="both"/>
+        <w:rPr>
+          <w:rFonts w:ascii="Arial" w:hAnsi="Arial" w:cs="Arial"/>
+        </w:rPr>
+      </w:pPr>
+    </w:p>
+    <w:p>
+      <w:pPr>
+        <w:pStyle w:val="ListParagraph"/>
+        <w:numPr>
+          <w:ilvl w:val="0"/>
+          <w:numId w:val="11"/>
+        </w:numPr>
+        <w:jc w:val="both"/>
+        <w:rPr>
+          <w:rFonts w:ascii="Arial" w:hAnsi="Arial" w:cs="Arial"/>
           <w:lang w:val="en-GB"/>
         </w:rPr>
       </w:pPr>
       <w:r>
         <w:rPr>
           <w:rFonts w:ascii="Arial" w:hAnsi="Arial" w:cs="Arial"/>
-        </w:rPr>
-        <w:t xml:space="preserve">Application-level security ensures </w:t>
-      </w:r>
-      <w:r>
-        <w:rPr>
-          <w:rFonts w:ascii="Arial" w:hAnsi="Arial" w:cs="Arial"/>
-        </w:rPr>
-        <w:t>the authentication and authorization of a user. Authentication ensures that the user is a valid user of the system and authorization ensures that the user has the proper privileges to perform specific tasks on desired resources of the system. Testing will be conducted to validate the rules by taking into considerations the various roles applicable for the system.</w:t>
-      </w:r>
+          <w:lang w:val="en-GB"/>
+        </w:rPr>
+        <w:t>Failover &amp; Recovery Testing:</w:t>
+      </w:r>
+    </w:p>
+    <w:p>
+      <w:pPr>
+        <w:jc w:val="both"/>
+        <w:rPr>
+          <w:rFonts w:ascii="Arial" w:hAnsi="Arial" w:cs="Arial"/>
+          <w:lang w:val="en-GB"/>
+        </w:rPr>
+      </w:pPr>
+      <w:r>
+        <w:rPr>
+          <w:rFonts w:ascii="Arial" w:hAnsi="Arial" w:cs="Arial"/>
+          <w:lang w:val="en-GB"/>
+        </w:rPr>
+        <w:t>Failover and Recovery Testing ensures that the target-of-test can successfully failover and recover from a variety of hardware, software or network malfunctions with undue loss of data or data integrity.</w:t>
+      </w:r>
+    </w:p>
+    <w:p>
+      <w:pPr>
+        <w:jc w:val="both"/>
+        <w:rPr>
+          <w:rFonts w:ascii="Arial" w:hAnsi="Arial" w:cs="Arial"/>
+          <w:lang w:val="en-GB"/>
+        </w:rPr>
+      </w:pPr>
+      <w:r>
+        <w:rPr>
+          <w:rFonts w:ascii="Arial" w:hAnsi="Arial" w:cs="Arial"/>
+          <w:lang w:val="en-GB"/>
+        </w:rPr>
+        <w:t>Failover testing ensures that, for those systems that must be kept running, when a failover condition occurs, the alternate or backup systems properly “take over” for the failed system without loss of data or transactions.</w:t>
+      </w:r>
+    </w:p>
+    <w:p>
+      <w:pPr>
+        <w:jc w:val="both"/>
+        <w:rPr>
+          <w:rFonts w:ascii="Arial" w:hAnsi="Arial" w:cs="Arial"/>
+          <w:lang w:val="en-GB"/>
+        </w:rPr>
+      </w:pPr>
+      <w:r>
+        <w:rPr>
+          <w:rFonts w:ascii="Arial" w:hAnsi="Arial" w:cs="Arial"/>
+          <w:lang w:val="en-GB"/>
+        </w:rPr>
+        <w:t>Recovery testing is an antagonistic test process in which the application or system is exposed to extreme conditions, or simulated conditions, to cause a failure, such as device Input/Output (I/O) failures or invalid database pointers and keys. Recovery processes are invoked and the application or system is monitored and inspected to verify proper application, or system, and data recovery has been achieved.</w:t>
+      </w:r>
+    </w:p>
+    <w:p>
+      <w:pPr>
+        <w:jc w:val="both"/>
+        <w:rPr>
+          <w:rFonts w:ascii="Arial" w:hAnsi="Arial" w:cs="Arial"/>
+          <w:lang w:val="en-GB"/>
+        </w:rPr>
+      </w:pPr>
+    </w:p>
+    <w:p>
+      <w:pPr>
+        <w:pStyle w:val="ListParagraph"/>
+        <w:numPr>
+          <w:ilvl w:val="0"/>
+          <w:numId w:val="11"/>
+        </w:numPr>
+        <w:jc w:val="both"/>
+        <w:rPr>
+          <w:rFonts w:ascii="Arial" w:hAnsi="Arial" w:cs="Arial"/>
+          <w:lang w:val="en-GB"/>
+        </w:rPr>
+      </w:pPr>
+      <w:r>
+        <w:rPr>
+          <w:rFonts w:ascii="Arial" w:hAnsi="Arial" w:cs="Arial"/>
+          <w:lang w:val="en-GB"/>
+        </w:rPr>
+        <w:t>Configuration Testing:</w:t>
+      </w:r>
+    </w:p>
+    <w:p>
+      <w:pPr>
+        <w:jc w:val="both"/>
+        <w:rPr>
+          <w:rFonts w:ascii="Arial" w:hAnsi="Arial" w:cs="Arial"/>
+          <w:lang w:val="en-GB"/>
+        </w:rPr>
+      </w:pPr>
+      <w:r>
+        <w:rPr>
+          <w:rFonts w:ascii="Arial" w:hAnsi="Arial" w:cs="Arial"/>
+          <w:lang w:val="en-GB"/>
+        </w:rPr>
+        <w:t>Configuration testing verifies the operation of the target-of-test on different software and hardware configurations. In most production environments, the particular hardware specifications for the client workstations, network connections and database servers vary. Client workstations may have different software loaded</w:t>
+      </w:r>
+      <w:r>
+        <w:rPr>
+          <w:rFonts w:ascii="Arial" w:hAnsi="Arial" w:cs="Arial"/>
+          <w:lang w:val="en-GB"/>
+        </w:rPr>
+        <w:sym w:font="Symbol" w:char="F0BE"/>
+      </w:r>
+      <w:r>
+        <w:rPr>
+          <w:rFonts w:ascii="Arial" w:hAnsi="Arial" w:cs="Arial"/>
+          <w:lang w:val="en-GB"/>
+        </w:rPr>
+        <w:t>for example, applications, drivers, and so on</w:t>
+      </w:r>
+      <w:r>
+        <w:rPr>
+          <w:rFonts w:ascii="Arial" w:hAnsi="Arial" w:cs="Arial"/>
+          <w:lang w:val="en-GB"/>
+        </w:rPr>
+        <w:sym w:font="Symbol" w:char="F0BE"/>
+      </w:r>
+      <w:r>
+        <w:rPr>
+          <w:rFonts w:ascii="Arial" w:hAnsi="Arial" w:cs="Arial"/>
+          <w:lang w:val="en-GB"/>
+        </w:rPr>
+        <w:t>and at any one time, many different combinations may be active using different resources</w:t>
+      </w:r>
+      <w:r>
+        <w:rPr>
+          <w:rFonts w:ascii="Arial" w:hAnsi="Arial" w:cs="Arial"/>
+          <w:lang w:val="en-GB"/>
+        </w:rPr>
+        <w:t>.</w:t>
+      </w:r>
+    </w:p>
+    <w:p>
+      <w:pPr>
+        <w:jc w:val="both"/>
+        <w:rPr>
+          <w:rFonts w:ascii="Arial" w:hAnsi="Arial" w:cs="Arial"/>
+          <w:lang w:val="en-GB"/>
+        </w:rPr>
+      </w:pPr>
+    </w:p>
+    <w:p>
+      <w:pPr>
+        <w:jc w:val="both"/>
+        <w:rPr>
+          <w:rFonts w:ascii="Arial" w:hAnsi="Arial" w:cs="Arial"/>
+          <w:lang w:val="en-GB"/>
+        </w:rPr>
+      </w:pPr>
     </w:p>
     <w:p>
       <w:pPr>
@@ -17563,7 +17738,6 @@
         <w:rPr>
           <w:rFonts w:eastAsia="Arial"/>
         </w:rPr>
-        <w:lastRenderedPageBreak/>
         <w:t>It allows a</w:t>
       </w:r>
       <w:r>
@@ -17739,6 +17913,7 @@
     </w:p>
     <w:p>
       <w:r>
+        <w:lastRenderedPageBreak/>
         <w:t>Tdev is the estimated time to develop the software, expressed in months.</w:t>
       </w:r>
     </w:p>
@@ -17912,7 +18087,6 @@
         <w:rPr>
           <w:lang w:val="en-US"/>
         </w:rPr>
-        <w:lastRenderedPageBreak/>
         <w:t xml:space="preserve"> </w:t>
       </w:r>
       <w:r>
@@ -18276,6 +18450,7 @@
         <w:rPr>
           <w:rFonts w:eastAsia="Arial"/>
         </w:rPr>
+        <w:lastRenderedPageBreak/>
         <w:t>List of twitter update could be generated.</w:t>
       </w:r>
     </w:p>
@@ -18546,7 +18721,6 @@
       </w:pPr>
       <w:bookmarkStart w:id="84" w:name="_Toc351476570"/>
       <w:r>
-        <w:lastRenderedPageBreak/>
         <w:t>Future scope and further enhancement of the Project</w:t>
       </w:r>
       <w:bookmarkEnd w:id="84"/>
@@ -19050,21 +19224,21 @@
         <v:path o:extrusionok="f" gradientshapeok="t" o:connecttype="rect"/>
         <o:lock v:ext="edit" aspectratio="t"/>
       </v:shapetype>
-      <v:shape id="_x0000_i1100" type="#_x0000_t75" style="width:12pt;height:10.5pt" o:bullet="t">
+      <v:shape id="_x0000_i1117" type="#_x0000_t75" style="width:12pt;height:10.5pt" o:bullet="t">
         <v:imagedata r:id="rId1" o:title="bullet1"/>
       </v:shape>
     </w:pict>
   </w:numPicBullet>
   <w:numPicBullet w:numPicBulletId="1">
     <w:pict>
-      <v:shape id="_x0000_i1101" type="#_x0000_t75" style="width:12pt;height:10.5pt" o:bullet="t">
+      <v:shape id="_x0000_i1118" type="#_x0000_t75" style="width:12pt;height:10.5pt" o:bullet="t">
         <v:imagedata r:id="rId2" o:title="bullet2"/>
       </v:shape>
     </w:pict>
   </w:numPicBullet>
   <w:numPicBullet w:numPicBulletId="2">
     <w:pict>
-      <v:shape id="_x0000_i1102" type="#_x0000_t75" style="width:12pt;height:10.5pt" o:bullet="t">
+      <v:shape id="_x0000_i1119" type="#_x0000_t75" style="width:12pt;height:10.5pt" o:bullet="t">
         <v:imagedata r:id="rId3" o:title="bullet3"/>
       </v:shape>
     </w:pict>
@@ -19602,7 +19776,7 @@
   <w:abstractNum w:abstractNumId="5">
     <w:nsid w:val="2431346F"/>
     <w:multiLevelType w:val="hybridMultilevel"/>
-    <w:tmpl w:val="5E044966"/>
+    <w:tmpl w:val="8900296C"/>
     <w:lvl w:ilvl="0" w:tplc="4009000F">
       <w:start w:val="1"/>
       <w:numFmt w:val="decimal"/>
@@ -21445,7 +21619,7 @@
 </file>
 
 <file path=customXml/itemProps1.xml><?xml version="1.0" encoding="utf-8"?>
-<ds:datastoreItem xmlns:ds="http://schemas.openxmlformats.org/officeDocument/2006/customXml" ds:itemID="{8E3B551B-BC5D-4862-BB1C-2E6D0B9727D1}">
+<ds:datastoreItem xmlns:ds="http://schemas.openxmlformats.org/officeDocument/2006/customXml" ds:itemID="{396C964E-57D5-4493-AB95-B0A60C18B3E6}">
   <ds:schemaRefs>
     <ds:schemaRef ds:uri="http://schemas.openxmlformats.org/officeDocument/2006/bibliography"/>
   </ds:schemaRefs>

</xml_diff>

<commit_message>
completed testing techniques & strategies
</commit_message>
<xml_diff>
--- a/report/All Doc Mca final doc/Anirban Mca Final REPORT.docx
+++ b/report/All Doc Mca final doc/Anirban Mca Final REPORT.docx
@@ -283,6 +283,7 @@
         </w:rPr>
       </w:pPr>
       <w:bookmarkStart w:id="2" w:name="_Toc351476510"/>
+      <w:proofErr w:type="spellStart"/>
       <w:r>
         <w:rPr>
           <w:b/>
@@ -290,9 +291,30 @@
           <w:sz w:val="24"/>
           <w:szCs w:val="24"/>
         </w:rPr>
-        <w:t>Anirban Nandy</w:t>
+        <w:t>Anirban</w:t>
+      </w:r>
+      <w:proofErr w:type="spellEnd"/>
+      <w:r>
+        <w:rPr>
+          <w:b/>
+          <w:bCs/>
+          <w:sz w:val="24"/>
+          <w:szCs w:val="24"/>
+        </w:rPr>
+        <w:t xml:space="preserve"> </w:t>
+      </w:r>
+      <w:proofErr w:type="spellStart"/>
+      <w:r>
+        <w:rPr>
+          <w:b/>
+          <w:bCs/>
+          <w:sz w:val="24"/>
+          <w:szCs w:val="24"/>
+        </w:rPr>
+        <w:t>Nandy</w:t>
       </w:r>
       <w:bookmarkEnd w:id="2"/>
+      <w:proofErr w:type="spellEnd"/>
     </w:p>
     <w:p>
       <w:pPr>
@@ -305,13 +327,23 @@
         </w:rPr>
       </w:pPr>
       <w:bookmarkStart w:id="3" w:name="_Toc351476511"/>
+      <w:proofErr w:type="spellStart"/>
       <w:r>
         <w:rPr>
           <w:b/>
           <w:sz w:val="24"/>
           <w:szCs w:val="24"/>
         </w:rPr>
-        <w:t>Enrollment No-</w:t>
+        <w:t>Enrollment</w:t>
+      </w:r>
+      <w:proofErr w:type="spellEnd"/>
+      <w:r>
+        <w:rPr>
+          <w:b/>
+          <w:sz w:val="24"/>
+          <w:szCs w:val="24"/>
+        </w:rPr>
+        <w:t xml:space="preserve"> No-</w:t>
       </w:r>
       <w:r>
         <w:rPr>
@@ -5577,7 +5609,21 @@
         <w:rPr>
           <w:lang w:eastAsia="ar-SA"/>
         </w:rPr>
-        <w:t xml:space="preserve"> happening with us or around us and follow about others. We want to keep track of every possible thing in our life. Earlier day’s people used to maintain Notebook or Daily Diary to write down about their experiences. Now also we do same things but in different ways. With advent of new technologies we use twitter, facebook instead of maintaining a diary. As all of them are online services we cannot access them without an internet connection and sometimes it takes lots of time to load or query our own posts from the server. </w:t>
+        <w:t xml:space="preserve"> happening with us or around us and follow about others. We want to keep track of every possible thing in our life. Earlier day’s people used to maintain Notebook or Daily Diary to write down about their experiences. Now also we do same things but in different ways. With advent of new technologies we use twitter, </w:t>
+      </w:r>
+      <w:proofErr w:type="spellStart"/>
+      <w:r>
+        <w:rPr>
+          <w:lang w:eastAsia="ar-SA"/>
+        </w:rPr>
+        <w:t>facebook</w:t>
+      </w:r>
+      <w:proofErr w:type="spellEnd"/>
+      <w:r>
+        <w:rPr>
+          <w:lang w:eastAsia="ar-SA"/>
+        </w:rPr>
+        <w:t xml:space="preserve"> instead of maintaining a diary. As all of them are online services we cannot access them without an internet connection and sometimes it takes lots of time to load or query our own posts from the server. </w:t>
       </w:r>
     </w:p>
     <w:p>
@@ -5784,11 +5830,19 @@
                 <w:lang w:eastAsia="ar-SA"/>
               </w:rPr>
             </w:pPr>
+            <w:proofErr w:type="spellStart"/>
             <w:r>
               <w:rPr>
                 <w:lang w:eastAsia="ar-SA"/>
               </w:rPr>
-              <w:t>Facebook integration</w:t>
+              <w:t>Facebook</w:t>
+            </w:r>
+            <w:proofErr w:type="spellEnd"/>
+            <w:r>
+              <w:rPr>
+                <w:lang w:eastAsia="ar-SA"/>
+              </w:rPr>
+              <w:t xml:space="preserve"> integration</w:t>
             </w:r>
           </w:p>
           <w:p>
@@ -5850,11 +5904,19 @@
                 <w:lang w:eastAsia="ar-SA"/>
               </w:rPr>
             </w:pPr>
+            <w:proofErr w:type="spellStart"/>
             <w:r>
               <w:rPr>
                 <w:lang w:eastAsia="ar-SA"/>
               </w:rPr>
-              <w:t>Linkedin integration</w:t>
+              <w:t>Linkedin</w:t>
+            </w:r>
+            <w:proofErr w:type="spellEnd"/>
+            <w:r>
+              <w:rPr>
+                <w:lang w:eastAsia="ar-SA"/>
+              </w:rPr>
+              <w:t xml:space="preserve"> integration</w:t>
             </w:r>
           </w:p>
           <w:p>
@@ -6129,7 +6191,21 @@
         <w:rPr>
           <w:rFonts w:eastAsia="Arial"/>
         </w:rPr>
-        <w:t xml:space="preserve"> To know about new technologies like .NET, WPF, Facebook, Twitter.</w:t>
+        <w:t xml:space="preserve"> To know about new technologies like .NET, WPF, </w:t>
+      </w:r>
+      <w:proofErr w:type="spellStart"/>
+      <w:r>
+        <w:rPr>
+          <w:rFonts w:eastAsia="Arial"/>
+        </w:rPr>
+        <w:t>Facebook</w:t>
+      </w:r>
+      <w:proofErr w:type="spellEnd"/>
+      <w:r>
+        <w:rPr>
+          <w:rFonts w:eastAsia="Arial"/>
+        </w:rPr>
+        <w:t>, Twitter.</w:t>
       </w:r>
     </w:p>
     <w:p>
@@ -7104,6 +7180,7 @@
           <w:lang w:eastAsia="en-IN"/>
         </w:rPr>
       </w:pPr>
+      <w:proofErr w:type="gramStart"/>
       <w:r>
         <w:rPr>
           <w:rFonts w:ascii="Arial" w:hAnsi="Arial" w:cs="Arial"/>
@@ -7140,6 +7217,7 @@
         </w:rPr>
         <w:t>.</w:t>
       </w:r>
+      <w:proofErr w:type="gramEnd"/>
     </w:p>
     <w:p>
       <w:pPr>
@@ -7908,6 +7986,7 @@
           <w:lang w:eastAsia="en-IN"/>
         </w:rPr>
       </w:pPr>
+      <w:proofErr w:type="gramStart"/>
       <w:r>
         <w:rPr>
           <w:rFonts w:ascii="Arial" w:hAnsi="Arial" w:cs="Arial"/>
@@ -7926,6 +8005,7 @@
         </w:rPr>
         <w:t>.</w:t>
       </w:r>
+      <w:proofErr w:type="gramEnd"/>
     </w:p>
     <w:p>
       <w:pPr>
@@ -8018,7 +8098,27 @@
           <w:color w:val="222222"/>
           <w:lang w:eastAsia="en-IN"/>
         </w:rPr>
-        <w:t>get location from google map.</w:t>
+        <w:t xml:space="preserve">get location from </w:t>
+      </w:r>
+      <w:proofErr w:type="spellStart"/>
+      <w:r>
+        <w:rPr>
+          <w:rFonts w:ascii="Arial" w:hAnsi="Arial" w:cs="Arial"/>
+          <w:i w:val="0"/>
+          <w:color w:val="222222"/>
+          <w:lang w:eastAsia="en-IN"/>
+        </w:rPr>
+        <w:t>google</w:t>
+      </w:r>
+      <w:proofErr w:type="spellEnd"/>
+      <w:r>
+        <w:rPr>
+          <w:rFonts w:ascii="Arial" w:hAnsi="Arial" w:cs="Arial"/>
+          <w:i w:val="0"/>
+          <w:color w:val="222222"/>
+          <w:lang w:eastAsia="en-IN"/>
+        </w:rPr>
+        <w:t xml:space="preserve"> map.</w:t>
       </w:r>
     </w:p>
     <w:p>
@@ -8184,7 +8284,27 @@
           <w:color w:val="222222"/>
           <w:lang w:eastAsia="en-IN"/>
         </w:rPr>
-        <w:t xml:space="preserve">User can share event in google calendar through </w:t>
+        <w:t xml:space="preserve">User can share event in </w:t>
+      </w:r>
+      <w:proofErr w:type="spellStart"/>
+      <w:r>
+        <w:rPr>
+          <w:rFonts w:ascii="Arial" w:hAnsi="Arial" w:cs="Arial"/>
+          <w:i w:val="0"/>
+          <w:color w:val="222222"/>
+          <w:lang w:eastAsia="en-IN"/>
+        </w:rPr>
+        <w:t>google</w:t>
+      </w:r>
+      <w:proofErr w:type="spellEnd"/>
+      <w:r>
+        <w:rPr>
+          <w:rFonts w:ascii="Arial" w:hAnsi="Arial" w:cs="Arial"/>
+          <w:i w:val="0"/>
+          <w:color w:val="222222"/>
+          <w:lang w:eastAsia="en-IN"/>
+        </w:rPr>
+        <w:t xml:space="preserve"> calendar through </w:t>
       </w:r>
       <w:r>
         <w:rPr>
@@ -8249,7 +8369,27 @@
           <w:color w:val="222222"/>
           <w:lang w:eastAsia="en-IN"/>
         </w:rPr>
-        <w:t xml:space="preserve">The user selects the event from note book to upload in google calendar. </w:t>
+        <w:t xml:space="preserve">The user selects the event from note book to upload in </w:t>
+      </w:r>
+      <w:proofErr w:type="spellStart"/>
+      <w:r>
+        <w:rPr>
+          <w:rFonts w:ascii="Arial" w:hAnsi="Arial" w:cs="Arial"/>
+          <w:i w:val="0"/>
+          <w:color w:val="222222"/>
+          <w:lang w:eastAsia="en-IN"/>
+        </w:rPr>
+        <w:t>google</w:t>
+      </w:r>
+      <w:proofErr w:type="spellEnd"/>
+      <w:r>
+        <w:rPr>
+          <w:rFonts w:ascii="Arial" w:hAnsi="Arial" w:cs="Arial"/>
+          <w:i w:val="0"/>
+          <w:color w:val="222222"/>
+          <w:lang w:eastAsia="en-IN"/>
+        </w:rPr>
+        <w:t xml:space="preserve"> calendar. </w:t>
       </w:r>
       <w:r>
         <w:rPr>
@@ -8381,14 +8521,25 @@
         </w:rPr>
         <w:t xml:space="preserve">The </w:t>
       </w:r>
-      <w:r>
-        <w:rPr>
-          <w:rFonts w:ascii="Arial" w:hAnsi="Arial" w:cs="Arial"/>
-          <w:i w:val="0"/>
-          <w:color w:val="222222"/>
-          <w:lang w:eastAsia="en-IN"/>
-        </w:rPr>
-        <w:t>google calendar</w:t>
+      <w:proofErr w:type="spellStart"/>
+      <w:r>
+        <w:rPr>
+          <w:rFonts w:ascii="Arial" w:hAnsi="Arial" w:cs="Arial"/>
+          <w:i w:val="0"/>
+          <w:color w:val="222222"/>
+          <w:lang w:eastAsia="en-IN"/>
+        </w:rPr>
+        <w:t>google</w:t>
+      </w:r>
+      <w:proofErr w:type="spellEnd"/>
+      <w:r>
+        <w:rPr>
+          <w:rFonts w:ascii="Arial" w:hAnsi="Arial" w:cs="Arial"/>
+          <w:i w:val="0"/>
+          <w:color w:val="222222"/>
+          <w:lang w:eastAsia="en-IN"/>
+        </w:rPr>
+        <w:t xml:space="preserve"> calendar</w:t>
       </w:r>
       <w:r>
         <w:rPr>
@@ -11204,6 +11355,7 @@
                         <w:szCs w:val="20"/>
                       </w:rPr>
                     </w:pPr>
+                    <w:proofErr w:type="gramStart"/>
                     <w:r>
                       <w:rPr>
                         <w:b/>
@@ -11220,6 +11372,7 @@
                       </w:rPr>
                       <w:t>egister</w:t>
                     </w:r>
+                    <w:proofErr w:type="gramEnd"/>
                   </w:p>
                 </w:txbxContent>
               </v:textbox>
@@ -11235,6 +11388,7 @@
                         <w:szCs w:val="20"/>
                       </w:rPr>
                     </w:pPr>
+                    <w:proofErr w:type="gramStart"/>
                     <w:r>
                       <w:rPr>
                         <w:b/>
@@ -11251,6 +11405,7 @@
                       </w:rPr>
                       <w:t>egister</w:t>
                     </w:r>
+                    <w:proofErr w:type="gramEnd"/>
                   </w:p>
                 </w:txbxContent>
               </v:textbox>
@@ -11266,6 +11421,8 @@
                         <w:szCs w:val="20"/>
                       </w:rPr>
                     </w:pPr>
+                    <w:proofErr w:type="spellStart"/>
+                    <w:proofErr w:type="gramStart"/>
                     <w:r>
                       <w:rPr>
                         <w:b/>
@@ -11274,6 +11431,8 @@
                       </w:rPr>
                       <w:t>modifyEvent</w:t>
                     </w:r>
+                    <w:proofErr w:type="spellEnd"/>
+                    <w:proofErr w:type="gramEnd"/>
                   </w:p>
                 </w:txbxContent>
               </v:textbox>
@@ -11289,6 +11448,8 @@
                         <w:szCs w:val="20"/>
                       </w:rPr>
                     </w:pPr>
+                    <w:proofErr w:type="spellStart"/>
+                    <w:proofErr w:type="gramStart"/>
                     <w:r>
                       <w:rPr>
                         <w:b/>
@@ -11297,6 +11458,8 @@
                       </w:rPr>
                       <w:t>addEvent</w:t>
                     </w:r>
+                    <w:proofErr w:type="spellEnd"/>
+                    <w:proofErr w:type="gramEnd"/>
                   </w:p>
                 </w:txbxContent>
               </v:textbox>
@@ -11312,6 +11475,8 @@
                         <w:szCs w:val="20"/>
                       </w:rPr>
                     </w:pPr>
+                    <w:proofErr w:type="spellStart"/>
+                    <w:proofErr w:type="gramStart"/>
                     <w:r>
                       <w:rPr>
                         <w:b/>
@@ -11336,6 +11501,8 @@
                       </w:rPr>
                       <w:t>vent</w:t>
                     </w:r>
+                    <w:proofErr w:type="spellEnd"/>
+                    <w:proofErr w:type="gramEnd"/>
                   </w:p>
                 </w:txbxContent>
               </v:textbox>
@@ -11351,6 +11518,8 @@
                         <w:szCs w:val="20"/>
                       </w:rPr>
                     </w:pPr>
+                    <w:proofErr w:type="spellStart"/>
+                    <w:proofErr w:type="gramStart"/>
                     <w:r>
                       <w:rPr>
                         <w:b/>
@@ -11359,6 +11528,8 @@
                       </w:rPr>
                       <w:t>showError</w:t>
                     </w:r>
+                    <w:proofErr w:type="spellEnd"/>
+                    <w:proofErr w:type="gramEnd"/>
                   </w:p>
                 </w:txbxContent>
               </v:textbox>
@@ -11374,6 +11545,8 @@
                         <w:szCs w:val="20"/>
                       </w:rPr>
                     </w:pPr>
+                    <w:proofErr w:type="spellStart"/>
+                    <w:proofErr w:type="gramStart"/>
                     <w:r>
                       <w:rPr>
                         <w:b/>
@@ -11382,6 +11555,8 @@
                       </w:rPr>
                       <w:t>showError</w:t>
                     </w:r>
+                    <w:proofErr w:type="spellEnd"/>
+                    <w:proofErr w:type="gramEnd"/>
                   </w:p>
                 </w:txbxContent>
               </v:textbox>
@@ -11397,6 +11572,7 @@
                         <w:szCs w:val="20"/>
                       </w:rPr>
                     </w:pPr>
+                    <w:proofErr w:type="spellStart"/>
                     <w:r>
                       <w:rPr>
                         <w:b/>
@@ -11405,6 +11581,7 @@
                       </w:rPr>
                       <w:t>ShowError</w:t>
                     </w:r>
+                    <w:proofErr w:type="spellEnd"/>
                   </w:p>
                 </w:txbxContent>
               </v:textbox>
@@ -11420,6 +11597,8 @@
                         <w:szCs w:val="20"/>
                       </w:rPr>
                     </w:pPr>
+                    <w:proofErr w:type="spellStart"/>
+                    <w:proofErr w:type="gramStart"/>
                     <w:r>
                       <w:rPr>
                         <w:b/>
@@ -11428,6 +11607,8 @@
                       </w:rPr>
                       <w:t>updateEvent</w:t>
                     </w:r>
+                    <w:proofErr w:type="spellEnd"/>
+                    <w:proofErr w:type="gramEnd"/>
                   </w:p>
                 </w:txbxContent>
               </v:textbox>
@@ -11443,6 +11624,8 @@
                         <w:szCs w:val="20"/>
                       </w:rPr>
                     </w:pPr>
+                    <w:proofErr w:type="spellStart"/>
+                    <w:proofErr w:type="gramStart"/>
                     <w:r>
                       <w:rPr>
                         <w:b/>
@@ -11451,6 +11634,8 @@
                       </w:rPr>
                       <w:t>updateEventReport</w:t>
                     </w:r>
+                    <w:proofErr w:type="spellEnd"/>
+                    <w:proofErr w:type="gramEnd"/>
                   </w:p>
                 </w:txbxContent>
               </v:textbox>
@@ -11466,6 +11651,8 @@
                         <w:szCs w:val="20"/>
                       </w:rPr>
                     </w:pPr>
+                    <w:proofErr w:type="spellStart"/>
+                    <w:proofErr w:type="gramStart"/>
                     <w:r>
                       <w:rPr>
                         <w:b/>
@@ -11474,6 +11661,8 @@
                       </w:rPr>
                       <w:t>updateEventsReport</w:t>
                     </w:r>
+                    <w:proofErr w:type="spellEnd"/>
+                    <w:proofErr w:type="gramEnd"/>
                   </w:p>
                 </w:txbxContent>
               </v:textbox>
@@ -11489,6 +11678,8 @@
                         <w:szCs w:val="20"/>
                       </w:rPr>
                     </w:pPr>
+                    <w:proofErr w:type="spellStart"/>
+                    <w:proofErr w:type="gramStart"/>
                     <w:r>
                       <w:rPr>
                         <w:b/>
@@ -11497,6 +11688,8 @@
                       </w:rPr>
                       <w:t>showError</w:t>
                     </w:r>
+                    <w:proofErr w:type="spellEnd"/>
+                    <w:proofErr w:type="gramEnd"/>
                   </w:p>
                 </w:txbxContent>
               </v:textbox>
@@ -11512,6 +11705,8 @@
                         <w:szCs w:val="20"/>
                       </w:rPr>
                     </w:pPr>
+                    <w:proofErr w:type="spellStart"/>
+                    <w:proofErr w:type="gramStart"/>
                     <w:r>
                       <w:rPr>
                         <w:b/>
@@ -11520,6 +11715,8 @@
                       </w:rPr>
                       <w:t>showError</w:t>
                     </w:r>
+                    <w:proofErr w:type="spellEnd"/>
+                    <w:proofErr w:type="gramEnd"/>
                   </w:p>
                 </w:txbxContent>
               </v:textbox>
@@ -11535,6 +11732,8 @@
                         <w:szCs w:val="20"/>
                       </w:rPr>
                     </w:pPr>
+                    <w:proofErr w:type="spellStart"/>
+                    <w:proofErr w:type="gramStart"/>
                     <w:r>
                       <w:rPr>
                         <w:b/>
@@ -11543,6 +11742,8 @@
                       </w:rPr>
                       <w:t>showError</w:t>
                     </w:r>
+                    <w:proofErr w:type="spellEnd"/>
+                    <w:proofErr w:type="gramEnd"/>
                   </w:p>
                 </w:txbxContent>
               </v:textbox>
@@ -11558,6 +11759,8 @@
                         <w:szCs w:val="20"/>
                       </w:rPr>
                     </w:pPr>
+                    <w:proofErr w:type="spellStart"/>
+                    <w:proofErr w:type="gramStart"/>
                     <w:r>
                       <w:rPr>
                         <w:b/>
@@ -11566,6 +11769,8 @@
                       </w:rPr>
                       <w:t>viewReport</w:t>
                     </w:r>
+                    <w:proofErr w:type="spellEnd"/>
+                    <w:proofErr w:type="gramEnd"/>
                   </w:p>
                 </w:txbxContent>
               </v:textbox>
@@ -11581,6 +11786,8 @@
                         <w:szCs w:val="20"/>
                       </w:rPr>
                     </w:pPr>
+                    <w:proofErr w:type="spellStart"/>
+                    <w:proofErr w:type="gramStart"/>
                     <w:r>
                       <w:rPr>
                         <w:b/>
@@ -11589,6 +11796,8 @@
                       </w:rPr>
                       <w:t>viewEventReport</w:t>
                     </w:r>
+                    <w:proofErr w:type="spellEnd"/>
+                    <w:proofErr w:type="gramEnd"/>
                   </w:p>
                 </w:txbxContent>
               </v:textbox>
@@ -11604,6 +11813,8 @@
                         <w:szCs w:val="20"/>
                       </w:rPr>
                     </w:pPr>
+                    <w:proofErr w:type="spellStart"/>
+                    <w:proofErr w:type="gramStart"/>
                     <w:r>
                       <w:rPr>
                         <w:b/>
@@ -11612,6 +11823,8 @@
                       </w:rPr>
                       <w:t>displayEventReport</w:t>
                     </w:r>
+                    <w:proofErr w:type="spellEnd"/>
+                    <w:proofErr w:type="gramEnd"/>
                   </w:p>
                 </w:txbxContent>
               </v:textbox>
@@ -11627,6 +11840,8 @@
                         <w:szCs w:val="20"/>
                       </w:rPr>
                     </w:pPr>
+                    <w:proofErr w:type="spellStart"/>
+                    <w:proofErr w:type="gramStart"/>
                     <w:r>
                       <w:rPr>
                         <w:b/>
@@ -11635,6 +11850,8 @@
                       </w:rPr>
                       <w:t>displayReport</w:t>
                     </w:r>
+                    <w:proofErr w:type="spellEnd"/>
+                    <w:proofErr w:type="gramEnd"/>
                   </w:p>
                 </w:txbxContent>
               </v:textbox>
@@ -11747,6 +11964,7 @@
                         <w:szCs w:val="20"/>
                       </w:rPr>
                     </w:pPr>
+                    <w:proofErr w:type="gramStart"/>
                     <w:r>
                       <w:rPr>
                         <w:b/>
@@ -11763,6 +11981,7 @@
                       </w:rPr>
                       <w:t>egister</w:t>
                     </w:r>
+                    <w:proofErr w:type="gramEnd"/>
                   </w:p>
                 </w:txbxContent>
               </v:textbox>
@@ -11778,6 +11997,7 @@
                         <w:szCs w:val="20"/>
                       </w:rPr>
                     </w:pPr>
+                    <w:proofErr w:type="gramStart"/>
                     <w:r>
                       <w:rPr>
                         <w:b/>
@@ -11794,6 +12014,7 @@
                       </w:rPr>
                       <w:t>egister</w:t>
                     </w:r>
+                    <w:proofErr w:type="gramEnd"/>
                   </w:p>
                 </w:txbxContent>
               </v:textbox>
@@ -11809,6 +12030,8 @@
                         <w:szCs w:val="20"/>
                       </w:rPr>
                     </w:pPr>
+                    <w:proofErr w:type="spellStart"/>
+                    <w:proofErr w:type="gramStart"/>
                     <w:r>
                       <w:rPr>
                         <w:b/>
@@ -11817,6 +12040,8 @@
                       </w:rPr>
                       <w:t>updateEvent</w:t>
                     </w:r>
+                    <w:proofErr w:type="spellEnd"/>
+                    <w:proofErr w:type="gramEnd"/>
                   </w:p>
                 </w:txbxContent>
               </v:textbox>
@@ -11832,6 +12057,8 @@
                         <w:szCs w:val="20"/>
                       </w:rPr>
                     </w:pPr>
+                    <w:proofErr w:type="spellStart"/>
+                    <w:proofErr w:type="gramStart"/>
                     <w:r>
                       <w:rPr>
                         <w:b/>
@@ -11840,6 +12067,8 @@
                       </w:rPr>
                       <w:t>syncNotComplete</w:t>
                     </w:r>
+                    <w:proofErr w:type="spellEnd"/>
+                    <w:proofErr w:type="gramEnd"/>
                   </w:p>
                 </w:txbxContent>
               </v:textbox>
@@ -11855,6 +12084,8 @@
                         <w:szCs w:val="20"/>
                       </w:rPr>
                     </w:pPr>
+                    <w:proofErr w:type="spellStart"/>
+                    <w:proofErr w:type="gramStart"/>
                     <w:r>
                       <w:rPr>
                         <w:b/>
@@ -11863,6 +12094,8 @@
                       </w:rPr>
                       <w:t>syncComplete</w:t>
                     </w:r>
+                    <w:proofErr w:type="spellEnd"/>
+                    <w:proofErr w:type="gramEnd"/>
                   </w:p>
                 </w:txbxContent>
               </v:textbox>
@@ -11878,6 +12111,8 @@
                         <w:szCs w:val="20"/>
                       </w:rPr>
                     </w:pPr>
+                    <w:proofErr w:type="spellStart"/>
+                    <w:proofErr w:type="gramStart"/>
                     <w:r>
                       <w:rPr>
                         <w:b/>
@@ -11886,6 +12121,8 @@
                       </w:rPr>
                       <w:t>syncEvent</w:t>
                     </w:r>
+                    <w:proofErr w:type="spellEnd"/>
+                    <w:proofErr w:type="gramEnd"/>
                   </w:p>
                 </w:txbxContent>
               </v:textbox>
@@ -11901,6 +12138,8 @@
                         <w:szCs w:val="20"/>
                       </w:rPr>
                     </w:pPr>
+                    <w:proofErr w:type="spellStart"/>
+                    <w:proofErr w:type="gramStart"/>
                     <w:r>
                       <w:rPr>
                         <w:b/>
@@ -11909,6 +12148,8 @@
                       </w:rPr>
                       <w:t>syncEvent</w:t>
                     </w:r>
+                    <w:proofErr w:type="spellEnd"/>
+                    <w:proofErr w:type="gramEnd"/>
                   </w:p>
                 </w:txbxContent>
               </v:textbox>
@@ -11924,6 +12165,8 @@
                         <w:szCs w:val="20"/>
                       </w:rPr>
                     </w:pPr>
+                    <w:proofErr w:type="spellStart"/>
+                    <w:proofErr w:type="gramStart"/>
                     <w:r>
                       <w:rPr>
                         <w:b/>
@@ -11932,6 +12175,8 @@
                       </w:rPr>
                       <w:t>displayEvent</w:t>
                     </w:r>
+                    <w:proofErr w:type="spellEnd"/>
+                    <w:proofErr w:type="gramEnd"/>
                   </w:p>
                 </w:txbxContent>
               </v:textbox>
@@ -11947,6 +12192,8 @@
                         <w:szCs w:val="20"/>
                       </w:rPr>
                     </w:pPr>
+                    <w:proofErr w:type="spellStart"/>
+                    <w:proofErr w:type="gramStart"/>
                     <w:r>
                       <w:rPr>
                         <w:b/>
@@ -11955,6 +12202,8 @@
                       </w:rPr>
                       <w:t>syncComplete</w:t>
                     </w:r>
+                    <w:proofErr w:type="spellEnd"/>
+                    <w:proofErr w:type="gramEnd"/>
                   </w:p>
                 </w:txbxContent>
               </v:textbox>
@@ -12234,6 +12483,7 @@
                         <w:u w:val="single"/>
                       </w:rPr>
                     </w:pPr>
+                    <w:proofErr w:type="gramStart"/>
                     <w:r>
                       <w:rPr>
                         <w:b/>
@@ -12241,7 +12491,17 @@
                         <w:szCs w:val="24"/>
                         <w:u w:val="single"/>
                       </w:rPr>
-                      <w:t xml:space="preserve">:Update </w:t>
+                      <w:t>:Update</w:t>
+                    </w:r>
+                    <w:proofErr w:type="gramEnd"/>
+                    <w:r>
+                      <w:rPr>
+                        <w:b/>
+                        <w:sz w:val="24"/>
+                        <w:szCs w:val="24"/>
+                        <w:u w:val="single"/>
+                      </w:rPr>
+                      <w:t xml:space="preserve"> </w:t>
                     </w:r>
                   </w:p>
                   <w:p>
@@ -12557,13 +12817,23 @@
                 <w:rFonts w:eastAsia="Arial"/>
               </w:rPr>
             </w:pPr>
+            <w:proofErr w:type="spellStart"/>
             <w:r>
               <w:rPr>
                 <w:rFonts w:eastAsia="Arial"/>
                 <w:b/>
                 <w:bCs/>
               </w:rPr>
-              <w:t>Sw Id</w:t>
+              <w:t>Sw</w:t>
+            </w:r>
+            <w:proofErr w:type="spellEnd"/>
+            <w:r>
+              <w:rPr>
+                <w:rFonts w:eastAsia="Arial"/>
+                <w:b/>
+                <w:bCs/>
+              </w:rPr>
+              <w:t xml:space="preserve"> Id</w:t>
             </w:r>
             <w:r>
               <w:rPr>
@@ -13297,7 +13567,15 @@
     </w:p>
     <w:p>
       <w:r>
-        <w:t xml:space="preserve">This part is the place through which user interacts. This module contains all the designs which are visible and intractable by users. User provides input through it and gets the output through it. It is generally created by various tools like buttons and listviews. </w:t>
+        <w:t xml:space="preserve">This part is the place through which user interacts. This module contains all the designs which are visible and intractable by users. User provides input through it and gets the output through it. It is generally created by various tools like buttons and </w:t>
+      </w:r>
+      <w:proofErr w:type="spellStart"/>
+      <w:r>
+        <w:t>listviews</w:t>
+      </w:r>
+      <w:proofErr w:type="spellEnd"/>
+      <w:r>
+        <w:t xml:space="preserve">. </w:t>
       </w:r>
     </w:p>
     <w:p>
@@ -13354,8 +13632,13 @@
         <w:pStyle w:val="Heading3"/>
       </w:pPr>
       <w:bookmarkStart w:id="56" w:name="_Toc351476543"/>
-      <w:r>
-        <w:t>Facebook/Twitter/LinkedIn API:</w:t>
+      <w:proofErr w:type="spellStart"/>
+      <w:r>
+        <w:t>Facebook</w:t>
+      </w:r>
+      <w:proofErr w:type="spellEnd"/>
+      <w:r>
+        <w:t>/Twitter/LinkedIn API:</w:t>
       </w:r>
       <w:bookmarkEnd w:id="56"/>
       <w:r>
@@ -13468,8 +13751,13 @@
     </w:p>
     <w:p/>
     <w:p>
-      <w:r>
-        <w:t>Codd initially defined two sets of constraints but, in his second version of the relational model, he came up with four integri</w:t>
+      <w:proofErr w:type="spellStart"/>
+      <w:r>
+        <w:t>Codd</w:t>
+      </w:r>
+      <w:proofErr w:type="spellEnd"/>
+      <w:r>
+        <w:t xml:space="preserve"> initially defined two sets of constraints but, in his second version of the relational model, he came up with four integri</w:t>
       </w:r>
       <w:r>
         <w:t>ty constraints:</w:t>
@@ -13499,18 +13787,40 @@
         <w:t xml:space="preserve"> we used various type of primary key and consciously we set the primary key property as not null. </w:t>
       </w:r>
       <w:r>
-        <w:t>The entity integrity constraint states that no primary key value can be null. This is because the primary key value is used to identify individual tuples in a relation. Having null value for the primary key implies that we cannot</w:t>
+        <w:t xml:space="preserve">The entity integrity constraint states that no primary key value can be null. This is because the primary key value is used to identify individual </w:t>
+      </w:r>
+      <w:proofErr w:type="spellStart"/>
+      <w:r>
+        <w:t>tuples</w:t>
+      </w:r>
+      <w:proofErr w:type="spellEnd"/>
+      <w:r>
+        <w:t xml:space="preserve"> in a relation. Having null value for the primary key implies that we cannot</w:t>
       </w:r>
       <w:r>
         <w:rPr>
           <w:lang w:eastAsia="ar-SA"/>
         </w:rPr>
-        <w:t xml:space="preserve"> identify some tuples.</w:t>
-      </w:r>
+        <w:t xml:space="preserve"> identify some </w:t>
+      </w:r>
+      <w:proofErr w:type="spellStart"/>
       <w:r>
         <w:rPr>
           <w:lang w:eastAsia="ar-SA"/>
         </w:rPr>
+        <w:t>tuples</w:t>
+      </w:r>
+      <w:proofErr w:type="spellEnd"/>
+      <w:r>
+        <w:rPr>
+          <w:lang w:eastAsia="ar-SA"/>
+        </w:rPr>
+        <w:t>.</w:t>
+      </w:r>
+      <w:r>
+        <w:rPr>
+          <w:lang w:eastAsia="ar-SA"/>
+        </w:rPr>
         <w:t xml:space="preserve"> </w:t>
       </w:r>
       <w:r>
@@ -13546,7 +13856,31 @@
         </w:rPr>
       </w:pPr>
       <w:r>
-        <w:t>The referential integrity constraint is specified between two relations and is used to maintain the consistency among tuples in the two relations. Informally, the referential integrity constraint states that a tuple in one relation that refers to another relation must refer to an existing tuple in that relation. It is a rule that maintains consistency</w:t>
+        <w:t xml:space="preserve">The referential integrity constraint is specified between two relations and is used to maintain the consistency among </w:t>
+      </w:r>
+      <w:proofErr w:type="spellStart"/>
+      <w:r>
+        <w:t>tuples</w:t>
+      </w:r>
+      <w:proofErr w:type="spellEnd"/>
+      <w:r>
+        <w:t xml:space="preserve"> in the two relations. Informally, the referential integrity constraint states that a </w:t>
+      </w:r>
+      <w:proofErr w:type="spellStart"/>
+      <w:r>
+        <w:t>tuple</w:t>
+      </w:r>
+      <w:proofErr w:type="spellEnd"/>
+      <w:r>
+        <w:t xml:space="preserve"> in one relation that refers to another relation must refer to an existing </w:t>
+      </w:r>
+      <w:proofErr w:type="spellStart"/>
+      <w:r>
+        <w:t>tuple</w:t>
+      </w:r>
+      <w:proofErr w:type="spellEnd"/>
+      <w:r>
+        <w:t xml:space="preserve"> in that relation. It is a rule that maintains consistency</w:t>
       </w:r>
       <w:r>
         <w:rPr>
@@ -13649,6 +13983,7 @@
       <w:r>
         <w:t xml:space="preserve">The database used for this software is called </w:t>
       </w:r>
+      <w:proofErr w:type="spellStart"/>
       <w:r>
         <w:rPr>
           <w:b/>
@@ -13661,6 +13996,7 @@
         </w:rPr>
         <w:t>db</w:t>
       </w:r>
+      <w:proofErr w:type="spellEnd"/>
       <w:r>
         <w:t xml:space="preserve">. Database tables and corresponding keys are shown in tabular form. It shows the tables and its columns. A key in </w:t>
       </w:r>
@@ -14280,13 +14616,23 @@
                 <w:rFonts w:eastAsia="Arial"/>
               </w:rPr>
             </w:pPr>
+            <w:proofErr w:type="spellStart"/>
             <w:r>
               <w:rPr>
                 <w:rFonts w:eastAsia="Arial"/>
                 <w:b/>
                 <w:bCs/>
               </w:rPr>
-              <w:t>Sw Id</w:t>
+              <w:t>Sw</w:t>
+            </w:r>
+            <w:proofErr w:type="spellEnd"/>
+            <w:r>
+              <w:rPr>
+                <w:rFonts w:eastAsia="Arial"/>
+                <w:b/>
+                <w:bCs/>
+              </w:rPr>
+              <w:t xml:space="preserve"> Id</w:t>
             </w:r>
             <w:r>
               <w:rPr>
@@ -14582,7 +14928,21 @@
         <w:rPr>
           <w:lang w:val="en-US"/>
         </w:rPr>
-        <w:t>code to open the MySql connection.</w:t>
+        <w:t xml:space="preserve">code to open the </w:t>
+      </w:r>
+      <w:proofErr w:type="spellStart"/>
+      <w:r>
+        <w:rPr>
+          <w:lang w:val="en-US"/>
+        </w:rPr>
+        <w:t>MySql</w:t>
+      </w:r>
+      <w:proofErr w:type="spellEnd"/>
+      <w:r>
+        <w:rPr>
+          <w:lang w:val="en-US"/>
+        </w:rPr>
+        <w:t xml:space="preserve"> connection.</w:t>
       </w:r>
     </w:p>
     <w:p>
@@ -14616,12 +14976,28 @@
           <w:lang w:val="en-US"/>
         </w:rPr>
       </w:pPr>
+      <w:proofErr w:type="gramStart"/>
       <w:r>
         <w:rPr>
           <w:lang w:val="en-US"/>
         </w:rPr>
-        <w:t>To define a command reference in MySql.</w:t>
-      </w:r>
+        <w:t xml:space="preserve">To define a command reference in </w:t>
+      </w:r>
+      <w:proofErr w:type="spellStart"/>
+      <w:r>
+        <w:rPr>
+          <w:lang w:val="en-US"/>
+        </w:rPr>
+        <w:t>MySql</w:t>
+      </w:r>
+      <w:proofErr w:type="spellEnd"/>
+      <w:r>
+        <w:rPr>
+          <w:lang w:val="en-US"/>
+        </w:rPr>
+        <w:t>.</w:t>
+      </w:r>
+      <w:proofErr w:type="gramEnd"/>
     </w:p>
     <w:p>
       <w:pPr>
@@ -14659,8 +15035,16 @@
         <w:rPr>
           <w:lang w:val="en-US"/>
         </w:rPr>
-        <w:t>To define the connection, which is used by the comment object.</w:t>
-      </w:r>
+        <w:t xml:space="preserve">To define the connection, </w:t>
+      </w:r>
+      <w:proofErr w:type="gramStart"/>
+      <w:r>
+        <w:rPr>
+          <w:lang w:val="en-US"/>
+        </w:rPr>
+        <w:t>which is used by the comment object.</w:t>
+      </w:r>
+      <w:proofErr w:type="gramEnd"/>
     </w:p>
     <w:p>
       <w:pPr>
@@ -14942,7 +15326,15 @@
       </w:pPr>
       <w:bookmarkStart w:id="75" w:name="_Toc351476561"/>
       <w:r>
-        <w:t>Testing techniques and Testing strategies used</w:t>
+        <w:t xml:space="preserve">Testing techniques and </w:t>
+      </w:r>
+      <w:proofErr w:type="gramStart"/>
+      <w:r>
+        <w:t>Testing</w:t>
+      </w:r>
+      <w:proofErr w:type="gramEnd"/>
+      <w:r>
+        <w:t xml:space="preserve"> strategies used</w:t>
       </w:r>
       <w:bookmarkEnd w:id="75"/>
       <w:r>
@@ -15299,6 +15691,7 @@
         </w:rPr>
         <w:t xml:space="preserve">testing recommended for </w:t>
       </w:r>
+      <w:proofErr w:type="gramStart"/>
       <w:r>
         <w:rPr>
           <w:rFonts w:ascii="Arial" w:hAnsi="Arial" w:cs="Arial"/>
@@ -15311,6 +15704,7 @@
         </w:rPr>
         <w:t>:</w:t>
       </w:r>
+      <w:proofErr w:type="gramEnd"/>
     </w:p>
     <w:tbl>
       <w:tblPr>
@@ -15699,8 +16093,16 @@
         <w:rPr>
           <w:rFonts w:ascii="Arial" w:hAnsi="Arial" w:cs="Arial"/>
         </w:rPr>
-        <w:t>commended for each application(s)/module(s) of DNBSN.</w:t>
-      </w:r>
+        <w:t xml:space="preserve">commended for each application(s)/module(s) of </w:t>
+      </w:r>
+      <w:proofErr w:type="gramStart"/>
+      <w:r>
+        <w:rPr>
+          <w:rFonts w:ascii="Arial" w:hAnsi="Arial" w:cs="Arial"/>
+        </w:rPr>
+        <w:t>DNBSN.</w:t>
+      </w:r>
+      <w:proofErr w:type="gramEnd"/>
     </w:p>
     <w:p>
       <w:pPr>
@@ -17442,7 +17844,21 @@
           <w:rFonts w:ascii="Arial" w:hAnsi="Arial" w:cs="Arial"/>
           <w:lang w:val="en-GB"/>
         </w:rPr>
-        <w:t>Recovery testing is an antagonistic test process in which the application or system is exposed to extreme conditions, or simulated conditions, to cause a failure, such as device Input/Output (I/O) failures or invalid database pointers and keys. Recovery processes are invoked and the application or system is monitored and inspected to verify proper application, or system, and data recovery has been achieved.</w:t>
+        <w:t>Recovery testing is an antagonistic test process in which the application or system is exposed to extreme conditions, or simulated conditions, to cause a failure, such as device Input/</w:t>
+      </w:r>
+      <w:r>
+        <w:rPr>
+          <w:rFonts w:ascii="Arial" w:hAnsi="Arial" w:cs="Arial"/>
+          <w:lang w:val="en-GB"/>
+        </w:rPr>
+        <w:t xml:space="preserve"> </w:t>
+      </w:r>
+      <w:r>
+        <w:rPr>
+          <w:rFonts w:ascii="Arial" w:hAnsi="Arial" w:cs="Arial"/>
+          <w:lang w:val="en-GB"/>
+        </w:rPr>
+        <w:t>Output (I/O) failures or invalid database pointers and keys. Recovery processes are invoked and the application or system is monitored and inspected to verify proper application, or system, and data recovery has been achieved.</w:t>
       </w:r>
     </w:p>
     <w:p>
@@ -17537,6 +17953,1181 @@
     </w:p>
     <w:p>
       <w:pPr>
+        <w:pStyle w:val="ListParagraph"/>
+        <w:numPr>
+          <w:ilvl w:val="0"/>
+          <w:numId w:val="11"/>
+        </w:numPr>
+        <w:jc w:val="both"/>
+        <w:rPr>
+          <w:rFonts w:ascii="Arial" w:hAnsi="Arial" w:cs="Arial"/>
+          <w:lang w:val="en-GB"/>
+        </w:rPr>
+      </w:pPr>
+      <w:r>
+        <w:rPr>
+          <w:rFonts w:ascii="Arial" w:hAnsi="Arial" w:cs="Arial"/>
+          <w:lang w:val="en-GB"/>
+        </w:rPr>
+        <w:lastRenderedPageBreak/>
+        <w:t>Installation/Deploy &amp; Back out Testing:</w:t>
+      </w:r>
+    </w:p>
+    <w:p>
+      <w:pPr>
+        <w:jc w:val="both"/>
+        <w:rPr>
+          <w:rFonts w:ascii="Arial" w:hAnsi="Arial" w:cs="Arial"/>
+          <w:lang w:val="en-GB"/>
+        </w:rPr>
+      </w:pPr>
+      <w:r>
+        <w:rPr>
+          <w:rFonts w:ascii="Arial" w:hAnsi="Arial" w:cs="Arial"/>
+          <w:lang w:val="en-GB"/>
+        </w:rPr>
+        <w:t>Installation testing has two purposes. The first is to ensure that the software can be installed under different conditions</w:t>
+      </w:r>
+      <w:r>
+        <w:sym w:font="Symbol" w:char="F0BE"/>
+      </w:r>
+      <w:r>
+        <w:rPr>
+          <w:rFonts w:ascii="Arial" w:hAnsi="Arial" w:cs="Arial"/>
+          <w:lang w:val="en-GB"/>
+        </w:rPr>
+        <w:t>such as</w:t>
+      </w:r>
+      <w:r>
+        <w:rPr>
+          <w:rFonts w:ascii="Arial" w:hAnsi="Arial" w:cs="Arial"/>
+          <w:lang w:val="en-GB"/>
+        </w:rPr>
+        <w:t xml:space="preserve"> a new installation, an upgrade</w:t>
+      </w:r>
+      <w:r>
+        <w:rPr>
+          <w:rFonts w:ascii="Arial" w:hAnsi="Arial" w:cs="Arial"/>
+          <w:lang w:val="en-GB"/>
+        </w:rPr>
+        <w:t xml:space="preserve"> and a complete or custom installation</w:t>
+      </w:r>
+      <w:r>
+        <w:sym w:font="Symbol" w:char="F0BE"/>
+      </w:r>
+      <w:r>
+        <w:rPr>
+          <w:rFonts w:ascii="Arial" w:hAnsi="Arial" w:cs="Arial"/>
+          <w:lang w:val="en-GB"/>
+        </w:rPr>
+        <w:t xml:space="preserve">under normal and abnormal conditions. Abnormal conditions include insufficient disk space, lack of privilege to create directories, and so on. The second purpose is to verify that, once installed; the software operates correctly and can be backed out successfully. This usually means running a number of the tests that were developed for Function </w:t>
+      </w:r>
+      <w:r>
+        <w:rPr>
+          <w:rFonts w:ascii="Arial" w:hAnsi="Arial" w:cs="Arial"/>
+          <w:lang w:val="en-GB"/>
+        </w:rPr>
+        <w:t>testing</w:t>
+      </w:r>
+      <w:r>
+        <w:rPr>
+          <w:rFonts w:ascii="Arial" w:hAnsi="Arial" w:cs="Arial"/>
+          <w:lang w:val="en-GB"/>
+        </w:rPr>
+        <w:t xml:space="preserve"> before and after the back out.</w:t>
+      </w:r>
+    </w:p>
+    <w:p>
+      <w:pPr>
+        <w:jc w:val="both"/>
+        <w:rPr>
+          <w:rFonts w:ascii="Arial" w:hAnsi="Arial" w:cs="Arial"/>
+          <w:lang w:val="en-GB"/>
+        </w:rPr>
+      </w:pPr>
+    </w:p>
+    <w:p>
+      <w:pPr>
+        <w:pStyle w:val="ListParagraph"/>
+        <w:numPr>
+          <w:ilvl w:val="0"/>
+          <w:numId w:val="11"/>
+        </w:numPr>
+        <w:jc w:val="both"/>
+        <w:rPr>
+          <w:rFonts w:ascii="Arial" w:hAnsi="Arial" w:cs="Arial"/>
+          <w:lang w:val="en-GB"/>
+        </w:rPr>
+      </w:pPr>
+      <w:r>
+        <w:rPr>
+          <w:rFonts w:ascii="Arial" w:hAnsi="Arial" w:cs="Arial"/>
+          <w:lang w:val="en-GB"/>
+        </w:rPr>
+        <w:t>Post Production Testing:</w:t>
+      </w:r>
+    </w:p>
+    <w:p>
+      <w:pPr>
+        <w:jc w:val="both"/>
+        <w:rPr>
+          <w:rFonts w:ascii="Arial" w:hAnsi="Arial" w:cs="Arial"/>
+          <w:lang w:val="en-GB"/>
+        </w:rPr>
+      </w:pPr>
+      <w:r>
+        <w:rPr>
+          <w:rFonts w:ascii="Arial" w:hAnsi="Arial" w:cs="Arial"/>
+          <w:lang w:val="en-GB"/>
+        </w:rPr>
+        <w:t>The purpose of Post production testing is to verify that, once deployed, the software operates correctly.  This usually means running a number of the tests that were developed for Function Testing ensuring that no data is changed/</w:t>
+      </w:r>
+      <w:r>
+        <w:rPr>
+          <w:rFonts w:ascii="Arial" w:hAnsi="Arial" w:cs="Arial"/>
+          <w:lang w:val="en-GB"/>
+        </w:rPr>
+        <w:t xml:space="preserve"> </w:t>
+      </w:r>
+      <w:r>
+        <w:rPr>
+          <w:rFonts w:ascii="Arial" w:hAnsi="Arial" w:cs="Arial"/>
+          <w:lang w:val="en-GB"/>
+        </w:rPr>
+        <w:t>modified in production.  Typically, the business SME’s assist with Post production testing.</w:t>
+      </w:r>
+    </w:p>
+    <w:p>
+      <w:pPr>
+        <w:jc w:val="both"/>
+        <w:rPr>
+          <w:rFonts w:ascii="Arial" w:hAnsi="Arial" w:cs="Arial"/>
+          <w:lang w:val="en-GB"/>
+        </w:rPr>
+      </w:pPr>
+    </w:p>
+    <w:p>
+      <w:pPr>
+        <w:pStyle w:val="ListParagraph"/>
+        <w:numPr>
+          <w:ilvl w:val="0"/>
+          <w:numId w:val="11"/>
+        </w:numPr>
+        <w:jc w:val="both"/>
+        <w:rPr>
+          <w:rFonts w:ascii="Arial" w:hAnsi="Arial" w:cs="Arial"/>
+          <w:lang w:val="en-GB"/>
+        </w:rPr>
+      </w:pPr>
+      <w:r>
+        <w:rPr>
+          <w:rFonts w:ascii="Arial" w:hAnsi="Arial" w:cs="Arial"/>
+          <w:lang w:val="en-GB"/>
+        </w:rPr>
+        <w:t>Unit Testing:</w:t>
+      </w:r>
+    </w:p>
+    <w:p>
+      <w:pPr>
+        <w:jc w:val="both"/>
+        <w:rPr>
+          <w:rFonts w:ascii="Arial" w:hAnsi="Arial" w:cs="Arial"/>
+        </w:rPr>
+      </w:pPr>
+      <w:r>
+        <w:rPr>
+          <w:rFonts w:ascii="Arial" w:hAnsi="Arial" w:cs="Arial"/>
+        </w:rPr>
+        <w:t>Unit testing will take place within the construction phase of the project.  After application module has been built to meet design specifications, each component (screen, view, interface, conversion program, etc.) will be tested individually to help confirm that it functions properly as an individual unit.  Basic performance testing will also be completed during unit test to resolve obvious issues with performance prior to the System Testing.</w:t>
+      </w:r>
+    </w:p>
+    <w:p>
+      <w:pPr>
+        <w:jc w:val="both"/>
+        <w:rPr>
+          <w:rFonts w:ascii="Arial" w:hAnsi="Arial" w:cs="Arial"/>
+        </w:rPr>
+      </w:pPr>
+      <w:r>
+        <w:rPr>
+          <w:rFonts w:ascii="Arial" w:hAnsi="Arial" w:cs="Arial"/>
+        </w:rPr>
+        <w:t>The resource responsible for development will conduct testing of their module using the unit test conditions defined by the developer based</w:t>
+      </w:r>
+      <w:r>
+        <w:rPr>
+          <w:rFonts w:ascii="Arial" w:hAnsi="Arial" w:cs="Arial"/>
+        </w:rPr>
+        <w:t xml:space="preserve"> on detailed design documents. </w:t>
+      </w:r>
+      <w:r>
+        <w:rPr>
+          <w:rFonts w:ascii="Arial" w:hAnsi="Arial" w:cs="Arial"/>
+        </w:rPr>
+        <w:t>The final step of unit test will be a review by the team lead to obtain their signoff on the component test checklist.</w:t>
+      </w:r>
+    </w:p>
+    <w:p>
+      <w:pPr>
+        <w:jc w:val="both"/>
+        <w:rPr>
+          <w:rFonts w:ascii="Arial" w:hAnsi="Arial" w:cs="Arial"/>
+        </w:rPr>
+      </w:pPr>
+    </w:p>
+    <w:p>
+      <w:pPr>
+        <w:pStyle w:val="ListParagraph"/>
+        <w:numPr>
+          <w:ilvl w:val="0"/>
+          <w:numId w:val="11"/>
+        </w:numPr>
+        <w:jc w:val="both"/>
+        <w:rPr>
+          <w:rFonts w:ascii="Arial" w:hAnsi="Arial" w:cs="Arial"/>
+        </w:rPr>
+      </w:pPr>
+      <w:r>
+        <w:rPr>
+          <w:rFonts w:ascii="Arial" w:hAnsi="Arial" w:cs="Arial"/>
+        </w:rPr>
+        <w:t>Smoke Testing:</w:t>
+      </w:r>
+    </w:p>
+    <w:tbl>
+      <w:tblPr>
+        <w:tblW w:w="0" w:type="auto"/>
+        <w:tblInd w:w="738" w:type="dxa"/>
+        <w:tblBorders>
+          <w:top w:val="single" w:sz="12" w:space="0" w:color="000000"/>
+          <w:left w:val="single" w:sz="12" w:space="0" w:color="000000"/>
+          <w:bottom w:val="single" w:sz="12" w:space="0" w:color="000000"/>
+          <w:right w:val="single" w:sz="12" w:space="0" w:color="000000"/>
+          <w:insideH w:val="single" w:sz="6" w:space="0" w:color="000000"/>
+          <w:insideV w:val="single" w:sz="6" w:space="0" w:color="000000"/>
+        </w:tblBorders>
+        <w:tblLayout w:type="fixed"/>
+        <w:tblLook w:val="009F"/>
+      </w:tblPr>
+      <w:tblGrid>
+        <w:gridCol w:w="2211"/>
+        <w:gridCol w:w="6627"/>
+      </w:tblGrid>
+      <w:tr>
+        <w:tblPrEx>
+          <w:tblCellMar>
+            <w:top w:w="0" w:type="dxa"/>
+            <w:bottom w:w="0" w:type="dxa"/>
+          </w:tblCellMar>
+        </w:tblPrEx>
+        <w:trPr>
+          <w:cantSplit/>
+        </w:trPr>
+        <w:tc>
+          <w:tcPr>
+            <w:tcW w:w="2211" w:type="dxa"/>
+          </w:tcPr>
+          <w:p>
+            <w:pPr>
+              <w:pStyle w:val="bodytext0"/>
+              <w:jc w:val="both"/>
+              <w:rPr>
+                <w:rFonts w:ascii="Arial" w:hAnsi="Arial" w:cs="Arial"/>
+              </w:rPr>
+            </w:pPr>
+            <w:r>
+              <w:rPr>
+                <w:rFonts w:ascii="Arial" w:hAnsi="Arial" w:cs="Arial"/>
+              </w:rPr>
+              <w:t>Test Objective:</w:t>
+            </w:r>
+          </w:p>
+        </w:tc>
+        <w:tc>
+          <w:tcPr>
+            <w:tcW w:w="6627" w:type="dxa"/>
+          </w:tcPr>
+          <w:p>
+            <w:pPr>
+              <w:pStyle w:val="bodytext0"/>
+              <w:jc w:val="both"/>
+              <w:rPr>
+                <w:rFonts w:ascii="Arial" w:hAnsi="Arial" w:cs="Arial"/>
+              </w:rPr>
+            </w:pPr>
+            <w:r>
+              <w:rPr>
+                <w:rFonts w:ascii="Arial" w:hAnsi="Arial" w:cs="Arial"/>
+              </w:rPr>
+              <w:t>Verifies the major functionality at high level in order to determine if further testing is possible.</w:t>
+            </w:r>
+          </w:p>
+        </w:tc>
+      </w:tr>
+      <w:tr>
+        <w:tblPrEx>
+          <w:tblCellMar>
+            <w:top w:w="0" w:type="dxa"/>
+            <w:bottom w:w="0" w:type="dxa"/>
+          </w:tblCellMar>
+        </w:tblPrEx>
+        <w:trPr>
+          <w:cantSplit/>
+          <w:trHeight w:val="1083"/>
+        </w:trPr>
+        <w:tc>
+          <w:tcPr>
+            <w:tcW w:w="2211" w:type="dxa"/>
+          </w:tcPr>
+          <w:p>
+            <w:pPr>
+              <w:pStyle w:val="bodytext0"/>
+              <w:jc w:val="both"/>
+              <w:rPr>
+                <w:rFonts w:ascii="Arial" w:hAnsi="Arial" w:cs="Arial"/>
+              </w:rPr>
+            </w:pPr>
+            <w:r>
+              <w:rPr>
+                <w:rFonts w:ascii="Arial" w:hAnsi="Arial" w:cs="Arial"/>
+              </w:rPr>
+              <w:t>Technique:</w:t>
+            </w:r>
+          </w:p>
+        </w:tc>
+        <w:tc>
+          <w:tcPr>
+            <w:tcW w:w="6627" w:type="dxa"/>
+          </w:tcPr>
+          <w:p>
+            <w:pPr>
+              <w:pStyle w:val="bodytext0"/>
+              <w:numPr>
+                <w:ilvl w:val="0"/>
+                <w:numId w:val="12"/>
+              </w:numPr>
+              <w:jc w:val="both"/>
+              <w:rPr>
+                <w:rFonts w:ascii="Arial" w:hAnsi="Arial" w:cs="Arial"/>
+              </w:rPr>
+            </w:pPr>
+            <w:r>
+              <w:rPr>
+                <w:rFonts w:ascii="Arial" w:hAnsi="Arial" w:cs="Arial"/>
+              </w:rPr>
+              <w:t>After initial deployment to the test environment validate a</w:t>
+            </w:r>
+            <w:r>
+              <w:rPr>
+                <w:rFonts w:ascii="Arial" w:hAnsi="Arial" w:cs="Arial"/>
+              </w:rPr>
+              <w:t>ll</w:t>
+            </w:r>
+            <w:r>
+              <w:rPr>
+                <w:rFonts w:ascii="Arial" w:hAnsi="Arial" w:cs="Arial"/>
+              </w:rPr>
+              <w:t xml:space="preserve"> critical</w:t>
+            </w:r>
+            <w:r>
+              <w:rPr>
+                <w:rFonts w:ascii="Arial" w:hAnsi="Arial" w:cs="Arial"/>
+              </w:rPr>
+              <w:t xml:space="preserve"> components of </w:t>
+            </w:r>
+            <w:r>
+              <w:rPr>
+                <w:rFonts w:ascii="Arial" w:hAnsi="Arial" w:cs="Arial"/>
+              </w:rPr>
+              <w:t>the</w:t>
+            </w:r>
+            <w:r>
+              <w:rPr>
+                <w:rFonts w:ascii="Arial" w:hAnsi="Arial" w:cs="Arial"/>
+              </w:rPr>
+              <w:t xml:space="preserve"> application </w:t>
+            </w:r>
+            <w:r>
+              <w:rPr>
+                <w:rFonts w:ascii="Arial" w:hAnsi="Arial" w:cs="Arial"/>
+              </w:rPr>
+              <w:t>prior to proceeding with testing.</w:t>
+            </w:r>
+          </w:p>
+        </w:tc>
+      </w:tr>
+      <w:tr>
+        <w:tblPrEx>
+          <w:tblCellMar>
+            <w:top w:w="0" w:type="dxa"/>
+            <w:bottom w:w="0" w:type="dxa"/>
+          </w:tblCellMar>
+        </w:tblPrEx>
+        <w:trPr>
+          <w:cantSplit/>
+        </w:trPr>
+        <w:tc>
+          <w:tcPr>
+            <w:tcW w:w="2211" w:type="dxa"/>
+          </w:tcPr>
+          <w:p>
+            <w:pPr>
+              <w:pStyle w:val="bodytext0"/>
+              <w:jc w:val="both"/>
+              <w:rPr>
+                <w:rFonts w:ascii="Arial" w:hAnsi="Arial" w:cs="Arial"/>
+              </w:rPr>
+            </w:pPr>
+            <w:r>
+              <w:rPr>
+                <w:rFonts w:ascii="Arial" w:hAnsi="Arial" w:cs="Arial"/>
+              </w:rPr>
+              <w:t>Completion Criteria:</w:t>
+            </w:r>
+          </w:p>
+        </w:tc>
+        <w:tc>
+          <w:tcPr>
+            <w:tcW w:w="6627" w:type="dxa"/>
+            <w:vAlign w:val="center"/>
+          </w:tcPr>
+          <w:p>
+            <w:pPr>
+              <w:pStyle w:val="bodytext0"/>
+              <w:numPr>
+                <w:ilvl w:val="0"/>
+                <w:numId w:val="12"/>
+              </w:numPr>
+              <w:jc w:val="both"/>
+              <w:rPr>
+                <w:rFonts w:ascii="Arial" w:hAnsi="Arial" w:cs="Arial"/>
+              </w:rPr>
+            </w:pPr>
+            <w:r>
+              <w:rPr>
+                <w:rFonts w:ascii="Arial" w:hAnsi="Arial" w:cs="Arial"/>
+              </w:rPr>
+              <w:t>Navigation through the application at high level is possible</w:t>
+            </w:r>
+            <w:r>
+              <w:rPr>
+                <w:rFonts w:ascii="Arial" w:hAnsi="Arial" w:cs="Arial"/>
+              </w:rPr>
+              <w:t>, testing can continue.</w:t>
+            </w:r>
+          </w:p>
+        </w:tc>
+      </w:tr>
+    </w:tbl>
+    <w:p>
+      <w:pPr>
+        <w:jc w:val="both"/>
+        <w:rPr>
+          <w:rFonts w:ascii="Arial" w:hAnsi="Arial" w:cs="Arial"/>
+        </w:rPr>
+      </w:pPr>
+    </w:p>
+    <w:p>
+      <w:pPr>
+        <w:jc w:val="both"/>
+        <w:rPr>
+          <w:rFonts w:ascii="Arial" w:hAnsi="Arial" w:cs="Arial"/>
+        </w:rPr>
+      </w:pPr>
+    </w:p>
+    <w:p>
+      <w:pPr>
+        <w:jc w:val="both"/>
+        <w:rPr>
+          <w:rFonts w:ascii="Arial" w:hAnsi="Arial" w:cs="Arial"/>
+        </w:rPr>
+      </w:pPr>
+    </w:p>
+    <w:p>
+      <w:pPr>
+        <w:pStyle w:val="ListParagraph"/>
+        <w:numPr>
+          <w:ilvl w:val="0"/>
+          <w:numId w:val="11"/>
+        </w:numPr>
+        <w:jc w:val="both"/>
+        <w:rPr>
+          <w:rFonts w:ascii="Arial" w:hAnsi="Arial" w:cs="Arial"/>
+        </w:rPr>
+      </w:pPr>
+      <w:r>
+        <w:rPr>
+          <w:rFonts w:ascii="Arial" w:hAnsi="Arial" w:cs="Arial"/>
+        </w:rPr>
+        <w:lastRenderedPageBreak/>
+        <w:t>Data Migration Testing:</w:t>
+      </w:r>
+    </w:p>
+    <w:p>
+      <w:pPr>
+        <w:pStyle w:val="bodytext0"/>
+        <w:spacing w:after="60"/>
+        <w:jc w:val="both"/>
+        <w:rPr>
+          <w:rFonts w:ascii="Arial" w:hAnsi="Arial" w:cs="Arial"/>
+        </w:rPr>
+      </w:pPr>
+      <w:r>
+        <w:rPr>
+          <w:rFonts w:ascii="Arial" w:hAnsi="Arial" w:cs="Arial"/>
+        </w:rPr>
+        <w:t xml:space="preserve">This is the process of testing to verify whether or not the data migration (or conversion) has been successfully completed. The testing process will be carried out by running SQL scripts on both the source and destination databases. </w:t>
+      </w:r>
+      <w:r>
+        <w:rPr>
+          <w:rFonts w:ascii="Arial" w:hAnsi="Arial" w:cs="Arial"/>
+        </w:rPr>
+        <w:t xml:space="preserve"> </w:t>
+      </w:r>
+    </w:p>
+    <w:p>
+      <w:pPr>
+        <w:pStyle w:val="bodytext0"/>
+        <w:spacing w:after="60"/>
+        <w:jc w:val="both"/>
+        <w:rPr>
+          <w:rFonts w:ascii="Arial" w:hAnsi="Arial" w:cs="Arial"/>
+        </w:rPr>
+      </w:pPr>
+      <w:r>
+        <w:rPr>
+          <w:rFonts w:ascii="Arial" w:hAnsi="Arial" w:cs="Arial"/>
+        </w:rPr>
+        <w:t>T</w:t>
+      </w:r>
+      <w:r>
+        <w:rPr>
+          <w:rFonts w:ascii="Arial" w:hAnsi="Arial" w:cs="Arial"/>
+        </w:rPr>
+        <w:t>he fields which are present in the new</w:t>
+      </w:r>
+      <w:r>
+        <w:rPr>
+          <w:rFonts w:ascii="Arial" w:hAnsi="Arial" w:cs="Arial"/>
+        </w:rPr>
+        <w:t xml:space="preserve"> </w:t>
+      </w:r>
+      <w:r>
+        <w:rPr>
+          <w:rFonts w:ascii="Arial" w:hAnsi="Arial" w:cs="Arial"/>
+        </w:rPr>
+        <w:t xml:space="preserve">data Model in the </w:t>
+      </w:r>
+      <w:r>
+        <w:rPr>
+          <w:rFonts w:ascii="Arial" w:hAnsi="Arial" w:cs="Arial"/>
+        </w:rPr>
+        <w:t>Destination DB(s)</w:t>
+      </w:r>
+      <w:r>
+        <w:rPr>
+          <w:rFonts w:ascii="Arial" w:hAnsi="Arial" w:cs="Arial"/>
+        </w:rPr>
+        <w:t xml:space="preserve"> will be migrated from </w:t>
+      </w:r>
+      <w:r>
+        <w:rPr>
+          <w:rFonts w:ascii="Arial" w:hAnsi="Arial" w:cs="Arial"/>
+        </w:rPr>
+        <w:t>the existing systems</w:t>
+      </w:r>
+      <w:r>
+        <w:rPr>
+          <w:rFonts w:ascii="Arial" w:hAnsi="Arial" w:cs="Arial"/>
+        </w:rPr>
+        <w:t xml:space="preserve"> </w:t>
+      </w:r>
+      <w:r>
+        <w:rPr>
+          <w:rFonts w:ascii="Arial" w:hAnsi="Arial" w:cs="Arial"/>
+        </w:rPr>
+        <w:t>source DB(s)</w:t>
+      </w:r>
+      <w:r>
+        <w:rPr>
+          <w:rFonts w:ascii="Arial" w:hAnsi="Arial" w:cs="Arial"/>
+        </w:rPr>
+        <w:t xml:space="preserve"> to </w:t>
+      </w:r>
+      <w:r>
+        <w:rPr>
+          <w:rFonts w:ascii="Arial" w:hAnsi="Arial" w:cs="Arial"/>
+        </w:rPr>
+        <w:t>Destination</w:t>
+      </w:r>
+      <w:r>
+        <w:rPr>
+          <w:rFonts w:ascii="Arial" w:hAnsi="Arial" w:cs="Arial"/>
+        </w:rPr>
+        <w:t xml:space="preserve"> DB</w:t>
+      </w:r>
+      <w:r>
+        <w:rPr>
+          <w:rFonts w:ascii="Arial" w:hAnsi="Arial" w:cs="Arial"/>
+        </w:rPr>
+        <w:t>(s)</w:t>
+      </w:r>
+      <w:r>
+        <w:rPr>
+          <w:rFonts w:ascii="Arial" w:hAnsi="Arial" w:cs="Arial"/>
+        </w:rPr>
+        <w:t>.</w:t>
+      </w:r>
+    </w:p>
+    <w:p>
+      <w:pPr>
+        <w:jc w:val="both"/>
+        <w:rPr>
+          <w:rFonts w:ascii="Arial" w:hAnsi="Arial" w:cs="Arial"/>
+        </w:rPr>
+      </w:pPr>
+    </w:p>
+    <w:tbl>
+      <w:tblPr>
+        <w:tblW w:w="0" w:type="auto"/>
+        <w:jc w:val="center"/>
+        <w:tblInd w:w="738" w:type="dxa"/>
+        <w:tblBorders>
+          <w:top w:val="single" w:sz="12" w:space="0" w:color="000000"/>
+          <w:left w:val="single" w:sz="12" w:space="0" w:color="000000"/>
+          <w:bottom w:val="single" w:sz="12" w:space="0" w:color="000000"/>
+          <w:right w:val="single" w:sz="12" w:space="0" w:color="000000"/>
+          <w:insideH w:val="single" w:sz="6" w:space="0" w:color="000000"/>
+          <w:insideV w:val="single" w:sz="6" w:space="0" w:color="000000"/>
+        </w:tblBorders>
+        <w:tblLayout w:type="fixed"/>
+        <w:tblLook w:val="009F"/>
+      </w:tblPr>
+      <w:tblGrid>
+        <w:gridCol w:w="2211"/>
+        <w:gridCol w:w="6627"/>
+      </w:tblGrid>
+      <w:tr>
+        <w:tblPrEx>
+          <w:tblCellMar>
+            <w:top w:w="0" w:type="dxa"/>
+            <w:bottom w:w="0" w:type="dxa"/>
+          </w:tblCellMar>
+        </w:tblPrEx>
+        <w:trPr>
+          <w:cantSplit/>
+          <w:jc w:val="center"/>
+        </w:trPr>
+        <w:tc>
+          <w:tcPr>
+            <w:tcW w:w="2211" w:type="dxa"/>
+          </w:tcPr>
+          <w:p>
+            <w:pPr>
+              <w:pStyle w:val="bodytext0"/>
+              <w:jc w:val="both"/>
+              <w:rPr>
+                <w:rFonts w:ascii="Arial" w:hAnsi="Arial" w:cs="Arial"/>
+              </w:rPr>
+            </w:pPr>
+            <w:r>
+              <w:rPr>
+                <w:rFonts w:ascii="Arial" w:hAnsi="Arial" w:cs="Arial"/>
+              </w:rPr>
+              <w:t>Test Objective:</w:t>
+            </w:r>
+          </w:p>
+        </w:tc>
+        <w:tc>
+          <w:tcPr>
+            <w:tcW w:w="6627" w:type="dxa"/>
+          </w:tcPr>
+          <w:p>
+            <w:pPr>
+              <w:pStyle w:val="bodytext0"/>
+              <w:jc w:val="both"/>
+            </w:pPr>
+            <w:r>
+              <w:rPr>
+                <w:rFonts w:ascii="Arial" w:hAnsi="Arial" w:cs="Arial"/>
+              </w:rPr>
+              <w:t xml:space="preserve">The objective of this test is to verify that data migration is successful from </w:t>
+            </w:r>
+            <w:r>
+              <w:rPr>
+                <w:rFonts w:ascii="Arial" w:hAnsi="Arial" w:cs="Arial"/>
+              </w:rPr>
+              <w:t>source DB(s) to destination DB(s)</w:t>
+            </w:r>
+            <w:r>
+              <w:rPr>
+                <w:rFonts w:ascii="Arial" w:hAnsi="Arial" w:cs="Arial"/>
+              </w:rPr>
+              <w:t>.</w:t>
+            </w:r>
+          </w:p>
+        </w:tc>
+      </w:tr>
+      <w:tr>
+        <w:tblPrEx>
+          <w:tblCellMar>
+            <w:top w:w="0" w:type="dxa"/>
+            <w:bottom w:w="0" w:type="dxa"/>
+          </w:tblCellMar>
+        </w:tblPrEx>
+        <w:trPr>
+          <w:cantSplit/>
+          <w:jc w:val="center"/>
+        </w:trPr>
+        <w:tc>
+          <w:tcPr>
+            <w:tcW w:w="2211" w:type="dxa"/>
+          </w:tcPr>
+          <w:p>
+            <w:pPr>
+              <w:pStyle w:val="bodytext0"/>
+              <w:jc w:val="both"/>
+              <w:rPr>
+                <w:rFonts w:ascii="Arial" w:hAnsi="Arial" w:cs="Arial"/>
+                <w:color w:val="000000"/>
+              </w:rPr>
+            </w:pPr>
+            <w:r>
+              <w:rPr>
+                <w:rFonts w:ascii="Arial" w:hAnsi="Arial" w:cs="Arial"/>
+                <w:color w:val="000000"/>
+              </w:rPr>
+              <w:t xml:space="preserve">Technique: </w:t>
+            </w:r>
+          </w:p>
+        </w:tc>
+        <w:tc>
+          <w:tcPr>
+            <w:tcW w:w="6627" w:type="dxa"/>
+          </w:tcPr>
+          <w:p>
+            <w:pPr>
+              <w:pStyle w:val="bodytext0"/>
+              <w:numPr>
+                <w:ilvl w:val="0"/>
+                <w:numId w:val="12"/>
+              </w:numPr>
+              <w:jc w:val="both"/>
+              <w:rPr>
+                <w:rFonts w:ascii="Arial" w:hAnsi="Arial" w:cs="Arial"/>
+              </w:rPr>
+            </w:pPr>
+            <w:r>
+              <w:rPr>
+                <w:rFonts w:ascii="Arial" w:hAnsi="Arial" w:cs="Arial"/>
+              </w:rPr>
+              <w:t>The</w:t>
+            </w:r>
+            <w:r>
+              <w:rPr>
+                <w:rFonts w:ascii="Arial" w:hAnsi="Arial" w:cs="Arial"/>
+              </w:rPr>
+              <w:t xml:space="preserve"> Team is notified before the data migration.</w:t>
+            </w:r>
+          </w:p>
+          <w:p>
+            <w:pPr>
+              <w:pStyle w:val="bodytext0"/>
+              <w:numPr>
+                <w:ilvl w:val="0"/>
+                <w:numId w:val="12"/>
+              </w:numPr>
+              <w:jc w:val="both"/>
+              <w:rPr>
+                <w:rFonts w:ascii="Arial" w:hAnsi="Arial" w:cs="Arial"/>
+              </w:rPr>
+            </w:pPr>
+            <w:r>
+              <w:rPr>
+                <w:rFonts w:ascii="Arial" w:hAnsi="Arial" w:cs="Arial"/>
+              </w:rPr>
+              <w:t xml:space="preserve">Team runs queries on the </w:t>
+            </w:r>
+            <w:r>
+              <w:rPr>
+                <w:rFonts w:ascii="Arial" w:hAnsi="Arial" w:cs="Arial"/>
+              </w:rPr>
+              <w:t>source DB</w:t>
+            </w:r>
+            <w:r>
+              <w:rPr>
+                <w:rFonts w:ascii="Arial" w:hAnsi="Arial" w:cs="Arial"/>
+              </w:rPr>
+              <w:t xml:space="preserve"> and fetches the data.</w:t>
+            </w:r>
+          </w:p>
+          <w:p>
+            <w:pPr>
+              <w:pStyle w:val="bodytext0"/>
+              <w:numPr>
+                <w:ilvl w:val="0"/>
+                <w:numId w:val="12"/>
+              </w:numPr>
+              <w:jc w:val="both"/>
+              <w:rPr>
+                <w:rFonts w:ascii="Arial" w:hAnsi="Arial" w:cs="Arial"/>
+              </w:rPr>
+            </w:pPr>
+            <w:r>
+              <w:rPr>
+                <w:rFonts w:ascii="Arial" w:hAnsi="Arial" w:cs="Arial"/>
+              </w:rPr>
+              <w:t>Data Migration is done.</w:t>
+            </w:r>
+          </w:p>
+          <w:p>
+            <w:pPr>
+              <w:pStyle w:val="bodytext0"/>
+              <w:numPr>
+                <w:ilvl w:val="0"/>
+                <w:numId w:val="12"/>
+              </w:numPr>
+              <w:jc w:val="both"/>
+              <w:rPr>
+                <w:rFonts w:ascii="Arial" w:hAnsi="Arial" w:cs="Arial"/>
+              </w:rPr>
+            </w:pPr>
+            <w:r>
+              <w:rPr>
+                <w:rFonts w:ascii="Arial" w:hAnsi="Arial" w:cs="Arial"/>
+              </w:rPr>
+              <w:t xml:space="preserve">Mapped data needs to be </w:t>
+            </w:r>
+            <w:r>
+              <w:rPr>
+                <w:rFonts w:ascii="Arial" w:hAnsi="Arial" w:cs="Arial"/>
+              </w:rPr>
+              <w:t>determined</w:t>
+            </w:r>
+            <w:r>
+              <w:rPr>
+                <w:rFonts w:ascii="Arial" w:hAnsi="Arial" w:cs="Arial"/>
+              </w:rPr>
+              <w:t>.</w:t>
+            </w:r>
+          </w:p>
+          <w:p>
+            <w:pPr>
+              <w:pStyle w:val="bodytext0"/>
+              <w:numPr>
+                <w:ilvl w:val="0"/>
+                <w:numId w:val="12"/>
+              </w:numPr>
+              <w:jc w:val="both"/>
+              <w:rPr>
+                <w:rFonts w:ascii="Arial" w:hAnsi="Arial" w:cs="Arial"/>
+              </w:rPr>
+            </w:pPr>
+            <w:r>
+              <w:rPr>
+                <w:rFonts w:ascii="Arial" w:hAnsi="Arial" w:cs="Arial"/>
+              </w:rPr>
+              <w:t>T</w:t>
+            </w:r>
+            <w:r>
+              <w:rPr>
+                <w:rFonts w:ascii="Arial" w:hAnsi="Arial" w:cs="Arial"/>
+              </w:rPr>
+              <w:t xml:space="preserve">eam runs the queries on the </w:t>
+            </w:r>
+            <w:r>
+              <w:rPr>
+                <w:rFonts w:ascii="Arial" w:hAnsi="Arial" w:cs="Arial"/>
+              </w:rPr>
+              <w:t xml:space="preserve">Destination </w:t>
+            </w:r>
+            <w:r>
+              <w:rPr>
+                <w:rFonts w:ascii="Arial" w:hAnsi="Arial" w:cs="Arial"/>
+              </w:rPr>
+              <w:t>DB and fetches the data.</w:t>
+            </w:r>
+          </w:p>
+          <w:p>
+            <w:pPr>
+              <w:pStyle w:val="bodytext0"/>
+              <w:numPr>
+                <w:ilvl w:val="0"/>
+                <w:numId w:val="12"/>
+              </w:numPr>
+              <w:jc w:val="both"/>
+              <w:rPr>
+                <w:rFonts w:ascii="Arial" w:hAnsi="Arial" w:cs="Arial"/>
+              </w:rPr>
+            </w:pPr>
+            <w:r>
+              <w:rPr>
+                <w:rFonts w:ascii="Arial" w:hAnsi="Arial" w:cs="Arial"/>
+              </w:rPr>
+              <w:t>Cross verification of the data is done to see that data fetched from the old database is same as the data fetched from the new database.</w:t>
+            </w:r>
+          </w:p>
+          <w:p>
+            <w:pPr>
+              <w:pStyle w:val="bodytext0"/>
+              <w:numPr>
+                <w:ilvl w:val="0"/>
+                <w:numId w:val="12"/>
+              </w:numPr>
+              <w:jc w:val="both"/>
+              <w:rPr>
+                <w:rFonts w:ascii="Arial" w:hAnsi="Arial" w:cs="Arial"/>
+              </w:rPr>
+            </w:pPr>
+            <w:r>
+              <w:rPr>
+                <w:rFonts w:ascii="Arial" w:hAnsi="Arial" w:cs="Arial"/>
+              </w:rPr>
+              <w:t>Verification of the table structure.</w:t>
+            </w:r>
+          </w:p>
+          <w:p>
+            <w:pPr>
+              <w:pStyle w:val="bodytext0"/>
+              <w:numPr>
+                <w:ilvl w:val="0"/>
+                <w:numId w:val="12"/>
+              </w:numPr>
+              <w:jc w:val="both"/>
+              <w:rPr>
+                <w:rFonts w:ascii="Arial" w:hAnsi="Arial" w:cs="Arial"/>
+              </w:rPr>
+            </w:pPr>
+            <w:r>
+              <w:rPr>
+                <w:rFonts w:ascii="Arial" w:hAnsi="Arial" w:cs="Arial"/>
+              </w:rPr>
+              <w:t>Verification of record counts.</w:t>
+            </w:r>
+          </w:p>
+          <w:p>
+            <w:pPr>
+              <w:pStyle w:val="bodytext0"/>
+              <w:numPr>
+                <w:ilvl w:val="0"/>
+                <w:numId w:val="12"/>
+              </w:numPr>
+              <w:jc w:val="both"/>
+              <w:rPr>
+                <w:rFonts w:ascii="Arial" w:hAnsi="Arial" w:cs="Arial"/>
+              </w:rPr>
+            </w:pPr>
+            <w:r>
+              <w:rPr>
+                <w:rFonts w:ascii="Arial" w:hAnsi="Arial" w:cs="Arial"/>
+              </w:rPr>
+              <w:t>Verification of the data formatting</w:t>
+            </w:r>
+            <w:r>
+              <w:rPr>
+                <w:rFonts w:ascii="Arial" w:hAnsi="Arial" w:cs="Arial"/>
+              </w:rPr>
+              <w:t>.</w:t>
+            </w:r>
+          </w:p>
+        </w:tc>
+      </w:tr>
+      <w:tr>
+        <w:tblPrEx>
+          <w:tblCellMar>
+            <w:top w:w="0" w:type="dxa"/>
+            <w:bottom w:w="0" w:type="dxa"/>
+          </w:tblCellMar>
+        </w:tblPrEx>
+        <w:trPr>
+          <w:cantSplit/>
+          <w:trHeight w:val="607"/>
+          <w:jc w:val="center"/>
+        </w:trPr>
+        <w:tc>
+          <w:tcPr>
+            <w:tcW w:w="2211" w:type="dxa"/>
+          </w:tcPr>
+          <w:p>
+            <w:pPr>
+              <w:pStyle w:val="bodytext0"/>
+              <w:jc w:val="both"/>
+              <w:rPr>
+                <w:rFonts w:ascii="Arial" w:hAnsi="Arial" w:cs="Arial"/>
+              </w:rPr>
+            </w:pPr>
+            <w:r>
+              <w:rPr>
+                <w:rFonts w:ascii="Arial" w:hAnsi="Arial" w:cs="Arial"/>
+              </w:rPr>
+              <w:t>Completion Criteria:</w:t>
+            </w:r>
+          </w:p>
+        </w:tc>
+        <w:tc>
+          <w:tcPr>
+            <w:tcW w:w="6627" w:type="dxa"/>
+          </w:tcPr>
+          <w:p>
+            <w:pPr>
+              <w:pStyle w:val="bodytext0"/>
+              <w:numPr>
+                <w:ilvl w:val="0"/>
+                <w:numId w:val="12"/>
+              </w:numPr>
+              <w:jc w:val="both"/>
+              <w:rPr>
+                <w:rFonts w:ascii="Arial" w:hAnsi="Arial" w:cs="Arial"/>
+              </w:rPr>
+            </w:pPr>
+            <w:r>
+              <w:rPr>
+                <w:rFonts w:ascii="Arial" w:hAnsi="Arial" w:cs="Arial"/>
+              </w:rPr>
+              <w:t xml:space="preserve">Data </w:t>
+            </w:r>
+            <w:r>
+              <w:rPr>
+                <w:rFonts w:ascii="Arial" w:hAnsi="Arial" w:cs="Arial"/>
+              </w:rPr>
+              <w:t xml:space="preserve">fetched from the </w:t>
+            </w:r>
+            <w:r>
+              <w:rPr>
+                <w:rFonts w:ascii="Arial" w:hAnsi="Arial" w:cs="Arial"/>
+              </w:rPr>
+              <w:t>Source DB(s) and Destination DB(s) matches.</w:t>
+            </w:r>
+          </w:p>
+          <w:p>
+            <w:pPr>
+              <w:pStyle w:val="bodytext0"/>
+              <w:numPr>
+                <w:ilvl w:val="0"/>
+                <w:numId w:val="12"/>
+              </w:numPr>
+              <w:jc w:val="both"/>
+              <w:rPr>
+                <w:rFonts w:ascii="Arial" w:hAnsi="Arial" w:cs="Arial"/>
+              </w:rPr>
+            </w:pPr>
+            <w:r>
+              <w:rPr>
+                <w:rFonts w:ascii="Arial" w:hAnsi="Arial" w:cs="Arial"/>
+              </w:rPr>
+              <w:t>The record count in the Source and the Destination databases should be equal.</w:t>
+            </w:r>
+          </w:p>
+          <w:p>
+            <w:pPr>
+              <w:pStyle w:val="bodytext0"/>
+              <w:numPr>
+                <w:ilvl w:val="0"/>
+                <w:numId w:val="12"/>
+              </w:numPr>
+              <w:jc w:val="both"/>
+              <w:rPr>
+                <w:rFonts w:ascii="Arial" w:hAnsi="Arial" w:cs="Arial"/>
+              </w:rPr>
+            </w:pPr>
+            <w:r>
+              <w:rPr>
+                <w:rFonts w:ascii="Arial" w:hAnsi="Arial" w:cs="Arial"/>
+              </w:rPr>
+              <w:t>No data are truncated.</w:t>
+            </w:r>
+          </w:p>
+          <w:p>
+            <w:pPr>
+              <w:pStyle w:val="bodytext0"/>
+              <w:numPr>
+                <w:ilvl w:val="0"/>
+                <w:numId w:val="12"/>
+              </w:numPr>
+              <w:jc w:val="both"/>
+              <w:rPr>
+                <w:rFonts w:ascii="Arial" w:hAnsi="Arial" w:cs="Arial"/>
+              </w:rPr>
+            </w:pPr>
+            <w:r>
+              <w:rPr>
+                <w:rFonts w:ascii="Arial" w:hAnsi="Arial" w:cs="Arial"/>
+              </w:rPr>
+              <w:t>Data formatting is proper (if required at any instance).</w:t>
+            </w:r>
+          </w:p>
+          <w:p>
+            <w:pPr>
+              <w:pStyle w:val="bodytext0"/>
+              <w:numPr>
+                <w:ilvl w:val="0"/>
+                <w:numId w:val="12"/>
+              </w:numPr>
+              <w:jc w:val="both"/>
+              <w:rPr>
+                <w:rFonts w:ascii="Arial" w:hAnsi="Arial" w:cs="Arial"/>
+              </w:rPr>
+            </w:pPr>
+            <w:r>
+              <w:rPr>
+                <w:rFonts w:ascii="Arial" w:hAnsi="Arial" w:cs="Arial"/>
+              </w:rPr>
+              <w:t xml:space="preserve">All defects that have been identified have been </w:t>
+            </w:r>
+            <w:r>
+              <w:rPr>
+                <w:rFonts w:ascii="Arial" w:hAnsi="Arial" w:cs="Arial"/>
+              </w:rPr>
+              <w:t>resolved</w:t>
+            </w:r>
+            <w:r>
+              <w:rPr>
+                <w:rFonts w:ascii="Arial" w:hAnsi="Arial" w:cs="Arial"/>
+              </w:rPr>
+              <w:t>.</w:t>
+            </w:r>
+          </w:p>
+        </w:tc>
+      </w:tr>
+    </w:tbl>
+    <w:p>
+      <w:pPr>
+        <w:jc w:val="both"/>
+        <w:rPr>
+          <w:rFonts w:ascii="Arial" w:hAnsi="Arial" w:cs="Arial"/>
+          <w:lang w:val="en-GB"/>
+        </w:rPr>
+      </w:pPr>
+    </w:p>
+    <w:p>
+      <w:pPr>
+        <w:jc w:val="both"/>
+        <w:rPr>
+          <w:rFonts w:ascii="Arial" w:hAnsi="Arial" w:cs="Arial"/>
+          <w:lang w:val="en-GB"/>
+        </w:rPr>
+      </w:pPr>
+    </w:p>
+    <w:p>
+      <w:pPr>
+        <w:jc w:val="both"/>
+        <w:rPr>
+          <w:rFonts w:ascii="Arial" w:hAnsi="Arial" w:cs="Arial"/>
+          <w:lang w:val="en-GB"/>
+        </w:rPr>
+      </w:pPr>
+    </w:p>
+    <w:p>
+      <w:pPr>
+        <w:jc w:val="both"/>
+        <w:rPr>
+          <w:rFonts w:ascii="Arial" w:hAnsi="Arial" w:cs="Arial"/>
+          <w:lang w:val="en-GB"/>
+        </w:rPr>
+      </w:pPr>
+    </w:p>
+    <w:p>
+      <w:pPr>
         <w:jc w:val="both"/>
         <w:rPr>
           <w:rFonts w:ascii="Arial" w:hAnsi="Arial" w:cs="Arial"/>
@@ -17744,7 +19335,21 @@
         <w:rPr>
           <w:rFonts w:eastAsia="Arial"/>
         </w:rPr>
-        <w:t xml:space="preserve"> guest login as well which lets a guest user user this application with</w:t>
+        <w:t xml:space="preserve"> guest login as well which lets a guest user </w:t>
+      </w:r>
+      <w:proofErr w:type="spellStart"/>
+      <w:r>
+        <w:rPr>
+          <w:rFonts w:eastAsia="Arial"/>
+        </w:rPr>
+        <w:t>user</w:t>
+      </w:r>
+      <w:proofErr w:type="spellEnd"/>
+      <w:r>
+        <w:rPr>
+          <w:rFonts w:eastAsia="Arial"/>
+        </w:rPr>
+        <w:t xml:space="preserve"> this application with</w:t>
       </w:r>
       <w:r>
         <w:rPr>
@@ -17851,7 +19456,14 @@
         <w:rPr>
           <w:lang w:val="en-US"/>
         </w:rPr>
-        <w:t>Effort = a1 * (KLOC)</w:t>
+        <w:t>Effort = a1 * (KLOC</w:t>
+      </w:r>
+      <w:proofErr w:type="gramStart"/>
+      <w:r>
+        <w:rPr>
+          <w:lang w:val="en-US"/>
+        </w:rPr>
+        <w:t>)</w:t>
       </w:r>
       <w:r>
         <w:rPr>
@@ -17860,6 +19472,7 @@
         </w:rPr>
         <w:t>a2</w:t>
       </w:r>
+      <w:proofErr w:type="gramEnd"/>
       <w:r>
         <w:rPr>
           <w:lang w:val="en-US"/>
@@ -17873,23 +19486,46 @@
           <w:lang w:val="en-US"/>
         </w:rPr>
       </w:pPr>
+      <w:proofErr w:type="spellStart"/>
       <w:r>
         <w:rPr>
           <w:lang w:val="en-US"/>
         </w:rPr>
-        <w:t>Tdev = b1 * (Effort)</w:t>
+        <w:t>Tdev</w:t>
+      </w:r>
+      <w:proofErr w:type="spellEnd"/>
+      <w:r>
+        <w:rPr>
+          <w:lang w:val="en-US"/>
+        </w:rPr>
+        <w:t xml:space="preserve"> = b1 * (Effort</w:t>
+      </w:r>
+      <w:proofErr w:type="gramStart"/>
+      <w:r>
+        <w:rPr>
+          <w:lang w:val="en-US"/>
+        </w:rPr>
+        <w:t>)</w:t>
       </w:r>
       <w:r>
         <w:rPr>
           <w:vertAlign w:val="superscript"/>
           <w:lang w:val="en-US"/>
         </w:rPr>
-        <w:t xml:space="preserve">b2 </w:t>
-      </w:r>
-      <w:r>
-        <w:rPr>
+        <w:t>b2</w:t>
+      </w:r>
+      <w:proofErr w:type="gramEnd"/>
+      <w:r>
+        <w:rPr>
+          <w:vertAlign w:val="superscript"/>
           <w:lang w:val="en-US"/>
         </w:rPr>
+        <w:t xml:space="preserve"> </w:t>
+      </w:r>
+      <w:r>
+        <w:rPr>
+          <w:lang w:val="en-US"/>
+        </w:rPr>
         <w:t>months</w:t>
       </w:r>
     </w:p>
@@ -17912,19 +19548,83 @@
       </w:r>
     </w:p>
     <w:p>
+      <w:proofErr w:type="spellStart"/>
+      <w:r>
+        <w:t>Tdev</w:t>
+      </w:r>
+      <w:proofErr w:type="spellEnd"/>
+      <w:r>
+        <w:t xml:space="preserve"> is the estimated time to develop the software, expressed in months.</w:t>
+      </w:r>
+    </w:p>
+    <w:p>
+      <w:r>
+        <w:t xml:space="preserve">Effort is the total effort required to develop the software product, expressed in person-month (PM). </w:t>
+      </w:r>
+    </w:p>
+    <w:p>
+      <w:r>
+        <w:t>Our project is semidetached type, because the development team consists of a mixture of experienced and inexperienced staff like my guide and me. Team members may have limited experience on related system but may be unfamiliar with aspects of the system being developed.</w:t>
+      </w:r>
+    </w:p>
+    <w:p/>
+    <w:p>
+      <w:pPr>
+        <w:pStyle w:val="Heading2"/>
+      </w:pPr>
       <w:r>
         <w:lastRenderedPageBreak/>
-        <w:t>Tdev is the estimated time to develop the software, expressed in months.</w:t>
-      </w:r>
-    </w:p>
-    <w:p>
-      <w:r>
-        <w:t xml:space="preserve">Effort is the total effort required to develop the software product, expressed in person-month (PM). </w:t>
-      </w:r>
-    </w:p>
-    <w:p>
-      <w:r>
-        <w:t>Our project is semidetached type, because the development team consists of a mixture of experienced and inexperienced staff like my guide and me. Team members may have limited experience on related system but may be unfamiliar with aspects of the system being developed.</w:t>
+        <w:t>Estimation of development effort</w:t>
+      </w:r>
+    </w:p>
+    <w:p>
+      <w:r>
+        <w:t xml:space="preserve">For our Semi-detached class software product </w:t>
+      </w:r>
+      <w:r>
+        <w:rPr>
+          <w:b/>
+        </w:rPr>
+        <w:t>DNBSN</w:t>
+      </w:r>
+      <w:r>
+        <w:t>, the formula for estimating the effort based on the code size is shown below:</w:t>
+      </w:r>
+    </w:p>
+    <w:p>
+      <w:r>
+        <w:t xml:space="preserve">Semi-detached </w:t>
+      </w:r>
+      <w:r>
+        <w:rPr>
+          <w:b/>
+        </w:rPr>
+        <w:t>DNBSN</w:t>
+      </w:r>
+      <w:r>
+        <w:t xml:space="preserve">:  </w:t>
+      </w:r>
+      <w:proofErr w:type="spellStart"/>
+      <w:proofErr w:type="gramStart"/>
+      <w:r>
+        <w:t>Tdev</w:t>
+      </w:r>
+      <w:proofErr w:type="spellEnd"/>
+      <w:r>
+        <w:t xml:space="preserve">  =</w:t>
+      </w:r>
+      <w:proofErr w:type="gramEnd"/>
+      <w:r>
+        <w:t xml:space="preserve">  3.0*(KLOC)</w:t>
+      </w:r>
+      <w:r>
+        <w:rPr>
+          <w:vertAlign w:val="superscript"/>
+        </w:rPr>
+        <w:t>1.12</w:t>
+      </w:r>
+      <w:r>
+        <w:t xml:space="preserve">  PM</w:t>
       </w:r>
     </w:p>
     <w:p/>
@@ -17933,7 +19633,7 @@
         <w:pStyle w:val="Heading2"/>
       </w:pPr>
       <w:r>
-        <w:t>Estimation of development effort</w:t>
+        <w:t xml:space="preserve">Estimation of development time </w:t>
       </w:r>
     </w:p>
     <w:p>
@@ -17947,12 +19647,45 @@
         <w:t>DNBSN</w:t>
       </w:r>
       <w:r>
-        <w:t>, the formula for estimating the effort based on the code size is shown below:</w:t>
-      </w:r>
-    </w:p>
-    <w:p>
-      <w:r>
-        <w:t xml:space="preserve">Semi-detached </w:t>
+        <w:t>, the formula for estimating the development time based on the effort is given below:</w:t>
+      </w:r>
+    </w:p>
+    <w:p>
+      <w:r>
+        <w:t xml:space="preserve">Semi-detached DNBSN:  </w:t>
+      </w:r>
+      <w:proofErr w:type="spellStart"/>
+      <w:proofErr w:type="gramStart"/>
+      <w:r>
+        <w:t>Tdev</w:t>
+      </w:r>
+      <w:proofErr w:type="spellEnd"/>
+      <w:r>
+        <w:t xml:space="preserve">  =</w:t>
+      </w:r>
+      <w:proofErr w:type="gramEnd"/>
+      <w:r>
+        <w:t xml:space="preserve">  2.5*(Effort)</w:t>
+      </w:r>
+      <w:r>
+        <w:rPr>
+          <w:vertAlign w:val="superscript"/>
+        </w:rPr>
+        <w:t>0.35</w:t>
+      </w:r>
+      <w:r>
+        <w:t xml:space="preserve">  months</w:t>
+      </w:r>
+    </w:p>
+    <w:p/>
+    <w:p>
+      <w:pPr>
+        <w:rPr>
+          <w:vertAlign w:val="superscript"/>
+        </w:rPr>
+      </w:pPr>
+      <w:r>
+        <w:t xml:space="preserve">Assume that the size of a Semi-detached </w:t>
       </w:r>
       <w:r>
         <w:rPr>
@@ -17961,72 +19694,6 @@
         <w:t>DNBSN</w:t>
       </w:r>
       <w:r>
-        <w:t>:  Tdev  =  3.0*(KLOC)</w:t>
-      </w:r>
-      <w:r>
-        <w:rPr>
-          <w:vertAlign w:val="superscript"/>
-        </w:rPr>
-        <w:t>1.12</w:t>
-      </w:r>
-      <w:r>
-        <w:t xml:space="preserve">  PM</w:t>
-      </w:r>
-    </w:p>
-    <w:p/>
-    <w:p>
-      <w:pPr>
-        <w:pStyle w:val="Heading2"/>
-      </w:pPr>
-      <w:r>
-        <w:t xml:space="preserve">Estimation of development time </w:t>
-      </w:r>
-    </w:p>
-    <w:p>
-      <w:r>
-        <w:t xml:space="preserve">For our Semi-detached class software product </w:t>
-      </w:r>
-      <w:r>
-        <w:rPr>
-          <w:b/>
-        </w:rPr>
-        <w:t>DNBSN</w:t>
-      </w:r>
-      <w:r>
-        <w:t>, the formula for estimating the development time based on the effort is given below:</w:t>
-      </w:r>
-    </w:p>
-    <w:p>
-      <w:r>
-        <w:t>Semi-detached DNBSN:  Tdev  =  2.5*(Effort)</w:t>
-      </w:r>
-      <w:r>
-        <w:rPr>
-          <w:vertAlign w:val="superscript"/>
-        </w:rPr>
-        <w:t>0.35</w:t>
-      </w:r>
-      <w:r>
-        <w:t xml:space="preserve">  months</w:t>
-      </w:r>
-    </w:p>
-    <w:p/>
-    <w:p>
-      <w:pPr>
-        <w:rPr>
-          <w:vertAlign w:val="superscript"/>
-        </w:rPr>
-      </w:pPr>
-      <w:r>
-        <w:t xml:space="preserve">Assume that the size of a Semi-detached </w:t>
-      </w:r>
-      <w:r>
-        <w:rPr>
-          <w:b/>
-        </w:rPr>
-        <w:t>DNBSN</w:t>
-      </w:r>
-      <w:r>
         <w:t xml:space="preserve"> </w:t>
       </w:r>
       <w:r>
@@ -18039,7 +19706,15 @@
         <w:t xml:space="preserve"> lines of source code. Assume that the aver</w:t>
       </w:r>
       <w:r>
-        <w:t>age salary of software engineer(me)</w:t>
+        <w:t xml:space="preserve">age salary of software </w:t>
+      </w:r>
+      <w:proofErr w:type="gramStart"/>
+      <w:r>
+        <w:t>engineer(</w:t>
+      </w:r>
+      <w:proofErr w:type="gramEnd"/>
+      <w:r>
+        <w:t>me)</w:t>
       </w:r>
       <w:r>
         <w:t xml:space="preserve"> is Rs. 20</w:t>
@@ -18432,7 +20107,21 @@
         <w:rPr>
           <w:rFonts w:eastAsia="Arial"/>
         </w:rPr>
-        <w:t>List of Facebook updates could be generated.</w:t>
+        <w:t xml:space="preserve">List of </w:t>
+      </w:r>
+      <w:proofErr w:type="spellStart"/>
+      <w:r>
+        <w:rPr>
+          <w:rFonts w:eastAsia="Arial"/>
+        </w:rPr>
+        <w:t>Facebook</w:t>
+      </w:r>
+      <w:proofErr w:type="spellEnd"/>
+      <w:r>
+        <w:rPr>
+          <w:rFonts w:eastAsia="Arial"/>
+        </w:rPr>
+        <w:t xml:space="preserve"> updates could be generated.</w:t>
       </w:r>
     </w:p>
     <w:p>
@@ -18450,7 +20139,6 @@
         <w:rPr>
           <w:rFonts w:eastAsia="Arial"/>
         </w:rPr>
-        <w:lastRenderedPageBreak/>
         <w:t>List of twitter update could be generated.</w:t>
       </w:r>
     </w:p>
@@ -18505,7 +20193,21 @@
         <w:rPr>
           <w:rFonts w:eastAsia="Arial"/>
         </w:rPr>
-        <w:t xml:space="preserve">List of google plus update could be generated. </w:t>
+        <w:t xml:space="preserve">List of </w:t>
+      </w:r>
+      <w:proofErr w:type="spellStart"/>
+      <w:r>
+        <w:rPr>
+          <w:rFonts w:eastAsia="Arial"/>
+        </w:rPr>
+        <w:t>google</w:t>
+      </w:r>
+      <w:proofErr w:type="spellEnd"/>
+      <w:r>
+        <w:rPr>
+          <w:rFonts w:eastAsia="Arial"/>
+        </w:rPr>
+        <w:t xml:space="preserve"> plus update could be generated. </w:t>
       </w:r>
     </w:p>
     <w:p>
@@ -18842,7 +20544,47 @@
           <w:sz w:val="24"/>
           <w:szCs w:val="24"/>
         </w:rPr>
-        <w:t>To Support Mobile Operating systems for Symbian, Meego &amp; Android.</w:t>
+        <w:t xml:space="preserve">To Support Mobile Operating systems for </w:t>
+      </w:r>
+      <w:proofErr w:type="spellStart"/>
+      <w:r>
+        <w:rPr>
+          <w:rFonts w:cs="Arial"/>
+          <w:color w:val="000000"/>
+          <w:sz w:val="24"/>
+          <w:szCs w:val="24"/>
+        </w:rPr>
+        <w:t>Symbian</w:t>
+      </w:r>
+      <w:proofErr w:type="spellEnd"/>
+      <w:r>
+        <w:rPr>
+          <w:rFonts w:cs="Arial"/>
+          <w:color w:val="000000"/>
+          <w:sz w:val="24"/>
+          <w:szCs w:val="24"/>
+        </w:rPr>
+        <w:t xml:space="preserve">, </w:t>
+      </w:r>
+      <w:proofErr w:type="spellStart"/>
+      <w:r>
+        <w:rPr>
+          <w:rFonts w:cs="Arial"/>
+          <w:color w:val="000000"/>
+          <w:sz w:val="24"/>
+          <w:szCs w:val="24"/>
+        </w:rPr>
+        <w:t>Meego</w:t>
+      </w:r>
+      <w:proofErr w:type="spellEnd"/>
+      <w:r>
+        <w:rPr>
+          <w:rFonts w:cs="Arial"/>
+          <w:color w:val="000000"/>
+          <w:sz w:val="24"/>
+          <w:szCs w:val="24"/>
+        </w:rPr>
+        <w:t xml:space="preserve"> &amp; Android.</w:t>
       </w:r>
     </w:p>
     <w:p>
@@ -19224,21 +20966,21 @@
         <v:path o:extrusionok="f" gradientshapeok="t" o:connecttype="rect"/>
         <o:lock v:ext="edit" aspectratio="t"/>
       </v:shapetype>
-      <v:shape id="_x0000_i1117" type="#_x0000_t75" style="width:12pt;height:10.5pt" o:bullet="t">
+      <v:shape id="_x0000_i1156" type="#_x0000_t75" style="width:12pt;height:10.5pt" o:bullet="t">
         <v:imagedata r:id="rId1" o:title="bullet1"/>
       </v:shape>
     </w:pict>
   </w:numPicBullet>
   <w:numPicBullet w:numPicBulletId="1">
     <w:pict>
-      <v:shape id="_x0000_i1118" type="#_x0000_t75" style="width:12pt;height:10.5pt" o:bullet="t">
+      <v:shape id="_x0000_i1157" type="#_x0000_t75" style="width:12pt;height:10.5pt" o:bullet="t">
         <v:imagedata r:id="rId2" o:title="bullet2"/>
       </v:shape>
     </w:pict>
   </w:numPicBullet>
   <w:numPicBullet w:numPicBulletId="2">
     <w:pict>
-      <v:shape id="_x0000_i1119" type="#_x0000_t75" style="width:12pt;height:10.5pt" o:bullet="t">
+      <v:shape id="_x0000_i1158" type="#_x0000_t75" style="width:12pt;height:10.5pt" o:bullet="t">
         <v:imagedata r:id="rId3" o:title="bullet3"/>
       </v:shape>
     </w:pict>
@@ -19661,6 +21403,26 @@
     </w:lvl>
   </w:abstractNum>
   <w:abstractNum w:abstractNumId="4">
+    <w:nsid w:val="1C161EEA"/>
+    <w:multiLevelType w:val="singleLevel"/>
+    <w:tmpl w:val="04090001"/>
+    <w:lvl w:ilvl="0">
+      <w:start w:val="1"/>
+      <w:numFmt w:val="bullet"/>
+      <w:lvlText w:val=""/>
+      <w:lvlJc w:val="left"/>
+      <w:pPr>
+        <w:tabs>
+          <w:tab w:val="num" w:pos="360"/>
+        </w:tabs>
+        <w:ind w:left="360" w:hanging="360"/>
+      </w:pPr>
+      <w:rPr>
+        <w:rFonts w:ascii="Symbol" w:hAnsi="Symbol" w:hint="default"/>
+      </w:rPr>
+    </w:lvl>
+  </w:abstractNum>
+  <w:abstractNum w:abstractNumId="5">
     <w:nsid w:val="21B547E9"/>
     <w:multiLevelType w:val="hybridMultilevel"/>
     <w:tmpl w:val="0ABE782E"/>
@@ -19773,10 +21535,10 @@
       </w:rPr>
     </w:lvl>
   </w:abstractNum>
-  <w:abstractNum w:abstractNumId="5">
+  <w:abstractNum w:abstractNumId="6">
     <w:nsid w:val="2431346F"/>
     <w:multiLevelType w:val="hybridMultilevel"/>
-    <w:tmpl w:val="8900296C"/>
+    <w:tmpl w:val="65A24E4C"/>
     <w:lvl w:ilvl="0" w:tplc="4009000F">
       <w:start w:val="1"/>
       <w:numFmt w:val="decimal"/>
@@ -19859,7 +21621,7 @@
       </w:pPr>
     </w:lvl>
   </w:abstractNum>
-  <w:abstractNum w:abstractNumId="6">
+  <w:abstractNum w:abstractNumId="7">
     <w:nsid w:val="52E8563E"/>
     <w:multiLevelType w:val="hybridMultilevel"/>
     <w:tmpl w:val="910883E8"/>
@@ -20000,7 +21762,7 @@
       </w:rPr>
     </w:lvl>
   </w:abstractNum>
-  <w:abstractNum w:abstractNumId="7">
+  <w:abstractNum w:abstractNumId="8">
     <w:nsid w:val="5A5A6B38"/>
     <w:multiLevelType w:val="hybridMultilevel"/>
     <w:tmpl w:val="1BEC6FCA"/>
@@ -20113,7 +21875,7 @@
       </w:rPr>
     </w:lvl>
   </w:abstractNum>
-  <w:abstractNum w:abstractNumId="8">
+  <w:abstractNum w:abstractNumId="9">
     <w:nsid w:val="5CE8018F"/>
     <w:multiLevelType w:val="multilevel"/>
     <w:tmpl w:val="A72A72E6"/>
@@ -20231,7 +21993,7 @@
       </w:rPr>
     </w:lvl>
   </w:abstractNum>
-  <w:abstractNum w:abstractNumId="9">
+  <w:abstractNum w:abstractNumId="10">
     <w:nsid w:val="61356899"/>
     <w:multiLevelType w:val="hybridMultilevel"/>
     <w:tmpl w:val="1FB48174"/>
@@ -20370,7 +22132,7 @@
       </w:rPr>
     </w:lvl>
   </w:abstractNum>
-  <w:abstractNum w:abstractNumId="10">
+  <w:abstractNum w:abstractNumId="11">
     <w:nsid w:val="63C42B65"/>
     <w:multiLevelType w:val="singleLevel"/>
     <w:tmpl w:val="04090003"/>
@@ -20390,7 +22152,7 @@
       </w:rPr>
     </w:lvl>
   </w:abstractNum>
-  <w:abstractNum w:abstractNumId="11">
+  <w:abstractNum w:abstractNumId="12">
     <w:nsid w:val="6A2A242F"/>
     <w:multiLevelType w:val="hybridMultilevel"/>
     <w:tmpl w:val="9C2E32DA"/>
@@ -20503,7 +22265,7 @@
       </w:rPr>
     </w:lvl>
   </w:abstractNum>
-  <w:abstractNum w:abstractNumId="12">
+  <w:abstractNum w:abstractNumId="13">
     <w:nsid w:val="6A3416AF"/>
     <w:multiLevelType w:val="hybridMultilevel"/>
     <w:tmpl w:val="BB3A1808"/>
@@ -20617,19 +22379,19 @@
     </w:lvl>
   </w:abstractNum>
   <w:num w:numId="1">
-    <w:abstractNumId w:val="10"/>
+    <w:abstractNumId w:val="11"/>
   </w:num>
   <w:num w:numId="2">
     <w:abstractNumId w:val="0"/>
   </w:num>
   <w:num w:numId="3">
-    <w:abstractNumId w:val="6"/>
+    <w:abstractNumId w:val="7"/>
   </w:num>
   <w:num w:numId="4">
-    <w:abstractNumId w:val="7"/>
+    <w:abstractNumId w:val="8"/>
   </w:num>
   <w:num w:numId="5">
-    <w:abstractNumId w:val="11"/>
+    <w:abstractNumId w:val="12"/>
   </w:num>
   <w:num w:numId="6">
     <w:abstractNumId w:val="1"/>
@@ -20638,26 +22400,29 @@
     <w:abstractNumId w:val="2"/>
   </w:num>
   <w:num w:numId="8">
-    <w:abstractNumId w:val="4"/>
+    <w:abstractNumId w:val="5"/>
   </w:num>
   <w:num w:numId="9">
-    <w:abstractNumId w:val="8"/>
+    <w:abstractNumId w:val="9"/>
   </w:num>
   <w:num w:numId="10">
-    <w:abstractNumId w:val="12"/>
+    <w:abstractNumId w:val="13"/>
   </w:num>
   <w:num w:numId="11">
-    <w:abstractNumId w:val="5"/>
+    <w:abstractNumId w:val="6"/>
   </w:num>
   <w:num w:numId="12">
-    <w:abstractNumId w:val="9"/>
+    <w:abstractNumId w:val="10"/>
   </w:num>
   <w:num w:numId="13">
-    <w:abstractNumId w:val="9"/>
+    <w:abstractNumId w:val="10"/>
     <w:lvlOverride w:ilvl="0"/>
   </w:num>
   <w:num w:numId="14">
     <w:abstractNumId w:val="3"/>
+  </w:num>
+  <w:num w:numId="15">
+    <w:abstractNumId w:val="4"/>
   </w:num>
 </w:numbering>
 </file>
@@ -21619,7 +23384,7 @@
 </file>
 
 <file path=customXml/itemProps1.xml><?xml version="1.0" encoding="utf-8"?>
-<ds:datastoreItem xmlns:ds="http://schemas.openxmlformats.org/officeDocument/2006/customXml" ds:itemID="{396C964E-57D5-4493-AB95-B0A60C18B3E6}">
+<ds:datastoreItem xmlns:ds="http://schemas.openxmlformats.org/officeDocument/2006/customXml" ds:itemID="{53DAC71A-9691-46A8-8A6B-C103D996FAF1}">
   <ds:schemaRefs>
     <ds:schemaRef ds:uri="http://schemas.openxmlformats.org/officeDocument/2006/bibliography"/>
   </ds:schemaRefs>

</xml_diff>